<commit_message>
Added to documentation and tables.sql
</commit_message>
<xml_diff>
--- a/Documents/todo-list_Documentation.docx
+++ b/Documents/todo-list_Documentation.docx
@@ -599,6 +599,7 @@
       <w:pPr>
         <w:rPr>
           <w:rFonts w:ascii="Times New Roman" w:hAnsi="Times New Roman" w:cs="Times New Roman"/>
+          <w:b/>
           <w:color w:val="77697A" w:themeColor="accent6" w:themeShade="BF"/>
           <w:sz w:val="24"/>
           <w:szCs w:val="24"/>
@@ -607,24 +608,17 @@
       <w:r>
         <w:rPr>
           <w:rFonts w:ascii="Times New Roman" w:hAnsi="Times New Roman" w:cs="Times New Roman"/>
+          <w:b/>
           <w:color w:val="77697A" w:themeColor="accent6" w:themeShade="BF"/>
           <w:sz w:val="24"/>
           <w:szCs w:val="24"/>
         </w:rPr>
-        <w:t>1.</w:t>
-      </w:r>
-      <w:r>
-        <w:rPr>
-          <w:rFonts w:ascii="Times New Roman" w:hAnsi="Times New Roman" w:cs="Times New Roman"/>
-          <w:color w:val="77697A" w:themeColor="accent6" w:themeShade="BF"/>
-          <w:sz w:val="24"/>
-          <w:szCs w:val="24"/>
-        </w:rPr>
-        <w:t xml:space="preserve"> </w:t>
-      </w:r>
-      <w:r>
-        <w:rPr>
-          <w:rFonts w:ascii="Times New Roman" w:hAnsi="Times New Roman" w:cs="Times New Roman"/>
+        <w:t xml:space="preserve">1. </w:t>
+      </w:r>
+      <w:r>
+        <w:rPr>
+          <w:rFonts w:ascii="Times New Roman" w:hAnsi="Times New Roman" w:cs="Times New Roman"/>
+          <w:b/>
           <w:color w:val="77697A" w:themeColor="accent6" w:themeShade="BF"/>
           <w:sz w:val="24"/>
           <w:szCs w:val="24"/>
@@ -726,6 +720,7 @@
       <w:pPr>
         <w:rPr>
           <w:rFonts w:ascii="Times New Roman" w:hAnsi="Times New Roman" w:cs="Times New Roman"/>
+          <w:b/>
           <w:color w:val="77697A" w:themeColor="accent6" w:themeShade="BF"/>
           <w:sz w:val="24"/>
           <w:szCs w:val="24"/>
@@ -734,6 +729,7 @@
       <w:r>
         <w:rPr>
           <w:rFonts w:ascii="Times New Roman" w:hAnsi="Times New Roman" w:cs="Times New Roman"/>
+          <w:b/>
           <w:color w:val="77697A" w:themeColor="accent6" w:themeShade="BF"/>
           <w:sz w:val="24"/>
           <w:szCs w:val="24"/>
@@ -743,6 +739,7 @@
       <w:r>
         <w:rPr>
           <w:rFonts w:ascii="Times New Roman" w:hAnsi="Times New Roman" w:cs="Times New Roman"/>
+          <w:b/>
           <w:color w:val="77697A" w:themeColor="accent6" w:themeShade="BF"/>
           <w:sz w:val="24"/>
           <w:szCs w:val="24"/>
@@ -812,6 +809,7 @@
       <w:pPr>
         <w:rPr>
           <w:rFonts w:ascii="Times New Roman" w:hAnsi="Times New Roman" w:cs="Times New Roman"/>
+          <w:b/>
           <w:color w:val="77697A" w:themeColor="accent6" w:themeShade="BF"/>
           <w:sz w:val="24"/>
           <w:szCs w:val="24"/>
@@ -820,6 +818,7 @@
       <w:r>
         <w:rPr>
           <w:rFonts w:ascii="Times New Roman" w:hAnsi="Times New Roman" w:cs="Times New Roman"/>
+          <w:b/>
           <w:color w:val="77697A" w:themeColor="accent6" w:themeShade="BF"/>
           <w:sz w:val="24"/>
           <w:szCs w:val="24"/>
@@ -829,6 +828,7 @@
       <w:r>
         <w:rPr>
           <w:rFonts w:ascii="Times New Roman" w:hAnsi="Times New Roman" w:cs="Times New Roman"/>
+          <w:b/>
           <w:color w:val="77697A" w:themeColor="accent6" w:themeShade="BF"/>
           <w:sz w:val="24"/>
           <w:szCs w:val="24"/>
@@ -946,6 +946,7 @@
       <w:pPr>
         <w:rPr>
           <w:rFonts w:ascii="Times New Roman" w:hAnsi="Times New Roman" w:cs="Times New Roman"/>
+          <w:b/>
           <w:color w:val="77697A" w:themeColor="accent6" w:themeShade="BF"/>
           <w:sz w:val="24"/>
           <w:szCs w:val="24"/>
@@ -954,6 +955,7 @@
       <w:r>
         <w:rPr>
           <w:rFonts w:ascii="Times New Roman" w:hAnsi="Times New Roman" w:cs="Times New Roman"/>
+          <w:b/>
           <w:color w:val="77697A" w:themeColor="accent6" w:themeShade="BF"/>
           <w:sz w:val="24"/>
           <w:szCs w:val="24"/>
@@ -963,6 +965,7 @@
       <w:r>
         <w:rPr>
           <w:rFonts w:ascii="Times New Roman" w:hAnsi="Times New Roman" w:cs="Times New Roman"/>
+          <w:b/>
           <w:color w:val="77697A" w:themeColor="accent6" w:themeShade="BF"/>
           <w:sz w:val="24"/>
           <w:szCs w:val="24"/>
@@ -1016,6 +1019,7 @@
       <w:pPr>
         <w:rPr>
           <w:rFonts w:ascii="Times New Roman" w:hAnsi="Times New Roman" w:cs="Times New Roman"/>
+          <w:b/>
           <w:sz w:val="24"/>
           <w:szCs w:val="24"/>
         </w:rPr>
@@ -1027,7 +1031,17 @@
           <w:sz w:val="24"/>
           <w:szCs w:val="24"/>
         </w:rPr>
-        <w:t xml:space="preserve"> 5. Design</w:t>
+        <w:t xml:space="preserve"> </w:t>
+      </w:r>
+      <w:r>
+        <w:rPr>
+          <w:rFonts w:ascii="Times New Roman" w:hAnsi="Times New Roman" w:cs="Times New Roman"/>
+          <w:b/>
+          <w:color w:val="77697A" w:themeColor="accent6" w:themeShade="BF"/>
+          <w:sz w:val="24"/>
+          <w:szCs w:val="24"/>
+        </w:rPr>
+        <w:t>5. Design</w:t>
       </w:r>
     </w:p>
     <w:p>
@@ -1108,25 +1122,7 @@
           <w:sz w:val="24"/>
           <w:szCs w:val="24"/>
         </w:rPr>
-        <w:t xml:space="preserve">This document’s purpose is to give background information of the </w:t>
-      </w:r>
-      <w:proofErr w:type="spellStart"/>
-      <w:r>
-        <w:rPr>
-          <w:rFonts w:ascii="Times New Roman" w:hAnsi="Times New Roman" w:cs="Times New Roman"/>
-          <w:sz w:val="24"/>
-          <w:szCs w:val="24"/>
-        </w:rPr>
-        <w:t>todo</w:t>
-      </w:r>
-      <w:proofErr w:type="spellEnd"/>
-      <w:r>
-        <w:rPr>
-          <w:rFonts w:ascii="Times New Roman" w:hAnsi="Times New Roman" w:cs="Times New Roman"/>
-          <w:sz w:val="24"/>
-          <w:szCs w:val="24"/>
-        </w:rPr>
-        <w:t>-list application</w:t>
+        <w:t>This document’s purpose is to give background information of the todo-list application</w:t>
       </w:r>
       <w:r>
         <w:rPr>
@@ -1241,25 +1237,7 @@
           <w:sz w:val="24"/>
           <w:szCs w:val="24"/>
         </w:rPr>
-        <w:t xml:space="preserve"> The </w:t>
-      </w:r>
-      <w:proofErr w:type="spellStart"/>
-      <w:r>
-        <w:rPr>
-          <w:rFonts w:ascii="Times New Roman" w:hAnsi="Times New Roman" w:cs="Times New Roman"/>
-          <w:sz w:val="24"/>
-          <w:szCs w:val="24"/>
-        </w:rPr>
-        <w:t>todo</w:t>
-      </w:r>
-      <w:proofErr w:type="spellEnd"/>
-      <w:r>
-        <w:rPr>
-          <w:rFonts w:ascii="Times New Roman" w:hAnsi="Times New Roman" w:cs="Times New Roman"/>
-          <w:sz w:val="24"/>
-          <w:szCs w:val="24"/>
-        </w:rPr>
-        <w:t xml:space="preserve">-list app was developed on </w:t>
+        <w:t xml:space="preserve"> The todo-list app was developed on </w:t>
       </w:r>
       <w:r>
         <w:rPr>
@@ -1719,23 +1697,7 @@
                 <w:sz w:val="24"/>
                 <w:szCs w:val="24"/>
               </w:rPr>
-              <w:t xml:space="preserve"> The application must have a button to </w:t>
-            </w:r>
-            <w:r>
-              <w:rPr>
-                <w:rFonts w:ascii="Times New Roman" w:hAnsi="Times New Roman" w:cs="Times New Roman"/>
-                <w:sz w:val="24"/>
-                <w:szCs w:val="24"/>
-              </w:rPr>
-              <w:t>delete</w:t>
-            </w:r>
-            <w:r>
-              <w:rPr>
-                <w:rFonts w:ascii="Times New Roman" w:hAnsi="Times New Roman" w:cs="Times New Roman"/>
-                <w:sz w:val="24"/>
-                <w:szCs w:val="24"/>
-              </w:rPr>
-              <w:t xml:space="preserve"> tasks.</w:t>
+              <w:t xml:space="preserve"> The application must have a button to delete tasks.</w:t>
             </w:r>
           </w:p>
         </w:tc>
@@ -1833,15 +1795,7 @@
                 <w:sz w:val="24"/>
                 <w:szCs w:val="24"/>
               </w:rPr>
-              <w:t xml:space="preserve"> The application must have </w:t>
-            </w:r>
-            <w:r>
-              <w:rPr>
-                <w:rFonts w:ascii="Times New Roman" w:hAnsi="Times New Roman" w:cs="Times New Roman"/>
-                <w:sz w:val="24"/>
-                <w:szCs w:val="24"/>
-              </w:rPr>
-              <w:t>fields where a task can be entered.</w:t>
+              <w:t xml:space="preserve"> The application must have fields where a task can be entered.</w:t>
             </w:r>
           </w:p>
         </w:tc>
@@ -1939,15 +1893,7 @@
                 <w:sz w:val="24"/>
                 <w:szCs w:val="24"/>
               </w:rPr>
-              <w:t xml:space="preserve"> The application must </w:t>
-            </w:r>
-            <w:r>
-              <w:rPr>
-                <w:rFonts w:ascii="Times New Roman" w:hAnsi="Times New Roman" w:cs="Times New Roman"/>
-                <w:sz w:val="24"/>
-                <w:szCs w:val="24"/>
-              </w:rPr>
-              <w:t>allow someone to switch the status of a task.</w:t>
+              <w:t xml:space="preserve"> The application must allow someone to switch the status of a task.</w:t>
             </w:r>
           </w:p>
         </w:tc>
@@ -2366,15 +2312,7 @@
                 <w:sz w:val="24"/>
                 <w:szCs w:val="24"/>
               </w:rPr>
-              <w:t>N</w:t>
-            </w:r>
-            <w:r>
-              <w:rPr>
-                <w:rFonts w:ascii="Times New Roman" w:hAnsi="Times New Roman" w:cs="Times New Roman"/>
-                <w:sz w:val="24"/>
-                <w:szCs w:val="24"/>
-              </w:rPr>
-              <w:t>F01</w:t>
+              <w:t>NF01</w:t>
             </w:r>
           </w:p>
         </w:tc>
@@ -2454,25 +2392,7 @@
                 <w:sz w:val="24"/>
                 <w:szCs w:val="24"/>
               </w:rPr>
-              <w:t xml:space="preserve">HTML5 attributes such as </w:t>
-            </w:r>
-            <w:proofErr w:type="spellStart"/>
-            <w:r>
-              <w:rPr>
-                <w:rFonts w:ascii="Times New Roman" w:hAnsi="Times New Roman" w:cs="Times New Roman"/>
-                <w:sz w:val="24"/>
-                <w:szCs w:val="24"/>
-              </w:rPr>
-              <w:t>maxlength</w:t>
-            </w:r>
-            <w:proofErr w:type="spellEnd"/>
-            <w:r>
-              <w:rPr>
-                <w:rFonts w:ascii="Times New Roman" w:hAnsi="Times New Roman" w:cs="Times New Roman"/>
-                <w:sz w:val="24"/>
-                <w:szCs w:val="24"/>
-              </w:rPr>
-              <w:t xml:space="preserve"> are used.</w:t>
+              <w:t>HTML5 attributes such as maxlength are used.</w:t>
             </w:r>
           </w:p>
         </w:tc>
@@ -2498,15 +2418,7 @@
                 <w:sz w:val="24"/>
                 <w:szCs w:val="24"/>
               </w:rPr>
-              <w:t>N</w:t>
-            </w:r>
-            <w:r>
-              <w:rPr>
-                <w:rFonts w:ascii="Times New Roman" w:hAnsi="Times New Roman" w:cs="Times New Roman"/>
-                <w:sz w:val="24"/>
-                <w:szCs w:val="24"/>
-              </w:rPr>
-              <w:t>F02</w:t>
+              <w:t>NF02</w:t>
             </w:r>
           </w:p>
         </w:tc>
@@ -2604,15 +2516,7 @@
                 <w:sz w:val="24"/>
                 <w:szCs w:val="24"/>
               </w:rPr>
-              <w:t>N</w:t>
-            </w:r>
-            <w:r>
-              <w:rPr>
-                <w:rFonts w:ascii="Times New Roman" w:hAnsi="Times New Roman" w:cs="Times New Roman"/>
-                <w:sz w:val="24"/>
-                <w:szCs w:val="24"/>
-              </w:rPr>
-              <w:t>F03</w:t>
+              <w:t>NF03</w:t>
             </w:r>
           </w:p>
         </w:tc>
@@ -2728,15 +2632,7 @@
                 <w:szCs w:val="24"/>
               </w:rPr>
               <w:lastRenderedPageBreak/>
-              <w:t>N</w:t>
-            </w:r>
-            <w:r>
-              <w:rPr>
-                <w:rFonts w:ascii="Times New Roman" w:hAnsi="Times New Roman" w:cs="Times New Roman"/>
-                <w:sz w:val="24"/>
-                <w:szCs w:val="24"/>
-              </w:rPr>
-              <w:t>F04</w:t>
+              <w:t>NF04</w:t>
             </w:r>
           </w:p>
         </w:tc>
@@ -2826,15 +2722,7 @@
                 <w:sz w:val="24"/>
                 <w:szCs w:val="24"/>
               </w:rPr>
-              <w:t>N</w:t>
-            </w:r>
-            <w:r>
-              <w:rPr>
-                <w:rFonts w:ascii="Times New Roman" w:hAnsi="Times New Roman" w:cs="Times New Roman"/>
-                <w:sz w:val="24"/>
-                <w:szCs w:val="24"/>
-              </w:rPr>
-              <w:t>F05</w:t>
+              <w:t>NF05</w:t>
             </w:r>
           </w:p>
         </w:tc>
@@ -2948,15 +2836,7 @@
                 <w:sz w:val="24"/>
                 <w:szCs w:val="24"/>
               </w:rPr>
-              <w:t>N</w:t>
-            </w:r>
-            <w:r>
-              <w:rPr>
-                <w:rFonts w:ascii="Times New Roman" w:hAnsi="Times New Roman" w:cs="Times New Roman"/>
-                <w:sz w:val="24"/>
-                <w:szCs w:val="24"/>
-              </w:rPr>
-              <w:t>F06</w:t>
+              <w:t>NF06</w:t>
             </w:r>
           </w:p>
         </w:tc>
@@ -3034,6 +2914,119 @@
         </w:tc>
       </w:tr>
     </w:tbl>
+    <w:p>
+      <w:pPr>
+        <w:pStyle w:val="ListParagraph"/>
+        <w:ind w:left="360"/>
+        <w:rPr>
+          <w:rFonts w:ascii="Times New Roman" w:hAnsi="Times New Roman" w:cs="Times New Roman"/>
+          <w:sz w:val="24"/>
+          <w:szCs w:val="24"/>
+        </w:rPr>
+      </w:pPr>
+    </w:p>
+    <w:p>
+      <w:pPr>
+        <w:rPr>
+          <w:rFonts w:ascii="Times New Roman" w:hAnsi="Times New Roman" w:cs="Times New Roman"/>
+          <w:sz w:val="24"/>
+          <w:szCs w:val="24"/>
+        </w:rPr>
+      </w:pPr>
+      <w:r>
+        <w:rPr>
+          <w:rFonts w:ascii="Times New Roman" w:hAnsi="Times New Roman" w:cs="Times New Roman"/>
+          <w:sz w:val="24"/>
+          <w:szCs w:val="24"/>
+        </w:rPr>
+        <w:br w:type="page"/>
+      </w:r>
+    </w:p>
+    <w:p>
+      <w:pPr>
+        <w:pStyle w:val="ListParagraph"/>
+        <w:ind w:left="360"/>
+        <w:rPr>
+          <w:rFonts w:ascii="Times New Roman" w:hAnsi="Times New Roman" w:cs="Times New Roman"/>
+          <w:b/>
+          <w:color w:val="77697A" w:themeColor="accent6" w:themeShade="BF"/>
+          <w:sz w:val="24"/>
+          <w:szCs w:val="24"/>
+        </w:rPr>
+      </w:pPr>
+      <w:r>
+        <w:rPr>
+          <w:rFonts w:ascii="Times New Roman" w:hAnsi="Times New Roman" w:cs="Times New Roman"/>
+          <w:b/>
+          <w:color w:val="77697A" w:themeColor="accent6" w:themeShade="BF"/>
+          <w:sz w:val="24"/>
+          <w:szCs w:val="24"/>
+        </w:rPr>
+        <w:lastRenderedPageBreak/>
+        <w:t>3.</w:t>
+      </w:r>
+      <w:r>
+        <w:rPr>
+          <w:rFonts w:ascii="Times New Roman" w:hAnsi="Times New Roman" w:cs="Times New Roman"/>
+          <w:b/>
+          <w:color w:val="77697A" w:themeColor="accent6" w:themeShade="BF"/>
+          <w:sz w:val="24"/>
+          <w:szCs w:val="24"/>
+        </w:rPr>
+        <w:t xml:space="preserve"> </w:t>
+      </w:r>
+      <w:r>
+        <w:rPr>
+          <w:rFonts w:ascii="Times New Roman" w:hAnsi="Times New Roman" w:cs="Times New Roman"/>
+          <w:b/>
+          <w:color w:val="77697A" w:themeColor="accent6" w:themeShade="BF"/>
+          <w:sz w:val="24"/>
+          <w:szCs w:val="24"/>
+        </w:rPr>
+        <w:t>DIAGRAMS</w:t>
+      </w:r>
+    </w:p>
+    <w:p>
+      <w:pPr>
+        <w:pStyle w:val="ListParagraph"/>
+        <w:ind w:left="360"/>
+        <w:rPr>
+          <w:rFonts w:ascii="Times New Roman" w:hAnsi="Times New Roman" w:cs="Times New Roman"/>
+          <w:sz w:val="24"/>
+          <w:szCs w:val="24"/>
+        </w:rPr>
+      </w:pPr>
+    </w:p>
+    <w:p>
+      <w:pPr>
+        <w:pStyle w:val="ListParagraph"/>
+        <w:ind w:left="360"/>
+        <w:rPr>
+          <w:rFonts w:ascii="Times New Roman" w:hAnsi="Times New Roman" w:cs="Times New Roman"/>
+          <w:sz w:val="24"/>
+          <w:szCs w:val="24"/>
+        </w:rPr>
+      </w:pPr>
+      <w:r>
+        <w:rPr>
+          <w:rFonts w:ascii="Times New Roman" w:hAnsi="Times New Roman" w:cs="Times New Roman"/>
+          <w:sz w:val="24"/>
+          <w:szCs w:val="24"/>
+        </w:rPr>
+        <w:t xml:space="preserve">3.1 SYSTEM ARCHITECTURE DIAGRAM </w:t>
+      </w:r>
+    </w:p>
+    <w:p>
+      <w:pPr>
+        <w:pStyle w:val="ListParagraph"/>
+        <w:ind w:left="360"/>
+        <w:rPr>
+          <w:rFonts w:ascii="Times New Roman" w:hAnsi="Times New Roman" w:cs="Times New Roman"/>
+          <w:sz w:val="24"/>
+          <w:szCs w:val="24"/>
+        </w:rPr>
+      </w:pPr>
+    </w:p>
     <w:p>
       <w:pPr>
         <w:pStyle w:val="ListParagraph"/>

</xml_diff>

<commit_message>
Made changes to documentation.
</commit_message>
<xml_diff>
--- a/Documents/todo-list_Documentation.docx
+++ b/Documents/todo-list_Documentation.docx
@@ -1041,7 +1041,17 @@
           <w:sz w:val="24"/>
           <w:szCs w:val="24"/>
         </w:rPr>
-        <w:t>5. Design</w:t>
+        <w:t xml:space="preserve">5. </w:t>
+      </w:r>
+      <w:r>
+        <w:rPr>
+          <w:rFonts w:ascii="Times New Roman" w:hAnsi="Times New Roman" w:cs="Times New Roman"/>
+          <w:b/>
+          <w:color w:val="77697A" w:themeColor="accent6" w:themeShade="BF"/>
+          <w:sz w:val="24"/>
+          <w:szCs w:val="24"/>
+        </w:rPr>
+        <w:t>DESIGN</w:t>
       </w:r>
     </w:p>
     <w:p>
@@ -1061,20 +1071,11 @@
         <w:tab/>
         <w:t>5.1 Database Design</w:t>
       </w:r>
-      <w:r>
-        <w:rPr>
-          <w:rFonts w:ascii="Times New Roman" w:hAnsi="Times New Roman" w:cs="Times New Roman"/>
-          <w:sz w:val="24"/>
-          <w:szCs w:val="24"/>
-        </w:rPr>
-        <w:br w:type="page"/>
-      </w:r>
-    </w:p>
-    <w:p>
-      <w:pPr>
-        <w:rPr>
-          <w:rFonts w:ascii="Times New Roman" w:hAnsi="Times New Roman" w:cs="Times New Roman"/>
-          <w:color w:val="77697A" w:themeColor="accent6" w:themeShade="BF"/>
+    </w:p>
+    <w:p>
+      <w:pPr>
+        <w:rPr>
+          <w:rFonts w:ascii="Times New Roman" w:hAnsi="Times New Roman" w:cs="Times New Roman"/>
           <w:sz w:val="24"/>
           <w:szCs w:val="24"/>
         </w:rPr>
@@ -1087,6 +1088,82 @@
           <w:sz w:val="24"/>
           <w:szCs w:val="24"/>
         </w:rPr>
+        <w:t xml:space="preserve"> 6</w:t>
+      </w:r>
+      <w:r>
+        <w:rPr>
+          <w:rFonts w:ascii="Times New Roman" w:hAnsi="Times New Roman" w:cs="Times New Roman"/>
+          <w:b/>
+          <w:color w:val="77697A" w:themeColor="accent6" w:themeShade="BF"/>
+          <w:sz w:val="24"/>
+          <w:szCs w:val="24"/>
+        </w:rPr>
+        <w:t xml:space="preserve">. </w:t>
+      </w:r>
+      <w:r>
+        <w:rPr>
+          <w:rFonts w:ascii="Times New Roman" w:hAnsi="Times New Roman" w:cs="Times New Roman"/>
+          <w:b/>
+          <w:color w:val="77697A" w:themeColor="accent6" w:themeShade="BF"/>
+          <w:sz w:val="24"/>
+          <w:szCs w:val="24"/>
+        </w:rPr>
+        <w:t>WORK-BREAKDOWN</w:t>
+      </w:r>
+      <w:r>
+        <w:rPr>
+          <w:rFonts w:ascii="Times New Roman" w:hAnsi="Times New Roman" w:cs="Times New Roman"/>
+          <w:sz w:val="24"/>
+          <w:szCs w:val="24"/>
+        </w:rPr>
+        <w:t xml:space="preserve"> </w:t>
+      </w:r>
+    </w:p>
+    <w:p>
+      <w:pPr>
+        <w:rPr>
+          <w:rFonts w:ascii="Times New Roman" w:hAnsi="Times New Roman" w:cs="Times New Roman"/>
+          <w:sz w:val="24"/>
+          <w:szCs w:val="24"/>
+        </w:rPr>
+      </w:pPr>
+      <w:r>
+        <w:rPr>
+          <w:rFonts w:ascii="Times New Roman" w:hAnsi="Times New Roman" w:cs="Times New Roman"/>
+          <w:sz w:val="24"/>
+          <w:szCs w:val="24"/>
+        </w:rPr>
+        <w:tab/>
+        <w:t>6.1 Details of work</w:t>
+      </w:r>
+      <w:bookmarkStart w:id="0" w:name="_GoBack"/>
+      <w:bookmarkEnd w:id="0"/>
+      <w:r>
+        <w:rPr>
+          <w:rFonts w:ascii="Times New Roman" w:hAnsi="Times New Roman" w:cs="Times New Roman"/>
+          <w:sz w:val="24"/>
+          <w:szCs w:val="24"/>
+        </w:rPr>
+        <w:br w:type="page"/>
+      </w:r>
+    </w:p>
+    <w:p>
+      <w:pPr>
+        <w:rPr>
+          <w:rFonts w:ascii="Times New Roman" w:hAnsi="Times New Roman" w:cs="Times New Roman"/>
+          <w:color w:val="77697A" w:themeColor="accent6" w:themeShade="BF"/>
+          <w:sz w:val="24"/>
+          <w:szCs w:val="24"/>
+        </w:rPr>
+      </w:pPr>
+      <w:r>
+        <w:rPr>
+          <w:rFonts w:ascii="Times New Roman" w:hAnsi="Times New Roman" w:cs="Times New Roman"/>
+          <w:b/>
+          <w:color w:val="77697A" w:themeColor="accent6" w:themeShade="BF"/>
+          <w:sz w:val="24"/>
+          <w:szCs w:val="24"/>
+        </w:rPr>
         <w:lastRenderedPageBreak/>
         <w:t>1. INTRODUCTION</w:t>
       </w:r>
@@ -1122,7 +1199,25 @@
           <w:sz w:val="24"/>
           <w:szCs w:val="24"/>
         </w:rPr>
-        <w:t>This document’s purpose is to give background information of the todo-list application</w:t>
+        <w:t xml:space="preserve">This document’s purpose is to give background information of the </w:t>
+      </w:r>
+      <w:proofErr w:type="spellStart"/>
+      <w:r>
+        <w:rPr>
+          <w:rFonts w:ascii="Times New Roman" w:hAnsi="Times New Roman" w:cs="Times New Roman"/>
+          <w:sz w:val="24"/>
+          <w:szCs w:val="24"/>
+        </w:rPr>
+        <w:t>todo</w:t>
+      </w:r>
+      <w:proofErr w:type="spellEnd"/>
+      <w:r>
+        <w:rPr>
+          <w:rFonts w:ascii="Times New Roman" w:hAnsi="Times New Roman" w:cs="Times New Roman"/>
+          <w:sz w:val="24"/>
+          <w:szCs w:val="24"/>
+        </w:rPr>
+        <w:t>-list application</w:t>
       </w:r>
       <w:r>
         <w:rPr>
@@ -1237,7 +1332,25 @@
           <w:sz w:val="24"/>
           <w:szCs w:val="24"/>
         </w:rPr>
-        <w:t xml:space="preserve"> The todo-list app was developed on </w:t>
+        <w:t xml:space="preserve"> The </w:t>
+      </w:r>
+      <w:proofErr w:type="spellStart"/>
+      <w:r>
+        <w:rPr>
+          <w:rFonts w:ascii="Times New Roman" w:hAnsi="Times New Roman" w:cs="Times New Roman"/>
+          <w:sz w:val="24"/>
+          <w:szCs w:val="24"/>
+        </w:rPr>
+        <w:t>todo</w:t>
+      </w:r>
+      <w:proofErr w:type="spellEnd"/>
+      <w:r>
+        <w:rPr>
+          <w:rFonts w:ascii="Times New Roman" w:hAnsi="Times New Roman" w:cs="Times New Roman"/>
+          <w:sz w:val="24"/>
+          <w:szCs w:val="24"/>
+        </w:rPr>
+        <w:t xml:space="preserve">-list app was developed on </w:t>
       </w:r>
       <w:r>
         <w:rPr>
@@ -2392,7 +2505,25 @@
                 <w:sz w:val="24"/>
                 <w:szCs w:val="24"/>
               </w:rPr>
-              <w:t>HTML5 attributes such as maxlength are used.</w:t>
+              <w:t xml:space="preserve">HTML5 attributes such as </w:t>
+            </w:r>
+            <w:proofErr w:type="spellStart"/>
+            <w:r>
+              <w:rPr>
+                <w:rFonts w:ascii="Times New Roman" w:hAnsi="Times New Roman" w:cs="Times New Roman"/>
+                <w:sz w:val="24"/>
+                <w:szCs w:val="24"/>
+              </w:rPr>
+              <w:t>maxlength</w:t>
+            </w:r>
+            <w:proofErr w:type="spellEnd"/>
+            <w:r>
+              <w:rPr>
+                <w:rFonts w:ascii="Times New Roman" w:hAnsi="Times New Roman" w:cs="Times New Roman"/>
+                <w:sz w:val="24"/>
+                <w:szCs w:val="24"/>
+              </w:rPr>
+              <w:t xml:space="preserve"> are used.</w:t>
             </w:r>
           </w:p>
         </w:tc>
@@ -3037,8 +3168,6 @@
           <w:szCs w:val="24"/>
         </w:rPr>
       </w:pPr>
-      <w:bookmarkStart w:id="0" w:name="_GoBack"/>
-      <w:bookmarkEnd w:id="0"/>
     </w:p>
     <w:sectPr>
       <w:headerReference w:type="default" r:id="rId8"/>

</xml_diff>

<commit_message>
Added system arch. diagram and info below.
</commit_message>
<xml_diff>
--- a/Documents/todo-list_Documentation.docx
+++ b/Documents/todo-list_Documentation.docx
@@ -1126,6 +1126,15 @@
           <w:sz w:val="24"/>
           <w:szCs w:val="24"/>
         </w:rPr>
+        <w:sectPr>
+          <w:headerReference w:type="default" r:id="rId7"/>
+          <w:headerReference w:type="first" r:id="rId8"/>
+          <w:pgSz w:w="12240" w:h="15840"/>
+          <w:pgMar w:top="1440" w:right="1440" w:bottom="1440" w:left="1440" w:header="720" w:footer="720" w:gutter="0"/>
+          <w:cols w:space="720"/>
+          <w:titlePg/>
+          <w:docGrid w:linePitch="360"/>
+        </w:sectPr>
       </w:pPr>
       <w:r>
         <w:rPr>
@@ -1419,7 +1428,7 @@
                     </pic:cNvPicPr>
                   </pic:nvPicPr>
                   <pic:blipFill>
-                    <a:blip r:embed="rId7">
+                    <a:blip r:embed="rId9">
                       <a:extLst>
                         <a:ext uri="{28A0092B-C50C-407E-A947-70E740481C1C}">
                           <a14:useLocalDpi xmlns:a14="http://schemas.microsoft.com/office/drawing/2010/main" val="0"/>
@@ -1458,6 +1467,14 @@
           <w:sz w:val="24"/>
           <w:szCs w:val="24"/>
         </w:rPr>
+        <w:sectPr>
+          <w:footerReference w:type="first" r:id="rId10"/>
+          <w:pgSz w:w="12240" w:h="15840"/>
+          <w:pgMar w:top="1440" w:right="1440" w:bottom="1440" w:left="1440" w:header="720" w:footer="720" w:gutter="0"/>
+          <w:cols w:space="720"/>
+          <w:titlePg/>
+          <w:docGrid w:linePitch="360"/>
+        </w:sectPr>
       </w:pPr>
       <w:r>
         <w:rPr>
@@ -3061,15 +3078,16 @@
           <w:sz w:val="24"/>
           <w:szCs w:val="24"/>
         </w:rPr>
-      </w:pPr>
-      <w:r>
-        <w:rPr>
-          <w:rFonts w:ascii="Times New Roman" w:hAnsi="Times New Roman" w:cs="Times New Roman"/>
-          <w:sz w:val="24"/>
-          <w:szCs w:val="24"/>
-        </w:rPr>
-        <w:br w:type="page"/>
-      </w:r>
+        <w:sectPr>
+          <w:footerReference w:type="default" r:id="rId11"/>
+          <w:footerReference w:type="first" r:id="rId12"/>
+          <w:pgSz w:w="12240" w:h="15840"/>
+          <w:pgMar w:top="1440" w:right="1440" w:bottom="1440" w:left="1440" w:header="720" w:footer="720" w:gutter="0"/>
+          <w:cols w:space="720"/>
+          <w:titlePg/>
+          <w:docGrid w:linePitch="360"/>
+        </w:sectPr>
+      </w:pPr>
     </w:p>
     <w:p>
       <w:pPr>
@@ -3191,7 +3209,7 @@
                     </pic:cNvPicPr>
                   </pic:nvPicPr>
                   <pic:blipFill>
-                    <a:blip r:embed="rId8">
+                    <a:blip r:embed="rId13">
                       <a:extLst>
                         <a:ext uri="{28A0092B-C50C-407E-A947-70E740481C1C}">
                           <a14:useLocalDpi xmlns:a14="http://schemas.microsoft.com/office/drawing/2010/main" val="0"/>
@@ -3233,11 +3251,226 @@
           <w:szCs w:val="24"/>
         </w:rPr>
       </w:pPr>
+      <w:r>
+        <w:rPr>
+          <w:rFonts w:ascii="Times New Roman" w:hAnsi="Times New Roman" w:cs="Times New Roman"/>
+          <w:sz w:val="24"/>
+          <w:szCs w:val="24"/>
+        </w:rPr>
+        <w:t>The software requires a</w:t>
+      </w:r>
+      <w:r>
+        <w:rPr>
+          <w:rFonts w:ascii="Times New Roman" w:hAnsi="Times New Roman" w:cs="Times New Roman"/>
+          <w:sz w:val="24"/>
+          <w:szCs w:val="24"/>
+        </w:rPr>
+        <w:t xml:space="preserve"> desktop with a minimum </w:t>
+      </w:r>
+      <w:r>
+        <w:rPr>
+          <w:rFonts w:ascii="Times New Roman" w:hAnsi="Times New Roman" w:cs="Times New Roman"/>
+          <w:sz w:val="24"/>
+          <w:szCs w:val="24"/>
+        </w:rPr>
+        <w:t xml:space="preserve">512MB of ram, and </w:t>
+      </w:r>
+      <w:r>
+        <w:rPr>
+          <w:rFonts w:ascii="Times New Roman" w:hAnsi="Times New Roman" w:cs="Times New Roman"/>
+          <w:sz w:val="24"/>
+          <w:szCs w:val="24"/>
+        </w:rPr>
+        <w:t xml:space="preserve">hard drive space of </w:t>
+      </w:r>
+      <w:r>
+        <w:rPr>
+          <w:rFonts w:ascii="Times New Roman" w:hAnsi="Times New Roman" w:cs="Times New Roman"/>
+          <w:sz w:val="24"/>
+          <w:szCs w:val="24"/>
+        </w:rPr>
+        <w:t>1024MB</w:t>
+      </w:r>
+      <w:r>
+        <w:rPr>
+          <w:rFonts w:ascii="Times New Roman" w:hAnsi="Times New Roman" w:cs="Times New Roman"/>
+          <w:sz w:val="24"/>
+          <w:szCs w:val="24"/>
+        </w:rPr>
+        <w:t xml:space="preserve">. </w:t>
+      </w:r>
+    </w:p>
+    <w:p>
+      <w:pPr>
+        <w:pStyle w:val="ListParagraph"/>
+        <w:ind w:left="360"/>
+        <w:rPr>
+          <w:rFonts w:ascii="Times New Roman" w:hAnsi="Times New Roman" w:cs="Times New Roman"/>
+          <w:sz w:val="24"/>
+          <w:szCs w:val="24"/>
+        </w:rPr>
+      </w:pPr>
+    </w:p>
+    <w:p>
+      <w:pPr>
+        <w:pStyle w:val="ListParagraph"/>
+        <w:ind w:left="360"/>
+        <w:rPr>
+          <w:rFonts w:ascii="Times New Roman" w:hAnsi="Times New Roman" w:cs="Times New Roman"/>
+          <w:sz w:val="24"/>
+          <w:szCs w:val="24"/>
+        </w:rPr>
+      </w:pPr>
+      <w:r>
+        <w:rPr>
+          <w:rFonts w:ascii="Times New Roman" w:hAnsi="Times New Roman" w:cs="Times New Roman"/>
+          <w:sz w:val="24"/>
+          <w:szCs w:val="24"/>
+        </w:rPr>
+        <w:t xml:space="preserve">The software is built with bootstrap as the style library and scripts. JQuery as </w:t>
+      </w:r>
+      <w:r>
+        <w:rPr>
+          <w:rFonts w:ascii="Times New Roman" w:hAnsi="Times New Roman" w:cs="Times New Roman"/>
+          <w:sz w:val="24"/>
+          <w:szCs w:val="24"/>
+        </w:rPr>
+        <w:t>a</w:t>
+      </w:r>
+      <w:r>
+        <w:rPr>
+          <w:rFonts w:ascii="Times New Roman" w:hAnsi="Times New Roman" w:cs="Times New Roman"/>
+          <w:sz w:val="24"/>
+          <w:szCs w:val="24"/>
+        </w:rPr>
+        <w:t xml:space="preserve"> </w:t>
+      </w:r>
+      <w:r>
+        <w:rPr>
+          <w:rFonts w:ascii="Times New Roman" w:hAnsi="Times New Roman" w:cs="Times New Roman"/>
+          <w:sz w:val="24"/>
+          <w:szCs w:val="24"/>
+        </w:rPr>
+        <w:t>scripting</w:t>
+      </w:r>
+      <w:r>
+        <w:rPr>
+          <w:rFonts w:ascii="Times New Roman" w:hAnsi="Times New Roman" w:cs="Times New Roman"/>
+          <w:sz w:val="24"/>
+          <w:szCs w:val="24"/>
+        </w:rPr>
+        <w:t xml:space="preserve"> library, these </w:t>
+      </w:r>
+      <w:r>
+        <w:rPr>
+          <w:rFonts w:ascii="Times New Roman" w:hAnsi="Times New Roman" w:cs="Times New Roman"/>
+          <w:sz w:val="24"/>
+          <w:szCs w:val="24"/>
+        </w:rPr>
+        <w:t>scripts</w:t>
+      </w:r>
+      <w:r>
+        <w:rPr>
+          <w:rFonts w:ascii="Times New Roman" w:hAnsi="Times New Roman" w:cs="Times New Roman"/>
+          <w:sz w:val="24"/>
+          <w:szCs w:val="24"/>
+        </w:rPr>
+        <w:t xml:space="preserve"> include </w:t>
+      </w:r>
+      <w:proofErr w:type="spellStart"/>
+      <w:r>
+        <w:rPr>
+          <w:rFonts w:ascii="Times New Roman" w:hAnsi="Times New Roman" w:cs="Times New Roman"/>
+          <w:sz w:val="24"/>
+          <w:szCs w:val="24"/>
+        </w:rPr>
+        <w:t>Datepicker</w:t>
+      </w:r>
+      <w:proofErr w:type="spellEnd"/>
+      <w:r>
+        <w:rPr>
+          <w:rFonts w:ascii="Times New Roman" w:hAnsi="Times New Roman" w:cs="Times New Roman"/>
+          <w:sz w:val="24"/>
+          <w:szCs w:val="24"/>
+        </w:rPr>
+        <w:t xml:space="preserve"> and </w:t>
+      </w:r>
+      <w:proofErr w:type="spellStart"/>
+      <w:r>
+        <w:rPr>
+          <w:rFonts w:ascii="Times New Roman" w:hAnsi="Times New Roman" w:cs="Times New Roman"/>
+          <w:sz w:val="24"/>
+          <w:szCs w:val="24"/>
+        </w:rPr>
+        <w:t>DataTables</w:t>
+      </w:r>
+      <w:proofErr w:type="spellEnd"/>
+      <w:r>
+        <w:rPr>
+          <w:rFonts w:ascii="Times New Roman" w:hAnsi="Times New Roman" w:cs="Times New Roman"/>
+          <w:sz w:val="24"/>
+          <w:szCs w:val="24"/>
+        </w:rPr>
+        <w:t>.</w:t>
+      </w:r>
+      <w:r>
+        <w:rPr>
+          <w:rFonts w:ascii="Times New Roman" w:hAnsi="Times New Roman" w:cs="Times New Roman"/>
+          <w:sz w:val="24"/>
+          <w:szCs w:val="24"/>
+        </w:rPr>
+        <w:t xml:space="preserve"> The front end was developed with HTML, and JavaScript is a scripting language used for actions.</w:t>
+      </w:r>
+      <w:r>
+        <w:rPr>
+          <w:rFonts w:ascii="Times New Roman" w:hAnsi="Times New Roman" w:cs="Times New Roman"/>
+          <w:sz w:val="24"/>
+          <w:szCs w:val="24"/>
+        </w:rPr>
+        <w:t xml:space="preserve"> The backend that is used in this software is PHP 5.6.30. The server type is </w:t>
+      </w:r>
+      <w:proofErr w:type="spellStart"/>
+      <w:r>
+        <w:rPr>
+          <w:rFonts w:ascii="Times New Roman" w:hAnsi="Times New Roman" w:cs="Times New Roman"/>
+          <w:sz w:val="24"/>
+          <w:szCs w:val="24"/>
+        </w:rPr>
+        <w:t>MariaDB</w:t>
+      </w:r>
+      <w:proofErr w:type="spellEnd"/>
+      <w:r>
+        <w:rPr>
+          <w:rFonts w:ascii="Times New Roman" w:hAnsi="Times New Roman" w:cs="Times New Roman"/>
+          <w:sz w:val="24"/>
+          <w:szCs w:val="24"/>
+        </w:rPr>
+        <w:t xml:space="preserve"> and the version is 10.1.21.</w:t>
+      </w:r>
+      <w:r>
+        <w:rPr>
+          <w:rFonts w:ascii="Times New Roman" w:hAnsi="Times New Roman" w:cs="Times New Roman"/>
+          <w:sz w:val="24"/>
+          <w:szCs w:val="24"/>
+        </w:rPr>
+        <w:t xml:space="preserve">  </w:t>
+      </w:r>
+    </w:p>
+    <w:p>
+      <w:pPr>
+        <w:pStyle w:val="ListParagraph"/>
+        <w:ind w:left="360"/>
+        <w:rPr>
+          <w:rFonts w:ascii="Times New Roman" w:hAnsi="Times New Roman" w:cs="Times New Roman"/>
+          <w:sz w:val="24"/>
+          <w:szCs w:val="24"/>
+        </w:rPr>
+      </w:pPr>
       <w:bookmarkStart w:id="0" w:name="_GoBack"/>
       <w:bookmarkEnd w:id="0"/>
     </w:p>
     <w:sectPr>
-      <w:headerReference w:type="default" r:id="rId9"/>
+      <w:footerReference w:type="first" r:id="rId14"/>
       <w:pgSz w:w="12240" w:h="15840"/>
       <w:pgMar w:top="1440" w:right="1440" w:bottom="1440" w:left="1440" w:header="720" w:footer="720" w:gutter="0"/>
       <w:cols w:space="720"/>
@@ -3271,6 +3504,58 @@
     </w:p>
   </w:endnote>
 </w:endnotes>
+</file>
+
+<file path=word/footer1.xml><?xml version="1.0" encoding="utf-8"?>
+<w:ftr xmlns:wpc="http://schemas.microsoft.com/office/word/2010/wordprocessingCanvas" xmlns:cx="http://schemas.microsoft.com/office/drawing/2014/chartex" xmlns:cx1="http://schemas.microsoft.com/office/drawing/2015/9/8/chartex" xmlns:mc="http://schemas.openxmlformats.org/markup-compatibility/2006" xmlns:o="urn:schemas-microsoft-com:office:office" xmlns:r="http://schemas.openxmlformats.org/officeDocument/2006/relationships" xmlns:m="http://schemas.openxmlformats.org/officeDocument/2006/math" xmlns:v="urn:schemas-microsoft-com:vml" xmlns:wp14="http://schemas.microsoft.com/office/word/2010/wordprocessingDrawing" xmlns:wp="http://schemas.openxmlformats.org/drawingml/2006/wordprocessingDrawing" xmlns:w10="urn:schemas-microsoft-com:office:word" xmlns:w="http://schemas.openxmlformats.org/wordprocessingml/2006/main" xmlns:w14="http://schemas.microsoft.com/office/word/2010/wordml" xmlns:w15="http://schemas.microsoft.com/office/word/2012/wordml" xmlns:w16se="http://schemas.microsoft.com/office/word/2015/wordml/symex" xmlns:wpg="http://schemas.microsoft.com/office/word/2010/wordprocessingGroup" xmlns:wpi="http://schemas.microsoft.com/office/word/2010/wordprocessingInk" xmlns:wne="http://schemas.microsoft.com/office/word/2006/wordml" xmlns:wps="http://schemas.microsoft.com/office/word/2010/wordprocessingShape" mc:Ignorable="w14 w15 w16se wp14">
+  <w:p>
+    <w:pPr>
+      <w:pStyle w:val="Footer"/>
+    </w:pPr>
+    <w:r>
+      <w:t>1</w:t>
+    </w:r>
+  </w:p>
+</w:ftr>
+</file>
+
+<file path=word/footer2.xml><?xml version="1.0" encoding="utf-8"?>
+<w:ftr xmlns:wpc="http://schemas.microsoft.com/office/word/2010/wordprocessingCanvas" xmlns:cx="http://schemas.microsoft.com/office/drawing/2014/chartex" xmlns:cx1="http://schemas.microsoft.com/office/drawing/2015/9/8/chartex" xmlns:mc="http://schemas.openxmlformats.org/markup-compatibility/2006" xmlns:o="urn:schemas-microsoft-com:office:office" xmlns:r="http://schemas.openxmlformats.org/officeDocument/2006/relationships" xmlns:m="http://schemas.openxmlformats.org/officeDocument/2006/math" xmlns:v="urn:schemas-microsoft-com:vml" xmlns:wp14="http://schemas.microsoft.com/office/word/2010/wordprocessingDrawing" xmlns:wp="http://schemas.openxmlformats.org/drawingml/2006/wordprocessingDrawing" xmlns:w10="urn:schemas-microsoft-com:office:word" xmlns:w="http://schemas.openxmlformats.org/wordprocessingml/2006/main" xmlns:w14="http://schemas.microsoft.com/office/word/2010/wordml" xmlns:w15="http://schemas.microsoft.com/office/word/2012/wordml" xmlns:w16se="http://schemas.microsoft.com/office/word/2015/wordml/symex" xmlns:wpg="http://schemas.microsoft.com/office/word/2010/wordprocessingGroup" xmlns:wpi="http://schemas.microsoft.com/office/word/2010/wordprocessingInk" xmlns:wne="http://schemas.microsoft.com/office/word/2006/wordml" xmlns:wps="http://schemas.microsoft.com/office/word/2010/wordprocessingShape" mc:Ignorable="w14 w15 w16se wp14">
+  <w:p>
+    <w:pPr>
+      <w:pStyle w:val="Footer"/>
+    </w:pPr>
+    <w:r>
+      <w:t>3</w:t>
+    </w:r>
+  </w:p>
+</w:ftr>
+</file>
+
+<file path=word/footer3.xml><?xml version="1.0" encoding="utf-8"?>
+<w:ftr xmlns:wpc="http://schemas.microsoft.com/office/word/2010/wordprocessingCanvas" xmlns:cx="http://schemas.microsoft.com/office/drawing/2014/chartex" xmlns:cx1="http://schemas.microsoft.com/office/drawing/2015/9/8/chartex" xmlns:mc="http://schemas.openxmlformats.org/markup-compatibility/2006" xmlns:o="urn:schemas-microsoft-com:office:office" xmlns:r="http://schemas.openxmlformats.org/officeDocument/2006/relationships" xmlns:m="http://schemas.openxmlformats.org/officeDocument/2006/math" xmlns:v="urn:schemas-microsoft-com:vml" xmlns:wp14="http://schemas.microsoft.com/office/word/2010/wordprocessingDrawing" xmlns:wp="http://schemas.openxmlformats.org/drawingml/2006/wordprocessingDrawing" xmlns:w10="urn:schemas-microsoft-com:office:word" xmlns:w="http://schemas.openxmlformats.org/wordprocessingml/2006/main" xmlns:w14="http://schemas.microsoft.com/office/word/2010/wordml" xmlns:w15="http://schemas.microsoft.com/office/word/2012/wordml" xmlns:w16se="http://schemas.microsoft.com/office/word/2015/wordml/symex" xmlns:wpg="http://schemas.microsoft.com/office/word/2010/wordprocessingGroup" xmlns:wpi="http://schemas.microsoft.com/office/word/2010/wordprocessingInk" xmlns:wne="http://schemas.microsoft.com/office/word/2006/wordml" xmlns:wps="http://schemas.microsoft.com/office/word/2010/wordprocessingShape" mc:Ignorable="w14 w15 w16se wp14">
+  <w:p>
+    <w:pPr>
+      <w:pStyle w:val="Footer"/>
+    </w:pPr>
+    <w:r>
+      <w:t>2</w:t>
+    </w:r>
+  </w:p>
+</w:ftr>
+</file>
+
+<file path=word/footer4.xml><?xml version="1.0" encoding="utf-8"?>
+<w:ftr xmlns:wpc="http://schemas.microsoft.com/office/word/2010/wordprocessingCanvas" xmlns:cx="http://schemas.microsoft.com/office/drawing/2014/chartex" xmlns:cx1="http://schemas.microsoft.com/office/drawing/2015/9/8/chartex" xmlns:mc="http://schemas.openxmlformats.org/markup-compatibility/2006" xmlns:o="urn:schemas-microsoft-com:office:office" xmlns:r="http://schemas.openxmlformats.org/officeDocument/2006/relationships" xmlns:m="http://schemas.openxmlformats.org/officeDocument/2006/math" xmlns:v="urn:schemas-microsoft-com:vml" xmlns:wp14="http://schemas.microsoft.com/office/word/2010/wordprocessingDrawing" xmlns:wp="http://schemas.openxmlformats.org/drawingml/2006/wordprocessingDrawing" xmlns:w10="urn:schemas-microsoft-com:office:word" xmlns:w="http://schemas.openxmlformats.org/wordprocessingml/2006/main" xmlns:w14="http://schemas.microsoft.com/office/word/2010/wordml" xmlns:w15="http://schemas.microsoft.com/office/word/2012/wordml" xmlns:w16se="http://schemas.microsoft.com/office/word/2015/wordml/symex" xmlns:wpg="http://schemas.microsoft.com/office/word/2010/wordprocessingGroup" xmlns:wpi="http://schemas.microsoft.com/office/word/2010/wordprocessingInk" xmlns:wne="http://schemas.microsoft.com/office/word/2006/wordml" xmlns:wps="http://schemas.microsoft.com/office/word/2010/wordprocessingShape" mc:Ignorable="w14 w15 w16se wp14">
+  <w:p>
+    <w:pPr>
+      <w:pStyle w:val="Footer"/>
+    </w:pPr>
+    <w:r>
+      <w:t>4</w:t>
+    </w:r>
+  </w:p>
+</w:ftr>
 </file>
 
 <file path=word/footnotes.xml><?xml version="1.0" encoding="utf-8"?>
@@ -3317,6 +3602,35 @@
     <w:r>
       <w:t>Product Documentation</w:t>
     </w:r>
+  </w:p>
+</w:hdr>
+</file>
+
+<file path=word/header2.xml><?xml version="1.0" encoding="utf-8"?>
+<w:hdr xmlns:wpc="http://schemas.microsoft.com/office/word/2010/wordprocessingCanvas" xmlns:cx="http://schemas.microsoft.com/office/drawing/2014/chartex" xmlns:cx1="http://schemas.microsoft.com/office/drawing/2015/9/8/chartex" xmlns:mc="http://schemas.openxmlformats.org/markup-compatibility/2006" xmlns:o="urn:schemas-microsoft-com:office:office" xmlns:r="http://schemas.openxmlformats.org/officeDocument/2006/relationships" xmlns:m="http://schemas.openxmlformats.org/officeDocument/2006/math" xmlns:v="urn:schemas-microsoft-com:vml" xmlns:wp14="http://schemas.microsoft.com/office/word/2010/wordprocessingDrawing" xmlns:wp="http://schemas.openxmlformats.org/drawingml/2006/wordprocessingDrawing" xmlns:w10="urn:schemas-microsoft-com:office:word" xmlns:w="http://schemas.openxmlformats.org/wordprocessingml/2006/main" xmlns:w14="http://schemas.microsoft.com/office/word/2010/wordml" xmlns:w15="http://schemas.microsoft.com/office/word/2012/wordml" xmlns:w16se="http://schemas.microsoft.com/office/word/2015/wordml/symex" xmlns:wpg="http://schemas.microsoft.com/office/word/2010/wordprocessingGroup" xmlns:wpi="http://schemas.microsoft.com/office/word/2010/wordprocessingInk" xmlns:wne="http://schemas.microsoft.com/office/word/2006/wordml" xmlns:wps="http://schemas.microsoft.com/office/word/2010/wordprocessingShape" mc:Ignorable="w14 w15 w16se wp14">
+  <w:p>
+    <w:pPr>
+      <w:pStyle w:val="Header"/>
+      <w:jc w:val="right"/>
+    </w:pPr>
+    <w:r>
+      <w:t>To-Do Application</w:t>
+    </w:r>
+  </w:p>
+  <w:p>
+    <w:pPr>
+      <w:pStyle w:val="Header"/>
+      <w:jc w:val="right"/>
+    </w:pPr>
+    <w:r>
+      <w:t>Product Documentation</w:t>
+    </w:r>
+  </w:p>
+  <w:p>
+    <w:pPr>
+      <w:pStyle w:val="Header"/>
+      <w:jc w:val="right"/>
+    </w:pPr>
   </w:p>
 </w:hdr>
 </file>

</xml_diff>

<commit_message>
added more to doc
</commit_message>
<xml_diff>
--- a/Documents/todo-list_Documentation.docx
+++ b/Documents/todo-list_Documentation.docx
@@ -1206,25 +1206,7 @@
           <w:sz w:val="24"/>
           <w:szCs w:val="24"/>
         </w:rPr>
-        <w:t xml:space="preserve">This document’s purpose is to give background information of the </w:t>
-      </w:r>
-      <w:proofErr w:type="spellStart"/>
-      <w:r>
-        <w:rPr>
-          <w:rFonts w:ascii="Times New Roman" w:hAnsi="Times New Roman" w:cs="Times New Roman"/>
-          <w:sz w:val="24"/>
-          <w:szCs w:val="24"/>
-        </w:rPr>
-        <w:t>todo</w:t>
-      </w:r>
-      <w:proofErr w:type="spellEnd"/>
-      <w:r>
-        <w:rPr>
-          <w:rFonts w:ascii="Times New Roman" w:hAnsi="Times New Roman" w:cs="Times New Roman"/>
-          <w:sz w:val="24"/>
-          <w:szCs w:val="24"/>
-        </w:rPr>
-        <w:t>-list application</w:t>
+        <w:t>This document’s purpose is to give background information of the todo-list application</w:t>
       </w:r>
       <w:r>
         <w:rPr>
@@ -1339,25 +1321,7 @@
           <w:sz w:val="24"/>
           <w:szCs w:val="24"/>
         </w:rPr>
-        <w:t xml:space="preserve"> The </w:t>
-      </w:r>
-      <w:proofErr w:type="spellStart"/>
-      <w:r>
-        <w:rPr>
-          <w:rFonts w:ascii="Times New Roman" w:hAnsi="Times New Roman" w:cs="Times New Roman"/>
-          <w:sz w:val="24"/>
-          <w:szCs w:val="24"/>
-        </w:rPr>
-        <w:t>todo</w:t>
-      </w:r>
-      <w:proofErr w:type="spellEnd"/>
-      <w:r>
-        <w:rPr>
-          <w:rFonts w:ascii="Times New Roman" w:hAnsi="Times New Roman" w:cs="Times New Roman"/>
-          <w:sz w:val="24"/>
-          <w:szCs w:val="24"/>
-        </w:rPr>
-        <w:t xml:space="preserve">-list app was developed on </w:t>
+        <w:t xml:space="preserve"> The todo-list app was developed on </w:t>
       </w:r>
       <w:r>
         <w:rPr>
@@ -2520,25 +2484,7 @@
                 <w:sz w:val="24"/>
                 <w:szCs w:val="24"/>
               </w:rPr>
-              <w:t xml:space="preserve">HTML5 attributes such as </w:t>
-            </w:r>
-            <w:proofErr w:type="spellStart"/>
-            <w:r>
-              <w:rPr>
-                <w:rFonts w:ascii="Times New Roman" w:hAnsi="Times New Roman" w:cs="Times New Roman"/>
-                <w:sz w:val="24"/>
-                <w:szCs w:val="24"/>
-              </w:rPr>
-              <w:t>maxlength</w:t>
-            </w:r>
-            <w:proofErr w:type="spellEnd"/>
-            <w:r>
-              <w:rPr>
-                <w:rFonts w:ascii="Times New Roman" w:hAnsi="Times New Roman" w:cs="Times New Roman"/>
-                <w:sz w:val="24"/>
-                <w:szCs w:val="24"/>
-              </w:rPr>
-              <w:t xml:space="preserve"> are used.</w:t>
+              <w:t>HTML5 attributes such as maxlength are used.</w:t>
             </w:r>
           </w:p>
         </w:tc>
@@ -3375,43 +3321,7 @@
           <w:sz w:val="24"/>
           <w:szCs w:val="24"/>
         </w:rPr>
-        <w:t xml:space="preserve"> include </w:t>
-      </w:r>
-      <w:proofErr w:type="spellStart"/>
-      <w:r>
-        <w:rPr>
-          <w:rFonts w:ascii="Times New Roman" w:hAnsi="Times New Roman" w:cs="Times New Roman"/>
-          <w:sz w:val="24"/>
-          <w:szCs w:val="24"/>
-        </w:rPr>
-        <w:t>Datepicker</w:t>
-      </w:r>
-      <w:proofErr w:type="spellEnd"/>
-      <w:r>
-        <w:rPr>
-          <w:rFonts w:ascii="Times New Roman" w:hAnsi="Times New Roman" w:cs="Times New Roman"/>
-          <w:sz w:val="24"/>
-          <w:szCs w:val="24"/>
-        </w:rPr>
-        <w:t xml:space="preserve"> and </w:t>
-      </w:r>
-      <w:proofErr w:type="spellStart"/>
-      <w:r>
-        <w:rPr>
-          <w:rFonts w:ascii="Times New Roman" w:hAnsi="Times New Roman" w:cs="Times New Roman"/>
-          <w:sz w:val="24"/>
-          <w:szCs w:val="24"/>
-        </w:rPr>
-        <w:t>DataTables</w:t>
-      </w:r>
-      <w:proofErr w:type="spellEnd"/>
-      <w:r>
-        <w:rPr>
-          <w:rFonts w:ascii="Times New Roman" w:hAnsi="Times New Roman" w:cs="Times New Roman"/>
-          <w:sz w:val="24"/>
-          <w:szCs w:val="24"/>
-        </w:rPr>
-        <w:t>.</w:t>
+        <w:t xml:space="preserve"> include Datepicker and DataTables.</w:t>
       </w:r>
       <w:r>
         <w:rPr>
@@ -3427,25 +3337,7 @@
           <w:sz w:val="24"/>
           <w:szCs w:val="24"/>
         </w:rPr>
-        <w:t xml:space="preserve"> The backend that is used in this software is PHP 5.6.30. The server type is </w:t>
-      </w:r>
-      <w:proofErr w:type="spellStart"/>
-      <w:r>
-        <w:rPr>
-          <w:rFonts w:ascii="Times New Roman" w:hAnsi="Times New Roman" w:cs="Times New Roman"/>
-          <w:sz w:val="24"/>
-          <w:szCs w:val="24"/>
-        </w:rPr>
-        <w:t>MariaDB</w:t>
-      </w:r>
-      <w:proofErr w:type="spellEnd"/>
-      <w:r>
-        <w:rPr>
-          <w:rFonts w:ascii="Times New Roman" w:hAnsi="Times New Roman" w:cs="Times New Roman"/>
-          <w:sz w:val="24"/>
-          <w:szCs w:val="24"/>
-        </w:rPr>
-        <w:t xml:space="preserve"> and the version is 10.1.21.</w:t>
+        <w:t xml:space="preserve"> The backend that is used in this software is PHP 5.6.30. The server type is MariaDB and the version is 10.1.21.</w:t>
       </w:r>
       <w:r>
         <w:rPr>
@@ -3465,12 +3357,86 @@
           <w:sz w:val="24"/>
           <w:szCs w:val="24"/>
         </w:rPr>
+        <w:sectPr>
+          <w:footerReference w:type="first" r:id="rId14"/>
+          <w:pgSz w:w="12240" w:h="15840"/>
+          <w:pgMar w:top="1440" w:right="1440" w:bottom="1440" w:left="1440" w:header="720" w:footer="720" w:gutter="0"/>
+          <w:cols w:space="720"/>
+          <w:titlePg/>
+          <w:docGrid w:linePitch="360"/>
+        </w:sectPr>
+      </w:pPr>
+    </w:p>
+    <w:p>
+      <w:pPr>
+        <w:pStyle w:val="ListParagraph"/>
+        <w:ind w:left="360"/>
+        <w:rPr>
+          <w:rFonts w:ascii="Times New Roman" w:hAnsi="Times New Roman" w:cs="Times New Roman"/>
+          <w:sz w:val="24"/>
+          <w:szCs w:val="24"/>
+        </w:rPr>
+      </w:pPr>
+      <w:r>
+        <w:rPr>
+          <w:rFonts w:ascii="Times New Roman" w:hAnsi="Times New Roman" w:cs="Times New Roman"/>
+          <w:sz w:val="24"/>
+          <w:szCs w:val="24"/>
+        </w:rPr>
+        <w:lastRenderedPageBreak/>
+        <w:t>3.2</w:t>
+      </w:r>
+      <w:r>
+        <w:rPr>
+          <w:rFonts w:ascii="Times New Roman" w:hAnsi="Times New Roman" w:cs="Times New Roman"/>
+          <w:sz w:val="24"/>
+          <w:szCs w:val="24"/>
+        </w:rPr>
+        <w:t xml:space="preserve"> </w:t>
+      </w:r>
+      <w:r>
+        <w:rPr>
+          <w:rFonts w:ascii="Times New Roman" w:hAnsi="Times New Roman" w:cs="Times New Roman"/>
+          <w:sz w:val="24"/>
+          <w:szCs w:val="24"/>
+        </w:rPr>
+        <w:t>DATA FLOW DIAGRAM</w:t>
+      </w:r>
+    </w:p>
+    <w:p>
+      <w:pPr>
+        <w:pStyle w:val="ListParagraph"/>
+        <w:ind w:left="360"/>
+        <w:rPr>
+          <w:rFonts w:ascii="Times New Roman" w:hAnsi="Times New Roman" w:cs="Times New Roman"/>
+          <w:sz w:val="24"/>
+          <w:szCs w:val="24"/>
+        </w:rPr>
       </w:pPr>
       <w:bookmarkStart w:id="0" w:name="_GoBack"/>
       <w:bookmarkEnd w:id="0"/>
+      <w:r>
+        <w:rPr>
+          <w:rFonts w:ascii="Times New Roman" w:hAnsi="Times New Roman" w:cs="Times New Roman"/>
+          <w:sz w:val="24"/>
+          <w:szCs w:val="24"/>
+        </w:rPr>
+        <w:br/>
+      </w:r>
+    </w:p>
+    <w:p>
+      <w:pPr>
+        <w:pStyle w:val="ListParagraph"/>
+        <w:ind w:left="360"/>
+        <w:rPr>
+          <w:rFonts w:ascii="Times New Roman" w:hAnsi="Times New Roman" w:cs="Times New Roman"/>
+          <w:sz w:val="24"/>
+          <w:szCs w:val="24"/>
+        </w:rPr>
+      </w:pPr>
     </w:p>
     <w:sectPr>
-      <w:footerReference w:type="first" r:id="rId14"/>
+      <w:footerReference w:type="first" r:id="rId15"/>
       <w:pgSz w:w="12240" w:h="15840"/>
       <w:pgMar w:top="1440" w:right="1440" w:bottom="1440" w:left="1440" w:header="720" w:footer="720" w:gutter="0"/>
       <w:cols w:space="720"/>
@@ -3553,6 +3519,19 @@
     </w:pPr>
     <w:r>
       <w:t>4</w:t>
+    </w:r>
+  </w:p>
+</w:ftr>
+</file>
+
+<file path=word/footer5.xml><?xml version="1.0" encoding="utf-8"?>
+<w:ftr xmlns:wpc="http://schemas.microsoft.com/office/word/2010/wordprocessingCanvas" xmlns:cx="http://schemas.microsoft.com/office/drawing/2014/chartex" xmlns:cx1="http://schemas.microsoft.com/office/drawing/2015/9/8/chartex" xmlns:mc="http://schemas.openxmlformats.org/markup-compatibility/2006" xmlns:o="urn:schemas-microsoft-com:office:office" xmlns:r="http://schemas.openxmlformats.org/officeDocument/2006/relationships" xmlns:m="http://schemas.openxmlformats.org/officeDocument/2006/math" xmlns:v="urn:schemas-microsoft-com:vml" xmlns:wp14="http://schemas.microsoft.com/office/word/2010/wordprocessingDrawing" xmlns:wp="http://schemas.openxmlformats.org/drawingml/2006/wordprocessingDrawing" xmlns:w10="urn:schemas-microsoft-com:office:word" xmlns:w="http://schemas.openxmlformats.org/wordprocessingml/2006/main" xmlns:w14="http://schemas.microsoft.com/office/word/2010/wordml" xmlns:w15="http://schemas.microsoft.com/office/word/2012/wordml" xmlns:w16se="http://schemas.microsoft.com/office/word/2015/wordml/symex" xmlns:wpg="http://schemas.microsoft.com/office/word/2010/wordprocessingGroup" xmlns:wpi="http://schemas.microsoft.com/office/word/2010/wordprocessingInk" xmlns:wne="http://schemas.microsoft.com/office/word/2006/wordml" xmlns:wps="http://schemas.microsoft.com/office/word/2010/wordprocessingShape" mc:Ignorable="w14 w15 w16se wp14">
+  <w:p>
+    <w:pPr>
+      <w:pStyle w:val="Footer"/>
+    </w:pPr>
+    <w:r>
+      <w:t>5</w:t>
     </w:r>
   </w:p>
 </w:ftr>

</xml_diff>

<commit_message>
Added tasks to documenation
</commit_message>
<xml_diff>
--- a/Documents/todo-list_Documentation.docx
+++ b/Documents/todo-list_Documentation.docx
@@ -3384,23 +3384,7 @@
           <w:szCs w:val="24"/>
         </w:rPr>
         <w:lastRenderedPageBreak/>
-        <w:t>3.2</w:t>
-      </w:r>
-      <w:r>
-        <w:rPr>
-          <w:rFonts w:ascii="Times New Roman" w:hAnsi="Times New Roman" w:cs="Times New Roman"/>
-          <w:sz w:val="24"/>
-          <w:szCs w:val="24"/>
-        </w:rPr>
-        <w:t xml:space="preserve"> </w:t>
-      </w:r>
-      <w:r>
-        <w:rPr>
-          <w:rFonts w:ascii="Times New Roman" w:hAnsi="Times New Roman" w:cs="Times New Roman"/>
-          <w:sz w:val="24"/>
-          <w:szCs w:val="24"/>
-        </w:rPr>
-        <w:t>DATA FLOW DIAGRAM</w:t>
+        <w:t>3.2 DATA FLOW DIAGRAM</w:t>
       </w:r>
     </w:p>
     <w:p>
@@ -3413,8 +3397,6 @@
           <w:szCs w:val="24"/>
         </w:rPr>
       </w:pPr>
-      <w:bookmarkStart w:id="0" w:name="_GoBack"/>
-      <w:bookmarkEnd w:id="0"/>
       <w:r>
         <w:rPr>
           <w:rFonts w:ascii="Times New Roman" w:hAnsi="Times New Roman" w:cs="Times New Roman"/>
@@ -3434,9 +3416,1143 @@
           <w:szCs w:val="24"/>
         </w:rPr>
       </w:pPr>
+      <w:r>
+        <w:rPr>
+          <w:rFonts w:ascii="Times New Roman" w:hAnsi="Times New Roman" w:cs="Times New Roman"/>
+          <w:noProof/>
+          <w:sz w:val="24"/>
+          <w:szCs w:val="24"/>
+        </w:rPr>
+        <w:drawing>
+          <wp:inline distT="0" distB="0" distL="0" distR="0">
+            <wp:extent cx="5943600" cy="4327525"/>
+            <wp:effectExtent l="0" t="0" r="0" b="0"/>
+            <wp:docPr id="3" name="Picture 3"/>
+            <wp:cNvGraphicFramePr>
+              <a:graphicFrameLocks xmlns:a="http://schemas.openxmlformats.org/drawingml/2006/main" noChangeAspect="1"/>
+            </wp:cNvGraphicFramePr>
+            <a:graphic xmlns:a="http://schemas.openxmlformats.org/drawingml/2006/main">
+              <a:graphicData uri="http://schemas.openxmlformats.org/drawingml/2006/picture">
+                <pic:pic xmlns:pic="http://schemas.openxmlformats.org/drawingml/2006/picture">
+                  <pic:nvPicPr>
+                    <pic:cNvPr id="0" name="Picture 1"/>
+                    <pic:cNvPicPr>
+                      <a:picLocks noChangeAspect="1" noChangeArrowheads="1"/>
+                    </pic:cNvPicPr>
+                  </pic:nvPicPr>
+                  <pic:blipFill>
+                    <a:blip r:embed="rId15">
+                      <a:extLst>
+                        <a:ext uri="{28A0092B-C50C-407E-A947-70E740481C1C}">
+                          <a14:useLocalDpi xmlns:a14="http://schemas.microsoft.com/office/drawing/2010/main" val="0"/>
+                        </a:ext>
+                      </a:extLst>
+                    </a:blip>
+                    <a:srcRect/>
+                    <a:stretch>
+                      <a:fillRect/>
+                    </a:stretch>
+                  </pic:blipFill>
+                  <pic:spPr bwMode="auto">
+                    <a:xfrm>
+                      <a:off x="0" y="0"/>
+                      <a:ext cx="5943600" cy="4327525"/>
+                    </a:xfrm>
+                    <a:prstGeom prst="rect">
+                      <a:avLst/>
+                    </a:prstGeom>
+                    <a:noFill/>
+                    <a:ln>
+                      <a:noFill/>
+                    </a:ln>
+                  </pic:spPr>
+                </pic:pic>
+              </a:graphicData>
+            </a:graphic>
+          </wp:inline>
+        </w:drawing>
+      </w:r>
+    </w:p>
+    <w:p>
+      <w:pPr>
+        <w:pStyle w:val="ListParagraph"/>
+        <w:ind w:left="360"/>
+        <w:rPr>
+          <w:rFonts w:ascii="Times New Roman" w:hAnsi="Times New Roman" w:cs="Times New Roman"/>
+          <w:sz w:val="24"/>
+          <w:szCs w:val="24"/>
+        </w:rPr>
+        <w:sectPr>
+          <w:footerReference w:type="first" r:id="rId16"/>
+          <w:pgSz w:w="12240" w:h="15840"/>
+          <w:pgMar w:top="1440" w:right="1440" w:bottom="1440" w:left="1440" w:header="720" w:footer="720" w:gutter="0"/>
+          <w:cols w:space="720"/>
+          <w:titlePg/>
+          <w:docGrid w:linePitch="360"/>
+        </w:sectPr>
+      </w:pPr>
+    </w:p>
+    <w:p>
+      <w:pPr>
+        <w:rPr>
+          <w:rFonts w:ascii="Times New Roman" w:hAnsi="Times New Roman" w:cs="Times New Roman"/>
+          <w:sz w:val="24"/>
+          <w:szCs w:val="24"/>
+        </w:rPr>
+      </w:pPr>
+      <w:r>
+        <w:rPr>
+          <w:rFonts w:ascii="Times New Roman" w:hAnsi="Times New Roman" w:cs="Times New Roman"/>
+          <w:sz w:val="24"/>
+          <w:szCs w:val="24"/>
+        </w:rPr>
+        <w:lastRenderedPageBreak/>
+        <w:t xml:space="preserve">3.3 </w:t>
+      </w:r>
+      <w:r>
+        <w:rPr>
+          <w:rFonts w:ascii="Times New Roman" w:hAnsi="Times New Roman" w:cs="Times New Roman"/>
+          <w:sz w:val="24"/>
+          <w:szCs w:val="24"/>
+        </w:rPr>
+        <w:t>SEQUENCE DIAGRAMS</w:t>
+      </w:r>
+    </w:p>
+    <w:p>
+      <w:pPr>
+        <w:rPr>
+          <w:rFonts w:ascii="Times New Roman" w:hAnsi="Times New Roman" w:cs="Times New Roman"/>
+          <w:sz w:val="24"/>
+          <w:szCs w:val="24"/>
+        </w:rPr>
+      </w:pPr>
+    </w:p>
+    <w:p>
+      <w:pPr>
+        <w:rPr>
+          <w:rFonts w:ascii="Times New Roman" w:hAnsi="Times New Roman" w:cs="Times New Roman"/>
+          <w:sz w:val="24"/>
+          <w:szCs w:val="24"/>
+        </w:rPr>
+        <w:sectPr>
+          <w:footerReference w:type="first" r:id="rId17"/>
+          <w:pgSz w:w="12240" w:h="15840"/>
+          <w:pgMar w:top="1440" w:right="1440" w:bottom="1440" w:left="1440" w:header="720" w:footer="720" w:gutter="0"/>
+          <w:cols w:space="720"/>
+          <w:titlePg/>
+          <w:docGrid w:linePitch="360"/>
+        </w:sectPr>
+      </w:pPr>
+    </w:p>
+    <w:p>
+      <w:pPr>
+        <w:rPr>
+          <w:rFonts w:ascii="Times New Roman" w:hAnsi="Times New Roman" w:cs="Times New Roman"/>
+          <w:sz w:val="24"/>
+          <w:szCs w:val="24"/>
+        </w:rPr>
+      </w:pPr>
+      <w:r>
+        <w:rPr>
+          <w:rFonts w:ascii="Times New Roman" w:hAnsi="Times New Roman" w:cs="Times New Roman"/>
+          <w:b/>
+          <w:color w:val="77697A" w:themeColor="accent6" w:themeShade="BF"/>
+          <w:sz w:val="24"/>
+          <w:szCs w:val="24"/>
+        </w:rPr>
+        <w:lastRenderedPageBreak/>
+        <w:t>6</w:t>
+      </w:r>
+      <w:r>
+        <w:rPr>
+          <w:rFonts w:ascii="Times New Roman" w:hAnsi="Times New Roman" w:cs="Times New Roman"/>
+          <w:b/>
+          <w:color w:val="77697A" w:themeColor="accent6" w:themeShade="BF"/>
+          <w:sz w:val="24"/>
+          <w:szCs w:val="24"/>
+        </w:rPr>
+        <w:t xml:space="preserve">. </w:t>
+      </w:r>
+      <w:r>
+        <w:rPr>
+          <w:rFonts w:ascii="Times New Roman" w:hAnsi="Times New Roman" w:cs="Times New Roman"/>
+          <w:b/>
+          <w:color w:val="77697A" w:themeColor="accent6" w:themeShade="BF"/>
+          <w:sz w:val="24"/>
+          <w:szCs w:val="24"/>
+        </w:rPr>
+        <w:t>WORK-BREAKDOWN</w:t>
+      </w:r>
+      <w:r>
+        <w:rPr>
+          <w:rFonts w:ascii="Times New Roman" w:hAnsi="Times New Roman" w:cs="Times New Roman"/>
+          <w:sz w:val="24"/>
+          <w:szCs w:val="24"/>
+        </w:rPr>
+        <w:t xml:space="preserve"> </w:t>
+      </w:r>
+    </w:p>
+    <w:p>
+      <w:pPr>
+        <w:rPr>
+          <w:rFonts w:ascii="Times New Roman" w:hAnsi="Times New Roman" w:cs="Times New Roman"/>
+          <w:sz w:val="24"/>
+          <w:szCs w:val="24"/>
+        </w:rPr>
+      </w:pPr>
+      <w:r>
+        <w:rPr>
+          <w:rFonts w:ascii="Times New Roman" w:hAnsi="Times New Roman" w:cs="Times New Roman"/>
+          <w:sz w:val="24"/>
+          <w:szCs w:val="24"/>
+        </w:rPr>
+        <w:t xml:space="preserve">6.1 </w:t>
+      </w:r>
+      <w:r>
+        <w:rPr>
+          <w:rFonts w:ascii="Times New Roman" w:hAnsi="Times New Roman" w:cs="Times New Roman"/>
+          <w:sz w:val="24"/>
+          <w:szCs w:val="24"/>
+        </w:rPr>
+        <w:t>DETAILS OF WORK</w:t>
+      </w:r>
+    </w:p>
+    <w:tbl>
+      <w:tblPr>
+        <w:tblStyle w:val="TableGrid"/>
+        <w:tblW w:w="0" w:type="auto"/>
+        <w:tblLook w:val="04A0" w:firstRow="1" w:lastRow="0" w:firstColumn="1" w:lastColumn="0" w:noHBand="0" w:noVBand="1"/>
+      </w:tblPr>
+      <w:tblGrid>
+        <w:gridCol w:w="1870"/>
+        <w:gridCol w:w="1870"/>
+        <w:gridCol w:w="1870"/>
+        <w:gridCol w:w="1870"/>
+        <w:gridCol w:w="1870"/>
+      </w:tblGrid>
+      <w:tr>
+        <w:tc>
+          <w:tcPr>
+            <w:tcW w:w="1870" w:type="dxa"/>
+            <w:shd w:val="clear" w:color="auto" w:fill="D9D9D9" w:themeFill="background1" w:themeFillShade="D9"/>
+          </w:tcPr>
+          <w:p>
+            <w:pPr>
+              <w:rPr>
+                <w:rFonts w:ascii="Times New Roman" w:hAnsi="Times New Roman" w:cs="Times New Roman"/>
+                <w:sz w:val="24"/>
+                <w:szCs w:val="24"/>
+              </w:rPr>
+            </w:pPr>
+            <w:r>
+              <w:rPr>
+                <w:rFonts w:ascii="Times New Roman" w:hAnsi="Times New Roman" w:cs="Times New Roman"/>
+                <w:sz w:val="24"/>
+                <w:szCs w:val="24"/>
+              </w:rPr>
+              <w:t>Name of Task</w:t>
+            </w:r>
+          </w:p>
+        </w:tc>
+        <w:tc>
+          <w:tcPr>
+            <w:tcW w:w="1870" w:type="dxa"/>
+            <w:shd w:val="clear" w:color="auto" w:fill="D9D9D9" w:themeFill="background1" w:themeFillShade="D9"/>
+          </w:tcPr>
+          <w:p>
+            <w:pPr>
+              <w:rPr>
+                <w:rFonts w:ascii="Times New Roman" w:hAnsi="Times New Roman" w:cs="Times New Roman"/>
+                <w:sz w:val="24"/>
+                <w:szCs w:val="24"/>
+              </w:rPr>
+            </w:pPr>
+            <w:r>
+              <w:rPr>
+                <w:rFonts w:ascii="Times New Roman" w:hAnsi="Times New Roman" w:cs="Times New Roman"/>
+                <w:sz w:val="24"/>
+                <w:szCs w:val="24"/>
+              </w:rPr>
+              <w:t>Est. Time Spent</w:t>
+            </w:r>
+          </w:p>
+        </w:tc>
+        <w:tc>
+          <w:tcPr>
+            <w:tcW w:w="1870" w:type="dxa"/>
+            <w:shd w:val="clear" w:color="auto" w:fill="D9D9D9" w:themeFill="background1" w:themeFillShade="D9"/>
+          </w:tcPr>
+          <w:p>
+            <w:pPr>
+              <w:rPr>
+                <w:rFonts w:ascii="Times New Roman" w:hAnsi="Times New Roman" w:cs="Times New Roman"/>
+                <w:sz w:val="24"/>
+                <w:szCs w:val="24"/>
+              </w:rPr>
+            </w:pPr>
+            <w:r>
+              <w:rPr>
+                <w:rFonts w:ascii="Times New Roman" w:hAnsi="Times New Roman" w:cs="Times New Roman"/>
+                <w:sz w:val="24"/>
+                <w:szCs w:val="24"/>
+              </w:rPr>
+              <w:t>Act. Time Spent</w:t>
+            </w:r>
+          </w:p>
+        </w:tc>
+        <w:tc>
+          <w:tcPr>
+            <w:tcW w:w="1870" w:type="dxa"/>
+            <w:shd w:val="clear" w:color="auto" w:fill="D9D9D9" w:themeFill="background1" w:themeFillShade="D9"/>
+          </w:tcPr>
+          <w:p>
+            <w:pPr>
+              <w:rPr>
+                <w:rFonts w:ascii="Times New Roman" w:hAnsi="Times New Roman" w:cs="Times New Roman"/>
+                <w:sz w:val="24"/>
+                <w:szCs w:val="24"/>
+              </w:rPr>
+            </w:pPr>
+            <w:r>
+              <w:rPr>
+                <w:rFonts w:ascii="Times New Roman" w:hAnsi="Times New Roman" w:cs="Times New Roman"/>
+                <w:sz w:val="24"/>
+                <w:szCs w:val="24"/>
+              </w:rPr>
+              <w:t>Notes</w:t>
+            </w:r>
+          </w:p>
+        </w:tc>
+        <w:tc>
+          <w:tcPr>
+            <w:tcW w:w="1870" w:type="dxa"/>
+            <w:shd w:val="clear" w:color="auto" w:fill="D9D9D9" w:themeFill="background1" w:themeFillShade="D9"/>
+          </w:tcPr>
+          <w:p>
+            <w:pPr>
+              <w:rPr>
+                <w:rFonts w:ascii="Times New Roman" w:hAnsi="Times New Roman" w:cs="Times New Roman"/>
+                <w:sz w:val="24"/>
+                <w:szCs w:val="24"/>
+              </w:rPr>
+            </w:pPr>
+            <w:r>
+              <w:rPr>
+                <w:rFonts w:ascii="Times New Roman" w:hAnsi="Times New Roman" w:cs="Times New Roman"/>
+                <w:sz w:val="24"/>
+                <w:szCs w:val="24"/>
+              </w:rPr>
+              <w:t>Issues</w:t>
+            </w:r>
+          </w:p>
+        </w:tc>
+      </w:tr>
+      <w:tr>
+        <w:tc>
+          <w:tcPr>
+            <w:tcW w:w="1870" w:type="dxa"/>
+          </w:tcPr>
+          <w:p>
+            <w:pPr>
+              <w:rPr>
+                <w:rFonts w:ascii="Times New Roman" w:hAnsi="Times New Roman" w:cs="Times New Roman"/>
+                <w:sz w:val="24"/>
+                <w:szCs w:val="24"/>
+              </w:rPr>
+            </w:pPr>
+            <w:r>
+              <w:rPr>
+                <w:rFonts w:ascii="Times New Roman" w:hAnsi="Times New Roman" w:cs="Times New Roman"/>
+                <w:sz w:val="24"/>
+                <w:szCs w:val="24"/>
+              </w:rPr>
+              <w:t>Front End Creation.</w:t>
+            </w:r>
+          </w:p>
+        </w:tc>
+        <w:tc>
+          <w:tcPr>
+            <w:tcW w:w="1870" w:type="dxa"/>
+          </w:tcPr>
+          <w:p>
+            <w:pPr>
+              <w:rPr>
+                <w:rFonts w:ascii="Times New Roman" w:hAnsi="Times New Roman" w:cs="Times New Roman"/>
+                <w:sz w:val="24"/>
+                <w:szCs w:val="24"/>
+              </w:rPr>
+            </w:pPr>
+            <w:r>
+              <w:rPr>
+                <w:rFonts w:ascii="Times New Roman" w:hAnsi="Times New Roman" w:cs="Times New Roman"/>
+                <w:sz w:val="24"/>
+                <w:szCs w:val="24"/>
+              </w:rPr>
+              <w:t>3 hrs.</w:t>
+            </w:r>
+          </w:p>
+        </w:tc>
+        <w:tc>
+          <w:tcPr>
+            <w:tcW w:w="1870" w:type="dxa"/>
+          </w:tcPr>
+          <w:p>
+            <w:pPr>
+              <w:rPr>
+                <w:rFonts w:ascii="Times New Roman" w:hAnsi="Times New Roman" w:cs="Times New Roman"/>
+                <w:sz w:val="24"/>
+                <w:szCs w:val="24"/>
+              </w:rPr>
+            </w:pPr>
+            <w:r>
+              <w:rPr>
+                <w:rFonts w:ascii="Times New Roman" w:hAnsi="Times New Roman" w:cs="Times New Roman"/>
+                <w:sz w:val="24"/>
+                <w:szCs w:val="24"/>
+              </w:rPr>
+              <w:t>2 hrs.</w:t>
+            </w:r>
+          </w:p>
+        </w:tc>
+        <w:tc>
+          <w:tcPr>
+            <w:tcW w:w="1870" w:type="dxa"/>
+          </w:tcPr>
+          <w:p>
+            <w:pPr>
+              <w:rPr>
+                <w:rFonts w:ascii="Times New Roman" w:hAnsi="Times New Roman" w:cs="Times New Roman"/>
+                <w:sz w:val="24"/>
+                <w:szCs w:val="24"/>
+              </w:rPr>
+            </w:pPr>
+            <w:r>
+              <w:rPr>
+                <w:rFonts w:ascii="Times New Roman" w:hAnsi="Times New Roman" w:cs="Times New Roman"/>
+                <w:sz w:val="24"/>
+                <w:szCs w:val="24"/>
+              </w:rPr>
+              <w:t>Most difficult issue was figuring out how to layout the application.</w:t>
+            </w:r>
+          </w:p>
+        </w:tc>
+        <w:tc>
+          <w:tcPr>
+            <w:tcW w:w="1870" w:type="dxa"/>
+          </w:tcPr>
+          <w:p>
+            <w:pPr>
+              <w:rPr>
+                <w:rFonts w:ascii="Times New Roman" w:hAnsi="Times New Roman" w:cs="Times New Roman"/>
+                <w:sz w:val="24"/>
+                <w:szCs w:val="24"/>
+              </w:rPr>
+            </w:pPr>
+            <w:r>
+              <w:rPr>
+                <w:rFonts w:ascii="Times New Roman" w:hAnsi="Times New Roman" w:cs="Times New Roman"/>
+                <w:sz w:val="24"/>
+                <w:szCs w:val="24"/>
+              </w:rPr>
+              <w:t>No coding issues, only creative issues.</w:t>
+            </w:r>
+          </w:p>
+        </w:tc>
+      </w:tr>
+      <w:tr>
+        <w:tc>
+          <w:tcPr>
+            <w:tcW w:w="1870" w:type="dxa"/>
+          </w:tcPr>
+          <w:p>
+            <w:pPr>
+              <w:rPr>
+                <w:rFonts w:ascii="Times New Roman" w:hAnsi="Times New Roman" w:cs="Times New Roman"/>
+                <w:sz w:val="24"/>
+                <w:szCs w:val="24"/>
+              </w:rPr>
+            </w:pPr>
+            <w:r>
+              <w:rPr>
+                <w:rFonts w:ascii="Times New Roman" w:hAnsi="Times New Roman" w:cs="Times New Roman"/>
+                <w:sz w:val="24"/>
+                <w:szCs w:val="24"/>
+              </w:rPr>
+              <w:t>Adding a task.</w:t>
+            </w:r>
+          </w:p>
+        </w:tc>
+        <w:tc>
+          <w:tcPr>
+            <w:tcW w:w="1870" w:type="dxa"/>
+          </w:tcPr>
+          <w:p>
+            <w:pPr>
+              <w:rPr>
+                <w:rFonts w:ascii="Times New Roman" w:hAnsi="Times New Roman" w:cs="Times New Roman"/>
+                <w:sz w:val="24"/>
+                <w:szCs w:val="24"/>
+              </w:rPr>
+            </w:pPr>
+            <w:r>
+              <w:rPr>
+                <w:rFonts w:ascii="Times New Roman" w:hAnsi="Times New Roman" w:cs="Times New Roman"/>
+                <w:sz w:val="24"/>
+                <w:szCs w:val="24"/>
+              </w:rPr>
+              <w:t>1 hr.</w:t>
+            </w:r>
+          </w:p>
+        </w:tc>
+        <w:tc>
+          <w:tcPr>
+            <w:tcW w:w="1870" w:type="dxa"/>
+          </w:tcPr>
+          <w:p>
+            <w:pPr>
+              <w:rPr>
+                <w:rFonts w:ascii="Times New Roman" w:hAnsi="Times New Roman" w:cs="Times New Roman"/>
+                <w:sz w:val="24"/>
+                <w:szCs w:val="24"/>
+              </w:rPr>
+            </w:pPr>
+            <w:r>
+              <w:rPr>
+                <w:rFonts w:ascii="Times New Roman" w:hAnsi="Times New Roman" w:cs="Times New Roman"/>
+                <w:sz w:val="24"/>
+                <w:szCs w:val="24"/>
+              </w:rPr>
+              <w:t>1 hr.</w:t>
+            </w:r>
+          </w:p>
+        </w:tc>
+        <w:tc>
+          <w:tcPr>
+            <w:tcW w:w="1870" w:type="dxa"/>
+          </w:tcPr>
+          <w:p>
+            <w:pPr>
+              <w:rPr>
+                <w:rFonts w:ascii="Times New Roman" w:hAnsi="Times New Roman" w:cs="Times New Roman"/>
+                <w:sz w:val="24"/>
+                <w:szCs w:val="24"/>
+              </w:rPr>
+            </w:pPr>
+            <w:r>
+              <w:rPr>
+                <w:rFonts w:ascii="Times New Roman" w:hAnsi="Times New Roman" w:cs="Times New Roman"/>
+                <w:sz w:val="24"/>
+                <w:szCs w:val="24"/>
+              </w:rPr>
+              <w:t xml:space="preserve">Needed to create a class to connect to DB. </w:t>
+            </w:r>
+          </w:p>
+        </w:tc>
+        <w:tc>
+          <w:tcPr>
+            <w:tcW w:w="1870" w:type="dxa"/>
+          </w:tcPr>
+          <w:p>
+            <w:pPr>
+              <w:rPr>
+                <w:rFonts w:ascii="Times New Roman" w:hAnsi="Times New Roman" w:cs="Times New Roman"/>
+                <w:sz w:val="24"/>
+                <w:szCs w:val="24"/>
+              </w:rPr>
+            </w:pPr>
+            <w:r>
+              <w:rPr>
+                <w:rFonts w:ascii="Times New Roman" w:hAnsi="Times New Roman" w:cs="Times New Roman"/>
+                <w:sz w:val="24"/>
+                <w:szCs w:val="24"/>
+              </w:rPr>
+              <w:t>No Major issues.</w:t>
+            </w:r>
+          </w:p>
+        </w:tc>
+      </w:tr>
+      <w:tr>
+        <w:tc>
+          <w:tcPr>
+            <w:tcW w:w="1870" w:type="dxa"/>
+          </w:tcPr>
+          <w:p>
+            <w:pPr>
+              <w:rPr>
+                <w:rFonts w:ascii="Times New Roman" w:hAnsi="Times New Roman" w:cs="Times New Roman"/>
+                <w:sz w:val="24"/>
+                <w:szCs w:val="24"/>
+              </w:rPr>
+            </w:pPr>
+            <w:r>
+              <w:rPr>
+                <w:rFonts w:ascii="Times New Roman" w:hAnsi="Times New Roman" w:cs="Times New Roman"/>
+                <w:sz w:val="24"/>
+                <w:szCs w:val="24"/>
+              </w:rPr>
+              <w:t>Editing the status of a task.</w:t>
+            </w:r>
+          </w:p>
+        </w:tc>
+        <w:tc>
+          <w:tcPr>
+            <w:tcW w:w="1870" w:type="dxa"/>
+          </w:tcPr>
+          <w:p>
+            <w:pPr>
+              <w:rPr>
+                <w:rFonts w:ascii="Times New Roman" w:hAnsi="Times New Roman" w:cs="Times New Roman"/>
+                <w:sz w:val="24"/>
+                <w:szCs w:val="24"/>
+              </w:rPr>
+            </w:pPr>
+            <w:r>
+              <w:rPr>
+                <w:rFonts w:ascii="Times New Roman" w:hAnsi="Times New Roman" w:cs="Times New Roman"/>
+                <w:sz w:val="24"/>
+                <w:szCs w:val="24"/>
+              </w:rPr>
+              <w:t>3 hrs.</w:t>
+            </w:r>
+          </w:p>
+        </w:tc>
+        <w:tc>
+          <w:tcPr>
+            <w:tcW w:w="1870" w:type="dxa"/>
+          </w:tcPr>
+          <w:p>
+            <w:pPr>
+              <w:rPr>
+                <w:rFonts w:ascii="Times New Roman" w:hAnsi="Times New Roman" w:cs="Times New Roman"/>
+                <w:sz w:val="24"/>
+                <w:szCs w:val="24"/>
+              </w:rPr>
+            </w:pPr>
+            <w:r>
+              <w:rPr>
+                <w:rFonts w:ascii="Times New Roman" w:hAnsi="Times New Roman" w:cs="Times New Roman"/>
+                <w:sz w:val="24"/>
+                <w:szCs w:val="24"/>
+              </w:rPr>
+              <w:t>4</w:t>
+            </w:r>
+            <w:r>
+              <w:rPr>
+                <w:rFonts w:ascii="Times New Roman" w:hAnsi="Times New Roman" w:cs="Times New Roman"/>
+                <w:sz w:val="24"/>
+                <w:szCs w:val="24"/>
+              </w:rPr>
+              <w:t xml:space="preserve"> hrs.</w:t>
+            </w:r>
+          </w:p>
+        </w:tc>
+        <w:tc>
+          <w:tcPr>
+            <w:tcW w:w="1870" w:type="dxa"/>
+          </w:tcPr>
+          <w:p>
+            <w:pPr>
+              <w:rPr>
+                <w:rFonts w:ascii="Times New Roman" w:hAnsi="Times New Roman" w:cs="Times New Roman"/>
+                <w:sz w:val="24"/>
+                <w:szCs w:val="24"/>
+              </w:rPr>
+            </w:pPr>
+          </w:p>
+        </w:tc>
+        <w:tc>
+          <w:tcPr>
+            <w:tcW w:w="1870" w:type="dxa"/>
+          </w:tcPr>
+          <w:p>
+            <w:pPr>
+              <w:rPr>
+                <w:rFonts w:ascii="Times New Roman" w:hAnsi="Times New Roman" w:cs="Times New Roman"/>
+                <w:sz w:val="24"/>
+                <w:szCs w:val="24"/>
+              </w:rPr>
+            </w:pPr>
+            <w:r>
+              <w:rPr>
+                <w:rFonts w:ascii="Times New Roman" w:hAnsi="Times New Roman" w:cs="Times New Roman"/>
+                <w:sz w:val="24"/>
+                <w:szCs w:val="24"/>
+              </w:rPr>
+              <w:t>No Major issues</w:t>
+            </w:r>
+            <w:r>
+              <w:rPr>
+                <w:rFonts w:ascii="Times New Roman" w:hAnsi="Times New Roman" w:cs="Times New Roman"/>
+                <w:sz w:val="24"/>
+                <w:szCs w:val="24"/>
+              </w:rPr>
+              <w:t>.</w:t>
+            </w:r>
+          </w:p>
+        </w:tc>
+      </w:tr>
+      <w:tr>
+        <w:tc>
+          <w:tcPr>
+            <w:tcW w:w="1870" w:type="dxa"/>
+          </w:tcPr>
+          <w:p>
+            <w:pPr>
+              <w:rPr>
+                <w:rFonts w:ascii="Times New Roman" w:hAnsi="Times New Roman" w:cs="Times New Roman"/>
+                <w:sz w:val="24"/>
+                <w:szCs w:val="24"/>
+              </w:rPr>
+            </w:pPr>
+            <w:r>
+              <w:rPr>
+                <w:rFonts w:ascii="Times New Roman" w:hAnsi="Times New Roman" w:cs="Times New Roman"/>
+                <w:sz w:val="24"/>
+                <w:szCs w:val="24"/>
+              </w:rPr>
+              <w:t>Deleting a task.</w:t>
+            </w:r>
+          </w:p>
+        </w:tc>
+        <w:tc>
+          <w:tcPr>
+            <w:tcW w:w="1870" w:type="dxa"/>
+          </w:tcPr>
+          <w:p>
+            <w:pPr>
+              <w:rPr>
+                <w:rFonts w:ascii="Times New Roman" w:hAnsi="Times New Roman" w:cs="Times New Roman"/>
+                <w:sz w:val="24"/>
+                <w:szCs w:val="24"/>
+              </w:rPr>
+            </w:pPr>
+            <w:r>
+              <w:rPr>
+                <w:rFonts w:ascii="Times New Roman" w:hAnsi="Times New Roman" w:cs="Times New Roman"/>
+                <w:sz w:val="24"/>
+                <w:szCs w:val="24"/>
+              </w:rPr>
+              <w:t>30mins.</w:t>
+            </w:r>
+          </w:p>
+        </w:tc>
+        <w:tc>
+          <w:tcPr>
+            <w:tcW w:w="1870" w:type="dxa"/>
+          </w:tcPr>
+          <w:p>
+            <w:pPr>
+              <w:rPr>
+                <w:rFonts w:ascii="Times New Roman" w:hAnsi="Times New Roman" w:cs="Times New Roman"/>
+                <w:sz w:val="24"/>
+                <w:szCs w:val="24"/>
+              </w:rPr>
+            </w:pPr>
+            <w:r>
+              <w:rPr>
+                <w:rFonts w:ascii="Times New Roman" w:hAnsi="Times New Roman" w:cs="Times New Roman"/>
+                <w:sz w:val="24"/>
+                <w:szCs w:val="24"/>
+              </w:rPr>
+              <w:t>1hr</w:t>
+            </w:r>
+          </w:p>
+        </w:tc>
+        <w:tc>
+          <w:tcPr>
+            <w:tcW w:w="1870" w:type="dxa"/>
+          </w:tcPr>
+          <w:p>
+            <w:pPr>
+              <w:rPr>
+                <w:rFonts w:ascii="Times New Roman" w:hAnsi="Times New Roman" w:cs="Times New Roman"/>
+                <w:sz w:val="24"/>
+                <w:szCs w:val="24"/>
+              </w:rPr>
+            </w:pPr>
+            <w:r>
+              <w:rPr>
+                <w:rFonts w:ascii="Times New Roman" w:hAnsi="Times New Roman" w:cs="Times New Roman"/>
+                <w:sz w:val="24"/>
+                <w:szCs w:val="24"/>
+              </w:rPr>
+              <w:t>Added javascript to get the data-id. Sent it through ajax to php page.</w:t>
+            </w:r>
+          </w:p>
+        </w:tc>
+        <w:tc>
+          <w:tcPr>
+            <w:tcW w:w="1870" w:type="dxa"/>
+          </w:tcPr>
+          <w:p>
+            <w:pPr>
+              <w:rPr>
+                <w:rFonts w:ascii="Times New Roman" w:hAnsi="Times New Roman" w:cs="Times New Roman"/>
+                <w:sz w:val="24"/>
+                <w:szCs w:val="24"/>
+              </w:rPr>
+            </w:pPr>
+            <w:r>
+              <w:rPr>
+                <w:rFonts w:ascii="Times New Roman" w:hAnsi="Times New Roman" w:cs="Times New Roman"/>
+                <w:sz w:val="24"/>
+                <w:szCs w:val="24"/>
+              </w:rPr>
+              <w:t xml:space="preserve">Ran into </w:t>
+            </w:r>
+            <w:r>
+              <w:rPr>
+                <w:rFonts w:ascii="Times New Roman" w:hAnsi="Times New Roman" w:cs="Times New Roman"/>
+                <w:sz w:val="24"/>
+                <w:szCs w:val="24"/>
+              </w:rPr>
+              <w:t>a bug where first row will only be deleted while the rest do not get deleted.</w:t>
+            </w:r>
+          </w:p>
+        </w:tc>
+      </w:tr>
+      <w:tr>
+        <w:tc>
+          <w:tcPr>
+            <w:tcW w:w="1870" w:type="dxa"/>
+          </w:tcPr>
+          <w:p>
+            <w:pPr>
+              <w:rPr>
+                <w:rFonts w:ascii="Times New Roman" w:hAnsi="Times New Roman" w:cs="Times New Roman"/>
+                <w:sz w:val="24"/>
+                <w:szCs w:val="24"/>
+              </w:rPr>
+            </w:pPr>
+            <w:r>
+              <w:rPr>
+                <w:rFonts w:ascii="Times New Roman" w:hAnsi="Times New Roman" w:cs="Times New Roman"/>
+                <w:sz w:val="24"/>
+                <w:szCs w:val="24"/>
+              </w:rPr>
+              <w:t>Creating DB</w:t>
+            </w:r>
+          </w:p>
+        </w:tc>
+        <w:tc>
+          <w:tcPr>
+            <w:tcW w:w="1870" w:type="dxa"/>
+          </w:tcPr>
+          <w:p>
+            <w:pPr>
+              <w:rPr>
+                <w:rFonts w:ascii="Times New Roman" w:hAnsi="Times New Roman" w:cs="Times New Roman"/>
+                <w:sz w:val="24"/>
+                <w:szCs w:val="24"/>
+              </w:rPr>
+            </w:pPr>
+            <w:r>
+              <w:rPr>
+                <w:rFonts w:ascii="Times New Roman" w:hAnsi="Times New Roman" w:cs="Times New Roman"/>
+                <w:sz w:val="24"/>
+                <w:szCs w:val="24"/>
+              </w:rPr>
+              <w:t>30mins</w:t>
+            </w:r>
+          </w:p>
+        </w:tc>
+        <w:tc>
+          <w:tcPr>
+            <w:tcW w:w="1870" w:type="dxa"/>
+          </w:tcPr>
+          <w:p>
+            <w:pPr>
+              <w:rPr>
+                <w:rFonts w:ascii="Times New Roman" w:hAnsi="Times New Roman" w:cs="Times New Roman"/>
+                <w:sz w:val="24"/>
+                <w:szCs w:val="24"/>
+              </w:rPr>
+            </w:pPr>
+            <w:r>
+              <w:rPr>
+                <w:rFonts w:ascii="Times New Roman" w:hAnsi="Times New Roman" w:cs="Times New Roman"/>
+                <w:sz w:val="24"/>
+                <w:szCs w:val="24"/>
+              </w:rPr>
+              <w:t>10mins</w:t>
+            </w:r>
+          </w:p>
+        </w:tc>
+        <w:tc>
+          <w:tcPr>
+            <w:tcW w:w="1870" w:type="dxa"/>
+          </w:tcPr>
+          <w:p>
+            <w:pPr>
+              <w:rPr>
+                <w:rFonts w:ascii="Times New Roman" w:hAnsi="Times New Roman" w:cs="Times New Roman"/>
+                <w:sz w:val="24"/>
+                <w:szCs w:val="24"/>
+              </w:rPr>
+            </w:pPr>
+            <w:r>
+              <w:rPr>
+                <w:rFonts w:ascii="Times New Roman" w:hAnsi="Times New Roman" w:cs="Times New Roman"/>
+                <w:sz w:val="24"/>
+                <w:szCs w:val="24"/>
+              </w:rPr>
+              <w:t>Used phpmyadmin GUI to create DB.</w:t>
+            </w:r>
+          </w:p>
+        </w:tc>
+        <w:tc>
+          <w:tcPr>
+            <w:tcW w:w="1870" w:type="dxa"/>
+          </w:tcPr>
+          <w:p>
+            <w:pPr>
+              <w:rPr>
+                <w:rFonts w:ascii="Times New Roman" w:hAnsi="Times New Roman" w:cs="Times New Roman"/>
+                <w:sz w:val="24"/>
+                <w:szCs w:val="24"/>
+              </w:rPr>
+            </w:pPr>
+            <w:r>
+              <w:rPr>
+                <w:rFonts w:ascii="Times New Roman" w:hAnsi="Times New Roman" w:cs="Times New Roman"/>
+                <w:sz w:val="24"/>
+                <w:szCs w:val="24"/>
+              </w:rPr>
+              <w:t>No major issues.</w:t>
+            </w:r>
+          </w:p>
+        </w:tc>
+      </w:tr>
+      <w:tr>
+        <w:tc>
+          <w:tcPr>
+            <w:tcW w:w="1870" w:type="dxa"/>
+          </w:tcPr>
+          <w:p>
+            <w:pPr>
+              <w:rPr>
+                <w:rFonts w:ascii="Times New Roman" w:hAnsi="Times New Roman" w:cs="Times New Roman"/>
+                <w:sz w:val="24"/>
+                <w:szCs w:val="24"/>
+              </w:rPr>
+            </w:pPr>
+            <w:r>
+              <w:rPr>
+                <w:rFonts w:ascii="Times New Roman" w:hAnsi="Times New Roman" w:cs="Times New Roman"/>
+                <w:sz w:val="24"/>
+                <w:szCs w:val="24"/>
+              </w:rPr>
+              <w:t>Setting up Git/version control.</w:t>
+            </w:r>
+          </w:p>
+        </w:tc>
+        <w:tc>
+          <w:tcPr>
+            <w:tcW w:w="1870" w:type="dxa"/>
+          </w:tcPr>
+          <w:p>
+            <w:pPr>
+              <w:rPr>
+                <w:rFonts w:ascii="Times New Roman" w:hAnsi="Times New Roman" w:cs="Times New Roman"/>
+                <w:sz w:val="24"/>
+                <w:szCs w:val="24"/>
+              </w:rPr>
+            </w:pPr>
+            <w:r>
+              <w:rPr>
+                <w:rFonts w:ascii="Times New Roman" w:hAnsi="Times New Roman" w:cs="Times New Roman"/>
+                <w:sz w:val="24"/>
+                <w:szCs w:val="24"/>
+              </w:rPr>
+              <w:t>20mins</w:t>
+            </w:r>
+          </w:p>
+        </w:tc>
+        <w:tc>
+          <w:tcPr>
+            <w:tcW w:w="1870" w:type="dxa"/>
+          </w:tcPr>
+          <w:p>
+            <w:pPr>
+              <w:rPr>
+                <w:rFonts w:ascii="Times New Roman" w:hAnsi="Times New Roman" w:cs="Times New Roman"/>
+                <w:sz w:val="24"/>
+                <w:szCs w:val="24"/>
+              </w:rPr>
+            </w:pPr>
+            <w:r>
+              <w:rPr>
+                <w:rFonts w:ascii="Times New Roman" w:hAnsi="Times New Roman" w:cs="Times New Roman"/>
+                <w:sz w:val="24"/>
+                <w:szCs w:val="24"/>
+              </w:rPr>
+              <w:t>1hr.</w:t>
+            </w:r>
+          </w:p>
+        </w:tc>
+        <w:tc>
+          <w:tcPr>
+            <w:tcW w:w="1870" w:type="dxa"/>
+          </w:tcPr>
+          <w:p>
+            <w:pPr>
+              <w:rPr>
+                <w:rFonts w:ascii="Times New Roman" w:hAnsi="Times New Roman" w:cs="Times New Roman"/>
+                <w:sz w:val="24"/>
+                <w:szCs w:val="24"/>
+              </w:rPr>
+            </w:pPr>
+            <w:r>
+              <w:rPr>
+                <w:rFonts w:ascii="Times New Roman" w:hAnsi="Times New Roman" w:cs="Times New Roman"/>
+                <w:sz w:val="24"/>
+                <w:szCs w:val="24"/>
+              </w:rPr>
+              <w:t>Used github and SourceTree.</w:t>
+            </w:r>
+          </w:p>
+        </w:tc>
+        <w:tc>
+          <w:tcPr>
+            <w:tcW w:w="1870" w:type="dxa"/>
+          </w:tcPr>
+          <w:p>
+            <w:pPr>
+              <w:rPr>
+                <w:rFonts w:ascii="Times New Roman" w:hAnsi="Times New Roman" w:cs="Times New Roman"/>
+                <w:sz w:val="24"/>
+                <w:szCs w:val="24"/>
+              </w:rPr>
+            </w:pPr>
+            <w:r>
+              <w:rPr>
+                <w:rFonts w:ascii="Times New Roman" w:hAnsi="Times New Roman" w:cs="Times New Roman"/>
+                <w:sz w:val="24"/>
+                <w:szCs w:val="24"/>
+              </w:rPr>
+              <w:t>My first attempt at creating a git lead to me having to pull a file that doesn’t exist. I recreated the clone and that fixed the issue.</w:t>
+            </w:r>
+          </w:p>
+        </w:tc>
+      </w:tr>
+      <w:tr>
+        <w:tc>
+          <w:tcPr>
+            <w:tcW w:w="1870" w:type="dxa"/>
+          </w:tcPr>
+          <w:p>
+            <w:pPr>
+              <w:rPr>
+                <w:rFonts w:ascii="Times New Roman" w:hAnsi="Times New Roman" w:cs="Times New Roman"/>
+                <w:sz w:val="24"/>
+                <w:szCs w:val="24"/>
+              </w:rPr>
+            </w:pPr>
+            <w:r>
+              <w:rPr>
+                <w:rFonts w:ascii="Times New Roman" w:hAnsi="Times New Roman" w:cs="Times New Roman"/>
+                <w:sz w:val="24"/>
+                <w:szCs w:val="24"/>
+              </w:rPr>
+              <w:t>Counting the totals.</w:t>
+            </w:r>
+          </w:p>
+        </w:tc>
+        <w:tc>
+          <w:tcPr>
+            <w:tcW w:w="1870" w:type="dxa"/>
+          </w:tcPr>
+          <w:p>
+            <w:pPr>
+              <w:rPr>
+                <w:rFonts w:ascii="Times New Roman" w:hAnsi="Times New Roman" w:cs="Times New Roman"/>
+                <w:sz w:val="24"/>
+                <w:szCs w:val="24"/>
+              </w:rPr>
+            </w:pPr>
+            <w:r>
+              <w:rPr>
+                <w:rFonts w:ascii="Times New Roman" w:hAnsi="Times New Roman" w:cs="Times New Roman"/>
+                <w:sz w:val="24"/>
+                <w:szCs w:val="24"/>
+              </w:rPr>
+              <w:t>1hr.</w:t>
+            </w:r>
+          </w:p>
+        </w:tc>
+        <w:tc>
+          <w:tcPr>
+            <w:tcW w:w="1870" w:type="dxa"/>
+          </w:tcPr>
+          <w:p>
+            <w:pPr>
+              <w:rPr>
+                <w:rFonts w:ascii="Times New Roman" w:hAnsi="Times New Roman" w:cs="Times New Roman"/>
+                <w:sz w:val="24"/>
+                <w:szCs w:val="24"/>
+              </w:rPr>
+            </w:pPr>
+            <w:r>
+              <w:rPr>
+                <w:rFonts w:ascii="Times New Roman" w:hAnsi="Times New Roman" w:cs="Times New Roman"/>
+                <w:sz w:val="24"/>
+                <w:szCs w:val="24"/>
+              </w:rPr>
+              <w:t>3hrs.</w:t>
+            </w:r>
+          </w:p>
+        </w:tc>
+        <w:tc>
+          <w:tcPr>
+            <w:tcW w:w="1870" w:type="dxa"/>
+          </w:tcPr>
+          <w:p>
+            <w:pPr>
+              <w:rPr>
+                <w:rFonts w:ascii="Times New Roman" w:hAnsi="Times New Roman" w:cs="Times New Roman"/>
+                <w:sz w:val="24"/>
+                <w:szCs w:val="24"/>
+              </w:rPr>
+            </w:pPr>
+            <w:r>
+              <w:rPr>
+                <w:rFonts w:ascii="Times New Roman" w:hAnsi="Times New Roman" w:cs="Times New Roman"/>
+                <w:sz w:val="24"/>
+                <w:szCs w:val="24"/>
+              </w:rPr>
+              <w:t>Had to use mysql_result built in php function in order to use the count function.</w:t>
+            </w:r>
+            <w:bookmarkStart w:id="0" w:name="_GoBack"/>
+            <w:bookmarkEnd w:id="0"/>
+          </w:p>
+        </w:tc>
+        <w:tc>
+          <w:tcPr>
+            <w:tcW w:w="1870" w:type="dxa"/>
+          </w:tcPr>
+          <w:p>
+            <w:pPr>
+              <w:rPr>
+                <w:rFonts w:ascii="Times New Roman" w:hAnsi="Times New Roman" w:cs="Times New Roman"/>
+                <w:sz w:val="24"/>
+                <w:szCs w:val="24"/>
+              </w:rPr>
+            </w:pPr>
+          </w:p>
+        </w:tc>
+      </w:tr>
+    </w:tbl>
+    <w:p>
+      <w:pPr>
+        <w:rPr>
+          <w:rFonts w:ascii="Times New Roman" w:hAnsi="Times New Roman" w:cs="Times New Roman"/>
+          <w:sz w:val="24"/>
+          <w:szCs w:val="24"/>
+        </w:rPr>
+      </w:pPr>
     </w:p>
     <w:sectPr>
-      <w:footerReference w:type="first" r:id="rId15"/>
+      <w:footerReference w:type="first" r:id="rId18"/>
       <w:pgSz w:w="12240" w:h="15840"/>
       <w:pgMar w:top="1440" w:right="1440" w:bottom="1440" w:left="1440" w:header="720" w:footer="720" w:gutter="0"/>
       <w:cols w:space="720"/>
@@ -3532,6 +4648,32 @@
     </w:pPr>
     <w:r>
       <w:t>5</w:t>
+    </w:r>
+  </w:p>
+</w:ftr>
+</file>
+
+<file path=word/footer6.xml><?xml version="1.0" encoding="utf-8"?>
+<w:ftr xmlns:wpc="http://schemas.microsoft.com/office/word/2010/wordprocessingCanvas" xmlns:cx="http://schemas.microsoft.com/office/drawing/2014/chartex" xmlns:cx1="http://schemas.microsoft.com/office/drawing/2015/9/8/chartex" xmlns:mc="http://schemas.openxmlformats.org/markup-compatibility/2006" xmlns:o="urn:schemas-microsoft-com:office:office" xmlns:r="http://schemas.openxmlformats.org/officeDocument/2006/relationships" xmlns:m="http://schemas.openxmlformats.org/officeDocument/2006/math" xmlns:v="urn:schemas-microsoft-com:vml" xmlns:wp14="http://schemas.microsoft.com/office/word/2010/wordprocessingDrawing" xmlns:wp="http://schemas.openxmlformats.org/drawingml/2006/wordprocessingDrawing" xmlns:w10="urn:schemas-microsoft-com:office:word" xmlns:w="http://schemas.openxmlformats.org/wordprocessingml/2006/main" xmlns:w14="http://schemas.microsoft.com/office/word/2010/wordml" xmlns:w15="http://schemas.microsoft.com/office/word/2012/wordml" xmlns:w16se="http://schemas.microsoft.com/office/word/2015/wordml/symex" xmlns:wpg="http://schemas.microsoft.com/office/word/2010/wordprocessingGroup" xmlns:wpi="http://schemas.microsoft.com/office/word/2010/wordprocessingInk" xmlns:wne="http://schemas.microsoft.com/office/word/2006/wordml" xmlns:wps="http://schemas.microsoft.com/office/word/2010/wordprocessingShape" mc:Ignorable="w14 w15 w16se wp14">
+  <w:p>
+    <w:pPr>
+      <w:pStyle w:val="Footer"/>
+    </w:pPr>
+    <w:r>
+      <w:t>6</w:t>
+    </w:r>
+  </w:p>
+</w:ftr>
+</file>
+
+<file path=word/footer7.xml><?xml version="1.0" encoding="utf-8"?>
+<w:ftr xmlns:wpc="http://schemas.microsoft.com/office/word/2010/wordprocessingCanvas" xmlns:cx="http://schemas.microsoft.com/office/drawing/2014/chartex" xmlns:cx1="http://schemas.microsoft.com/office/drawing/2015/9/8/chartex" xmlns:mc="http://schemas.openxmlformats.org/markup-compatibility/2006" xmlns:o="urn:schemas-microsoft-com:office:office" xmlns:r="http://schemas.openxmlformats.org/officeDocument/2006/relationships" xmlns:m="http://schemas.openxmlformats.org/officeDocument/2006/math" xmlns:v="urn:schemas-microsoft-com:vml" xmlns:wp14="http://schemas.microsoft.com/office/word/2010/wordprocessingDrawing" xmlns:wp="http://schemas.openxmlformats.org/drawingml/2006/wordprocessingDrawing" xmlns:w10="urn:schemas-microsoft-com:office:word" xmlns:w="http://schemas.openxmlformats.org/wordprocessingml/2006/main" xmlns:w14="http://schemas.microsoft.com/office/word/2010/wordml" xmlns:w15="http://schemas.microsoft.com/office/word/2012/wordml" xmlns:w16se="http://schemas.microsoft.com/office/word/2015/wordml/symex" xmlns:wpg="http://schemas.microsoft.com/office/word/2010/wordprocessingGroup" xmlns:wpi="http://schemas.microsoft.com/office/word/2010/wordprocessingInk" xmlns:wne="http://schemas.microsoft.com/office/word/2006/wordml" xmlns:wps="http://schemas.microsoft.com/office/word/2010/wordprocessingShape" mc:Ignorable="w14 w15 w16se wp14">
+  <w:p>
+    <w:pPr>
+      <w:pStyle w:val="Footer"/>
+    </w:pPr>
+    <w:r>
+      <w:t>XXX</w:t>
     </w:r>
   </w:p>
 </w:ftr>

</xml_diff>

<commit_message>
Added sequence diagrams. 3.3.1-3.3.5
</commit_message>
<xml_diff>
--- a/Documents/todo-list_Documentation.docx
+++ b/Documents/todo-list_Documentation.docx
@@ -1127,8 +1127,8 @@
           <w:szCs w:val="24"/>
         </w:rPr>
         <w:sectPr>
-          <w:headerReference w:type="default" r:id="rId7"/>
-          <w:headerReference w:type="first" r:id="rId8"/>
+          <w:headerReference w:type="default" r:id="rId8"/>
+          <w:headerReference w:type="first" r:id="rId9"/>
           <w:pgSz w:w="12240" w:h="15840"/>
           <w:pgMar w:top="1440" w:right="1440" w:bottom="1440" w:left="1440" w:header="720" w:footer="720" w:gutter="0"/>
           <w:cols w:space="720"/>
@@ -1392,7 +1392,7 @@
                     </pic:cNvPicPr>
                   </pic:nvPicPr>
                   <pic:blipFill>
-                    <a:blip r:embed="rId9">
+                    <a:blip r:embed="rId10">
                       <a:extLst>
                         <a:ext uri="{28A0092B-C50C-407E-A947-70E740481C1C}">
                           <a14:useLocalDpi xmlns:a14="http://schemas.microsoft.com/office/drawing/2010/main" val="0"/>
@@ -1432,7 +1432,7 @@
           <w:szCs w:val="24"/>
         </w:rPr>
         <w:sectPr>
-          <w:footerReference w:type="first" r:id="rId10"/>
+          <w:footerReference w:type="first" r:id="rId11"/>
           <w:pgSz w:w="12240" w:h="15840"/>
           <w:pgMar w:top="1440" w:right="1440" w:bottom="1440" w:left="1440" w:header="720" w:footer="720" w:gutter="0"/>
           <w:cols w:space="720"/>
@@ -3025,8 +3025,8 @@
           <w:szCs w:val="24"/>
         </w:rPr>
         <w:sectPr>
-          <w:footerReference w:type="default" r:id="rId11"/>
-          <w:footerReference w:type="first" r:id="rId12"/>
+          <w:footerReference w:type="default" r:id="rId12"/>
+          <w:footerReference w:type="first" r:id="rId13"/>
           <w:pgSz w:w="12240" w:h="15840"/>
           <w:pgMar w:top="1440" w:right="1440" w:bottom="1440" w:left="1440" w:header="720" w:footer="720" w:gutter="0"/>
           <w:cols w:space="720"/>
@@ -3155,7 +3155,7 @@
                     </pic:cNvPicPr>
                   </pic:nvPicPr>
                   <pic:blipFill>
-                    <a:blip r:embed="rId13">
+                    <a:blip r:embed="rId14">
                       <a:extLst>
                         <a:ext uri="{28A0092B-C50C-407E-A947-70E740481C1C}">
                           <a14:useLocalDpi xmlns:a14="http://schemas.microsoft.com/office/drawing/2010/main" val="0"/>
@@ -3358,7 +3358,7 @@
           <w:szCs w:val="24"/>
         </w:rPr>
         <w:sectPr>
-          <w:footerReference w:type="first" r:id="rId14"/>
+          <w:footerReference w:type="first" r:id="rId15"/>
           <w:pgSz w:w="12240" w:h="15840"/>
           <w:pgMar w:top="1440" w:right="1440" w:bottom="1440" w:left="1440" w:header="720" w:footer="720" w:gutter="0"/>
           <w:cols w:space="720"/>
@@ -3441,7 +3441,7 @@
                     </pic:cNvPicPr>
                   </pic:nvPicPr>
                   <pic:blipFill>
-                    <a:blip r:embed="rId15">
+                    <a:blip r:embed="rId16">
                       <a:extLst>
                         <a:ext uri="{28A0092B-C50C-407E-A947-70E740481C1C}">
                           <a14:useLocalDpi xmlns:a14="http://schemas.microsoft.com/office/drawing/2010/main" val="0"/>
@@ -3483,58 +3483,6 @@
           <w:szCs w:val="24"/>
         </w:rPr>
         <w:sectPr>
-          <w:footerReference w:type="first" r:id="rId16"/>
-          <w:pgSz w:w="12240" w:h="15840"/>
-          <w:pgMar w:top="1440" w:right="1440" w:bottom="1440" w:left="1440" w:header="720" w:footer="720" w:gutter="0"/>
-          <w:cols w:space="720"/>
-          <w:titlePg/>
-          <w:docGrid w:linePitch="360"/>
-        </w:sectPr>
-      </w:pPr>
-    </w:p>
-    <w:p>
-      <w:pPr>
-        <w:rPr>
-          <w:rFonts w:ascii="Times New Roman" w:hAnsi="Times New Roman" w:cs="Times New Roman"/>
-          <w:sz w:val="24"/>
-          <w:szCs w:val="24"/>
-        </w:rPr>
-      </w:pPr>
-      <w:r>
-        <w:rPr>
-          <w:rFonts w:ascii="Times New Roman" w:hAnsi="Times New Roman" w:cs="Times New Roman"/>
-          <w:sz w:val="24"/>
-          <w:szCs w:val="24"/>
-        </w:rPr>
-        <w:lastRenderedPageBreak/>
-        <w:t xml:space="preserve">3.3 </w:t>
-      </w:r>
-      <w:r>
-        <w:rPr>
-          <w:rFonts w:ascii="Times New Roman" w:hAnsi="Times New Roman" w:cs="Times New Roman"/>
-          <w:sz w:val="24"/>
-          <w:szCs w:val="24"/>
-        </w:rPr>
-        <w:t>SEQUENCE DIAGRAMS</w:t>
-      </w:r>
-    </w:p>
-    <w:p>
-      <w:pPr>
-        <w:rPr>
-          <w:rFonts w:ascii="Times New Roman" w:hAnsi="Times New Roman" w:cs="Times New Roman"/>
-          <w:sz w:val="24"/>
-          <w:szCs w:val="24"/>
-        </w:rPr>
-      </w:pPr>
-    </w:p>
-    <w:p>
-      <w:pPr>
-        <w:rPr>
-          <w:rFonts w:ascii="Times New Roman" w:hAnsi="Times New Roman" w:cs="Times New Roman"/>
-          <w:sz w:val="24"/>
-          <w:szCs w:val="24"/>
-        </w:rPr>
-        <w:sectPr>
           <w:footerReference w:type="first" r:id="rId17"/>
           <w:pgSz w:w="12240" w:h="15840"/>
           <w:pgMar w:top="1440" w:right="1440" w:bottom="1440" w:left="1440" w:header="720" w:footer="720" w:gutter="0"/>
@@ -3543,6 +3491,648 @@
           <w:docGrid w:linePitch="360"/>
         </w:sectPr>
       </w:pPr>
+    </w:p>
+    <w:p>
+      <w:pPr>
+        <w:rPr>
+          <w:rFonts w:ascii="Times New Roman" w:hAnsi="Times New Roman" w:cs="Times New Roman"/>
+          <w:sz w:val="24"/>
+          <w:szCs w:val="24"/>
+        </w:rPr>
+      </w:pPr>
+      <w:r>
+        <w:rPr>
+          <w:rFonts w:ascii="Times New Roman" w:hAnsi="Times New Roman" w:cs="Times New Roman"/>
+          <w:sz w:val="24"/>
+          <w:szCs w:val="24"/>
+        </w:rPr>
+        <w:lastRenderedPageBreak/>
+        <w:t>3.3 SEQUENCE DIAGRAMS</w:t>
+      </w:r>
+    </w:p>
+    <w:p>
+      <w:pPr>
+        <w:rPr>
+          <w:rFonts w:ascii="Times New Roman" w:hAnsi="Times New Roman" w:cs="Times New Roman"/>
+          <w:sz w:val="24"/>
+          <w:szCs w:val="24"/>
+        </w:rPr>
+      </w:pPr>
+    </w:p>
+    <w:p>
+      <w:pPr>
+        <w:rPr>
+          <w:rFonts w:ascii="Times New Roman" w:hAnsi="Times New Roman" w:cs="Times New Roman"/>
+          <w:sz w:val="24"/>
+          <w:szCs w:val="24"/>
+        </w:rPr>
+      </w:pPr>
+      <w:r>
+        <w:rPr>
+          <w:rFonts w:ascii="Times New Roman" w:hAnsi="Times New Roman" w:cs="Times New Roman"/>
+          <w:noProof/>
+          <w:sz w:val="24"/>
+          <w:szCs w:val="24"/>
+        </w:rPr>
+        <w:drawing>
+          <wp:inline distT="0" distB="0" distL="0" distR="0">
+            <wp:extent cx="5943600" cy="1644770"/>
+            <wp:effectExtent l="0" t="0" r="0" b="0"/>
+            <wp:docPr id="4" name="Picture 4" descr="C:\Users\Alaa\Desktop\test.jpg"/>
+            <wp:cNvGraphicFramePr>
+              <a:graphicFrameLocks xmlns:a="http://schemas.openxmlformats.org/drawingml/2006/main" noChangeAspect="1"/>
+            </wp:cNvGraphicFramePr>
+            <a:graphic xmlns:a="http://schemas.openxmlformats.org/drawingml/2006/main">
+              <a:graphicData uri="http://schemas.openxmlformats.org/drawingml/2006/picture">
+                <pic:pic xmlns:pic="http://schemas.openxmlformats.org/drawingml/2006/picture">
+                  <pic:nvPicPr>
+                    <pic:cNvPr id="0" name="Picture 1" descr="C:\Users\Alaa\Desktop\test.jpg"/>
+                    <pic:cNvPicPr>
+                      <a:picLocks noChangeAspect="1" noChangeArrowheads="1"/>
+                    </pic:cNvPicPr>
+                  </pic:nvPicPr>
+                  <pic:blipFill>
+                    <a:blip r:embed="rId18">
+                      <a:extLst>
+                        <a:ext uri="{28A0092B-C50C-407E-A947-70E740481C1C}">
+                          <a14:useLocalDpi xmlns:a14="http://schemas.microsoft.com/office/drawing/2010/main" val="0"/>
+                        </a:ext>
+                      </a:extLst>
+                    </a:blip>
+                    <a:srcRect/>
+                    <a:stretch>
+                      <a:fillRect/>
+                    </a:stretch>
+                  </pic:blipFill>
+                  <pic:spPr bwMode="auto">
+                    <a:xfrm>
+                      <a:off x="0" y="0"/>
+                      <a:ext cx="5943600" cy="1644770"/>
+                    </a:xfrm>
+                    <a:prstGeom prst="rect">
+                      <a:avLst/>
+                    </a:prstGeom>
+                    <a:noFill/>
+                    <a:ln>
+                      <a:noFill/>
+                    </a:ln>
+                  </pic:spPr>
+                </pic:pic>
+              </a:graphicData>
+            </a:graphic>
+          </wp:inline>
+        </w:drawing>
+      </w:r>
+    </w:p>
+    <w:p>
+      <w:pPr>
+        <w:rPr>
+          <w:rFonts w:ascii="Times New Roman" w:hAnsi="Times New Roman" w:cs="Times New Roman"/>
+          <w:sz w:val="24"/>
+          <w:szCs w:val="24"/>
+        </w:rPr>
+      </w:pPr>
+    </w:p>
+    <w:p>
+      <w:pPr>
+        <w:jc w:val="center"/>
+        <w:rPr>
+          <w:rFonts w:ascii="Times New Roman" w:hAnsi="Times New Roman" w:cs="Times New Roman"/>
+          <w:sz w:val="24"/>
+          <w:szCs w:val="24"/>
+        </w:rPr>
+      </w:pPr>
+      <w:r>
+        <w:rPr>
+          <w:rFonts w:ascii="Times New Roman" w:hAnsi="Times New Roman" w:cs="Times New Roman"/>
+          <w:sz w:val="24"/>
+          <w:szCs w:val="24"/>
+        </w:rPr>
+        <w:t>Figure 3.3.1 Adding a task.</w:t>
+      </w:r>
+    </w:p>
+    <w:p>
+      <w:pPr>
+        <w:rPr>
+          <w:rFonts w:ascii="Times New Roman" w:hAnsi="Times New Roman" w:cs="Times New Roman"/>
+          <w:sz w:val="24"/>
+          <w:szCs w:val="24"/>
+        </w:rPr>
+      </w:pPr>
+    </w:p>
+    <w:p>
+      <w:pPr>
+        <w:rPr>
+          <w:rFonts w:ascii="Times New Roman" w:hAnsi="Times New Roman" w:cs="Times New Roman"/>
+          <w:sz w:val="24"/>
+          <w:szCs w:val="24"/>
+        </w:rPr>
+      </w:pPr>
+      <w:r>
+        <w:rPr>
+          <w:rFonts w:ascii="Times New Roman" w:hAnsi="Times New Roman" w:cs="Times New Roman"/>
+          <w:noProof/>
+          <w:sz w:val="24"/>
+          <w:szCs w:val="24"/>
+        </w:rPr>
+        <w:drawing>
+          <wp:inline distT="0" distB="0" distL="0" distR="0">
+            <wp:extent cx="5943600" cy="1638300"/>
+            <wp:effectExtent l="0" t="0" r="0" b="0"/>
+            <wp:docPr id="5" name="Picture 5"/>
+            <wp:cNvGraphicFramePr>
+              <a:graphicFrameLocks xmlns:a="http://schemas.openxmlformats.org/drawingml/2006/main" noChangeAspect="1"/>
+            </wp:cNvGraphicFramePr>
+            <a:graphic xmlns:a="http://schemas.openxmlformats.org/drawingml/2006/main">
+              <a:graphicData uri="http://schemas.openxmlformats.org/drawingml/2006/picture">
+                <pic:pic xmlns:pic="http://schemas.openxmlformats.org/drawingml/2006/picture">
+                  <pic:nvPicPr>
+                    <pic:cNvPr id="0" name="Picture 2"/>
+                    <pic:cNvPicPr>
+                      <a:picLocks noChangeAspect="1" noChangeArrowheads="1"/>
+                    </pic:cNvPicPr>
+                  </pic:nvPicPr>
+                  <pic:blipFill>
+                    <a:blip r:embed="rId19">
+                      <a:extLst>
+                        <a:ext uri="{28A0092B-C50C-407E-A947-70E740481C1C}">
+                          <a14:useLocalDpi xmlns:a14="http://schemas.microsoft.com/office/drawing/2010/main" val="0"/>
+                        </a:ext>
+                      </a:extLst>
+                    </a:blip>
+                    <a:srcRect/>
+                    <a:stretch>
+                      <a:fillRect/>
+                    </a:stretch>
+                  </pic:blipFill>
+                  <pic:spPr bwMode="auto">
+                    <a:xfrm>
+                      <a:off x="0" y="0"/>
+                      <a:ext cx="5943600" cy="1638300"/>
+                    </a:xfrm>
+                    <a:prstGeom prst="rect">
+                      <a:avLst/>
+                    </a:prstGeom>
+                    <a:noFill/>
+                    <a:ln>
+                      <a:noFill/>
+                    </a:ln>
+                  </pic:spPr>
+                </pic:pic>
+              </a:graphicData>
+            </a:graphic>
+          </wp:inline>
+        </w:drawing>
+      </w:r>
+    </w:p>
+    <w:p>
+      <w:pPr>
+        <w:jc w:val="center"/>
+        <w:rPr>
+          <w:rFonts w:ascii="Times New Roman" w:hAnsi="Times New Roman" w:cs="Times New Roman"/>
+          <w:sz w:val="24"/>
+          <w:szCs w:val="24"/>
+        </w:rPr>
+        <w:sectPr>
+          <w:footerReference w:type="first" r:id="rId20"/>
+          <w:pgSz w:w="12240" w:h="15840"/>
+          <w:pgMar w:top="1440" w:right="1440" w:bottom="1440" w:left="1440" w:header="720" w:footer="720" w:gutter="0"/>
+          <w:cols w:space="720"/>
+          <w:titlePg/>
+          <w:docGrid w:linePitch="360"/>
+        </w:sectPr>
+      </w:pPr>
+      <w:r>
+        <w:rPr>
+          <w:rFonts w:ascii="Times New Roman" w:hAnsi="Times New Roman" w:cs="Times New Roman"/>
+          <w:sz w:val="24"/>
+          <w:szCs w:val="24"/>
+        </w:rPr>
+        <w:t>Figure 3.3.2 Viewing a task.</w:t>
+      </w:r>
+    </w:p>
+    <w:p>
+      <w:pPr>
+        <w:rPr>
+          <w:rFonts w:ascii="Times New Roman" w:hAnsi="Times New Roman" w:cs="Times New Roman"/>
+          <w:sz w:val="24"/>
+          <w:szCs w:val="24"/>
+        </w:rPr>
+      </w:pPr>
+    </w:p>
+    <w:p>
+      <w:pPr>
+        <w:rPr>
+          <w:rFonts w:ascii="Times New Roman" w:hAnsi="Times New Roman" w:cs="Times New Roman"/>
+          <w:sz w:val="24"/>
+          <w:szCs w:val="24"/>
+        </w:rPr>
+      </w:pPr>
+      <w:r>
+        <w:rPr>
+          <w:rFonts w:ascii="Times New Roman" w:hAnsi="Times New Roman" w:cs="Times New Roman"/>
+          <w:noProof/>
+          <w:sz w:val="24"/>
+          <w:szCs w:val="24"/>
+        </w:rPr>
+        <w:drawing>
+          <wp:inline distT="0" distB="0" distL="0" distR="0">
+            <wp:extent cx="5943600" cy="2074985"/>
+            <wp:effectExtent l="0" t="0" r="0" b="1905"/>
+            <wp:docPr id="6" name="Picture 6" descr="C:\Users\Alaa\Desktop\todo-app-_Deleting Task.png"/>
+            <wp:cNvGraphicFramePr>
+              <a:graphicFrameLocks xmlns:a="http://schemas.openxmlformats.org/drawingml/2006/main" noChangeAspect="1"/>
+            </wp:cNvGraphicFramePr>
+            <a:graphic xmlns:a="http://schemas.openxmlformats.org/drawingml/2006/main">
+              <a:graphicData uri="http://schemas.openxmlformats.org/drawingml/2006/picture">
+                <pic:pic xmlns:pic="http://schemas.openxmlformats.org/drawingml/2006/picture">
+                  <pic:nvPicPr>
+                    <pic:cNvPr id="0" name="Picture 3" descr="C:\Users\Alaa\Desktop\todo-app-_Deleting Task.png"/>
+                    <pic:cNvPicPr>
+                      <a:picLocks noChangeAspect="1" noChangeArrowheads="1"/>
+                    </pic:cNvPicPr>
+                  </pic:nvPicPr>
+                  <pic:blipFill>
+                    <a:blip r:embed="rId21">
+                      <a:extLst>
+                        <a:ext uri="{28A0092B-C50C-407E-A947-70E740481C1C}">
+                          <a14:useLocalDpi xmlns:a14="http://schemas.microsoft.com/office/drawing/2010/main" val="0"/>
+                        </a:ext>
+                      </a:extLst>
+                    </a:blip>
+                    <a:srcRect/>
+                    <a:stretch>
+                      <a:fillRect/>
+                    </a:stretch>
+                  </pic:blipFill>
+                  <pic:spPr bwMode="auto">
+                    <a:xfrm>
+                      <a:off x="0" y="0"/>
+                      <a:ext cx="5943600" cy="2074985"/>
+                    </a:xfrm>
+                    <a:prstGeom prst="rect">
+                      <a:avLst/>
+                    </a:prstGeom>
+                    <a:noFill/>
+                    <a:ln>
+                      <a:noFill/>
+                    </a:ln>
+                  </pic:spPr>
+                </pic:pic>
+              </a:graphicData>
+            </a:graphic>
+          </wp:inline>
+        </w:drawing>
+      </w:r>
+    </w:p>
+    <w:p>
+      <w:pPr>
+        <w:rPr>
+          <w:rFonts w:ascii="Times New Roman" w:hAnsi="Times New Roman" w:cs="Times New Roman"/>
+          <w:sz w:val="24"/>
+          <w:szCs w:val="24"/>
+        </w:rPr>
+      </w:pPr>
+    </w:p>
+    <w:p>
+      <w:pPr>
+        <w:jc w:val="center"/>
+        <w:rPr>
+          <w:rFonts w:ascii="Times New Roman" w:hAnsi="Times New Roman" w:cs="Times New Roman"/>
+          <w:sz w:val="24"/>
+          <w:szCs w:val="24"/>
+        </w:rPr>
+      </w:pPr>
+      <w:r>
+        <w:rPr>
+          <w:rFonts w:ascii="Times New Roman" w:hAnsi="Times New Roman" w:cs="Times New Roman"/>
+          <w:sz w:val="24"/>
+          <w:szCs w:val="24"/>
+        </w:rPr>
+        <w:tab/>
+        <w:t>Figure 3.3.3</w:t>
+      </w:r>
+      <w:r>
+        <w:rPr>
+          <w:rFonts w:ascii="Times New Roman" w:hAnsi="Times New Roman" w:cs="Times New Roman"/>
+          <w:sz w:val="24"/>
+          <w:szCs w:val="24"/>
+        </w:rPr>
+        <w:t xml:space="preserve"> </w:t>
+      </w:r>
+      <w:r>
+        <w:rPr>
+          <w:rFonts w:ascii="Times New Roman" w:hAnsi="Times New Roman" w:cs="Times New Roman"/>
+          <w:sz w:val="24"/>
+          <w:szCs w:val="24"/>
+        </w:rPr>
+        <w:t>Deleting</w:t>
+      </w:r>
+      <w:r>
+        <w:rPr>
+          <w:rFonts w:ascii="Times New Roman" w:hAnsi="Times New Roman" w:cs="Times New Roman"/>
+          <w:sz w:val="24"/>
+          <w:szCs w:val="24"/>
+        </w:rPr>
+        <w:t xml:space="preserve"> a task.</w:t>
+      </w:r>
+    </w:p>
+    <w:p>
+      <w:pPr>
+        <w:jc w:val="center"/>
+        <w:rPr>
+          <w:rFonts w:ascii="Times New Roman" w:hAnsi="Times New Roman" w:cs="Times New Roman"/>
+          <w:sz w:val="24"/>
+          <w:szCs w:val="24"/>
+        </w:rPr>
+      </w:pPr>
+    </w:p>
+    <w:p>
+      <w:pPr>
+        <w:rPr>
+          <w:rFonts w:ascii="Times New Roman" w:hAnsi="Times New Roman" w:cs="Times New Roman"/>
+          <w:sz w:val="24"/>
+          <w:szCs w:val="24"/>
+        </w:rPr>
+      </w:pPr>
+    </w:p>
+    <w:p>
+      <w:pPr>
+        <w:rPr>
+          <w:rFonts w:ascii="Times New Roman" w:hAnsi="Times New Roman" w:cs="Times New Roman"/>
+          <w:sz w:val="24"/>
+          <w:szCs w:val="24"/>
+        </w:rPr>
+      </w:pPr>
+      <w:r>
+        <w:rPr>
+          <w:rFonts w:ascii="Times New Roman" w:hAnsi="Times New Roman" w:cs="Times New Roman"/>
+          <w:noProof/>
+          <w:sz w:val="24"/>
+          <w:szCs w:val="24"/>
+        </w:rPr>
+        <w:drawing>
+          <wp:inline distT="0" distB="0" distL="0" distR="0">
+            <wp:extent cx="5943600" cy="1312938"/>
+            <wp:effectExtent l="0" t="0" r="0" b="1905"/>
+            <wp:docPr id="7" name="Picture 7" descr="C:\Users\Alaa\Desktop\todo-app-_Change Status.png"/>
+            <wp:cNvGraphicFramePr>
+              <a:graphicFrameLocks xmlns:a="http://schemas.openxmlformats.org/drawingml/2006/main" noChangeAspect="1"/>
+            </wp:cNvGraphicFramePr>
+            <a:graphic xmlns:a="http://schemas.openxmlformats.org/drawingml/2006/main">
+              <a:graphicData uri="http://schemas.openxmlformats.org/drawingml/2006/picture">
+                <pic:pic xmlns:pic="http://schemas.openxmlformats.org/drawingml/2006/picture">
+                  <pic:nvPicPr>
+                    <pic:cNvPr id="0" name="Picture 4" descr="C:\Users\Alaa\Desktop\todo-app-_Change Status.png"/>
+                    <pic:cNvPicPr>
+                      <a:picLocks noChangeAspect="1" noChangeArrowheads="1"/>
+                    </pic:cNvPicPr>
+                  </pic:nvPicPr>
+                  <pic:blipFill>
+                    <a:blip r:embed="rId22">
+                      <a:extLst>
+                        <a:ext uri="{28A0092B-C50C-407E-A947-70E740481C1C}">
+                          <a14:useLocalDpi xmlns:a14="http://schemas.microsoft.com/office/drawing/2010/main" val="0"/>
+                        </a:ext>
+                      </a:extLst>
+                    </a:blip>
+                    <a:srcRect/>
+                    <a:stretch>
+                      <a:fillRect/>
+                    </a:stretch>
+                  </pic:blipFill>
+                  <pic:spPr bwMode="auto">
+                    <a:xfrm>
+                      <a:off x="0" y="0"/>
+                      <a:ext cx="5943600" cy="1312938"/>
+                    </a:xfrm>
+                    <a:prstGeom prst="rect">
+                      <a:avLst/>
+                    </a:prstGeom>
+                    <a:noFill/>
+                    <a:ln>
+                      <a:noFill/>
+                    </a:ln>
+                  </pic:spPr>
+                </pic:pic>
+              </a:graphicData>
+            </a:graphic>
+          </wp:inline>
+        </w:drawing>
+      </w:r>
+    </w:p>
+    <w:p>
+      <w:pPr>
+        <w:jc w:val="center"/>
+        <w:rPr>
+          <w:rFonts w:ascii="Times New Roman" w:hAnsi="Times New Roman" w:cs="Times New Roman"/>
+          <w:sz w:val="24"/>
+          <w:szCs w:val="24"/>
+        </w:rPr>
+      </w:pPr>
+      <w:r>
+        <w:rPr>
+          <w:rFonts w:ascii="Times New Roman" w:hAnsi="Times New Roman" w:cs="Times New Roman"/>
+          <w:sz w:val="24"/>
+          <w:szCs w:val="24"/>
+        </w:rPr>
+        <w:t>Figure 3.3.4</w:t>
+      </w:r>
+      <w:r>
+        <w:rPr>
+          <w:rFonts w:ascii="Times New Roman" w:hAnsi="Times New Roman" w:cs="Times New Roman"/>
+          <w:sz w:val="24"/>
+          <w:szCs w:val="24"/>
+        </w:rPr>
+        <w:t xml:space="preserve"> </w:t>
+      </w:r>
+      <w:r>
+        <w:rPr>
+          <w:rFonts w:ascii="Times New Roman" w:hAnsi="Times New Roman" w:cs="Times New Roman"/>
+          <w:sz w:val="24"/>
+          <w:szCs w:val="24"/>
+        </w:rPr>
+        <w:t>Updating</w:t>
+      </w:r>
+      <w:r>
+        <w:rPr>
+          <w:rFonts w:ascii="Times New Roman" w:hAnsi="Times New Roman" w:cs="Times New Roman"/>
+          <w:sz w:val="24"/>
+          <w:szCs w:val="24"/>
+        </w:rPr>
+        <w:t xml:space="preserve"> a task.</w:t>
+      </w:r>
+    </w:p>
+    <w:p>
+      <w:pPr>
+        <w:jc w:val="center"/>
+        <w:rPr>
+          <w:rFonts w:ascii="Times New Roman" w:hAnsi="Times New Roman" w:cs="Times New Roman"/>
+          <w:sz w:val="24"/>
+          <w:szCs w:val="24"/>
+        </w:rPr>
+      </w:pPr>
+    </w:p>
+    <w:p>
+      <w:pPr>
+        <w:rPr>
+          <w:rFonts w:ascii="Times New Roman" w:hAnsi="Times New Roman" w:cs="Times New Roman"/>
+          <w:sz w:val="24"/>
+          <w:szCs w:val="24"/>
+        </w:rPr>
+      </w:pPr>
+    </w:p>
+    <w:p>
+      <w:pPr>
+        <w:rPr>
+          <w:rFonts w:ascii="Times New Roman" w:hAnsi="Times New Roman" w:cs="Times New Roman"/>
+          <w:sz w:val="24"/>
+          <w:szCs w:val="24"/>
+        </w:rPr>
+      </w:pPr>
+      <w:r>
+        <w:rPr>
+          <w:rFonts w:ascii="Times New Roman" w:hAnsi="Times New Roman" w:cs="Times New Roman"/>
+          <w:noProof/>
+          <w:sz w:val="24"/>
+          <w:szCs w:val="24"/>
+        </w:rPr>
+        <w:drawing>
+          <wp:inline distT="0" distB="0" distL="0" distR="0">
+            <wp:extent cx="6219825" cy="1485900"/>
+            <wp:effectExtent l="0" t="0" r="9525" b="0"/>
+            <wp:docPr id="8" name="Picture 8" descr="C:\Users\Alaa\Desktop\todo-app-_Version.png"/>
+            <wp:cNvGraphicFramePr>
+              <a:graphicFrameLocks xmlns:a="http://schemas.openxmlformats.org/drawingml/2006/main" noChangeAspect="1"/>
+            </wp:cNvGraphicFramePr>
+            <a:graphic xmlns:a="http://schemas.openxmlformats.org/drawingml/2006/main">
+              <a:graphicData uri="http://schemas.openxmlformats.org/drawingml/2006/picture">
+                <pic:pic xmlns:pic="http://schemas.openxmlformats.org/drawingml/2006/picture">
+                  <pic:nvPicPr>
+                    <pic:cNvPr id="0" name="Picture 5" descr="C:\Users\Alaa\Desktop\todo-app-_Version.png"/>
+                    <pic:cNvPicPr>
+                      <a:picLocks noChangeAspect="1" noChangeArrowheads="1"/>
+                    </pic:cNvPicPr>
+                  </pic:nvPicPr>
+                  <pic:blipFill>
+                    <a:blip r:embed="rId23">
+                      <a:extLst>
+                        <a:ext uri="{28A0092B-C50C-407E-A947-70E740481C1C}">
+                          <a14:useLocalDpi xmlns:a14="http://schemas.microsoft.com/office/drawing/2010/main" val="0"/>
+                        </a:ext>
+                      </a:extLst>
+                    </a:blip>
+                    <a:srcRect/>
+                    <a:stretch>
+                      <a:fillRect/>
+                    </a:stretch>
+                  </pic:blipFill>
+                  <pic:spPr bwMode="auto">
+                    <a:xfrm>
+                      <a:off x="0" y="0"/>
+                      <a:ext cx="6219825" cy="1485900"/>
+                    </a:xfrm>
+                    <a:prstGeom prst="rect">
+                      <a:avLst/>
+                    </a:prstGeom>
+                    <a:noFill/>
+                    <a:ln>
+                      <a:noFill/>
+                    </a:ln>
+                  </pic:spPr>
+                </pic:pic>
+              </a:graphicData>
+            </a:graphic>
+          </wp:inline>
+        </w:drawing>
+      </w:r>
+    </w:p>
+    <w:p>
+      <w:pPr>
+        <w:rPr>
+          <w:rFonts w:ascii="Times New Roman" w:hAnsi="Times New Roman" w:cs="Times New Roman"/>
+          <w:sz w:val="24"/>
+          <w:szCs w:val="24"/>
+        </w:rPr>
+      </w:pPr>
+    </w:p>
+    <w:p>
+      <w:pPr>
+        <w:jc w:val="center"/>
+        <w:rPr>
+          <w:rFonts w:ascii="Times New Roman" w:hAnsi="Times New Roman" w:cs="Times New Roman"/>
+          <w:sz w:val="24"/>
+          <w:szCs w:val="24"/>
+        </w:rPr>
+        <w:sectPr>
+          <w:footerReference w:type="first" r:id="rId24"/>
+          <w:pgSz w:w="12240" w:h="15840"/>
+          <w:pgMar w:top="1440" w:right="1440" w:bottom="1440" w:left="1440" w:header="720" w:footer="720" w:gutter="0"/>
+          <w:cols w:space="720"/>
+          <w:titlePg/>
+          <w:docGrid w:linePitch="360"/>
+        </w:sectPr>
+      </w:pPr>
+      <w:r>
+        <w:rPr>
+          <w:rFonts w:ascii="Times New Roman" w:hAnsi="Times New Roman" w:cs="Times New Roman"/>
+          <w:sz w:val="24"/>
+          <w:szCs w:val="24"/>
+        </w:rPr>
+        <w:t xml:space="preserve">Figure 3.3.5 Display the application </w:t>
+      </w:r>
+      <w:r>
+        <w:rPr>
+          <w:rFonts w:ascii="Times New Roman" w:hAnsi="Times New Roman" w:cs="Times New Roman"/>
+          <w:sz w:val="24"/>
+          <w:szCs w:val="24"/>
+        </w:rPr>
+        <w:t>Version Number</w:t>
+      </w:r>
+      <w:r>
+        <w:rPr>
+          <w:rFonts w:ascii="Times New Roman" w:hAnsi="Times New Roman" w:cs="Times New Roman"/>
+          <w:sz w:val="24"/>
+          <w:szCs w:val="24"/>
+        </w:rPr>
+        <w:t>.</w:t>
+      </w:r>
+    </w:p>
+    <w:p>
+      <w:pPr>
+        <w:rPr>
+          <w:rFonts w:ascii="Times New Roman" w:hAnsi="Times New Roman" w:cs="Times New Roman"/>
+          <w:sz w:val="24"/>
+          <w:szCs w:val="24"/>
+        </w:rPr>
+      </w:pPr>
+    </w:p>
+    <w:p>
+      <w:pPr>
+        <w:rPr>
+          <w:rFonts w:ascii="Times New Roman" w:hAnsi="Times New Roman" w:cs="Times New Roman"/>
+          <w:sz w:val="24"/>
+          <w:szCs w:val="24"/>
+        </w:rPr>
+        <w:sectPr>
+          <w:footerReference w:type="first" r:id="rId25"/>
+          <w:pgSz w:w="12240" w:h="15840"/>
+          <w:pgMar w:top="1440" w:right="1440" w:bottom="1440" w:left="1440" w:header="720" w:footer="720" w:gutter="0"/>
+          <w:cols w:space="720"/>
+          <w:titlePg/>
+          <w:docGrid w:linePitch="360"/>
+        </w:sectPr>
+      </w:pPr>
+      <w:r>
+        <w:rPr>
+          <w:rFonts w:ascii="Times New Roman" w:hAnsi="Times New Roman" w:cs="Times New Roman"/>
+          <w:sz w:val="24"/>
+          <w:szCs w:val="24"/>
+        </w:rPr>
+        <w:t>Figure 3.3.6</w:t>
+      </w:r>
+      <w:bookmarkStart w:id="0" w:name="_GoBack"/>
+      <w:bookmarkEnd w:id="0"/>
     </w:p>
     <w:p>
       <w:pPr>
@@ -4078,15 +4668,7 @@
                 <w:sz w:val="24"/>
                 <w:szCs w:val="24"/>
               </w:rPr>
-              <w:t>No Major issues</w:t>
-            </w:r>
-            <w:r>
-              <w:rPr>
-                <w:rFonts w:ascii="Times New Roman" w:hAnsi="Times New Roman" w:cs="Times New Roman"/>
-                <w:sz w:val="24"/>
-                <w:szCs w:val="24"/>
-              </w:rPr>
-              <w:t>.</w:t>
+              <w:t>No Major issues.</w:t>
             </w:r>
           </w:p>
         </w:tc>
@@ -4198,15 +4780,7 @@
                 <w:sz w:val="24"/>
                 <w:szCs w:val="24"/>
               </w:rPr>
-              <w:t xml:space="preserve">Ran into </w:t>
-            </w:r>
-            <w:r>
-              <w:rPr>
-                <w:rFonts w:ascii="Times New Roman" w:hAnsi="Times New Roman" w:cs="Times New Roman"/>
-                <w:sz w:val="24"/>
-                <w:szCs w:val="24"/>
-              </w:rPr>
-              <w:t>a bug where first row will only be deleted while the rest do not get deleted.</w:t>
+              <w:t>Ran into a bug where first row will only be deleted while the rest do not get deleted.</w:t>
             </w:r>
           </w:p>
         </w:tc>
@@ -4522,8 +5096,6 @@
               </w:rPr>
               <w:t>Had to use mysql_result built in php function in order to use the count function.</w:t>
             </w:r>
-            <w:bookmarkStart w:id="0" w:name="_GoBack"/>
-            <w:bookmarkEnd w:id="0"/>
           </w:p>
         </w:tc>
         <w:tc>
@@ -4552,7 +5124,7 @@
       </w:pPr>
     </w:p>
     <w:sectPr>
-      <w:footerReference w:type="first" r:id="rId18"/>
+      <w:footerReference w:type="first" r:id="rId26"/>
       <w:pgSz w:w="12240" w:h="15840"/>
       <w:pgMar w:top="1440" w:right="1440" w:bottom="1440" w:left="1440" w:header="720" w:footer="720" w:gutter="0"/>
       <w:cols w:space="720"/>
@@ -4667,6 +5239,32 @@
 </file>
 
 <file path=word/footer7.xml><?xml version="1.0" encoding="utf-8"?>
+<w:ftr xmlns:wpc="http://schemas.microsoft.com/office/word/2010/wordprocessingCanvas" xmlns:cx="http://schemas.microsoft.com/office/drawing/2014/chartex" xmlns:cx1="http://schemas.microsoft.com/office/drawing/2015/9/8/chartex" xmlns:mc="http://schemas.openxmlformats.org/markup-compatibility/2006" xmlns:o="urn:schemas-microsoft-com:office:office" xmlns:r="http://schemas.openxmlformats.org/officeDocument/2006/relationships" xmlns:m="http://schemas.openxmlformats.org/officeDocument/2006/math" xmlns:v="urn:schemas-microsoft-com:vml" xmlns:wp14="http://schemas.microsoft.com/office/word/2010/wordprocessingDrawing" xmlns:wp="http://schemas.openxmlformats.org/drawingml/2006/wordprocessingDrawing" xmlns:w10="urn:schemas-microsoft-com:office:word" xmlns:w="http://schemas.openxmlformats.org/wordprocessingml/2006/main" xmlns:w14="http://schemas.microsoft.com/office/word/2010/wordml" xmlns:w15="http://schemas.microsoft.com/office/word/2012/wordml" xmlns:w16se="http://schemas.microsoft.com/office/word/2015/wordml/symex" xmlns:wpg="http://schemas.microsoft.com/office/word/2010/wordprocessingGroup" xmlns:wpi="http://schemas.microsoft.com/office/word/2010/wordprocessingInk" xmlns:wne="http://schemas.microsoft.com/office/word/2006/wordml" xmlns:wps="http://schemas.microsoft.com/office/word/2010/wordprocessingShape" mc:Ignorable="w14 w15 w16se wp14">
+  <w:p>
+    <w:pPr>
+      <w:pStyle w:val="Footer"/>
+    </w:pPr>
+    <w:r>
+      <w:t>7</w:t>
+    </w:r>
+  </w:p>
+</w:ftr>
+</file>
+
+<file path=word/footer8.xml><?xml version="1.0" encoding="utf-8"?>
+<w:ftr xmlns:wpc="http://schemas.microsoft.com/office/word/2010/wordprocessingCanvas" xmlns:cx="http://schemas.microsoft.com/office/drawing/2014/chartex" xmlns:cx1="http://schemas.microsoft.com/office/drawing/2015/9/8/chartex" xmlns:mc="http://schemas.openxmlformats.org/markup-compatibility/2006" xmlns:o="urn:schemas-microsoft-com:office:office" xmlns:r="http://schemas.openxmlformats.org/officeDocument/2006/relationships" xmlns:m="http://schemas.openxmlformats.org/officeDocument/2006/math" xmlns:v="urn:schemas-microsoft-com:vml" xmlns:wp14="http://schemas.microsoft.com/office/word/2010/wordprocessingDrawing" xmlns:wp="http://schemas.openxmlformats.org/drawingml/2006/wordprocessingDrawing" xmlns:w10="urn:schemas-microsoft-com:office:word" xmlns:w="http://schemas.openxmlformats.org/wordprocessingml/2006/main" xmlns:w14="http://schemas.microsoft.com/office/word/2010/wordml" xmlns:w15="http://schemas.microsoft.com/office/word/2012/wordml" xmlns:w16se="http://schemas.microsoft.com/office/word/2015/wordml/symex" xmlns:wpg="http://schemas.microsoft.com/office/word/2010/wordprocessingGroup" xmlns:wpi="http://schemas.microsoft.com/office/word/2010/wordprocessingInk" xmlns:wne="http://schemas.microsoft.com/office/word/2006/wordml" xmlns:wps="http://schemas.microsoft.com/office/word/2010/wordprocessingShape" mc:Ignorable="w14 w15 w16se wp14">
+  <w:p>
+    <w:pPr>
+      <w:pStyle w:val="Footer"/>
+    </w:pPr>
+    <w:r>
+      <w:t>8</w:t>
+    </w:r>
+  </w:p>
+</w:ftr>
+</file>
+
+<file path=word/footer9.xml><?xml version="1.0" encoding="utf-8"?>
 <w:ftr xmlns:wpc="http://schemas.microsoft.com/office/word/2010/wordprocessingCanvas" xmlns:cx="http://schemas.microsoft.com/office/drawing/2014/chartex" xmlns:cx1="http://schemas.microsoft.com/office/drawing/2015/9/8/chartex" xmlns:mc="http://schemas.openxmlformats.org/markup-compatibility/2006" xmlns:o="urn:schemas-microsoft-com:office:office" xmlns:r="http://schemas.openxmlformats.org/officeDocument/2006/relationships" xmlns:m="http://schemas.openxmlformats.org/officeDocument/2006/math" xmlns:v="urn:schemas-microsoft-com:vml" xmlns:wp14="http://schemas.microsoft.com/office/word/2010/wordprocessingDrawing" xmlns:wp="http://schemas.openxmlformats.org/drawingml/2006/wordprocessingDrawing" xmlns:w10="urn:schemas-microsoft-com:office:word" xmlns:w="http://schemas.openxmlformats.org/wordprocessingml/2006/main" xmlns:w14="http://schemas.microsoft.com/office/word/2010/wordml" xmlns:w15="http://schemas.microsoft.com/office/word/2012/wordml" xmlns:w16se="http://schemas.microsoft.com/office/word/2015/wordml/symex" xmlns:wpg="http://schemas.microsoft.com/office/word/2010/wordprocessingGroup" xmlns:wpi="http://schemas.microsoft.com/office/word/2010/wordprocessingInk" xmlns:wne="http://schemas.microsoft.com/office/word/2006/wordml" xmlns:wps="http://schemas.microsoft.com/office/word/2010/wordprocessingShape" mc:Ignorable="w14 w15 w16se wp14">
   <w:p>
     <w:pPr>
@@ -6026,4 +6624,16 @@
     </a:ext>
   </a:extLst>
 </a:theme>
+</file>
+
+<file path=customXml/item1.xml><?xml version="1.0" encoding="utf-8"?>
+<b:Sources xmlns:b="http://schemas.openxmlformats.org/officeDocument/2006/bibliography" xmlns="http://schemas.openxmlformats.org/officeDocument/2006/bibliography" SelectedStyle="\APASixthEditionOfficeOnline.xsl" StyleName="APA" Version="6"/>
+</file>
+
+<file path=customXml/itemProps1.xml><?xml version="1.0" encoding="utf-8"?>
+<ds:datastoreItem xmlns:ds="http://schemas.openxmlformats.org/officeDocument/2006/customXml" ds:itemID="{A7E2688E-E8D9-4327-8EA3-83979424E98A}">
+  <ds:schemaRefs>
+    <ds:schemaRef ds:uri="http://schemas.openxmlformats.org/officeDocument/2006/bibliography"/>
+  </ds:schemaRefs>
+</ds:datastoreItem>
 </file>
</xml_diff>

<commit_message>
added test case and use case
</commit_message>
<xml_diff>
--- a/Documents/todo-list_Documentation.docx
+++ b/Documents/todo-list_Documentation.docx
@@ -1141,6 +1141,14 @@
           <w:szCs w:val="24"/>
         </w:rPr>
         <w:t>4.2 Test Case</w:t>
+      </w:r>
+      <w:r>
+        <w:rPr>
+          <w:rFonts w:ascii="Times New Roman" w:hAnsi="Times New Roman" w:cs="Times New Roman"/>
+          <w:sz w:val="24"/>
+          <w:szCs w:val="24"/>
+        </w:rPr>
+        <w:t>……………………………………………………………………………..16</w:t>
       </w:r>
     </w:p>
     <w:p>
@@ -4419,15 +4427,7 @@
           <w:szCs w:val="24"/>
         </w:rPr>
         <w:lastRenderedPageBreak/>
-        <w:t xml:space="preserve">3.4 </w:t>
-      </w:r>
-      <w:r>
-        <w:rPr>
-          <w:rFonts w:ascii="Times New Roman" w:hAnsi="Times New Roman" w:cs="Times New Roman"/>
-          <w:sz w:val="24"/>
-          <w:szCs w:val="24"/>
-        </w:rPr>
-        <w:t>CLASS DIAGRAM</w:t>
+        <w:t>3.4 CLASS DIAGRAM</w:t>
       </w:r>
     </w:p>
     <w:p>
@@ -6042,35 +6042,7 @@
                 <w:rFonts w:ascii="Times New Roman" w:eastAsia="Arial" w:hAnsi="Times New Roman" w:cs="Times New Roman"/>
                 <w:sz w:val="24"/>
               </w:rPr>
-              <w:t xml:space="preserve">User </w:t>
-            </w:r>
-            <w:r>
-              <w:rPr>
-                <w:rFonts w:ascii="Times New Roman" w:eastAsia="Arial" w:hAnsi="Times New Roman" w:cs="Times New Roman"/>
-                <w:sz w:val="24"/>
-              </w:rPr>
-              <w:t>Views</w:t>
-            </w:r>
-            <w:r>
-              <w:rPr>
-                <w:rFonts w:ascii="Times New Roman" w:eastAsia="Arial" w:hAnsi="Times New Roman" w:cs="Times New Roman"/>
-                <w:sz w:val="24"/>
-              </w:rPr>
-              <w:t xml:space="preserve"> a </w:t>
-            </w:r>
-            <w:r>
-              <w:rPr>
-                <w:rFonts w:ascii="Times New Roman" w:eastAsia="Arial" w:hAnsi="Times New Roman" w:cs="Times New Roman"/>
-                <w:sz w:val="24"/>
-              </w:rPr>
-              <w:t xml:space="preserve">Pending </w:t>
-            </w:r>
-            <w:r>
-              <w:rPr>
-                <w:rFonts w:ascii="Times New Roman" w:eastAsia="Arial" w:hAnsi="Times New Roman" w:cs="Times New Roman"/>
-                <w:sz w:val="24"/>
-              </w:rPr>
-              <w:t>Task</w:t>
+              <w:t>User Views a Pending Task</w:t>
             </w:r>
           </w:p>
         </w:tc>
@@ -8171,7 +8143,21 @@
                 <w:rFonts w:ascii="Times New Roman" w:eastAsia="Arial" w:hAnsi="Times New Roman" w:cs="Times New Roman"/>
                 <w:sz w:val="24"/>
               </w:rPr>
-              <w:t xml:space="preserve">User is redirected to the pending page and there they can view the </w:t>
+              <w:t xml:space="preserve">User is redirected to the </w:t>
+            </w:r>
+            <w:r>
+              <w:rPr>
+                <w:rFonts w:ascii="Times New Roman" w:eastAsia="Arial" w:hAnsi="Times New Roman" w:cs="Times New Roman"/>
+                <w:sz w:val="24"/>
+              </w:rPr>
+              <w:t xml:space="preserve">started </w:t>
+            </w:r>
+            <w:r>
+              <w:rPr>
+                <w:rFonts w:ascii="Times New Roman" w:eastAsia="Arial" w:hAnsi="Times New Roman" w:cs="Times New Roman"/>
+                <w:sz w:val="24"/>
+              </w:rPr>
+              <w:t xml:space="preserve">page and there they can view the </w:t>
             </w:r>
             <w:r>
               <w:rPr>
@@ -9754,21 +9740,7 @@
                 <w:rFonts w:ascii="Times New Roman" w:eastAsia="Arial" w:hAnsi="Times New Roman" w:cs="Times New Roman"/>
                 <w:sz w:val="24"/>
               </w:rPr>
-              <w:t xml:space="preserve">High – A user will want to </w:t>
-            </w:r>
-            <w:r>
-              <w:rPr>
-                <w:rFonts w:ascii="Times New Roman" w:eastAsia="Arial" w:hAnsi="Times New Roman" w:cs="Times New Roman"/>
-                <w:sz w:val="24"/>
-              </w:rPr>
-              <w:t>change</w:t>
-            </w:r>
-            <w:r>
-              <w:rPr>
-                <w:rFonts w:ascii="Times New Roman" w:eastAsia="Arial" w:hAnsi="Times New Roman" w:cs="Times New Roman"/>
-                <w:sz w:val="24"/>
-              </w:rPr>
-              <w:t xml:space="preserve"> their tasks often. </w:t>
+              <w:t xml:space="preserve">High – A user will want to change their tasks often. </w:t>
             </w:r>
           </w:p>
         </w:tc>
@@ -9847,19 +9819,21 @@
                 <w:rFonts w:ascii="Times New Roman" w:eastAsia="Arial" w:hAnsi="Times New Roman" w:cs="Times New Roman"/>
                 <w:sz w:val="24"/>
               </w:rPr>
-              <w:t xml:space="preserve">An internet connection is established and the user can access the main page. From the main page the user can view the </w:t>
-            </w:r>
-            <w:r>
-              <w:rPr>
-                <w:rFonts w:ascii="Times New Roman" w:eastAsia="Arial" w:hAnsi="Times New Roman" w:cs="Times New Roman"/>
-                <w:sz w:val="24"/>
-              </w:rPr>
-              <w:t>select box choices.</w:t>
+              <w:t>An internet connection is established and the user can access the main page. From the main page the user can view the select box choices.</w:t>
             </w:r>
           </w:p>
         </w:tc>
       </w:tr>
     </w:tbl>
+    <w:p>
+      <w:pPr>
+        <w:rPr>
+          <w:rFonts w:ascii="Times New Roman" w:hAnsi="Times New Roman" w:cs="Times New Roman"/>
+          <w:sz w:val="24"/>
+          <w:szCs w:val="24"/>
+        </w:rPr>
+      </w:pPr>
+    </w:p>
     <w:p>
       <w:pPr>
         <w:rPr>
@@ -9876,8 +9850,3028 @@
           <w:docGrid w:linePitch="360"/>
         </w:sectPr>
       </w:pPr>
-      <w:bookmarkStart w:id="0" w:name="_GoBack"/>
-      <w:bookmarkEnd w:id="0"/>
+    </w:p>
+    <w:tbl>
+      <w:tblPr>
+        <w:tblW w:w="9360" w:type="dxa"/>
+        <w:tblInd w:w="100" w:type="dxa"/>
+        <w:tblLayout w:type="fixed"/>
+        <w:tblLook w:val="0400" w:firstRow="0" w:lastRow="0" w:firstColumn="0" w:lastColumn="0" w:noHBand="0" w:noVBand="1"/>
+      </w:tblPr>
+      <w:tblGrid>
+        <w:gridCol w:w="1942"/>
+        <w:gridCol w:w="947"/>
+        <w:gridCol w:w="956"/>
+        <w:gridCol w:w="2865"/>
+        <w:gridCol w:w="2650"/>
+      </w:tblGrid>
+      <w:tr>
+        <w:trPr>
+          <w:trHeight w:val="500"/>
+        </w:trPr>
+        <w:tc>
+          <w:tcPr>
+            <w:tcW w:w="1942" w:type="dxa"/>
+            <w:tcBorders>
+              <w:top w:val="single" w:sz="12" w:space="0" w:color="000000"/>
+              <w:left w:val="single" w:sz="12" w:space="0" w:color="000000"/>
+              <w:bottom w:val="single" w:sz="6" w:space="0" w:color="000000"/>
+              <w:right w:val="single" w:sz="6" w:space="0" w:color="000000"/>
+            </w:tcBorders>
+            <w:shd w:val="clear" w:color="auto" w:fill="ACCBF9" w:themeFill="background2"/>
+            <w:tcMar>
+              <w:top w:w="100" w:type="dxa"/>
+              <w:left w:w="100" w:type="dxa"/>
+              <w:bottom w:w="100" w:type="dxa"/>
+              <w:right w:w="100" w:type="dxa"/>
+            </w:tcMar>
+          </w:tcPr>
+          <w:p>
+            <w:pPr>
+              <w:spacing w:before="20" w:after="20"/>
+              <w:ind w:left="195" w:right="45"/>
+              <w:rPr>
+                <w:rFonts w:ascii="Times New Roman" w:eastAsia="Arial" w:hAnsi="Times New Roman" w:cs="Times New Roman"/>
+                <w:b/>
+                <w:sz w:val="24"/>
+              </w:rPr>
+            </w:pPr>
+            <w:r>
+              <w:rPr>
+                <w:rFonts w:ascii="Times New Roman" w:eastAsia="Arial" w:hAnsi="Times New Roman" w:cs="Times New Roman"/>
+                <w:b/>
+                <w:sz w:val="24"/>
+              </w:rPr>
+              <w:lastRenderedPageBreak/>
+              <w:t>Use Case ID:</w:t>
+            </w:r>
+          </w:p>
+        </w:tc>
+        <w:tc>
+          <w:tcPr>
+            <w:tcW w:w="7418" w:type="dxa"/>
+            <w:gridSpan w:val="4"/>
+            <w:tcBorders>
+              <w:top w:val="single" w:sz="12" w:space="0" w:color="000000"/>
+              <w:left w:val="nil"/>
+              <w:bottom w:val="single" w:sz="6" w:space="0" w:color="000000"/>
+              <w:right w:val="single" w:sz="12" w:space="0" w:color="000000"/>
+            </w:tcBorders>
+            <w:shd w:val="clear" w:color="auto" w:fill="F2F2F2"/>
+            <w:tcMar>
+              <w:top w:w="100" w:type="dxa"/>
+              <w:left w:w="100" w:type="dxa"/>
+              <w:bottom w:w="100" w:type="dxa"/>
+              <w:right w:w="100" w:type="dxa"/>
+            </w:tcMar>
+          </w:tcPr>
+          <w:p>
+            <w:pPr>
+              <w:spacing w:before="20" w:after="20"/>
+              <w:rPr>
+                <w:rFonts w:ascii="Times New Roman" w:eastAsia="Arial" w:hAnsi="Times New Roman" w:cs="Times New Roman"/>
+                <w:sz w:val="24"/>
+                <w:szCs w:val="24"/>
+              </w:rPr>
+            </w:pPr>
+            <w:r>
+              <w:rPr>
+                <w:rFonts w:ascii="Times New Roman" w:eastAsia="Arial" w:hAnsi="Times New Roman" w:cs="Times New Roman"/>
+                <w:sz w:val="24"/>
+                <w:szCs w:val="24"/>
+              </w:rPr>
+              <w:t>UC-5</w:t>
+            </w:r>
+          </w:p>
+        </w:tc>
+      </w:tr>
+      <w:tr>
+        <w:trPr>
+          <w:trHeight w:val="720"/>
+        </w:trPr>
+        <w:tc>
+          <w:tcPr>
+            <w:tcW w:w="1942" w:type="dxa"/>
+            <w:tcBorders>
+              <w:top w:val="nil"/>
+              <w:left w:val="single" w:sz="12" w:space="0" w:color="000000"/>
+              <w:bottom w:val="single" w:sz="6" w:space="0" w:color="000000"/>
+              <w:right w:val="single" w:sz="6" w:space="0" w:color="000000"/>
+            </w:tcBorders>
+            <w:shd w:val="clear" w:color="auto" w:fill="ACCBF9" w:themeFill="background2"/>
+            <w:tcMar>
+              <w:top w:w="100" w:type="dxa"/>
+              <w:left w:w="100" w:type="dxa"/>
+              <w:bottom w:w="100" w:type="dxa"/>
+              <w:right w:w="100" w:type="dxa"/>
+            </w:tcMar>
+          </w:tcPr>
+          <w:p>
+            <w:pPr>
+              <w:spacing w:before="20" w:after="20"/>
+              <w:ind w:left="195" w:right="45"/>
+              <w:rPr>
+                <w:rFonts w:ascii="Times New Roman" w:eastAsia="Arial" w:hAnsi="Times New Roman" w:cs="Times New Roman"/>
+                <w:b/>
+                <w:sz w:val="24"/>
+              </w:rPr>
+            </w:pPr>
+            <w:r>
+              <w:rPr>
+                <w:rFonts w:ascii="Times New Roman" w:eastAsia="Arial" w:hAnsi="Times New Roman" w:cs="Times New Roman"/>
+                <w:b/>
+                <w:sz w:val="24"/>
+              </w:rPr>
+              <w:t>Use Case Name:</w:t>
+            </w:r>
+          </w:p>
+        </w:tc>
+        <w:tc>
+          <w:tcPr>
+            <w:tcW w:w="7418" w:type="dxa"/>
+            <w:gridSpan w:val="4"/>
+            <w:tcBorders>
+              <w:top w:val="nil"/>
+              <w:left w:val="nil"/>
+              <w:bottom w:val="single" w:sz="6" w:space="0" w:color="000000"/>
+              <w:right w:val="single" w:sz="12" w:space="0" w:color="000000"/>
+            </w:tcBorders>
+            <w:shd w:val="clear" w:color="auto" w:fill="F2F2F2"/>
+            <w:tcMar>
+              <w:top w:w="100" w:type="dxa"/>
+              <w:left w:w="100" w:type="dxa"/>
+              <w:bottom w:w="100" w:type="dxa"/>
+              <w:right w:w="100" w:type="dxa"/>
+            </w:tcMar>
+          </w:tcPr>
+          <w:p>
+            <w:pPr>
+              <w:spacing w:before="20" w:after="20"/>
+              <w:rPr>
+                <w:rFonts w:ascii="Times New Roman" w:eastAsia="Arial" w:hAnsi="Times New Roman" w:cs="Times New Roman"/>
+                <w:sz w:val="24"/>
+              </w:rPr>
+            </w:pPr>
+            <w:r>
+              <w:rPr>
+                <w:rFonts w:ascii="Times New Roman" w:eastAsia="Arial" w:hAnsi="Times New Roman" w:cs="Times New Roman"/>
+                <w:sz w:val="24"/>
+              </w:rPr>
+              <w:t xml:space="preserve">User Views a </w:t>
+            </w:r>
+            <w:r>
+              <w:rPr>
+                <w:rFonts w:ascii="Times New Roman" w:eastAsia="Arial" w:hAnsi="Times New Roman" w:cs="Times New Roman"/>
+                <w:sz w:val="24"/>
+              </w:rPr>
+              <w:t>Completed</w:t>
+            </w:r>
+            <w:r>
+              <w:rPr>
+                <w:rFonts w:ascii="Times New Roman" w:eastAsia="Arial" w:hAnsi="Times New Roman" w:cs="Times New Roman"/>
+                <w:sz w:val="24"/>
+              </w:rPr>
+              <w:t xml:space="preserve"> Task</w:t>
+            </w:r>
+          </w:p>
+        </w:tc>
+      </w:tr>
+      <w:tr>
+        <w:trPr>
+          <w:trHeight w:val="485"/>
+        </w:trPr>
+        <w:tc>
+          <w:tcPr>
+            <w:tcW w:w="1942" w:type="dxa"/>
+            <w:tcBorders>
+              <w:top w:val="nil"/>
+              <w:left w:val="single" w:sz="12" w:space="0" w:color="000000"/>
+              <w:bottom w:val="single" w:sz="6" w:space="0" w:color="000000"/>
+              <w:right w:val="single" w:sz="6" w:space="0" w:color="000000"/>
+            </w:tcBorders>
+            <w:shd w:val="clear" w:color="auto" w:fill="ACCBF9" w:themeFill="background2"/>
+            <w:tcMar>
+              <w:top w:w="100" w:type="dxa"/>
+              <w:left w:w="100" w:type="dxa"/>
+              <w:bottom w:w="100" w:type="dxa"/>
+              <w:right w:w="100" w:type="dxa"/>
+            </w:tcMar>
+          </w:tcPr>
+          <w:p>
+            <w:pPr>
+              <w:spacing w:before="20" w:after="20"/>
+              <w:ind w:right="45"/>
+              <w:rPr>
+                <w:rFonts w:ascii="Times New Roman" w:eastAsia="Arial" w:hAnsi="Times New Roman" w:cs="Times New Roman"/>
+                <w:b/>
+                <w:sz w:val="24"/>
+              </w:rPr>
+            </w:pPr>
+            <w:r>
+              <w:rPr>
+                <w:rFonts w:ascii="Times New Roman" w:eastAsia="Arial" w:hAnsi="Times New Roman" w:cs="Times New Roman"/>
+                <w:b/>
+                <w:sz w:val="24"/>
+              </w:rPr>
+              <w:t>Created By:</w:t>
+            </w:r>
+          </w:p>
+        </w:tc>
+        <w:tc>
+          <w:tcPr>
+            <w:tcW w:w="1903" w:type="dxa"/>
+            <w:gridSpan w:val="2"/>
+            <w:tcBorders>
+              <w:top w:val="nil"/>
+              <w:left w:val="nil"/>
+              <w:bottom w:val="single" w:sz="6" w:space="0" w:color="000000"/>
+              <w:right w:val="single" w:sz="6" w:space="0" w:color="000000"/>
+            </w:tcBorders>
+            <w:shd w:val="clear" w:color="auto" w:fill="F2F2F2"/>
+            <w:tcMar>
+              <w:top w:w="100" w:type="dxa"/>
+              <w:left w:w="100" w:type="dxa"/>
+              <w:bottom w:w="100" w:type="dxa"/>
+              <w:right w:w="100" w:type="dxa"/>
+            </w:tcMar>
+          </w:tcPr>
+          <w:p>
+            <w:pPr>
+              <w:spacing w:before="20" w:after="20"/>
+              <w:ind w:left="105"/>
+              <w:rPr>
+                <w:rFonts w:ascii="Times New Roman" w:eastAsia="Arial" w:hAnsi="Times New Roman" w:cs="Times New Roman"/>
+                <w:sz w:val="24"/>
+              </w:rPr>
+            </w:pPr>
+            <w:r>
+              <w:rPr>
+                <w:rFonts w:ascii="Times New Roman" w:eastAsia="Arial" w:hAnsi="Times New Roman" w:cs="Times New Roman"/>
+                <w:sz w:val="24"/>
+              </w:rPr>
+              <w:t>Alaa Al-Naber</w:t>
+            </w:r>
+          </w:p>
+        </w:tc>
+        <w:tc>
+          <w:tcPr>
+            <w:tcW w:w="2865" w:type="dxa"/>
+            <w:tcBorders>
+              <w:top w:val="nil"/>
+              <w:left w:val="nil"/>
+              <w:bottom w:val="single" w:sz="6" w:space="0" w:color="000000"/>
+              <w:right w:val="single" w:sz="6" w:space="0" w:color="000000"/>
+            </w:tcBorders>
+            <w:shd w:val="clear" w:color="auto" w:fill="ACCBF9" w:themeFill="background2"/>
+            <w:tcMar>
+              <w:top w:w="100" w:type="dxa"/>
+              <w:left w:w="100" w:type="dxa"/>
+              <w:bottom w:w="100" w:type="dxa"/>
+              <w:right w:w="100" w:type="dxa"/>
+            </w:tcMar>
+          </w:tcPr>
+          <w:p>
+            <w:pPr>
+              <w:spacing w:before="20" w:after="20"/>
+              <w:rPr>
+                <w:rFonts w:ascii="Times New Roman" w:eastAsia="Arial" w:hAnsi="Times New Roman" w:cs="Times New Roman"/>
+                <w:b/>
+                <w:sz w:val="24"/>
+              </w:rPr>
+            </w:pPr>
+            <w:r>
+              <w:rPr>
+                <w:rFonts w:ascii="Times New Roman" w:eastAsia="Arial" w:hAnsi="Times New Roman" w:cs="Times New Roman"/>
+                <w:b/>
+                <w:sz w:val="24"/>
+              </w:rPr>
+              <w:t>Last Updated By:</w:t>
+            </w:r>
+          </w:p>
+        </w:tc>
+        <w:tc>
+          <w:tcPr>
+            <w:tcW w:w="2650" w:type="dxa"/>
+            <w:tcBorders>
+              <w:top w:val="nil"/>
+              <w:left w:val="nil"/>
+              <w:bottom w:val="single" w:sz="6" w:space="0" w:color="000000"/>
+              <w:right w:val="single" w:sz="12" w:space="0" w:color="000000"/>
+            </w:tcBorders>
+            <w:shd w:val="clear" w:color="auto" w:fill="F2F2F2"/>
+            <w:tcMar>
+              <w:top w:w="100" w:type="dxa"/>
+              <w:left w:w="100" w:type="dxa"/>
+              <w:bottom w:w="100" w:type="dxa"/>
+              <w:right w:w="100" w:type="dxa"/>
+            </w:tcMar>
+          </w:tcPr>
+          <w:p>
+            <w:pPr>
+              <w:spacing w:before="20" w:after="20"/>
+              <w:rPr>
+                <w:rFonts w:ascii="Times New Roman" w:eastAsia="Arial" w:hAnsi="Times New Roman" w:cs="Times New Roman"/>
+                <w:sz w:val="24"/>
+              </w:rPr>
+            </w:pPr>
+            <w:r>
+              <w:rPr>
+                <w:rFonts w:ascii="Times New Roman" w:eastAsia="Arial" w:hAnsi="Times New Roman" w:cs="Times New Roman"/>
+                <w:sz w:val="24"/>
+              </w:rPr>
+              <w:t>Alaa Al-Naber</w:t>
+            </w:r>
+          </w:p>
+        </w:tc>
+      </w:tr>
+      <w:tr>
+        <w:trPr>
+          <w:trHeight w:val="332"/>
+        </w:trPr>
+        <w:tc>
+          <w:tcPr>
+            <w:tcW w:w="1942" w:type="dxa"/>
+            <w:tcBorders>
+              <w:top w:val="nil"/>
+              <w:left w:val="single" w:sz="12" w:space="0" w:color="000000"/>
+              <w:bottom w:val="single" w:sz="6" w:space="0" w:color="000000"/>
+              <w:right w:val="single" w:sz="6" w:space="0" w:color="000000"/>
+            </w:tcBorders>
+            <w:shd w:val="clear" w:color="auto" w:fill="ACCBF9" w:themeFill="background2"/>
+            <w:tcMar>
+              <w:top w:w="100" w:type="dxa"/>
+              <w:left w:w="100" w:type="dxa"/>
+              <w:bottom w:w="100" w:type="dxa"/>
+              <w:right w:w="100" w:type="dxa"/>
+            </w:tcMar>
+          </w:tcPr>
+          <w:p>
+            <w:pPr>
+              <w:spacing w:before="20" w:after="20"/>
+              <w:ind w:right="45"/>
+              <w:rPr>
+                <w:rFonts w:ascii="Times New Roman" w:eastAsia="Arial" w:hAnsi="Times New Roman" w:cs="Times New Roman"/>
+                <w:b/>
+                <w:sz w:val="24"/>
+              </w:rPr>
+            </w:pPr>
+            <w:r>
+              <w:rPr>
+                <w:rFonts w:ascii="Times New Roman" w:eastAsia="Arial" w:hAnsi="Times New Roman" w:cs="Times New Roman"/>
+                <w:b/>
+                <w:sz w:val="24"/>
+              </w:rPr>
+              <w:t>Date Created:</w:t>
+            </w:r>
+          </w:p>
+        </w:tc>
+        <w:tc>
+          <w:tcPr>
+            <w:tcW w:w="1903" w:type="dxa"/>
+            <w:gridSpan w:val="2"/>
+            <w:tcBorders>
+              <w:top w:val="nil"/>
+              <w:left w:val="nil"/>
+              <w:bottom w:val="single" w:sz="6" w:space="0" w:color="000000"/>
+              <w:right w:val="single" w:sz="6" w:space="0" w:color="000000"/>
+            </w:tcBorders>
+            <w:shd w:val="clear" w:color="auto" w:fill="F2F2F2"/>
+            <w:tcMar>
+              <w:top w:w="100" w:type="dxa"/>
+              <w:left w:w="100" w:type="dxa"/>
+              <w:bottom w:w="100" w:type="dxa"/>
+              <w:right w:w="100" w:type="dxa"/>
+            </w:tcMar>
+          </w:tcPr>
+          <w:p>
+            <w:pPr>
+              <w:spacing w:before="20" w:after="20"/>
+              <w:rPr>
+                <w:rFonts w:ascii="Times New Roman" w:eastAsia="Arial" w:hAnsi="Times New Roman" w:cs="Times New Roman"/>
+                <w:sz w:val="24"/>
+              </w:rPr>
+            </w:pPr>
+            <w:r>
+              <w:rPr>
+                <w:rFonts w:ascii="Times New Roman" w:eastAsia="Arial" w:hAnsi="Times New Roman" w:cs="Times New Roman"/>
+                <w:sz w:val="24"/>
+              </w:rPr>
+              <w:t>1/13/18</w:t>
+            </w:r>
+          </w:p>
+        </w:tc>
+        <w:tc>
+          <w:tcPr>
+            <w:tcW w:w="2865" w:type="dxa"/>
+            <w:tcBorders>
+              <w:top w:val="nil"/>
+              <w:left w:val="nil"/>
+              <w:bottom w:val="single" w:sz="6" w:space="0" w:color="000000"/>
+              <w:right w:val="single" w:sz="6" w:space="0" w:color="000000"/>
+            </w:tcBorders>
+            <w:shd w:val="clear" w:color="auto" w:fill="ACCBF9" w:themeFill="background2"/>
+            <w:tcMar>
+              <w:top w:w="100" w:type="dxa"/>
+              <w:left w:w="100" w:type="dxa"/>
+              <w:bottom w:w="100" w:type="dxa"/>
+              <w:right w:w="100" w:type="dxa"/>
+            </w:tcMar>
+          </w:tcPr>
+          <w:p>
+            <w:pPr>
+              <w:spacing w:before="20" w:after="20"/>
+              <w:rPr>
+                <w:rFonts w:ascii="Times New Roman" w:eastAsia="Arial" w:hAnsi="Times New Roman" w:cs="Times New Roman"/>
+                <w:b/>
+                <w:sz w:val="24"/>
+              </w:rPr>
+            </w:pPr>
+            <w:r>
+              <w:rPr>
+                <w:rFonts w:ascii="Times New Roman" w:eastAsia="Arial" w:hAnsi="Times New Roman" w:cs="Times New Roman"/>
+                <w:b/>
+                <w:sz w:val="24"/>
+              </w:rPr>
+              <w:t xml:space="preserve">Last Revision </w:t>
+            </w:r>
+          </w:p>
+          <w:p>
+            <w:pPr>
+              <w:spacing w:before="20" w:after="20"/>
+              <w:rPr>
+                <w:rFonts w:ascii="Times New Roman" w:eastAsia="Arial" w:hAnsi="Times New Roman" w:cs="Times New Roman"/>
+                <w:b/>
+                <w:sz w:val="24"/>
+              </w:rPr>
+            </w:pPr>
+            <w:r>
+              <w:rPr>
+                <w:rFonts w:ascii="Times New Roman" w:eastAsia="Arial" w:hAnsi="Times New Roman" w:cs="Times New Roman"/>
+                <w:b/>
+                <w:sz w:val="24"/>
+              </w:rPr>
+              <w:t>Date:</w:t>
+            </w:r>
+          </w:p>
+        </w:tc>
+        <w:tc>
+          <w:tcPr>
+            <w:tcW w:w="2650" w:type="dxa"/>
+            <w:tcBorders>
+              <w:top w:val="nil"/>
+              <w:left w:val="nil"/>
+              <w:bottom w:val="single" w:sz="6" w:space="0" w:color="000000"/>
+              <w:right w:val="single" w:sz="12" w:space="0" w:color="000000"/>
+            </w:tcBorders>
+            <w:shd w:val="clear" w:color="auto" w:fill="F2F2F2"/>
+            <w:tcMar>
+              <w:top w:w="100" w:type="dxa"/>
+              <w:left w:w="100" w:type="dxa"/>
+              <w:bottom w:w="100" w:type="dxa"/>
+              <w:right w:w="100" w:type="dxa"/>
+            </w:tcMar>
+          </w:tcPr>
+          <w:p>
+            <w:pPr>
+              <w:spacing w:before="20" w:after="20"/>
+              <w:rPr>
+                <w:rFonts w:ascii="Times New Roman" w:eastAsia="Arial" w:hAnsi="Times New Roman" w:cs="Times New Roman"/>
+                <w:sz w:val="24"/>
+              </w:rPr>
+            </w:pPr>
+            <w:r>
+              <w:rPr>
+                <w:rFonts w:ascii="Times New Roman" w:eastAsia="Arial" w:hAnsi="Times New Roman" w:cs="Times New Roman"/>
+                <w:sz w:val="24"/>
+              </w:rPr>
+              <w:t>1/13/18</w:t>
+            </w:r>
+          </w:p>
+        </w:tc>
+      </w:tr>
+      <w:tr>
+        <w:trPr>
+          <w:trHeight w:val="500"/>
+        </w:trPr>
+        <w:tc>
+          <w:tcPr>
+            <w:tcW w:w="2889" w:type="dxa"/>
+            <w:gridSpan w:val="2"/>
+            <w:tcBorders>
+              <w:top w:val="nil"/>
+              <w:left w:val="single" w:sz="12" w:space="0" w:color="000000"/>
+              <w:bottom w:val="single" w:sz="6" w:space="0" w:color="000000"/>
+              <w:right w:val="single" w:sz="6" w:space="0" w:color="000000"/>
+            </w:tcBorders>
+            <w:shd w:val="clear" w:color="auto" w:fill="auto"/>
+            <w:tcMar>
+              <w:top w:w="100" w:type="dxa"/>
+              <w:left w:w="100" w:type="dxa"/>
+              <w:bottom w:w="100" w:type="dxa"/>
+              <w:right w:w="100" w:type="dxa"/>
+            </w:tcMar>
+          </w:tcPr>
+          <w:p>
+            <w:pPr>
+              <w:spacing w:before="20" w:after="20"/>
+              <w:ind w:right="90"/>
+              <w:rPr>
+                <w:rFonts w:ascii="Times New Roman" w:eastAsia="Arial" w:hAnsi="Times New Roman" w:cs="Times New Roman"/>
+                <w:b/>
+                <w:sz w:val="24"/>
+              </w:rPr>
+            </w:pPr>
+            <w:r>
+              <w:rPr>
+                <w:rFonts w:ascii="Times New Roman" w:eastAsia="Arial" w:hAnsi="Times New Roman" w:cs="Times New Roman"/>
+                <w:b/>
+                <w:sz w:val="24"/>
+              </w:rPr>
+              <w:t>Actors:</w:t>
+            </w:r>
+          </w:p>
+        </w:tc>
+        <w:tc>
+          <w:tcPr>
+            <w:tcW w:w="6471" w:type="dxa"/>
+            <w:gridSpan w:val="3"/>
+            <w:tcBorders>
+              <w:top w:val="nil"/>
+              <w:left w:val="nil"/>
+              <w:bottom w:val="single" w:sz="6" w:space="0" w:color="000000"/>
+              <w:right w:val="single" w:sz="12" w:space="0" w:color="000000"/>
+            </w:tcBorders>
+            <w:shd w:val="clear" w:color="auto" w:fill="auto"/>
+            <w:tcMar>
+              <w:top w:w="100" w:type="dxa"/>
+              <w:left w:w="100" w:type="dxa"/>
+              <w:bottom w:w="100" w:type="dxa"/>
+              <w:right w:w="100" w:type="dxa"/>
+            </w:tcMar>
+          </w:tcPr>
+          <w:p>
+            <w:pPr>
+              <w:spacing w:before="20" w:after="20"/>
+              <w:rPr>
+                <w:rFonts w:ascii="Times New Roman" w:eastAsia="Arial" w:hAnsi="Times New Roman" w:cs="Times New Roman"/>
+                <w:sz w:val="24"/>
+              </w:rPr>
+            </w:pPr>
+            <w:r>
+              <w:rPr>
+                <w:rFonts w:ascii="Times New Roman" w:eastAsia="Arial" w:hAnsi="Times New Roman" w:cs="Times New Roman"/>
+                <w:sz w:val="24"/>
+              </w:rPr>
+              <w:t>User</w:t>
+            </w:r>
+          </w:p>
+        </w:tc>
+      </w:tr>
+      <w:tr>
+        <w:trPr>
+          <w:trHeight w:val="1100"/>
+        </w:trPr>
+        <w:tc>
+          <w:tcPr>
+            <w:tcW w:w="2889" w:type="dxa"/>
+            <w:gridSpan w:val="2"/>
+            <w:tcBorders>
+              <w:top w:val="nil"/>
+              <w:left w:val="single" w:sz="12" w:space="0" w:color="000000"/>
+              <w:bottom w:val="single" w:sz="6" w:space="0" w:color="000000"/>
+              <w:right w:val="single" w:sz="6" w:space="0" w:color="000000"/>
+            </w:tcBorders>
+            <w:shd w:val="clear" w:color="auto" w:fill="auto"/>
+            <w:tcMar>
+              <w:top w:w="100" w:type="dxa"/>
+              <w:left w:w="100" w:type="dxa"/>
+              <w:bottom w:w="100" w:type="dxa"/>
+              <w:right w:w="100" w:type="dxa"/>
+            </w:tcMar>
+          </w:tcPr>
+          <w:p>
+            <w:pPr>
+              <w:spacing w:before="20" w:after="20"/>
+              <w:ind w:right="90"/>
+              <w:rPr>
+                <w:rFonts w:ascii="Times New Roman" w:eastAsia="Arial" w:hAnsi="Times New Roman" w:cs="Times New Roman"/>
+                <w:b/>
+                <w:sz w:val="24"/>
+              </w:rPr>
+            </w:pPr>
+            <w:r>
+              <w:rPr>
+                <w:rFonts w:ascii="Times New Roman" w:eastAsia="Arial" w:hAnsi="Times New Roman" w:cs="Times New Roman"/>
+                <w:b/>
+                <w:sz w:val="24"/>
+              </w:rPr>
+              <w:t>Description:</w:t>
+            </w:r>
+          </w:p>
+        </w:tc>
+        <w:tc>
+          <w:tcPr>
+            <w:tcW w:w="6471" w:type="dxa"/>
+            <w:gridSpan w:val="3"/>
+            <w:tcBorders>
+              <w:top w:val="nil"/>
+              <w:left w:val="nil"/>
+              <w:bottom w:val="single" w:sz="6" w:space="0" w:color="000000"/>
+              <w:right w:val="single" w:sz="12" w:space="0" w:color="000000"/>
+            </w:tcBorders>
+            <w:shd w:val="clear" w:color="auto" w:fill="auto"/>
+            <w:tcMar>
+              <w:top w:w="100" w:type="dxa"/>
+              <w:left w:w="100" w:type="dxa"/>
+              <w:bottom w:w="100" w:type="dxa"/>
+              <w:right w:w="100" w:type="dxa"/>
+            </w:tcMar>
+          </w:tcPr>
+          <w:p>
+            <w:pPr>
+              <w:spacing w:before="20" w:after="20"/>
+              <w:rPr>
+                <w:rFonts w:ascii="Times New Roman" w:eastAsia="Arial" w:hAnsi="Times New Roman" w:cs="Times New Roman"/>
+                <w:sz w:val="24"/>
+              </w:rPr>
+            </w:pPr>
+            <w:r>
+              <w:rPr>
+                <w:rFonts w:ascii="Times New Roman" w:eastAsia="Arial" w:hAnsi="Times New Roman" w:cs="Times New Roman"/>
+                <w:sz w:val="24"/>
+              </w:rPr>
+              <w:t xml:space="preserve">The user will be allowed to see a </w:t>
+            </w:r>
+            <w:r>
+              <w:rPr>
+                <w:rFonts w:ascii="Times New Roman" w:eastAsia="Arial" w:hAnsi="Times New Roman" w:cs="Times New Roman"/>
+                <w:sz w:val="24"/>
+              </w:rPr>
+              <w:t>completed</w:t>
+            </w:r>
+            <w:r>
+              <w:rPr>
+                <w:rFonts w:ascii="Times New Roman" w:eastAsia="Arial" w:hAnsi="Times New Roman" w:cs="Times New Roman"/>
+                <w:sz w:val="24"/>
+              </w:rPr>
+              <w:t xml:space="preserve"> task by click on the </w:t>
+            </w:r>
+            <w:r>
+              <w:rPr>
+                <w:rFonts w:ascii="Times New Roman" w:eastAsia="Arial" w:hAnsi="Times New Roman" w:cs="Times New Roman"/>
+                <w:sz w:val="24"/>
+              </w:rPr>
+              <w:t xml:space="preserve">completed </w:t>
+            </w:r>
+            <w:r>
+              <w:rPr>
+                <w:rFonts w:ascii="Times New Roman" w:eastAsia="Arial" w:hAnsi="Times New Roman" w:cs="Times New Roman"/>
+                <w:sz w:val="24"/>
+              </w:rPr>
+              <w:t>total on the index page.</w:t>
+            </w:r>
+          </w:p>
+        </w:tc>
+      </w:tr>
+      <w:tr>
+        <w:trPr>
+          <w:trHeight w:val="500"/>
+        </w:trPr>
+        <w:tc>
+          <w:tcPr>
+            <w:tcW w:w="2889" w:type="dxa"/>
+            <w:gridSpan w:val="2"/>
+            <w:tcBorders>
+              <w:top w:val="nil"/>
+              <w:left w:val="single" w:sz="12" w:space="0" w:color="000000"/>
+              <w:bottom w:val="single" w:sz="6" w:space="0" w:color="000000"/>
+              <w:right w:val="single" w:sz="6" w:space="0" w:color="000000"/>
+            </w:tcBorders>
+            <w:shd w:val="clear" w:color="auto" w:fill="auto"/>
+            <w:tcMar>
+              <w:top w:w="100" w:type="dxa"/>
+              <w:left w:w="100" w:type="dxa"/>
+              <w:bottom w:w="100" w:type="dxa"/>
+              <w:right w:w="100" w:type="dxa"/>
+            </w:tcMar>
+          </w:tcPr>
+          <w:p>
+            <w:pPr>
+              <w:spacing w:before="20" w:after="20"/>
+              <w:ind w:right="90"/>
+              <w:rPr>
+                <w:rFonts w:ascii="Times New Roman" w:eastAsia="Arial" w:hAnsi="Times New Roman" w:cs="Times New Roman"/>
+                <w:b/>
+                <w:sz w:val="24"/>
+              </w:rPr>
+            </w:pPr>
+            <w:r>
+              <w:rPr>
+                <w:rFonts w:ascii="Times New Roman" w:eastAsia="Arial" w:hAnsi="Times New Roman" w:cs="Times New Roman"/>
+                <w:b/>
+                <w:sz w:val="24"/>
+              </w:rPr>
+              <w:t>Trigger:</w:t>
+            </w:r>
+          </w:p>
+        </w:tc>
+        <w:tc>
+          <w:tcPr>
+            <w:tcW w:w="6471" w:type="dxa"/>
+            <w:gridSpan w:val="3"/>
+            <w:tcBorders>
+              <w:top w:val="nil"/>
+              <w:left w:val="nil"/>
+              <w:bottom w:val="single" w:sz="6" w:space="0" w:color="000000"/>
+              <w:right w:val="single" w:sz="12" w:space="0" w:color="000000"/>
+            </w:tcBorders>
+            <w:shd w:val="clear" w:color="auto" w:fill="auto"/>
+            <w:tcMar>
+              <w:top w:w="100" w:type="dxa"/>
+              <w:left w:w="100" w:type="dxa"/>
+              <w:bottom w:w="100" w:type="dxa"/>
+              <w:right w:w="100" w:type="dxa"/>
+            </w:tcMar>
+          </w:tcPr>
+          <w:p>
+            <w:pPr>
+              <w:spacing w:before="20" w:after="20"/>
+              <w:rPr>
+                <w:rFonts w:ascii="Times New Roman" w:eastAsia="Arial" w:hAnsi="Times New Roman" w:cs="Times New Roman"/>
+                <w:sz w:val="24"/>
+              </w:rPr>
+            </w:pPr>
+            <w:r>
+              <w:rPr>
+                <w:rFonts w:ascii="Times New Roman" w:eastAsia="Arial" w:hAnsi="Times New Roman" w:cs="Times New Roman"/>
+                <w:sz w:val="24"/>
+              </w:rPr>
+              <w:t>Users clicks on the completed total.</w:t>
+            </w:r>
+          </w:p>
+        </w:tc>
+      </w:tr>
+      <w:tr>
+        <w:trPr>
+          <w:trHeight w:val="500"/>
+        </w:trPr>
+        <w:tc>
+          <w:tcPr>
+            <w:tcW w:w="2889" w:type="dxa"/>
+            <w:gridSpan w:val="2"/>
+            <w:tcBorders>
+              <w:top w:val="nil"/>
+              <w:left w:val="single" w:sz="12" w:space="0" w:color="000000"/>
+              <w:bottom w:val="single" w:sz="6" w:space="0" w:color="000000"/>
+              <w:right w:val="single" w:sz="6" w:space="0" w:color="000000"/>
+            </w:tcBorders>
+            <w:shd w:val="clear" w:color="auto" w:fill="auto"/>
+            <w:tcMar>
+              <w:top w:w="100" w:type="dxa"/>
+              <w:left w:w="100" w:type="dxa"/>
+              <w:bottom w:w="100" w:type="dxa"/>
+              <w:right w:w="100" w:type="dxa"/>
+            </w:tcMar>
+          </w:tcPr>
+          <w:p>
+            <w:pPr>
+              <w:spacing w:before="20" w:after="20"/>
+              <w:ind w:right="90"/>
+              <w:rPr>
+                <w:rFonts w:ascii="Times New Roman" w:eastAsia="Arial" w:hAnsi="Times New Roman" w:cs="Times New Roman"/>
+                <w:b/>
+                <w:sz w:val="24"/>
+              </w:rPr>
+            </w:pPr>
+            <w:r>
+              <w:rPr>
+                <w:rFonts w:ascii="Times New Roman" w:eastAsia="Arial" w:hAnsi="Times New Roman" w:cs="Times New Roman"/>
+                <w:b/>
+                <w:sz w:val="24"/>
+              </w:rPr>
+              <w:t>Preconditions:</w:t>
+            </w:r>
+          </w:p>
+        </w:tc>
+        <w:tc>
+          <w:tcPr>
+            <w:tcW w:w="6471" w:type="dxa"/>
+            <w:gridSpan w:val="3"/>
+            <w:tcBorders>
+              <w:top w:val="nil"/>
+              <w:left w:val="nil"/>
+              <w:bottom w:val="single" w:sz="6" w:space="0" w:color="000000"/>
+              <w:right w:val="single" w:sz="12" w:space="0" w:color="000000"/>
+            </w:tcBorders>
+            <w:shd w:val="clear" w:color="auto" w:fill="auto"/>
+            <w:tcMar>
+              <w:top w:w="100" w:type="dxa"/>
+              <w:left w:w="100" w:type="dxa"/>
+              <w:bottom w:w="100" w:type="dxa"/>
+              <w:right w:w="100" w:type="dxa"/>
+            </w:tcMar>
+          </w:tcPr>
+          <w:p>
+            <w:pPr>
+              <w:pBdr>
+                <w:top w:val="nil"/>
+                <w:left w:val="nil"/>
+                <w:bottom w:val="nil"/>
+                <w:right w:val="nil"/>
+                <w:between w:val="nil"/>
+              </w:pBdr>
+              <w:spacing w:before="20" w:after="20"/>
+              <w:rPr>
+                <w:rFonts w:ascii="Times New Roman" w:eastAsia="Arial" w:hAnsi="Times New Roman" w:cs="Times New Roman"/>
+                <w:sz w:val="24"/>
+              </w:rPr>
+            </w:pPr>
+            <w:r>
+              <w:rPr>
+                <w:rFonts w:ascii="Times New Roman" w:eastAsia="Arial" w:hAnsi="Times New Roman" w:cs="Times New Roman"/>
+                <w:sz w:val="24"/>
+              </w:rPr>
+              <w:t>No preconditions needed.</w:t>
+            </w:r>
+          </w:p>
+        </w:tc>
+      </w:tr>
+      <w:tr>
+        <w:trPr>
+          <w:trHeight w:val="500"/>
+        </w:trPr>
+        <w:tc>
+          <w:tcPr>
+            <w:tcW w:w="2889" w:type="dxa"/>
+            <w:gridSpan w:val="2"/>
+            <w:tcBorders>
+              <w:top w:val="nil"/>
+              <w:left w:val="single" w:sz="12" w:space="0" w:color="000000"/>
+              <w:bottom w:val="single" w:sz="6" w:space="0" w:color="000000"/>
+              <w:right w:val="single" w:sz="6" w:space="0" w:color="000000"/>
+            </w:tcBorders>
+            <w:shd w:val="clear" w:color="auto" w:fill="auto"/>
+            <w:tcMar>
+              <w:top w:w="100" w:type="dxa"/>
+              <w:left w:w="100" w:type="dxa"/>
+              <w:bottom w:w="100" w:type="dxa"/>
+              <w:right w:w="100" w:type="dxa"/>
+            </w:tcMar>
+          </w:tcPr>
+          <w:p>
+            <w:pPr>
+              <w:spacing w:before="20" w:after="20"/>
+              <w:ind w:right="90"/>
+              <w:rPr>
+                <w:rFonts w:ascii="Times New Roman" w:eastAsia="Arial" w:hAnsi="Times New Roman" w:cs="Times New Roman"/>
+                <w:b/>
+                <w:sz w:val="24"/>
+              </w:rPr>
+            </w:pPr>
+            <w:proofErr w:type="spellStart"/>
+            <w:r>
+              <w:rPr>
+                <w:rFonts w:ascii="Times New Roman" w:eastAsia="Arial" w:hAnsi="Times New Roman" w:cs="Times New Roman"/>
+                <w:b/>
+                <w:sz w:val="24"/>
+              </w:rPr>
+              <w:t>Postconditions</w:t>
+            </w:r>
+            <w:proofErr w:type="spellEnd"/>
+            <w:r>
+              <w:rPr>
+                <w:rFonts w:ascii="Times New Roman" w:eastAsia="Arial" w:hAnsi="Times New Roman" w:cs="Times New Roman"/>
+                <w:b/>
+                <w:sz w:val="24"/>
+              </w:rPr>
+              <w:t>:</w:t>
+            </w:r>
+          </w:p>
+        </w:tc>
+        <w:tc>
+          <w:tcPr>
+            <w:tcW w:w="6471" w:type="dxa"/>
+            <w:gridSpan w:val="3"/>
+            <w:tcBorders>
+              <w:top w:val="nil"/>
+              <w:left w:val="nil"/>
+              <w:bottom w:val="single" w:sz="6" w:space="0" w:color="000000"/>
+              <w:right w:val="single" w:sz="12" w:space="0" w:color="000000"/>
+            </w:tcBorders>
+            <w:shd w:val="clear" w:color="auto" w:fill="auto"/>
+            <w:tcMar>
+              <w:top w:w="100" w:type="dxa"/>
+              <w:left w:w="100" w:type="dxa"/>
+              <w:bottom w:w="100" w:type="dxa"/>
+              <w:right w:w="100" w:type="dxa"/>
+            </w:tcMar>
+          </w:tcPr>
+          <w:p>
+            <w:pPr>
+              <w:pBdr>
+                <w:top w:val="nil"/>
+                <w:left w:val="nil"/>
+                <w:bottom w:val="nil"/>
+                <w:right w:val="nil"/>
+                <w:between w:val="nil"/>
+              </w:pBdr>
+              <w:spacing w:before="20" w:after="20"/>
+              <w:rPr>
+                <w:rFonts w:ascii="Times New Roman" w:eastAsia="Arial" w:hAnsi="Times New Roman" w:cs="Times New Roman"/>
+                <w:sz w:val="24"/>
+              </w:rPr>
+            </w:pPr>
+            <w:r>
+              <w:rPr>
+                <w:rFonts w:ascii="Times New Roman" w:eastAsia="Arial" w:hAnsi="Times New Roman" w:cs="Times New Roman"/>
+                <w:sz w:val="24"/>
+              </w:rPr>
+              <w:t xml:space="preserve">User is redirected to the </w:t>
+            </w:r>
+            <w:r>
+              <w:rPr>
+                <w:rFonts w:ascii="Times New Roman" w:eastAsia="Arial" w:hAnsi="Times New Roman" w:cs="Times New Roman"/>
+                <w:sz w:val="24"/>
+              </w:rPr>
+              <w:t xml:space="preserve">completed </w:t>
+            </w:r>
+            <w:r>
+              <w:rPr>
+                <w:rFonts w:ascii="Times New Roman" w:eastAsia="Arial" w:hAnsi="Times New Roman" w:cs="Times New Roman"/>
+                <w:sz w:val="24"/>
+              </w:rPr>
+              <w:t>page and there they can view the completed tasks.</w:t>
+            </w:r>
+          </w:p>
+        </w:tc>
+      </w:tr>
+      <w:tr>
+        <w:trPr>
+          <w:trHeight w:val="1100"/>
+        </w:trPr>
+        <w:tc>
+          <w:tcPr>
+            <w:tcW w:w="2889" w:type="dxa"/>
+            <w:gridSpan w:val="2"/>
+            <w:tcBorders>
+              <w:top w:val="nil"/>
+              <w:left w:val="single" w:sz="12" w:space="0" w:color="000000"/>
+              <w:bottom w:val="single" w:sz="6" w:space="0" w:color="000000"/>
+              <w:right w:val="single" w:sz="6" w:space="0" w:color="000000"/>
+            </w:tcBorders>
+            <w:shd w:val="clear" w:color="auto" w:fill="auto"/>
+            <w:tcMar>
+              <w:top w:w="100" w:type="dxa"/>
+              <w:left w:w="100" w:type="dxa"/>
+              <w:bottom w:w="100" w:type="dxa"/>
+              <w:right w:w="100" w:type="dxa"/>
+            </w:tcMar>
+          </w:tcPr>
+          <w:p>
+            <w:pPr>
+              <w:spacing w:before="20" w:after="20"/>
+              <w:ind w:right="90"/>
+              <w:rPr>
+                <w:rFonts w:ascii="Times New Roman" w:eastAsia="Arial" w:hAnsi="Times New Roman" w:cs="Times New Roman"/>
+                <w:b/>
+                <w:sz w:val="24"/>
+              </w:rPr>
+            </w:pPr>
+            <w:r>
+              <w:rPr>
+                <w:rFonts w:ascii="Times New Roman" w:eastAsia="Arial" w:hAnsi="Times New Roman" w:cs="Times New Roman"/>
+                <w:b/>
+                <w:sz w:val="24"/>
+              </w:rPr>
+              <w:t>Normal Flow:</w:t>
+            </w:r>
+          </w:p>
+        </w:tc>
+        <w:tc>
+          <w:tcPr>
+            <w:tcW w:w="6471" w:type="dxa"/>
+            <w:gridSpan w:val="3"/>
+            <w:tcBorders>
+              <w:top w:val="nil"/>
+              <w:left w:val="nil"/>
+              <w:bottom w:val="single" w:sz="6" w:space="0" w:color="000000"/>
+              <w:right w:val="single" w:sz="12" w:space="0" w:color="000000"/>
+            </w:tcBorders>
+            <w:shd w:val="clear" w:color="auto" w:fill="auto"/>
+            <w:tcMar>
+              <w:top w:w="100" w:type="dxa"/>
+              <w:left w:w="100" w:type="dxa"/>
+              <w:bottom w:w="100" w:type="dxa"/>
+              <w:right w:w="100" w:type="dxa"/>
+            </w:tcMar>
+          </w:tcPr>
+          <w:p>
+            <w:pPr>
+              <w:pStyle w:val="ListParagraph"/>
+              <w:numPr>
+                <w:ilvl w:val="0"/>
+                <w:numId w:val="15"/>
+              </w:numPr>
+              <w:pBdr>
+                <w:top w:val="nil"/>
+                <w:left w:val="nil"/>
+                <w:bottom w:val="nil"/>
+                <w:right w:val="nil"/>
+                <w:between w:val="nil"/>
+              </w:pBdr>
+              <w:spacing w:before="20" w:after="20"/>
+              <w:rPr>
+                <w:rFonts w:ascii="Times New Roman" w:eastAsia="Arial" w:hAnsi="Times New Roman" w:cs="Times New Roman"/>
+                <w:sz w:val="24"/>
+              </w:rPr>
+            </w:pPr>
+            <w:r>
+              <w:rPr>
+                <w:rFonts w:ascii="Times New Roman" w:eastAsia="Arial" w:hAnsi="Times New Roman" w:cs="Times New Roman"/>
+                <w:sz w:val="24"/>
+              </w:rPr>
+              <w:t>User goes to the website.</w:t>
+            </w:r>
+          </w:p>
+          <w:p>
+            <w:pPr>
+              <w:pStyle w:val="ListParagraph"/>
+              <w:numPr>
+                <w:ilvl w:val="0"/>
+                <w:numId w:val="15"/>
+              </w:numPr>
+              <w:pBdr>
+                <w:top w:val="nil"/>
+                <w:left w:val="nil"/>
+                <w:bottom w:val="nil"/>
+                <w:right w:val="nil"/>
+                <w:between w:val="nil"/>
+              </w:pBdr>
+              <w:spacing w:before="20" w:after="20"/>
+              <w:rPr>
+                <w:rFonts w:ascii="Times New Roman" w:eastAsia="Arial" w:hAnsi="Times New Roman" w:cs="Times New Roman"/>
+                <w:sz w:val="24"/>
+              </w:rPr>
+            </w:pPr>
+            <w:r>
+              <w:rPr>
+                <w:rFonts w:ascii="Times New Roman" w:eastAsia="Arial" w:hAnsi="Times New Roman" w:cs="Times New Roman"/>
+                <w:sz w:val="24"/>
+              </w:rPr>
+              <w:t xml:space="preserve">The user clicks on the </w:t>
+            </w:r>
+            <w:r>
+              <w:rPr>
+                <w:rFonts w:ascii="Times New Roman" w:eastAsia="Arial" w:hAnsi="Times New Roman" w:cs="Times New Roman"/>
+                <w:sz w:val="24"/>
+              </w:rPr>
+              <w:t xml:space="preserve">completed </w:t>
+            </w:r>
+            <w:r>
+              <w:rPr>
+                <w:rFonts w:ascii="Times New Roman" w:eastAsia="Arial" w:hAnsi="Times New Roman" w:cs="Times New Roman"/>
+                <w:sz w:val="24"/>
+              </w:rPr>
+              <w:t>total.</w:t>
+            </w:r>
+          </w:p>
+          <w:p>
+            <w:pPr>
+              <w:pStyle w:val="ListParagraph"/>
+              <w:numPr>
+                <w:ilvl w:val="0"/>
+                <w:numId w:val="15"/>
+              </w:numPr>
+              <w:pBdr>
+                <w:top w:val="nil"/>
+                <w:left w:val="nil"/>
+                <w:bottom w:val="nil"/>
+                <w:right w:val="nil"/>
+                <w:between w:val="nil"/>
+              </w:pBdr>
+              <w:spacing w:before="20" w:after="20"/>
+              <w:rPr>
+                <w:rFonts w:ascii="Times New Roman" w:eastAsia="Arial" w:hAnsi="Times New Roman" w:cs="Times New Roman"/>
+                <w:sz w:val="24"/>
+              </w:rPr>
+            </w:pPr>
+            <w:r>
+              <w:rPr>
+                <w:rFonts w:ascii="Times New Roman" w:eastAsia="Arial" w:hAnsi="Times New Roman" w:cs="Times New Roman"/>
+                <w:sz w:val="24"/>
+              </w:rPr>
+              <w:t xml:space="preserve">The user is redirected to the </w:t>
+            </w:r>
+            <w:r>
+              <w:rPr>
+                <w:rFonts w:ascii="Times New Roman" w:eastAsia="Arial" w:hAnsi="Times New Roman" w:cs="Times New Roman"/>
+                <w:sz w:val="24"/>
+              </w:rPr>
+              <w:t xml:space="preserve">completed </w:t>
+            </w:r>
+            <w:r>
+              <w:rPr>
+                <w:rFonts w:ascii="Times New Roman" w:eastAsia="Arial" w:hAnsi="Times New Roman" w:cs="Times New Roman"/>
+                <w:sz w:val="24"/>
+              </w:rPr>
+              <w:t>page.</w:t>
+            </w:r>
+          </w:p>
+        </w:tc>
+      </w:tr>
+      <w:tr>
+        <w:trPr>
+          <w:trHeight w:val="800"/>
+        </w:trPr>
+        <w:tc>
+          <w:tcPr>
+            <w:tcW w:w="2889" w:type="dxa"/>
+            <w:gridSpan w:val="2"/>
+            <w:tcBorders>
+              <w:top w:val="nil"/>
+              <w:left w:val="single" w:sz="12" w:space="0" w:color="000000"/>
+              <w:bottom w:val="single" w:sz="6" w:space="0" w:color="000000"/>
+              <w:right w:val="single" w:sz="6" w:space="0" w:color="000000"/>
+            </w:tcBorders>
+            <w:shd w:val="clear" w:color="auto" w:fill="auto"/>
+            <w:tcMar>
+              <w:top w:w="100" w:type="dxa"/>
+              <w:left w:w="100" w:type="dxa"/>
+              <w:bottom w:w="100" w:type="dxa"/>
+              <w:right w:w="100" w:type="dxa"/>
+            </w:tcMar>
+          </w:tcPr>
+          <w:p>
+            <w:pPr>
+              <w:spacing w:before="20" w:after="20"/>
+              <w:ind w:right="90"/>
+              <w:rPr>
+                <w:rFonts w:ascii="Times New Roman" w:eastAsia="Arial" w:hAnsi="Times New Roman" w:cs="Times New Roman"/>
+                <w:b/>
+                <w:sz w:val="24"/>
+              </w:rPr>
+            </w:pPr>
+            <w:r>
+              <w:rPr>
+                <w:rFonts w:ascii="Times New Roman" w:eastAsia="Arial" w:hAnsi="Times New Roman" w:cs="Times New Roman"/>
+                <w:b/>
+                <w:sz w:val="24"/>
+              </w:rPr>
+              <w:t>Frequency of Use:</w:t>
+            </w:r>
+          </w:p>
+        </w:tc>
+        <w:tc>
+          <w:tcPr>
+            <w:tcW w:w="6471" w:type="dxa"/>
+            <w:gridSpan w:val="3"/>
+            <w:tcBorders>
+              <w:top w:val="nil"/>
+              <w:left w:val="nil"/>
+              <w:bottom w:val="single" w:sz="6" w:space="0" w:color="000000"/>
+              <w:right w:val="single" w:sz="12" w:space="0" w:color="000000"/>
+            </w:tcBorders>
+            <w:shd w:val="clear" w:color="auto" w:fill="auto"/>
+            <w:tcMar>
+              <w:top w:w="100" w:type="dxa"/>
+              <w:left w:w="100" w:type="dxa"/>
+              <w:bottom w:w="100" w:type="dxa"/>
+              <w:right w:w="100" w:type="dxa"/>
+            </w:tcMar>
+          </w:tcPr>
+          <w:p>
+            <w:pPr>
+              <w:spacing w:before="20" w:after="20"/>
+              <w:rPr>
+                <w:rFonts w:ascii="Times New Roman" w:eastAsia="Arial" w:hAnsi="Times New Roman" w:cs="Times New Roman"/>
+                <w:sz w:val="24"/>
+              </w:rPr>
+            </w:pPr>
+            <w:r>
+              <w:rPr>
+                <w:rFonts w:ascii="Times New Roman" w:eastAsia="Arial" w:hAnsi="Times New Roman" w:cs="Times New Roman"/>
+                <w:sz w:val="24"/>
+              </w:rPr>
+              <w:t>Medium – A user will</w:t>
+            </w:r>
+            <w:r>
+              <w:rPr>
+                <w:rFonts w:ascii="Times New Roman" w:eastAsia="Arial" w:hAnsi="Times New Roman" w:cs="Times New Roman"/>
+                <w:sz w:val="24"/>
+              </w:rPr>
+              <w:t xml:space="preserve"> view their </w:t>
+            </w:r>
+            <w:r>
+              <w:rPr>
+                <w:rFonts w:ascii="Times New Roman" w:eastAsia="Arial" w:hAnsi="Times New Roman" w:cs="Times New Roman"/>
+                <w:sz w:val="24"/>
+              </w:rPr>
+              <w:t xml:space="preserve">completed </w:t>
+            </w:r>
+            <w:r>
+              <w:rPr>
+                <w:rFonts w:ascii="Times New Roman" w:eastAsia="Arial" w:hAnsi="Times New Roman" w:cs="Times New Roman"/>
+                <w:sz w:val="24"/>
+              </w:rPr>
+              <w:t xml:space="preserve">tasks </w:t>
+            </w:r>
+            <w:r>
+              <w:rPr>
+                <w:rFonts w:ascii="Times New Roman" w:eastAsia="Arial" w:hAnsi="Times New Roman" w:cs="Times New Roman"/>
+                <w:sz w:val="24"/>
+              </w:rPr>
+              <w:t>less often</w:t>
+            </w:r>
+            <w:r>
+              <w:rPr>
+                <w:rFonts w:ascii="Times New Roman" w:eastAsia="Arial" w:hAnsi="Times New Roman" w:cs="Times New Roman"/>
+                <w:sz w:val="24"/>
+              </w:rPr>
+              <w:t xml:space="preserve">. </w:t>
+            </w:r>
+          </w:p>
+        </w:tc>
+      </w:tr>
+      <w:tr>
+        <w:trPr>
+          <w:trHeight w:val="500"/>
+        </w:trPr>
+        <w:tc>
+          <w:tcPr>
+            <w:tcW w:w="2889" w:type="dxa"/>
+            <w:gridSpan w:val="2"/>
+            <w:tcBorders>
+              <w:top w:val="nil"/>
+              <w:left w:val="single" w:sz="12" w:space="0" w:color="000000"/>
+              <w:bottom w:val="single" w:sz="12" w:space="0" w:color="000000"/>
+              <w:right w:val="single" w:sz="6" w:space="0" w:color="000000"/>
+            </w:tcBorders>
+            <w:shd w:val="clear" w:color="auto" w:fill="auto"/>
+            <w:tcMar>
+              <w:top w:w="100" w:type="dxa"/>
+              <w:left w:w="100" w:type="dxa"/>
+              <w:bottom w:w="100" w:type="dxa"/>
+              <w:right w:w="100" w:type="dxa"/>
+            </w:tcMar>
+          </w:tcPr>
+          <w:p>
+            <w:pPr>
+              <w:spacing w:before="20" w:after="20"/>
+              <w:ind w:right="90"/>
+              <w:rPr>
+                <w:rFonts w:ascii="Times New Roman" w:eastAsia="Arial" w:hAnsi="Times New Roman" w:cs="Times New Roman"/>
+                <w:b/>
+                <w:sz w:val="24"/>
+              </w:rPr>
+            </w:pPr>
+            <w:r>
+              <w:rPr>
+                <w:rFonts w:ascii="Times New Roman" w:eastAsia="Arial" w:hAnsi="Times New Roman" w:cs="Times New Roman"/>
+                <w:b/>
+                <w:sz w:val="24"/>
+              </w:rPr>
+              <w:t>Assumptions:</w:t>
+            </w:r>
+          </w:p>
+        </w:tc>
+        <w:tc>
+          <w:tcPr>
+            <w:tcW w:w="6471" w:type="dxa"/>
+            <w:gridSpan w:val="3"/>
+            <w:tcBorders>
+              <w:top w:val="nil"/>
+              <w:left w:val="nil"/>
+              <w:bottom w:val="single" w:sz="12" w:space="0" w:color="000000"/>
+              <w:right w:val="single" w:sz="12" w:space="0" w:color="000000"/>
+            </w:tcBorders>
+            <w:shd w:val="clear" w:color="auto" w:fill="auto"/>
+            <w:tcMar>
+              <w:top w:w="100" w:type="dxa"/>
+              <w:left w:w="100" w:type="dxa"/>
+              <w:bottom w:w="100" w:type="dxa"/>
+              <w:right w:w="100" w:type="dxa"/>
+            </w:tcMar>
+          </w:tcPr>
+          <w:p>
+            <w:pPr>
+              <w:spacing w:before="20" w:after="20"/>
+              <w:ind w:left="150"/>
+              <w:rPr>
+                <w:rFonts w:ascii="Times New Roman" w:eastAsia="Arial" w:hAnsi="Times New Roman" w:cs="Times New Roman"/>
+                <w:sz w:val="24"/>
+              </w:rPr>
+            </w:pPr>
+            <w:r>
+              <w:rPr>
+                <w:rFonts w:ascii="Times New Roman" w:eastAsia="Arial" w:hAnsi="Times New Roman" w:cs="Times New Roman"/>
+                <w:sz w:val="24"/>
+              </w:rPr>
+              <w:t xml:space="preserve">An internet connection is established and the user can access the main page. </w:t>
+            </w:r>
+            <w:r>
+              <w:rPr>
+                <w:rFonts w:ascii="Times New Roman" w:eastAsia="Arial" w:hAnsi="Times New Roman" w:cs="Times New Roman"/>
+                <w:sz w:val="24"/>
+              </w:rPr>
+              <w:t>A connection to the database is established.</w:t>
+            </w:r>
+          </w:p>
+        </w:tc>
+      </w:tr>
+    </w:tbl>
+    <w:p>
+      <w:pPr>
+        <w:rPr>
+          <w:rFonts w:ascii="Times New Roman" w:hAnsi="Times New Roman" w:cs="Times New Roman"/>
+          <w:sz w:val="24"/>
+          <w:szCs w:val="24"/>
+        </w:rPr>
+      </w:pPr>
+    </w:p>
+    <w:p>
+      <w:pPr>
+        <w:rPr>
+          <w:rFonts w:ascii="Times New Roman" w:hAnsi="Times New Roman" w:cs="Times New Roman"/>
+          <w:sz w:val="24"/>
+          <w:szCs w:val="24"/>
+        </w:rPr>
+        <w:sectPr>
+          <w:footerReference w:type="first" r:id="rId33"/>
+          <w:pgSz w:w="12240" w:h="15840"/>
+          <w:pgMar w:top="1440" w:right="1440" w:bottom="1440" w:left="1440" w:header="720" w:footer="720" w:gutter="0"/>
+          <w:cols w:space="720"/>
+          <w:titlePg/>
+          <w:docGrid w:linePitch="360"/>
+        </w:sectPr>
+      </w:pPr>
+    </w:p>
+    <w:tbl>
+      <w:tblPr>
+        <w:tblW w:w="9360" w:type="dxa"/>
+        <w:tblInd w:w="100" w:type="dxa"/>
+        <w:tblLayout w:type="fixed"/>
+        <w:tblLook w:val="0400" w:firstRow="0" w:lastRow="0" w:firstColumn="0" w:lastColumn="0" w:noHBand="0" w:noVBand="1"/>
+      </w:tblPr>
+      <w:tblGrid>
+        <w:gridCol w:w="1942"/>
+        <w:gridCol w:w="947"/>
+        <w:gridCol w:w="956"/>
+        <w:gridCol w:w="2865"/>
+        <w:gridCol w:w="2650"/>
+      </w:tblGrid>
+      <w:tr>
+        <w:trPr>
+          <w:trHeight w:val="500"/>
+        </w:trPr>
+        <w:tc>
+          <w:tcPr>
+            <w:tcW w:w="1942" w:type="dxa"/>
+            <w:tcBorders>
+              <w:top w:val="single" w:sz="12" w:space="0" w:color="000000"/>
+              <w:left w:val="single" w:sz="12" w:space="0" w:color="000000"/>
+              <w:bottom w:val="single" w:sz="6" w:space="0" w:color="000000"/>
+              <w:right w:val="single" w:sz="6" w:space="0" w:color="000000"/>
+            </w:tcBorders>
+            <w:shd w:val="clear" w:color="auto" w:fill="ACCBF9" w:themeFill="background2"/>
+            <w:tcMar>
+              <w:top w:w="100" w:type="dxa"/>
+              <w:left w:w="100" w:type="dxa"/>
+              <w:bottom w:w="100" w:type="dxa"/>
+              <w:right w:w="100" w:type="dxa"/>
+            </w:tcMar>
+          </w:tcPr>
+          <w:p>
+            <w:pPr>
+              <w:spacing w:before="20" w:after="20"/>
+              <w:ind w:left="195" w:right="45"/>
+              <w:rPr>
+                <w:rFonts w:ascii="Times New Roman" w:eastAsia="Arial" w:hAnsi="Times New Roman" w:cs="Times New Roman"/>
+                <w:b/>
+                <w:sz w:val="24"/>
+              </w:rPr>
+            </w:pPr>
+            <w:r>
+              <w:rPr>
+                <w:rFonts w:ascii="Times New Roman" w:eastAsia="Arial" w:hAnsi="Times New Roman" w:cs="Times New Roman"/>
+                <w:b/>
+                <w:sz w:val="24"/>
+              </w:rPr>
+              <w:lastRenderedPageBreak/>
+              <w:t>Use Case ID:</w:t>
+            </w:r>
+          </w:p>
+        </w:tc>
+        <w:tc>
+          <w:tcPr>
+            <w:tcW w:w="7418" w:type="dxa"/>
+            <w:gridSpan w:val="4"/>
+            <w:tcBorders>
+              <w:top w:val="single" w:sz="12" w:space="0" w:color="000000"/>
+              <w:left w:val="nil"/>
+              <w:bottom w:val="single" w:sz="6" w:space="0" w:color="000000"/>
+              <w:right w:val="single" w:sz="12" w:space="0" w:color="000000"/>
+            </w:tcBorders>
+            <w:shd w:val="clear" w:color="auto" w:fill="F2F2F2"/>
+            <w:tcMar>
+              <w:top w:w="100" w:type="dxa"/>
+              <w:left w:w="100" w:type="dxa"/>
+              <w:bottom w:w="100" w:type="dxa"/>
+              <w:right w:w="100" w:type="dxa"/>
+            </w:tcMar>
+          </w:tcPr>
+          <w:p>
+            <w:pPr>
+              <w:spacing w:before="20" w:after="20"/>
+              <w:rPr>
+                <w:rFonts w:ascii="Times New Roman" w:eastAsia="Arial" w:hAnsi="Times New Roman" w:cs="Times New Roman"/>
+                <w:sz w:val="24"/>
+                <w:szCs w:val="24"/>
+              </w:rPr>
+            </w:pPr>
+            <w:r>
+              <w:rPr>
+                <w:rFonts w:ascii="Times New Roman" w:eastAsia="Arial" w:hAnsi="Times New Roman" w:cs="Times New Roman"/>
+                <w:sz w:val="24"/>
+                <w:szCs w:val="24"/>
+              </w:rPr>
+              <w:t>UC-6</w:t>
+            </w:r>
+          </w:p>
+        </w:tc>
+      </w:tr>
+      <w:tr>
+        <w:trPr>
+          <w:trHeight w:val="720"/>
+        </w:trPr>
+        <w:tc>
+          <w:tcPr>
+            <w:tcW w:w="1942" w:type="dxa"/>
+            <w:tcBorders>
+              <w:top w:val="nil"/>
+              <w:left w:val="single" w:sz="12" w:space="0" w:color="000000"/>
+              <w:bottom w:val="single" w:sz="6" w:space="0" w:color="000000"/>
+              <w:right w:val="single" w:sz="6" w:space="0" w:color="000000"/>
+            </w:tcBorders>
+            <w:shd w:val="clear" w:color="auto" w:fill="ACCBF9" w:themeFill="background2"/>
+            <w:tcMar>
+              <w:top w:w="100" w:type="dxa"/>
+              <w:left w:w="100" w:type="dxa"/>
+              <w:bottom w:w="100" w:type="dxa"/>
+              <w:right w:w="100" w:type="dxa"/>
+            </w:tcMar>
+          </w:tcPr>
+          <w:p>
+            <w:pPr>
+              <w:spacing w:before="20" w:after="20"/>
+              <w:ind w:left="195" w:right="45"/>
+              <w:rPr>
+                <w:rFonts w:ascii="Times New Roman" w:eastAsia="Arial" w:hAnsi="Times New Roman" w:cs="Times New Roman"/>
+                <w:b/>
+                <w:sz w:val="24"/>
+              </w:rPr>
+            </w:pPr>
+            <w:r>
+              <w:rPr>
+                <w:rFonts w:ascii="Times New Roman" w:eastAsia="Arial" w:hAnsi="Times New Roman" w:cs="Times New Roman"/>
+                <w:b/>
+                <w:sz w:val="24"/>
+              </w:rPr>
+              <w:t>Use Case Name:</w:t>
+            </w:r>
+          </w:p>
+        </w:tc>
+        <w:tc>
+          <w:tcPr>
+            <w:tcW w:w="7418" w:type="dxa"/>
+            <w:gridSpan w:val="4"/>
+            <w:tcBorders>
+              <w:top w:val="nil"/>
+              <w:left w:val="nil"/>
+              <w:bottom w:val="single" w:sz="6" w:space="0" w:color="000000"/>
+              <w:right w:val="single" w:sz="12" w:space="0" w:color="000000"/>
+            </w:tcBorders>
+            <w:shd w:val="clear" w:color="auto" w:fill="F2F2F2"/>
+            <w:tcMar>
+              <w:top w:w="100" w:type="dxa"/>
+              <w:left w:w="100" w:type="dxa"/>
+              <w:bottom w:w="100" w:type="dxa"/>
+              <w:right w:w="100" w:type="dxa"/>
+            </w:tcMar>
+          </w:tcPr>
+          <w:p>
+            <w:pPr>
+              <w:spacing w:before="20" w:after="20"/>
+              <w:rPr>
+                <w:rFonts w:ascii="Times New Roman" w:eastAsia="Arial" w:hAnsi="Times New Roman" w:cs="Times New Roman"/>
+                <w:sz w:val="24"/>
+              </w:rPr>
+            </w:pPr>
+            <w:r>
+              <w:rPr>
+                <w:rFonts w:ascii="Times New Roman" w:eastAsia="Arial" w:hAnsi="Times New Roman" w:cs="Times New Roman"/>
+                <w:sz w:val="24"/>
+              </w:rPr>
+              <w:t xml:space="preserve">User Views </w:t>
+            </w:r>
+            <w:r>
+              <w:rPr>
+                <w:rFonts w:ascii="Times New Roman" w:eastAsia="Arial" w:hAnsi="Times New Roman" w:cs="Times New Roman"/>
+                <w:sz w:val="24"/>
+              </w:rPr>
+              <w:t>Total of all tasks</w:t>
+            </w:r>
+          </w:p>
+        </w:tc>
+      </w:tr>
+      <w:tr>
+        <w:trPr>
+          <w:trHeight w:val="485"/>
+        </w:trPr>
+        <w:tc>
+          <w:tcPr>
+            <w:tcW w:w="1942" w:type="dxa"/>
+            <w:tcBorders>
+              <w:top w:val="nil"/>
+              <w:left w:val="single" w:sz="12" w:space="0" w:color="000000"/>
+              <w:bottom w:val="single" w:sz="6" w:space="0" w:color="000000"/>
+              <w:right w:val="single" w:sz="6" w:space="0" w:color="000000"/>
+            </w:tcBorders>
+            <w:shd w:val="clear" w:color="auto" w:fill="ACCBF9" w:themeFill="background2"/>
+            <w:tcMar>
+              <w:top w:w="100" w:type="dxa"/>
+              <w:left w:w="100" w:type="dxa"/>
+              <w:bottom w:w="100" w:type="dxa"/>
+              <w:right w:w="100" w:type="dxa"/>
+            </w:tcMar>
+          </w:tcPr>
+          <w:p>
+            <w:pPr>
+              <w:spacing w:before="20" w:after="20"/>
+              <w:ind w:right="45"/>
+              <w:rPr>
+                <w:rFonts w:ascii="Times New Roman" w:eastAsia="Arial" w:hAnsi="Times New Roman" w:cs="Times New Roman"/>
+                <w:b/>
+                <w:sz w:val="24"/>
+              </w:rPr>
+            </w:pPr>
+            <w:r>
+              <w:rPr>
+                <w:rFonts w:ascii="Times New Roman" w:eastAsia="Arial" w:hAnsi="Times New Roman" w:cs="Times New Roman"/>
+                <w:b/>
+                <w:sz w:val="24"/>
+              </w:rPr>
+              <w:t>Created By:</w:t>
+            </w:r>
+          </w:p>
+        </w:tc>
+        <w:tc>
+          <w:tcPr>
+            <w:tcW w:w="1903" w:type="dxa"/>
+            <w:gridSpan w:val="2"/>
+            <w:tcBorders>
+              <w:top w:val="nil"/>
+              <w:left w:val="nil"/>
+              <w:bottom w:val="single" w:sz="6" w:space="0" w:color="000000"/>
+              <w:right w:val="single" w:sz="6" w:space="0" w:color="000000"/>
+            </w:tcBorders>
+            <w:shd w:val="clear" w:color="auto" w:fill="F2F2F2"/>
+            <w:tcMar>
+              <w:top w:w="100" w:type="dxa"/>
+              <w:left w:w="100" w:type="dxa"/>
+              <w:bottom w:w="100" w:type="dxa"/>
+              <w:right w:w="100" w:type="dxa"/>
+            </w:tcMar>
+          </w:tcPr>
+          <w:p>
+            <w:pPr>
+              <w:spacing w:before="20" w:after="20"/>
+              <w:ind w:left="105"/>
+              <w:rPr>
+                <w:rFonts w:ascii="Times New Roman" w:eastAsia="Arial" w:hAnsi="Times New Roman" w:cs="Times New Roman"/>
+                <w:sz w:val="24"/>
+              </w:rPr>
+            </w:pPr>
+            <w:r>
+              <w:rPr>
+                <w:rFonts w:ascii="Times New Roman" w:eastAsia="Arial" w:hAnsi="Times New Roman" w:cs="Times New Roman"/>
+                <w:sz w:val="24"/>
+              </w:rPr>
+              <w:t>Alaa Al-Naber</w:t>
+            </w:r>
+          </w:p>
+        </w:tc>
+        <w:tc>
+          <w:tcPr>
+            <w:tcW w:w="2865" w:type="dxa"/>
+            <w:tcBorders>
+              <w:top w:val="nil"/>
+              <w:left w:val="nil"/>
+              <w:bottom w:val="single" w:sz="6" w:space="0" w:color="000000"/>
+              <w:right w:val="single" w:sz="6" w:space="0" w:color="000000"/>
+            </w:tcBorders>
+            <w:shd w:val="clear" w:color="auto" w:fill="ACCBF9" w:themeFill="background2"/>
+            <w:tcMar>
+              <w:top w:w="100" w:type="dxa"/>
+              <w:left w:w="100" w:type="dxa"/>
+              <w:bottom w:w="100" w:type="dxa"/>
+              <w:right w:w="100" w:type="dxa"/>
+            </w:tcMar>
+          </w:tcPr>
+          <w:p>
+            <w:pPr>
+              <w:spacing w:before="20" w:after="20"/>
+              <w:rPr>
+                <w:rFonts w:ascii="Times New Roman" w:eastAsia="Arial" w:hAnsi="Times New Roman" w:cs="Times New Roman"/>
+                <w:b/>
+                <w:sz w:val="24"/>
+              </w:rPr>
+            </w:pPr>
+            <w:r>
+              <w:rPr>
+                <w:rFonts w:ascii="Times New Roman" w:eastAsia="Arial" w:hAnsi="Times New Roman" w:cs="Times New Roman"/>
+                <w:b/>
+                <w:sz w:val="24"/>
+              </w:rPr>
+              <w:t>Last Updated By:</w:t>
+            </w:r>
+          </w:p>
+        </w:tc>
+        <w:tc>
+          <w:tcPr>
+            <w:tcW w:w="2650" w:type="dxa"/>
+            <w:tcBorders>
+              <w:top w:val="nil"/>
+              <w:left w:val="nil"/>
+              <w:bottom w:val="single" w:sz="6" w:space="0" w:color="000000"/>
+              <w:right w:val="single" w:sz="12" w:space="0" w:color="000000"/>
+            </w:tcBorders>
+            <w:shd w:val="clear" w:color="auto" w:fill="F2F2F2"/>
+            <w:tcMar>
+              <w:top w:w="100" w:type="dxa"/>
+              <w:left w:w="100" w:type="dxa"/>
+              <w:bottom w:w="100" w:type="dxa"/>
+              <w:right w:w="100" w:type="dxa"/>
+            </w:tcMar>
+          </w:tcPr>
+          <w:p>
+            <w:pPr>
+              <w:spacing w:before="20" w:after="20"/>
+              <w:rPr>
+                <w:rFonts w:ascii="Times New Roman" w:eastAsia="Arial" w:hAnsi="Times New Roman" w:cs="Times New Roman"/>
+                <w:sz w:val="24"/>
+              </w:rPr>
+            </w:pPr>
+            <w:r>
+              <w:rPr>
+                <w:rFonts w:ascii="Times New Roman" w:eastAsia="Arial" w:hAnsi="Times New Roman" w:cs="Times New Roman"/>
+                <w:sz w:val="24"/>
+              </w:rPr>
+              <w:t>Alaa Al-Naber</w:t>
+            </w:r>
+          </w:p>
+        </w:tc>
+      </w:tr>
+      <w:tr>
+        <w:trPr>
+          <w:trHeight w:val="332"/>
+        </w:trPr>
+        <w:tc>
+          <w:tcPr>
+            <w:tcW w:w="1942" w:type="dxa"/>
+            <w:tcBorders>
+              <w:top w:val="nil"/>
+              <w:left w:val="single" w:sz="12" w:space="0" w:color="000000"/>
+              <w:bottom w:val="single" w:sz="6" w:space="0" w:color="000000"/>
+              <w:right w:val="single" w:sz="6" w:space="0" w:color="000000"/>
+            </w:tcBorders>
+            <w:shd w:val="clear" w:color="auto" w:fill="ACCBF9" w:themeFill="background2"/>
+            <w:tcMar>
+              <w:top w:w="100" w:type="dxa"/>
+              <w:left w:w="100" w:type="dxa"/>
+              <w:bottom w:w="100" w:type="dxa"/>
+              <w:right w:w="100" w:type="dxa"/>
+            </w:tcMar>
+          </w:tcPr>
+          <w:p>
+            <w:pPr>
+              <w:spacing w:before="20" w:after="20"/>
+              <w:ind w:right="45"/>
+              <w:rPr>
+                <w:rFonts w:ascii="Times New Roman" w:eastAsia="Arial" w:hAnsi="Times New Roman" w:cs="Times New Roman"/>
+                <w:b/>
+                <w:sz w:val="24"/>
+              </w:rPr>
+            </w:pPr>
+            <w:r>
+              <w:rPr>
+                <w:rFonts w:ascii="Times New Roman" w:eastAsia="Arial" w:hAnsi="Times New Roman" w:cs="Times New Roman"/>
+                <w:b/>
+                <w:sz w:val="24"/>
+              </w:rPr>
+              <w:t>Date Created:</w:t>
+            </w:r>
+          </w:p>
+        </w:tc>
+        <w:tc>
+          <w:tcPr>
+            <w:tcW w:w="1903" w:type="dxa"/>
+            <w:gridSpan w:val="2"/>
+            <w:tcBorders>
+              <w:top w:val="nil"/>
+              <w:left w:val="nil"/>
+              <w:bottom w:val="single" w:sz="6" w:space="0" w:color="000000"/>
+              <w:right w:val="single" w:sz="6" w:space="0" w:color="000000"/>
+            </w:tcBorders>
+            <w:shd w:val="clear" w:color="auto" w:fill="F2F2F2"/>
+            <w:tcMar>
+              <w:top w:w="100" w:type="dxa"/>
+              <w:left w:w="100" w:type="dxa"/>
+              <w:bottom w:w="100" w:type="dxa"/>
+              <w:right w:w="100" w:type="dxa"/>
+            </w:tcMar>
+          </w:tcPr>
+          <w:p>
+            <w:pPr>
+              <w:spacing w:before="20" w:after="20"/>
+              <w:rPr>
+                <w:rFonts w:ascii="Times New Roman" w:eastAsia="Arial" w:hAnsi="Times New Roman" w:cs="Times New Roman"/>
+                <w:sz w:val="24"/>
+              </w:rPr>
+            </w:pPr>
+            <w:r>
+              <w:rPr>
+                <w:rFonts w:ascii="Times New Roman" w:eastAsia="Arial" w:hAnsi="Times New Roman" w:cs="Times New Roman"/>
+                <w:sz w:val="24"/>
+              </w:rPr>
+              <w:t>1/13/18</w:t>
+            </w:r>
+          </w:p>
+        </w:tc>
+        <w:tc>
+          <w:tcPr>
+            <w:tcW w:w="2865" w:type="dxa"/>
+            <w:tcBorders>
+              <w:top w:val="nil"/>
+              <w:left w:val="nil"/>
+              <w:bottom w:val="single" w:sz="6" w:space="0" w:color="000000"/>
+              <w:right w:val="single" w:sz="6" w:space="0" w:color="000000"/>
+            </w:tcBorders>
+            <w:shd w:val="clear" w:color="auto" w:fill="ACCBF9" w:themeFill="background2"/>
+            <w:tcMar>
+              <w:top w:w="100" w:type="dxa"/>
+              <w:left w:w="100" w:type="dxa"/>
+              <w:bottom w:w="100" w:type="dxa"/>
+              <w:right w:w="100" w:type="dxa"/>
+            </w:tcMar>
+          </w:tcPr>
+          <w:p>
+            <w:pPr>
+              <w:spacing w:before="20" w:after="20"/>
+              <w:rPr>
+                <w:rFonts w:ascii="Times New Roman" w:eastAsia="Arial" w:hAnsi="Times New Roman" w:cs="Times New Roman"/>
+                <w:b/>
+                <w:sz w:val="24"/>
+              </w:rPr>
+            </w:pPr>
+            <w:r>
+              <w:rPr>
+                <w:rFonts w:ascii="Times New Roman" w:eastAsia="Arial" w:hAnsi="Times New Roman" w:cs="Times New Roman"/>
+                <w:b/>
+                <w:sz w:val="24"/>
+              </w:rPr>
+              <w:t xml:space="preserve">Last Revision </w:t>
+            </w:r>
+          </w:p>
+          <w:p>
+            <w:pPr>
+              <w:spacing w:before="20" w:after="20"/>
+              <w:rPr>
+                <w:rFonts w:ascii="Times New Roman" w:eastAsia="Arial" w:hAnsi="Times New Roman" w:cs="Times New Roman"/>
+                <w:b/>
+                <w:sz w:val="24"/>
+              </w:rPr>
+            </w:pPr>
+            <w:r>
+              <w:rPr>
+                <w:rFonts w:ascii="Times New Roman" w:eastAsia="Arial" w:hAnsi="Times New Roman" w:cs="Times New Roman"/>
+                <w:b/>
+                <w:sz w:val="24"/>
+              </w:rPr>
+              <w:t>Date:</w:t>
+            </w:r>
+          </w:p>
+        </w:tc>
+        <w:tc>
+          <w:tcPr>
+            <w:tcW w:w="2650" w:type="dxa"/>
+            <w:tcBorders>
+              <w:top w:val="nil"/>
+              <w:left w:val="nil"/>
+              <w:bottom w:val="single" w:sz="6" w:space="0" w:color="000000"/>
+              <w:right w:val="single" w:sz="12" w:space="0" w:color="000000"/>
+            </w:tcBorders>
+            <w:shd w:val="clear" w:color="auto" w:fill="F2F2F2"/>
+            <w:tcMar>
+              <w:top w:w="100" w:type="dxa"/>
+              <w:left w:w="100" w:type="dxa"/>
+              <w:bottom w:w="100" w:type="dxa"/>
+              <w:right w:w="100" w:type="dxa"/>
+            </w:tcMar>
+          </w:tcPr>
+          <w:p>
+            <w:pPr>
+              <w:spacing w:before="20" w:after="20"/>
+              <w:rPr>
+                <w:rFonts w:ascii="Times New Roman" w:eastAsia="Arial" w:hAnsi="Times New Roman" w:cs="Times New Roman"/>
+                <w:sz w:val="24"/>
+              </w:rPr>
+            </w:pPr>
+            <w:r>
+              <w:rPr>
+                <w:rFonts w:ascii="Times New Roman" w:eastAsia="Arial" w:hAnsi="Times New Roman" w:cs="Times New Roman"/>
+                <w:sz w:val="24"/>
+              </w:rPr>
+              <w:t>1/13/18</w:t>
+            </w:r>
+          </w:p>
+        </w:tc>
+      </w:tr>
+      <w:tr>
+        <w:trPr>
+          <w:trHeight w:val="500"/>
+        </w:trPr>
+        <w:tc>
+          <w:tcPr>
+            <w:tcW w:w="2889" w:type="dxa"/>
+            <w:gridSpan w:val="2"/>
+            <w:tcBorders>
+              <w:top w:val="nil"/>
+              <w:left w:val="single" w:sz="12" w:space="0" w:color="000000"/>
+              <w:bottom w:val="single" w:sz="6" w:space="0" w:color="000000"/>
+              <w:right w:val="single" w:sz="6" w:space="0" w:color="000000"/>
+            </w:tcBorders>
+            <w:shd w:val="clear" w:color="auto" w:fill="auto"/>
+            <w:tcMar>
+              <w:top w:w="100" w:type="dxa"/>
+              <w:left w:w="100" w:type="dxa"/>
+              <w:bottom w:w="100" w:type="dxa"/>
+              <w:right w:w="100" w:type="dxa"/>
+            </w:tcMar>
+          </w:tcPr>
+          <w:p>
+            <w:pPr>
+              <w:spacing w:before="20" w:after="20"/>
+              <w:ind w:right="90"/>
+              <w:rPr>
+                <w:rFonts w:ascii="Times New Roman" w:eastAsia="Arial" w:hAnsi="Times New Roman" w:cs="Times New Roman"/>
+                <w:b/>
+                <w:sz w:val="24"/>
+              </w:rPr>
+            </w:pPr>
+            <w:r>
+              <w:rPr>
+                <w:rFonts w:ascii="Times New Roman" w:eastAsia="Arial" w:hAnsi="Times New Roman" w:cs="Times New Roman"/>
+                <w:b/>
+                <w:sz w:val="24"/>
+              </w:rPr>
+              <w:t>Actors:</w:t>
+            </w:r>
+          </w:p>
+        </w:tc>
+        <w:tc>
+          <w:tcPr>
+            <w:tcW w:w="6471" w:type="dxa"/>
+            <w:gridSpan w:val="3"/>
+            <w:tcBorders>
+              <w:top w:val="nil"/>
+              <w:left w:val="nil"/>
+              <w:bottom w:val="single" w:sz="6" w:space="0" w:color="000000"/>
+              <w:right w:val="single" w:sz="12" w:space="0" w:color="000000"/>
+            </w:tcBorders>
+            <w:shd w:val="clear" w:color="auto" w:fill="auto"/>
+            <w:tcMar>
+              <w:top w:w="100" w:type="dxa"/>
+              <w:left w:w="100" w:type="dxa"/>
+              <w:bottom w:w="100" w:type="dxa"/>
+              <w:right w:w="100" w:type="dxa"/>
+            </w:tcMar>
+          </w:tcPr>
+          <w:p>
+            <w:pPr>
+              <w:spacing w:before="20" w:after="20"/>
+              <w:rPr>
+                <w:rFonts w:ascii="Times New Roman" w:eastAsia="Arial" w:hAnsi="Times New Roman" w:cs="Times New Roman"/>
+                <w:sz w:val="24"/>
+              </w:rPr>
+            </w:pPr>
+            <w:r>
+              <w:rPr>
+                <w:rFonts w:ascii="Times New Roman" w:eastAsia="Arial" w:hAnsi="Times New Roman" w:cs="Times New Roman"/>
+                <w:sz w:val="24"/>
+              </w:rPr>
+              <w:t>User</w:t>
+            </w:r>
+          </w:p>
+        </w:tc>
+      </w:tr>
+      <w:tr>
+        <w:trPr>
+          <w:trHeight w:val="1100"/>
+        </w:trPr>
+        <w:tc>
+          <w:tcPr>
+            <w:tcW w:w="2889" w:type="dxa"/>
+            <w:gridSpan w:val="2"/>
+            <w:tcBorders>
+              <w:top w:val="nil"/>
+              <w:left w:val="single" w:sz="12" w:space="0" w:color="000000"/>
+              <w:bottom w:val="single" w:sz="6" w:space="0" w:color="000000"/>
+              <w:right w:val="single" w:sz="6" w:space="0" w:color="000000"/>
+            </w:tcBorders>
+            <w:shd w:val="clear" w:color="auto" w:fill="auto"/>
+            <w:tcMar>
+              <w:top w:w="100" w:type="dxa"/>
+              <w:left w:w="100" w:type="dxa"/>
+              <w:bottom w:w="100" w:type="dxa"/>
+              <w:right w:w="100" w:type="dxa"/>
+            </w:tcMar>
+          </w:tcPr>
+          <w:p>
+            <w:pPr>
+              <w:spacing w:before="20" w:after="20"/>
+              <w:ind w:right="90"/>
+              <w:rPr>
+                <w:rFonts w:ascii="Times New Roman" w:eastAsia="Arial" w:hAnsi="Times New Roman" w:cs="Times New Roman"/>
+                <w:b/>
+                <w:sz w:val="24"/>
+              </w:rPr>
+            </w:pPr>
+            <w:r>
+              <w:rPr>
+                <w:rFonts w:ascii="Times New Roman" w:eastAsia="Arial" w:hAnsi="Times New Roman" w:cs="Times New Roman"/>
+                <w:b/>
+                <w:sz w:val="24"/>
+              </w:rPr>
+              <w:t>Description:</w:t>
+            </w:r>
+          </w:p>
+        </w:tc>
+        <w:tc>
+          <w:tcPr>
+            <w:tcW w:w="6471" w:type="dxa"/>
+            <w:gridSpan w:val="3"/>
+            <w:tcBorders>
+              <w:top w:val="nil"/>
+              <w:left w:val="nil"/>
+              <w:bottom w:val="single" w:sz="6" w:space="0" w:color="000000"/>
+              <w:right w:val="single" w:sz="12" w:space="0" w:color="000000"/>
+            </w:tcBorders>
+            <w:shd w:val="clear" w:color="auto" w:fill="auto"/>
+            <w:tcMar>
+              <w:top w:w="100" w:type="dxa"/>
+              <w:left w:w="100" w:type="dxa"/>
+              <w:bottom w:w="100" w:type="dxa"/>
+              <w:right w:w="100" w:type="dxa"/>
+            </w:tcMar>
+          </w:tcPr>
+          <w:p>
+            <w:pPr>
+              <w:spacing w:before="20" w:after="20"/>
+              <w:rPr>
+                <w:rFonts w:ascii="Times New Roman" w:eastAsia="Arial" w:hAnsi="Times New Roman" w:cs="Times New Roman"/>
+                <w:sz w:val="24"/>
+              </w:rPr>
+            </w:pPr>
+            <w:r>
+              <w:rPr>
+                <w:rFonts w:ascii="Times New Roman" w:eastAsia="Arial" w:hAnsi="Times New Roman" w:cs="Times New Roman"/>
+                <w:sz w:val="24"/>
+              </w:rPr>
+              <w:t xml:space="preserve">The user will </w:t>
+            </w:r>
+            <w:r>
+              <w:rPr>
+                <w:rFonts w:ascii="Times New Roman" w:eastAsia="Arial" w:hAnsi="Times New Roman" w:cs="Times New Roman"/>
+                <w:sz w:val="24"/>
+              </w:rPr>
+              <w:t>see the total of each status of tasks.</w:t>
+            </w:r>
+          </w:p>
+        </w:tc>
+      </w:tr>
+      <w:tr>
+        <w:trPr>
+          <w:trHeight w:val="500"/>
+        </w:trPr>
+        <w:tc>
+          <w:tcPr>
+            <w:tcW w:w="2889" w:type="dxa"/>
+            <w:gridSpan w:val="2"/>
+            <w:tcBorders>
+              <w:top w:val="nil"/>
+              <w:left w:val="single" w:sz="12" w:space="0" w:color="000000"/>
+              <w:bottom w:val="single" w:sz="6" w:space="0" w:color="000000"/>
+              <w:right w:val="single" w:sz="6" w:space="0" w:color="000000"/>
+            </w:tcBorders>
+            <w:shd w:val="clear" w:color="auto" w:fill="auto"/>
+            <w:tcMar>
+              <w:top w:w="100" w:type="dxa"/>
+              <w:left w:w="100" w:type="dxa"/>
+              <w:bottom w:w="100" w:type="dxa"/>
+              <w:right w:w="100" w:type="dxa"/>
+            </w:tcMar>
+          </w:tcPr>
+          <w:p>
+            <w:pPr>
+              <w:spacing w:before="20" w:after="20"/>
+              <w:ind w:right="90"/>
+              <w:rPr>
+                <w:rFonts w:ascii="Times New Roman" w:eastAsia="Arial" w:hAnsi="Times New Roman" w:cs="Times New Roman"/>
+                <w:b/>
+                <w:sz w:val="24"/>
+              </w:rPr>
+            </w:pPr>
+            <w:r>
+              <w:rPr>
+                <w:rFonts w:ascii="Times New Roman" w:eastAsia="Arial" w:hAnsi="Times New Roman" w:cs="Times New Roman"/>
+                <w:b/>
+                <w:sz w:val="24"/>
+              </w:rPr>
+              <w:t>Trigger:</w:t>
+            </w:r>
+          </w:p>
+        </w:tc>
+        <w:tc>
+          <w:tcPr>
+            <w:tcW w:w="6471" w:type="dxa"/>
+            <w:gridSpan w:val="3"/>
+            <w:tcBorders>
+              <w:top w:val="nil"/>
+              <w:left w:val="nil"/>
+              <w:bottom w:val="single" w:sz="6" w:space="0" w:color="000000"/>
+              <w:right w:val="single" w:sz="12" w:space="0" w:color="000000"/>
+            </w:tcBorders>
+            <w:shd w:val="clear" w:color="auto" w:fill="auto"/>
+            <w:tcMar>
+              <w:top w:w="100" w:type="dxa"/>
+              <w:left w:w="100" w:type="dxa"/>
+              <w:bottom w:w="100" w:type="dxa"/>
+              <w:right w:w="100" w:type="dxa"/>
+            </w:tcMar>
+          </w:tcPr>
+          <w:p>
+            <w:pPr>
+              <w:spacing w:before="20" w:after="20"/>
+              <w:rPr>
+                <w:rFonts w:ascii="Times New Roman" w:eastAsia="Arial" w:hAnsi="Times New Roman" w:cs="Times New Roman"/>
+                <w:sz w:val="24"/>
+              </w:rPr>
+            </w:pPr>
+            <w:r>
+              <w:rPr>
+                <w:rFonts w:ascii="Times New Roman" w:eastAsia="Arial" w:hAnsi="Times New Roman" w:cs="Times New Roman"/>
+                <w:sz w:val="24"/>
+              </w:rPr>
+              <w:t xml:space="preserve">Users </w:t>
+            </w:r>
+            <w:r>
+              <w:rPr>
+                <w:rFonts w:ascii="Times New Roman" w:eastAsia="Arial" w:hAnsi="Times New Roman" w:cs="Times New Roman"/>
+                <w:sz w:val="24"/>
+              </w:rPr>
+              <w:t>enters the webpage and is taken to the index.</w:t>
+            </w:r>
+          </w:p>
+        </w:tc>
+      </w:tr>
+      <w:tr>
+        <w:trPr>
+          <w:trHeight w:val="500"/>
+        </w:trPr>
+        <w:tc>
+          <w:tcPr>
+            <w:tcW w:w="2889" w:type="dxa"/>
+            <w:gridSpan w:val="2"/>
+            <w:tcBorders>
+              <w:top w:val="nil"/>
+              <w:left w:val="single" w:sz="12" w:space="0" w:color="000000"/>
+              <w:bottom w:val="single" w:sz="6" w:space="0" w:color="000000"/>
+              <w:right w:val="single" w:sz="6" w:space="0" w:color="000000"/>
+            </w:tcBorders>
+            <w:shd w:val="clear" w:color="auto" w:fill="auto"/>
+            <w:tcMar>
+              <w:top w:w="100" w:type="dxa"/>
+              <w:left w:w="100" w:type="dxa"/>
+              <w:bottom w:w="100" w:type="dxa"/>
+              <w:right w:w="100" w:type="dxa"/>
+            </w:tcMar>
+          </w:tcPr>
+          <w:p>
+            <w:pPr>
+              <w:spacing w:before="20" w:after="20"/>
+              <w:ind w:right="90"/>
+              <w:rPr>
+                <w:rFonts w:ascii="Times New Roman" w:eastAsia="Arial" w:hAnsi="Times New Roman" w:cs="Times New Roman"/>
+                <w:b/>
+                <w:sz w:val="24"/>
+              </w:rPr>
+            </w:pPr>
+            <w:r>
+              <w:rPr>
+                <w:rFonts w:ascii="Times New Roman" w:eastAsia="Arial" w:hAnsi="Times New Roman" w:cs="Times New Roman"/>
+                <w:b/>
+                <w:sz w:val="24"/>
+              </w:rPr>
+              <w:t>Preconditions:</w:t>
+            </w:r>
+          </w:p>
+        </w:tc>
+        <w:tc>
+          <w:tcPr>
+            <w:tcW w:w="6471" w:type="dxa"/>
+            <w:gridSpan w:val="3"/>
+            <w:tcBorders>
+              <w:top w:val="nil"/>
+              <w:left w:val="nil"/>
+              <w:bottom w:val="single" w:sz="6" w:space="0" w:color="000000"/>
+              <w:right w:val="single" w:sz="12" w:space="0" w:color="000000"/>
+            </w:tcBorders>
+            <w:shd w:val="clear" w:color="auto" w:fill="auto"/>
+            <w:tcMar>
+              <w:top w:w="100" w:type="dxa"/>
+              <w:left w:w="100" w:type="dxa"/>
+              <w:bottom w:w="100" w:type="dxa"/>
+              <w:right w:w="100" w:type="dxa"/>
+            </w:tcMar>
+          </w:tcPr>
+          <w:p>
+            <w:pPr>
+              <w:pBdr>
+                <w:top w:val="nil"/>
+                <w:left w:val="nil"/>
+                <w:bottom w:val="nil"/>
+                <w:right w:val="nil"/>
+                <w:between w:val="nil"/>
+              </w:pBdr>
+              <w:spacing w:before="20" w:after="20"/>
+              <w:rPr>
+                <w:rFonts w:ascii="Times New Roman" w:eastAsia="Arial" w:hAnsi="Times New Roman" w:cs="Times New Roman"/>
+                <w:sz w:val="24"/>
+              </w:rPr>
+            </w:pPr>
+            <w:r>
+              <w:rPr>
+                <w:rFonts w:ascii="Times New Roman" w:eastAsia="Arial" w:hAnsi="Times New Roman" w:cs="Times New Roman"/>
+                <w:sz w:val="24"/>
+              </w:rPr>
+              <w:t>User has access to the application.</w:t>
+            </w:r>
+          </w:p>
+        </w:tc>
+      </w:tr>
+      <w:tr>
+        <w:trPr>
+          <w:trHeight w:val="500"/>
+        </w:trPr>
+        <w:tc>
+          <w:tcPr>
+            <w:tcW w:w="2889" w:type="dxa"/>
+            <w:gridSpan w:val="2"/>
+            <w:tcBorders>
+              <w:top w:val="nil"/>
+              <w:left w:val="single" w:sz="12" w:space="0" w:color="000000"/>
+              <w:bottom w:val="single" w:sz="6" w:space="0" w:color="000000"/>
+              <w:right w:val="single" w:sz="6" w:space="0" w:color="000000"/>
+            </w:tcBorders>
+            <w:shd w:val="clear" w:color="auto" w:fill="auto"/>
+            <w:tcMar>
+              <w:top w:w="100" w:type="dxa"/>
+              <w:left w:w="100" w:type="dxa"/>
+              <w:bottom w:w="100" w:type="dxa"/>
+              <w:right w:w="100" w:type="dxa"/>
+            </w:tcMar>
+          </w:tcPr>
+          <w:p>
+            <w:pPr>
+              <w:spacing w:before="20" w:after="20"/>
+              <w:ind w:right="90"/>
+              <w:rPr>
+                <w:rFonts w:ascii="Times New Roman" w:eastAsia="Arial" w:hAnsi="Times New Roman" w:cs="Times New Roman"/>
+                <w:b/>
+                <w:sz w:val="24"/>
+              </w:rPr>
+            </w:pPr>
+            <w:proofErr w:type="spellStart"/>
+            <w:r>
+              <w:rPr>
+                <w:rFonts w:ascii="Times New Roman" w:eastAsia="Arial" w:hAnsi="Times New Roman" w:cs="Times New Roman"/>
+                <w:b/>
+                <w:sz w:val="24"/>
+              </w:rPr>
+              <w:t>Postconditions</w:t>
+            </w:r>
+            <w:proofErr w:type="spellEnd"/>
+            <w:r>
+              <w:rPr>
+                <w:rFonts w:ascii="Times New Roman" w:eastAsia="Arial" w:hAnsi="Times New Roman" w:cs="Times New Roman"/>
+                <w:b/>
+                <w:sz w:val="24"/>
+              </w:rPr>
+              <w:t>:</w:t>
+            </w:r>
+          </w:p>
+        </w:tc>
+        <w:tc>
+          <w:tcPr>
+            <w:tcW w:w="6471" w:type="dxa"/>
+            <w:gridSpan w:val="3"/>
+            <w:tcBorders>
+              <w:top w:val="nil"/>
+              <w:left w:val="nil"/>
+              <w:bottom w:val="single" w:sz="6" w:space="0" w:color="000000"/>
+              <w:right w:val="single" w:sz="12" w:space="0" w:color="000000"/>
+            </w:tcBorders>
+            <w:shd w:val="clear" w:color="auto" w:fill="auto"/>
+            <w:tcMar>
+              <w:top w:w="100" w:type="dxa"/>
+              <w:left w:w="100" w:type="dxa"/>
+              <w:bottom w:w="100" w:type="dxa"/>
+              <w:right w:w="100" w:type="dxa"/>
+            </w:tcMar>
+          </w:tcPr>
+          <w:p>
+            <w:pPr>
+              <w:pBdr>
+                <w:top w:val="nil"/>
+                <w:left w:val="nil"/>
+                <w:bottom w:val="nil"/>
+                <w:right w:val="nil"/>
+                <w:between w:val="nil"/>
+              </w:pBdr>
+              <w:spacing w:before="20" w:after="20"/>
+              <w:rPr>
+                <w:rFonts w:ascii="Times New Roman" w:eastAsia="Arial" w:hAnsi="Times New Roman" w:cs="Times New Roman"/>
+                <w:sz w:val="24"/>
+              </w:rPr>
+            </w:pPr>
+            <w:r>
+              <w:rPr>
+                <w:rFonts w:ascii="Times New Roman" w:eastAsia="Arial" w:hAnsi="Times New Roman" w:cs="Times New Roman"/>
+                <w:sz w:val="24"/>
+              </w:rPr>
+              <w:t>User is redirected to the pending page and there they can view the completed tasks.</w:t>
+            </w:r>
+          </w:p>
+        </w:tc>
+      </w:tr>
+      <w:tr>
+        <w:trPr>
+          <w:trHeight w:val="1100"/>
+        </w:trPr>
+        <w:tc>
+          <w:tcPr>
+            <w:tcW w:w="2889" w:type="dxa"/>
+            <w:gridSpan w:val="2"/>
+            <w:tcBorders>
+              <w:top w:val="nil"/>
+              <w:left w:val="single" w:sz="12" w:space="0" w:color="000000"/>
+              <w:bottom w:val="single" w:sz="6" w:space="0" w:color="000000"/>
+              <w:right w:val="single" w:sz="6" w:space="0" w:color="000000"/>
+            </w:tcBorders>
+            <w:shd w:val="clear" w:color="auto" w:fill="auto"/>
+            <w:tcMar>
+              <w:top w:w="100" w:type="dxa"/>
+              <w:left w:w="100" w:type="dxa"/>
+              <w:bottom w:w="100" w:type="dxa"/>
+              <w:right w:w="100" w:type="dxa"/>
+            </w:tcMar>
+          </w:tcPr>
+          <w:p>
+            <w:pPr>
+              <w:spacing w:before="20" w:after="20"/>
+              <w:ind w:right="90"/>
+              <w:rPr>
+                <w:rFonts w:ascii="Times New Roman" w:eastAsia="Arial" w:hAnsi="Times New Roman" w:cs="Times New Roman"/>
+                <w:b/>
+                <w:sz w:val="24"/>
+              </w:rPr>
+            </w:pPr>
+            <w:r>
+              <w:rPr>
+                <w:rFonts w:ascii="Times New Roman" w:eastAsia="Arial" w:hAnsi="Times New Roman" w:cs="Times New Roman"/>
+                <w:b/>
+                <w:sz w:val="24"/>
+              </w:rPr>
+              <w:t>Normal Flow:</w:t>
+            </w:r>
+          </w:p>
+        </w:tc>
+        <w:tc>
+          <w:tcPr>
+            <w:tcW w:w="6471" w:type="dxa"/>
+            <w:gridSpan w:val="3"/>
+            <w:tcBorders>
+              <w:top w:val="nil"/>
+              <w:left w:val="nil"/>
+              <w:bottom w:val="single" w:sz="6" w:space="0" w:color="000000"/>
+              <w:right w:val="single" w:sz="12" w:space="0" w:color="000000"/>
+            </w:tcBorders>
+            <w:shd w:val="clear" w:color="auto" w:fill="auto"/>
+            <w:tcMar>
+              <w:top w:w="100" w:type="dxa"/>
+              <w:left w:w="100" w:type="dxa"/>
+              <w:bottom w:w="100" w:type="dxa"/>
+              <w:right w:w="100" w:type="dxa"/>
+            </w:tcMar>
+          </w:tcPr>
+          <w:p>
+            <w:pPr>
+              <w:pStyle w:val="ListParagraph"/>
+              <w:numPr>
+                <w:ilvl w:val="0"/>
+                <w:numId w:val="16"/>
+              </w:numPr>
+              <w:pBdr>
+                <w:top w:val="nil"/>
+                <w:left w:val="nil"/>
+                <w:bottom w:val="nil"/>
+                <w:right w:val="nil"/>
+                <w:between w:val="nil"/>
+              </w:pBdr>
+              <w:spacing w:before="20" w:after="20"/>
+              <w:rPr>
+                <w:rFonts w:ascii="Times New Roman" w:eastAsia="Arial" w:hAnsi="Times New Roman" w:cs="Times New Roman"/>
+                <w:sz w:val="24"/>
+              </w:rPr>
+            </w:pPr>
+            <w:r>
+              <w:rPr>
+                <w:rFonts w:ascii="Times New Roman" w:eastAsia="Arial" w:hAnsi="Times New Roman" w:cs="Times New Roman"/>
+                <w:sz w:val="24"/>
+              </w:rPr>
+              <w:t>User goes to the website.</w:t>
+            </w:r>
+          </w:p>
+          <w:p>
+            <w:pPr>
+              <w:pStyle w:val="ListParagraph"/>
+              <w:numPr>
+                <w:ilvl w:val="0"/>
+                <w:numId w:val="16"/>
+              </w:numPr>
+              <w:pBdr>
+                <w:top w:val="nil"/>
+                <w:left w:val="nil"/>
+                <w:bottom w:val="nil"/>
+                <w:right w:val="nil"/>
+                <w:between w:val="nil"/>
+              </w:pBdr>
+              <w:spacing w:before="20" w:after="20"/>
+              <w:rPr>
+                <w:rFonts w:ascii="Times New Roman" w:eastAsia="Arial" w:hAnsi="Times New Roman" w:cs="Times New Roman"/>
+                <w:sz w:val="24"/>
+              </w:rPr>
+            </w:pPr>
+            <w:r>
+              <w:rPr>
+                <w:rFonts w:ascii="Times New Roman" w:eastAsia="Arial" w:hAnsi="Times New Roman" w:cs="Times New Roman"/>
+                <w:sz w:val="24"/>
+              </w:rPr>
+              <w:t>Can view the totals below the add task.</w:t>
+            </w:r>
+          </w:p>
+        </w:tc>
+      </w:tr>
+      <w:tr>
+        <w:trPr>
+          <w:trHeight w:val="800"/>
+        </w:trPr>
+        <w:tc>
+          <w:tcPr>
+            <w:tcW w:w="2889" w:type="dxa"/>
+            <w:gridSpan w:val="2"/>
+            <w:tcBorders>
+              <w:top w:val="nil"/>
+              <w:left w:val="single" w:sz="12" w:space="0" w:color="000000"/>
+              <w:bottom w:val="single" w:sz="6" w:space="0" w:color="000000"/>
+              <w:right w:val="single" w:sz="6" w:space="0" w:color="000000"/>
+            </w:tcBorders>
+            <w:shd w:val="clear" w:color="auto" w:fill="auto"/>
+            <w:tcMar>
+              <w:top w:w="100" w:type="dxa"/>
+              <w:left w:w="100" w:type="dxa"/>
+              <w:bottom w:w="100" w:type="dxa"/>
+              <w:right w:w="100" w:type="dxa"/>
+            </w:tcMar>
+          </w:tcPr>
+          <w:p>
+            <w:pPr>
+              <w:spacing w:before="20" w:after="20"/>
+              <w:ind w:right="90"/>
+              <w:rPr>
+                <w:rFonts w:ascii="Times New Roman" w:eastAsia="Arial" w:hAnsi="Times New Roman" w:cs="Times New Roman"/>
+                <w:b/>
+                <w:sz w:val="24"/>
+              </w:rPr>
+            </w:pPr>
+            <w:r>
+              <w:rPr>
+                <w:rFonts w:ascii="Times New Roman" w:eastAsia="Arial" w:hAnsi="Times New Roman" w:cs="Times New Roman"/>
+                <w:b/>
+                <w:sz w:val="24"/>
+              </w:rPr>
+              <w:t>Frequency of Use:</w:t>
+            </w:r>
+          </w:p>
+        </w:tc>
+        <w:tc>
+          <w:tcPr>
+            <w:tcW w:w="6471" w:type="dxa"/>
+            <w:gridSpan w:val="3"/>
+            <w:tcBorders>
+              <w:top w:val="nil"/>
+              <w:left w:val="nil"/>
+              <w:bottom w:val="single" w:sz="6" w:space="0" w:color="000000"/>
+              <w:right w:val="single" w:sz="12" w:space="0" w:color="000000"/>
+            </w:tcBorders>
+            <w:shd w:val="clear" w:color="auto" w:fill="auto"/>
+            <w:tcMar>
+              <w:top w:w="100" w:type="dxa"/>
+              <w:left w:w="100" w:type="dxa"/>
+              <w:bottom w:w="100" w:type="dxa"/>
+              <w:right w:w="100" w:type="dxa"/>
+            </w:tcMar>
+          </w:tcPr>
+          <w:p>
+            <w:pPr>
+              <w:spacing w:before="20" w:after="20"/>
+              <w:rPr>
+                <w:rFonts w:ascii="Times New Roman" w:eastAsia="Arial" w:hAnsi="Times New Roman" w:cs="Times New Roman"/>
+                <w:sz w:val="24"/>
+              </w:rPr>
+            </w:pPr>
+            <w:r>
+              <w:rPr>
+                <w:rFonts w:ascii="Times New Roman" w:eastAsia="Arial" w:hAnsi="Times New Roman" w:cs="Times New Roman"/>
+                <w:sz w:val="24"/>
+              </w:rPr>
+              <w:t>High</w:t>
+            </w:r>
+            <w:r>
+              <w:rPr>
+                <w:rFonts w:ascii="Times New Roman" w:eastAsia="Arial" w:hAnsi="Times New Roman" w:cs="Times New Roman"/>
+                <w:sz w:val="24"/>
+              </w:rPr>
+              <w:t xml:space="preserve"> – A user </w:t>
+            </w:r>
+            <w:r>
+              <w:rPr>
+                <w:rFonts w:ascii="Times New Roman" w:eastAsia="Arial" w:hAnsi="Times New Roman" w:cs="Times New Roman"/>
+                <w:sz w:val="24"/>
+              </w:rPr>
+              <w:t xml:space="preserve">always </w:t>
+            </w:r>
+            <w:proofErr w:type="gramStart"/>
+            <w:r>
+              <w:rPr>
+                <w:rFonts w:ascii="Times New Roman" w:eastAsia="Arial" w:hAnsi="Times New Roman" w:cs="Times New Roman"/>
+                <w:sz w:val="24"/>
+              </w:rPr>
+              <w:t>see</w:t>
+            </w:r>
+            <w:proofErr w:type="gramEnd"/>
+            <w:r>
+              <w:rPr>
+                <w:rFonts w:ascii="Times New Roman" w:eastAsia="Arial" w:hAnsi="Times New Roman" w:cs="Times New Roman"/>
+                <w:sz w:val="24"/>
+              </w:rPr>
+              <w:t xml:space="preserve"> the totals when using the application</w:t>
+            </w:r>
+            <w:r>
+              <w:rPr>
+                <w:rFonts w:ascii="Times New Roman" w:eastAsia="Arial" w:hAnsi="Times New Roman" w:cs="Times New Roman"/>
+                <w:sz w:val="24"/>
+              </w:rPr>
+              <w:t xml:space="preserve">. </w:t>
+            </w:r>
+          </w:p>
+        </w:tc>
+      </w:tr>
+      <w:tr>
+        <w:trPr>
+          <w:trHeight w:val="500"/>
+        </w:trPr>
+        <w:tc>
+          <w:tcPr>
+            <w:tcW w:w="2889" w:type="dxa"/>
+            <w:gridSpan w:val="2"/>
+            <w:tcBorders>
+              <w:top w:val="nil"/>
+              <w:left w:val="single" w:sz="12" w:space="0" w:color="000000"/>
+              <w:bottom w:val="single" w:sz="12" w:space="0" w:color="000000"/>
+              <w:right w:val="single" w:sz="6" w:space="0" w:color="000000"/>
+            </w:tcBorders>
+            <w:shd w:val="clear" w:color="auto" w:fill="auto"/>
+            <w:tcMar>
+              <w:top w:w="100" w:type="dxa"/>
+              <w:left w:w="100" w:type="dxa"/>
+              <w:bottom w:w="100" w:type="dxa"/>
+              <w:right w:w="100" w:type="dxa"/>
+            </w:tcMar>
+          </w:tcPr>
+          <w:p>
+            <w:pPr>
+              <w:spacing w:before="20" w:after="20"/>
+              <w:ind w:right="90"/>
+              <w:rPr>
+                <w:rFonts w:ascii="Times New Roman" w:eastAsia="Arial" w:hAnsi="Times New Roman" w:cs="Times New Roman"/>
+                <w:b/>
+                <w:sz w:val="24"/>
+              </w:rPr>
+            </w:pPr>
+            <w:r>
+              <w:rPr>
+                <w:rFonts w:ascii="Times New Roman" w:eastAsia="Arial" w:hAnsi="Times New Roman" w:cs="Times New Roman"/>
+                <w:b/>
+                <w:sz w:val="24"/>
+              </w:rPr>
+              <w:t>Assumptions:</w:t>
+            </w:r>
+          </w:p>
+        </w:tc>
+        <w:tc>
+          <w:tcPr>
+            <w:tcW w:w="6471" w:type="dxa"/>
+            <w:gridSpan w:val="3"/>
+            <w:tcBorders>
+              <w:top w:val="nil"/>
+              <w:left w:val="nil"/>
+              <w:bottom w:val="single" w:sz="12" w:space="0" w:color="000000"/>
+              <w:right w:val="single" w:sz="12" w:space="0" w:color="000000"/>
+            </w:tcBorders>
+            <w:shd w:val="clear" w:color="auto" w:fill="auto"/>
+            <w:tcMar>
+              <w:top w:w="100" w:type="dxa"/>
+              <w:left w:w="100" w:type="dxa"/>
+              <w:bottom w:w="100" w:type="dxa"/>
+              <w:right w:w="100" w:type="dxa"/>
+            </w:tcMar>
+          </w:tcPr>
+          <w:p>
+            <w:pPr>
+              <w:spacing w:before="20" w:after="20"/>
+              <w:ind w:left="150"/>
+              <w:rPr>
+                <w:rFonts w:ascii="Times New Roman" w:eastAsia="Arial" w:hAnsi="Times New Roman" w:cs="Times New Roman"/>
+                <w:sz w:val="24"/>
+              </w:rPr>
+            </w:pPr>
+            <w:r>
+              <w:rPr>
+                <w:rFonts w:ascii="Times New Roman" w:eastAsia="Arial" w:hAnsi="Times New Roman" w:cs="Times New Roman"/>
+                <w:sz w:val="24"/>
+              </w:rPr>
+              <w:t xml:space="preserve">An internet connection is established and the user can access the main page. </w:t>
+            </w:r>
+          </w:p>
+        </w:tc>
+      </w:tr>
+    </w:tbl>
+    <w:p>
+      <w:pPr>
+        <w:rPr>
+          <w:rFonts w:ascii="Times New Roman" w:hAnsi="Times New Roman" w:cs="Times New Roman"/>
+          <w:sz w:val="24"/>
+          <w:szCs w:val="24"/>
+        </w:rPr>
+      </w:pPr>
+    </w:p>
+    <w:p>
+      <w:pPr>
+        <w:rPr>
+          <w:rFonts w:ascii="Times New Roman" w:hAnsi="Times New Roman" w:cs="Times New Roman"/>
+          <w:sz w:val="24"/>
+          <w:szCs w:val="24"/>
+        </w:rPr>
+        <w:sectPr>
+          <w:footerReference w:type="first" r:id="rId34"/>
+          <w:pgSz w:w="12240" w:h="15840"/>
+          <w:pgMar w:top="1440" w:right="1440" w:bottom="1440" w:left="1440" w:header="720" w:footer="720" w:gutter="0"/>
+          <w:cols w:space="720"/>
+          <w:titlePg/>
+          <w:docGrid w:linePitch="360"/>
+        </w:sectPr>
+      </w:pPr>
+    </w:p>
+    <w:p>
+      <w:pPr>
+        <w:rPr>
+          <w:rFonts w:ascii="Times New Roman" w:hAnsi="Times New Roman" w:cs="Times New Roman"/>
+          <w:sz w:val="24"/>
+          <w:szCs w:val="24"/>
+        </w:rPr>
+      </w:pPr>
+    </w:p>
+    <w:p>
+      <w:pPr>
+        <w:tabs>
+          <w:tab w:val="left" w:pos="945"/>
+        </w:tabs>
+        <w:rPr>
+          <w:rFonts w:ascii="Times New Roman" w:hAnsi="Times New Roman" w:cs="Times New Roman"/>
+          <w:sz w:val="24"/>
+          <w:szCs w:val="24"/>
+        </w:rPr>
+      </w:pPr>
+      <w:r>
+        <w:rPr>
+          <w:rFonts w:ascii="Times New Roman" w:hAnsi="Times New Roman" w:cs="Times New Roman"/>
+          <w:sz w:val="24"/>
+          <w:szCs w:val="24"/>
+        </w:rPr>
+        <w:t>4.2</w:t>
+      </w:r>
+      <w:r>
+        <w:rPr>
+          <w:rFonts w:ascii="Times New Roman" w:hAnsi="Times New Roman" w:cs="Times New Roman"/>
+          <w:sz w:val="24"/>
+          <w:szCs w:val="24"/>
+        </w:rPr>
+        <w:t xml:space="preserve"> </w:t>
+      </w:r>
+      <w:r>
+        <w:rPr>
+          <w:rFonts w:ascii="Times New Roman" w:hAnsi="Times New Roman" w:cs="Times New Roman"/>
+          <w:sz w:val="24"/>
+          <w:szCs w:val="24"/>
+        </w:rPr>
+        <w:t>TEST</w:t>
+      </w:r>
+      <w:r>
+        <w:rPr>
+          <w:rFonts w:ascii="Times New Roman" w:hAnsi="Times New Roman" w:cs="Times New Roman"/>
+          <w:sz w:val="24"/>
+          <w:szCs w:val="24"/>
+        </w:rPr>
+        <w:t xml:space="preserve"> CASES</w:t>
+      </w:r>
+    </w:p>
+    <w:p>
+      <w:pPr>
+        <w:rPr>
+          <w:rFonts w:ascii="Times New Roman" w:hAnsi="Times New Roman" w:cs="Times New Roman"/>
+          <w:sz w:val="24"/>
+          <w:szCs w:val="24"/>
+        </w:rPr>
+      </w:pPr>
+    </w:p>
+    <w:tbl>
+      <w:tblPr>
+        <w:tblStyle w:val="TableGrid"/>
+        <w:tblW w:w="0" w:type="auto"/>
+        <w:tblLook w:val="04A0" w:firstRow="1" w:lastRow="0" w:firstColumn="1" w:lastColumn="0" w:noHBand="0" w:noVBand="1"/>
+      </w:tblPr>
+      <w:tblGrid>
+        <w:gridCol w:w="9350"/>
+      </w:tblGrid>
+      <w:tr>
+        <w:tc>
+          <w:tcPr>
+            <w:tcW w:w="9350" w:type="dxa"/>
+            <w:shd w:val="clear" w:color="auto" w:fill="ACCBF9" w:themeFill="background2"/>
+          </w:tcPr>
+          <w:p>
+            <w:pPr>
+              <w:rPr>
+                <w:rFonts w:ascii="Times New Roman" w:hAnsi="Times New Roman" w:cs="Times New Roman"/>
+                <w:sz w:val="24"/>
+                <w:szCs w:val="24"/>
+              </w:rPr>
+            </w:pPr>
+            <w:r>
+              <w:rPr>
+                <w:rFonts w:ascii="Times New Roman" w:hAnsi="Times New Roman" w:cs="Times New Roman"/>
+                <w:b/>
+                <w:sz w:val="24"/>
+                <w:szCs w:val="24"/>
+              </w:rPr>
+              <w:t>Test Case #:</w:t>
+            </w:r>
+            <w:r>
+              <w:rPr>
+                <w:rFonts w:ascii="Times New Roman" w:hAnsi="Times New Roman" w:cs="Times New Roman"/>
+                <w:sz w:val="24"/>
+                <w:szCs w:val="24"/>
+              </w:rPr>
+              <w:t xml:space="preserve"> 1                                                                           </w:t>
+            </w:r>
+            <w:r>
+              <w:rPr>
+                <w:rFonts w:ascii="Times New Roman" w:hAnsi="Times New Roman" w:cs="Times New Roman"/>
+                <w:b/>
+                <w:sz w:val="24"/>
+                <w:szCs w:val="24"/>
+              </w:rPr>
+              <w:t>Test Case Name:</w:t>
+            </w:r>
+            <w:r>
+              <w:rPr>
+                <w:rFonts w:ascii="Times New Roman" w:hAnsi="Times New Roman" w:cs="Times New Roman"/>
+                <w:sz w:val="24"/>
+                <w:szCs w:val="24"/>
+              </w:rPr>
+              <w:t xml:space="preserve"> </w:t>
+            </w:r>
+            <w:r>
+              <w:rPr>
+                <w:rFonts w:ascii="Times New Roman" w:hAnsi="Times New Roman" w:cs="Times New Roman"/>
+                <w:sz w:val="24"/>
+                <w:szCs w:val="24"/>
+              </w:rPr>
+              <w:t>Add task</w:t>
+            </w:r>
+          </w:p>
+          <w:p>
+            <w:pPr>
+              <w:rPr>
+                <w:rFonts w:ascii="Times New Roman" w:hAnsi="Times New Roman" w:cs="Times New Roman"/>
+                <w:sz w:val="24"/>
+                <w:szCs w:val="24"/>
+              </w:rPr>
+            </w:pPr>
+            <w:r>
+              <w:rPr>
+                <w:rFonts w:ascii="Times New Roman" w:hAnsi="Times New Roman" w:cs="Times New Roman"/>
+                <w:b/>
+                <w:sz w:val="24"/>
+                <w:szCs w:val="24"/>
+              </w:rPr>
+              <w:t>System:</w:t>
+            </w:r>
+            <w:r>
+              <w:rPr>
+                <w:rFonts w:ascii="Times New Roman" w:hAnsi="Times New Roman" w:cs="Times New Roman"/>
+                <w:sz w:val="24"/>
+                <w:szCs w:val="24"/>
+              </w:rPr>
+              <w:t xml:space="preserve"> </w:t>
+            </w:r>
+            <w:proofErr w:type="spellStart"/>
+            <w:r>
+              <w:rPr>
+                <w:rFonts w:ascii="Times New Roman" w:hAnsi="Times New Roman" w:cs="Times New Roman"/>
+                <w:sz w:val="24"/>
+                <w:szCs w:val="24"/>
+              </w:rPr>
+              <w:t>Todo</w:t>
+            </w:r>
+            <w:proofErr w:type="spellEnd"/>
+            <w:r>
+              <w:rPr>
+                <w:rFonts w:ascii="Times New Roman" w:hAnsi="Times New Roman" w:cs="Times New Roman"/>
+                <w:sz w:val="24"/>
+                <w:szCs w:val="24"/>
+              </w:rPr>
+              <w:t xml:space="preserve">-App                                                                    </w:t>
+            </w:r>
+            <w:r>
+              <w:rPr>
+                <w:rFonts w:ascii="Times New Roman" w:hAnsi="Times New Roman" w:cs="Times New Roman"/>
+                <w:b/>
+                <w:sz w:val="24"/>
+                <w:szCs w:val="24"/>
+              </w:rPr>
+              <w:t>Design Date:</w:t>
+            </w:r>
+            <w:r>
+              <w:rPr>
+                <w:rFonts w:ascii="Times New Roman" w:hAnsi="Times New Roman" w:cs="Times New Roman"/>
+                <w:sz w:val="24"/>
+                <w:szCs w:val="24"/>
+              </w:rPr>
+              <w:t xml:space="preserve"> 1/13/18</w:t>
+            </w:r>
+          </w:p>
+          <w:p>
+            <w:pPr>
+              <w:rPr>
+                <w:rFonts w:ascii="Times New Roman" w:hAnsi="Times New Roman" w:cs="Times New Roman"/>
+                <w:sz w:val="24"/>
+                <w:szCs w:val="24"/>
+              </w:rPr>
+            </w:pPr>
+            <w:r>
+              <w:rPr>
+                <w:rFonts w:ascii="Times New Roman" w:hAnsi="Times New Roman" w:cs="Times New Roman"/>
+                <w:b/>
+                <w:sz w:val="24"/>
+                <w:szCs w:val="24"/>
+              </w:rPr>
+              <w:t>Designed by:</w:t>
+            </w:r>
+            <w:r>
+              <w:rPr>
+                <w:rFonts w:ascii="Times New Roman" w:hAnsi="Times New Roman" w:cs="Times New Roman"/>
+                <w:sz w:val="24"/>
+                <w:szCs w:val="24"/>
+              </w:rPr>
+              <w:t xml:space="preserve"> Alaa A-Naber                                                    </w:t>
+            </w:r>
+            <w:r>
+              <w:rPr>
+                <w:rFonts w:ascii="Times New Roman" w:hAnsi="Times New Roman" w:cs="Times New Roman"/>
+                <w:sz w:val="24"/>
+                <w:szCs w:val="24"/>
+              </w:rPr>
+              <w:t xml:space="preserve"> </w:t>
+            </w:r>
+            <w:r>
+              <w:rPr>
+                <w:rFonts w:ascii="Times New Roman" w:hAnsi="Times New Roman" w:cs="Times New Roman"/>
+                <w:sz w:val="24"/>
+                <w:szCs w:val="24"/>
+              </w:rPr>
+              <w:t xml:space="preserve"> </w:t>
+            </w:r>
+            <w:r>
+              <w:rPr>
+                <w:rFonts w:ascii="Times New Roman" w:hAnsi="Times New Roman" w:cs="Times New Roman"/>
+                <w:b/>
+                <w:sz w:val="24"/>
+                <w:szCs w:val="24"/>
+              </w:rPr>
+              <w:t>Execution Date:</w:t>
+            </w:r>
+            <w:r>
+              <w:rPr>
+                <w:rFonts w:ascii="Times New Roman" w:hAnsi="Times New Roman" w:cs="Times New Roman"/>
+                <w:sz w:val="24"/>
+                <w:szCs w:val="24"/>
+              </w:rPr>
+              <w:t xml:space="preserve"> 1/13/18          </w:t>
+            </w:r>
+          </w:p>
+          <w:p>
+            <w:pPr>
+              <w:rPr>
+                <w:rFonts w:ascii="Times New Roman" w:hAnsi="Times New Roman" w:cs="Times New Roman"/>
+                <w:sz w:val="24"/>
+                <w:szCs w:val="24"/>
+              </w:rPr>
+            </w:pPr>
+            <w:r>
+              <w:rPr>
+                <w:rFonts w:ascii="Times New Roman" w:hAnsi="Times New Roman" w:cs="Times New Roman"/>
+                <w:b/>
+                <w:sz w:val="24"/>
+                <w:szCs w:val="24"/>
+              </w:rPr>
+              <w:t>Executed by:</w:t>
+            </w:r>
+            <w:r>
+              <w:rPr>
+                <w:rFonts w:ascii="Times New Roman" w:hAnsi="Times New Roman" w:cs="Times New Roman"/>
+                <w:sz w:val="24"/>
+                <w:szCs w:val="24"/>
+              </w:rPr>
+              <w:t xml:space="preserve"> </w:t>
+            </w:r>
+            <w:r>
+              <w:rPr>
+                <w:rFonts w:ascii="Times New Roman" w:hAnsi="Times New Roman" w:cs="Times New Roman"/>
+                <w:sz w:val="24"/>
+                <w:szCs w:val="24"/>
+              </w:rPr>
+              <w:t>Alaa A-Naber</w:t>
+            </w:r>
+          </w:p>
+          <w:p>
+            <w:pPr>
+              <w:rPr>
+                <w:rFonts w:ascii="Times New Roman" w:hAnsi="Times New Roman" w:cs="Times New Roman"/>
+                <w:sz w:val="24"/>
+                <w:szCs w:val="24"/>
+              </w:rPr>
+            </w:pPr>
+            <w:r>
+              <w:rPr>
+                <w:rFonts w:ascii="Times New Roman" w:hAnsi="Times New Roman" w:cs="Times New Roman"/>
+                <w:b/>
+                <w:sz w:val="24"/>
+                <w:szCs w:val="24"/>
+              </w:rPr>
+              <w:t xml:space="preserve">Short Description: </w:t>
+            </w:r>
+            <w:r>
+              <w:rPr>
+                <w:rFonts w:ascii="Times New Roman" w:hAnsi="Times New Roman" w:cs="Times New Roman"/>
+                <w:sz w:val="24"/>
+                <w:szCs w:val="24"/>
+              </w:rPr>
+              <w:t xml:space="preserve">Test the </w:t>
+            </w:r>
+            <w:r>
+              <w:rPr>
+                <w:rFonts w:ascii="Times New Roman" w:hAnsi="Times New Roman" w:cs="Times New Roman"/>
+                <w:sz w:val="24"/>
+                <w:szCs w:val="24"/>
+              </w:rPr>
+              <w:t>add task feature</w:t>
+            </w:r>
+          </w:p>
+        </w:tc>
+      </w:tr>
+    </w:tbl>
+    <w:p>
+      <w:pPr>
+        <w:rPr>
+          <w:rFonts w:ascii="Times New Roman" w:hAnsi="Times New Roman" w:cs="Times New Roman"/>
+          <w:sz w:val="24"/>
+          <w:szCs w:val="24"/>
+        </w:rPr>
+      </w:pPr>
+    </w:p>
+    <w:tbl>
+      <w:tblPr>
+        <w:tblStyle w:val="TableGrid"/>
+        <w:tblW w:w="0" w:type="auto"/>
+        <w:tblLook w:val="04A0" w:firstRow="1" w:lastRow="0" w:firstColumn="1" w:lastColumn="0" w:noHBand="0" w:noVBand="1"/>
+      </w:tblPr>
+      <w:tblGrid>
+        <w:gridCol w:w="9350"/>
+      </w:tblGrid>
+      <w:tr>
+        <w:tc>
+          <w:tcPr>
+            <w:tcW w:w="9350" w:type="dxa"/>
+          </w:tcPr>
+          <w:p>
+            <w:pPr>
+              <w:rPr>
+                <w:rFonts w:ascii="Times New Roman" w:hAnsi="Times New Roman" w:cs="Times New Roman"/>
+                <w:b/>
+                <w:sz w:val="24"/>
+                <w:szCs w:val="24"/>
+              </w:rPr>
+            </w:pPr>
+            <w:r>
+              <w:rPr>
+                <w:rFonts w:ascii="Times New Roman" w:hAnsi="Times New Roman" w:cs="Times New Roman"/>
+                <w:b/>
+                <w:sz w:val="24"/>
+                <w:szCs w:val="24"/>
+              </w:rPr>
+              <w:t>Pre-Conditions</w:t>
+            </w:r>
+          </w:p>
+          <w:p>
+            <w:pPr>
+              <w:rPr>
+                <w:rFonts w:ascii="Times New Roman" w:hAnsi="Times New Roman" w:cs="Times New Roman"/>
+                <w:sz w:val="24"/>
+                <w:szCs w:val="24"/>
+              </w:rPr>
+            </w:pPr>
+            <w:bookmarkStart w:id="0" w:name="_GoBack"/>
+            <w:bookmarkEnd w:id="0"/>
+          </w:p>
+          <w:p>
+            <w:pPr>
+              <w:rPr>
+                <w:rFonts w:ascii="Times New Roman" w:hAnsi="Times New Roman" w:cs="Times New Roman"/>
+                <w:sz w:val="24"/>
+                <w:szCs w:val="24"/>
+              </w:rPr>
+            </w:pPr>
+          </w:p>
+        </w:tc>
+      </w:tr>
+    </w:tbl>
+    <w:p>
+      <w:pPr>
+        <w:rPr>
+          <w:rFonts w:ascii="Times New Roman" w:hAnsi="Times New Roman" w:cs="Times New Roman"/>
+          <w:sz w:val="24"/>
+          <w:szCs w:val="24"/>
+        </w:rPr>
+      </w:pPr>
+    </w:p>
+    <w:p>
+      <w:pPr>
+        <w:rPr>
+          <w:rFonts w:ascii="Times New Roman" w:hAnsi="Times New Roman" w:cs="Times New Roman"/>
+          <w:sz w:val="24"/>
+          <w:szCs w:val="24"/>
+        </w:rPr>
+        <w:sectPr>
+          <w:footerReference w:type="first" r:id="rId35"/>
+          <w:pgSz w:w="12240" w:h="15840"/>
+          <w:pgMar w:top="1440" w:right="1440" w:bottom="1440" w:left="1440" w:header="720" w:footer="720" w:gutter="0"/>
+          <w:cols w:space="720"/>
+          <w:titlePg/>
+          <w:docGrid w:linePitch="360"/>
+        </w:sectPr>
+      </w:pPr>
     </w:p>
     <w:p>
       <w:pPr>
@@ -11031,7 +14025,7 @@
       </w:pPr>
     </w:p>
     <w:sectPr>
-      <w:footerReference w:type="first" r:id="rId33"/>
+      <w:footerReference w:type="first" r:id="rId36"/>
       <w:pgSz w:w="12240" w:h="15840"/>
       <w:pgMar w:top="1440" w:right="1440" w:bottom="1440" w:left="1440" w:header="720" w:footer="720" w:gutter="0"/>
       <w:cols w:space="720"/>
@@ -11133,6 +14127,45 @@
 </file>
 
 <file path=word/footer14.xml><?xml version="1.0" encoding="utf-8"?>
+<w:ftr xmlns:wpc="http://schemas.microsoft.com/office/word/2010/wordprocessingCanvas" xmlns:cx="http://schemas.microsoft.com/office/drawing/2014/chartex" xmlns:cx1="http://schemas.microsoft.com/office/drawing/2015/9/8/chartex" xmlns:mc="http://schemas.openxmlformats.org/markup-compatibility/2006" xmlns:o="urn:schemas-microsoft-com:office:office" xmlns:r="http://schemas.openxmlformats.org/officeDocument/2006/relationships" xmlns:m="http://schemas.openxmlformats.org/officeDocument/2006/math" xmlns:v="urn:schemas-microsoft-com:vml" xmlns:wp14="http://schemas.microsoft.com/office/word/2010/wordprocessingDrawing" xmlns:wp="http://schemas.openxmlformats.org/drawingml/2006/wordprocessingDrawing" xmlns:w10="urn:schemas-microsoft-com:office:word" xmlns:w="http://schemas.openxmlformats.org/wordprocessingml/2006/main" xmlns:w14="http://schemas.microsoft.com/office/word/2010/wordml" xmlns:w15="http://schemas.microsoft.com/office/word/2012/wordml" xmlns:w16se="http://schemas.microsoft.com/office/word/2015/wordml/symex" xmlns:wpg="http://schemas.microsoft.com/office/word/2010/wordprocessingGroup" xmlns:wpi="http://schemas.microsoft.com/office/word/2010/wordprocessingInk" xmlns:wne="http://schemas.microsoft.com/office/word/2006/wordml" xmlns:wps="http://schemas.microsoft.com/office/word/2010/wordprocessingShape" mc:Ignorable="w14 w15 w16se wp14">
+  <w:p>
+    <w:pPr>
+      <w:pStyle w:val="Footer"/>
+    </w:pPr>
+    <w:r>
+      <w:t>14</w:t>
+    </w:r>
+  </w:p>
+</w:ftr>
+</file>
+
+<file path=word/footer15.xml><?xml version="1.0" encoding="utf-8"?>
+<w:ftr xmlns:wpc="http://schemas.microsoft.com/office/word/2010/wordprocessingCanvas" xmlns:cx="http://schemas.microsoft.com/office/drawing/2014/chartex" xmlns:cx1="http://schemas.microsoft.com/office/drawing/2015/9/8/chartex" xmlns:mc="http://schemas.openxmlformats.org/markup-compatibility/2006" xmlns:o="urn:schemas-microsoft-com:office:office" xmlns:r="http://schemas.openxmlformats.org/officeDocument/2006/relationships" xmlns:m="http://schemas.openxmlformats.org/officeDocument/2006/math" xmlns:v="urn:schemas-microsoft-com:vml" xmlns:wp14="http://schemas.microsoft.com/office/word/2010/wordprocessingDrawing" xmlns:wp="http://schemas.openxmlformats.org/drawingml/2006/wordprocessingDrawing" xmlns:w10="urn:schemas-microsoft-com:office:word" xmlns:w="http://schemas.openxmlformats.org/wordprocessingml/2006/main" xmlns:w14="http://schemas.microsoft.com/office/word/2010/wordml" xmlns:w15="http://schemas.microsoft.com/office/word/2012/wordml" xmlns:w16se="http://schemas.microsoft.com/office/word/2015/wordml/symex" xmlns:wpg="http://schemas.microsoft.com/office/word/2010/wordprocessingGroup" xmlns:wpi="http://schemas.microsoft.com/office/word/2010/wordprocessingInk" xmlns:wne="http://schemas.microsoft.com/office/word/2006/wordml" xmlns:wps="http://schemas.microsoft.com/office/word/2010/wordprocessingShape" mc:Ignorable="w14 w15 w16se wp14">
+  <w:p>
+    <w:pPr>
+      <w:pStyle w:val="Footer"/>
+    </w:pPr>
+    <w:r>
+      <w:t>15</w:t>
+    </w:r>
+  </w:p>
+</w:ftr>
+</file>
+
+<file path=word/footer16.xml><?xml version="1.0" encoding="utf-8"?>
+<w:ftr xmlns:wpc="http://schemas.microsoft.com/office/word/2010/wordprocessingCanvas" xmlns:cx="http://schemas.microsoft.com/office/drawing/2014/chartex" xmlns:cx1="http://schemas.microsoft.com/office/drawing/2015/9/8/chartex" xmlns:mc="http://schemas.openxmlformats.org/markup-compatibility/2006" xmlns:o="urn:schemas-microsoft-com:office:office" xmlns:r="http://schemas.openxmlformats.org/officeDocument/2006/relationships" xmlns:m="http://schemas.openxmlformats.org/officeDocument/2006/math" xmlns:v="urn:schemas-microsoft-com:vml" xmlns:wp14="http://schemas.microsoft.com/office/word/2010/wordprocessingDrawing" xmlns:wp="http://schemas.openxmlformats.org/drawingml/2006/wordprocessingDrawing" xmlns:w10="urn:schemas-microsoft-com:office:word" xmlns:w="http://schemas.openxmlformats.org/wordprocessingml/2006/main" xmlns:w14="http://schemas.microsoft.com/office/word/2010/wordml" xmlns:w15="http://schemas.microsoft.com/office/word/2012/wordml" xmlns:w16se="http://schemas.microsoft.com/office/word/2015/wordml/symex" xmlns:wpg="http://schemas.microsoft.com/office/word/2010/wordprocessingGroup" xmlns:wpi="http://schemas.microsoft.com/office/word/2010/wordprocessingInk" xmlns:wne="http://schemas.microsoft.com/office/word/2006/wordml" xmlns:wps="http://schemas.microsoft.com/office/word/2010/wordprocessingShape" mc:Ignorable="w14 w15 w16se wp14">
+  <w:p>
+    <w:pPr>
+      <w:pStyle w:val="Footer"/>
+    </w:pPr>
+    <w:r>
+      <w:t>16</w:t>
+    </w:r>
+  </w:p>
+</w:ftr>
+</file>
+
+<file path=word/footer17.xml><?xml version="1.0" encoding="utf-8"?>
 <w:ftr xmlns:wpc="http://schemas.microsoft.com/office/word/2010/wordprocessingCanvas" xmlns:cx="http://schemas.microsoft.com/office/drawing/2014/chartex" xmlns:cx1="http://schemas.microsoft.com/office/drawing/2015/9/8/chartex" xmlns:mc="http://schemas.openxmlformats.org/markup-compatibility/2006" xmlns:o="urn:schemas-microsoft-com:office:office" xmlns:r="http://schemas.openxmlformats.org/officeDocument/2006/relationships" xmlns:m="http://schemas.openxmlformats.org/officeDocument/2006/math" xmlns:v="urn:schemas-microsoft-com:vml" xmlns:wp14="http://schemas.microsoft.com/office/word/2010/wordprocessingDrawing" xmlns:wp="http://schemas.openxmlformats.org/drawingml/2006/wordprocessingDrawing" xmlns:w10="urn:schemas-microsoft-com:office:word" xmlns:w="http://schemas.openxmlformats.org/wordprocessingml/2006/main" xmlns:w14="http://schemas.microsoft.com/office/word/2010/wordml" xmlns:w15="http://schemas.microsoft.com/office/word/2012/wordml" xmlns:w16se="http://schemas.microsoft.com/office/word/2015/wordml/symex" xmlns:wpg="http://schemas.microsoft.com/office/word/2010/wordprocessingGroup" xmlns:wpi="http://schemas.microsoft.com/office/word/2010/wordprocessingInk" xmlns:wne="http://schemas.microsoft.com/office/word/2006/wordml" xmlns:wps="http://schemas.microsoft.com/office/word/2010/wordprocessingShape" mc:Ignorable="w14 w15 w16se wp14">
   <w:p>
     <w:pPr>
@@ -11733,9 +14766,9 @@
     </w:lvl>
   </w:abstractNum>
   <w:abstractNum w:abstractNumId="4" w15:restartNumberingAfterBreak="0">
-    <w:nsid w:val="2A4D11FC"/>
+    <w:nsid w:val="1B1940D5"/>
     <w:multiLevelType w:val="hybridMultilevel"/>
-    <w:tmpl w:val="4F7CCE0A"/>
+    <w:tmpl w:val="99B0942C"/>
     <w:lvl w:ilvl="0" w:tplc="0409000F">
       <w:start w:val="1"/>
       <w:numFmt w:val="decimal"/>
@@ -11822,6 +14855,184 @@
     </w:lvl>
   </w:abstractNum>
   <w:abstractNum w:abstractNumId="5" w15:restartNumberingAfterBreak="0">
+    <w:nsid w:val="25515947"/>
+    <w:multiLevelType w:val="hybridMultilevel"/>
+    <w:tmpl w:val="94E8EB1A"/>
+    <w:lvl w:ilvl="0" w:tplc="10A6F6E0">
+      <w:start w:val="1"/>
+      <w:numFmt w:val="decimal"/>
+      <w:lvlText w:val="%1."/>
+      <w:lvlJc w:val="left"/>
+      <w:pPr>
+        <w:ind w:left="1080" w:hanging="360"/>
+      </w:pPr>
+      <w:rPr>
+        <w:rFonts w:hint="default"/>
+      </w:rPr>
+    </w:lvl>
+    <w:lvl w:ilvl="1" w:tplc="04090019" w:tentative="1">
+      <w:start w:val="1"/>
+      <w:numFmt w:val="lowerLetter"/>
+      <w:lvlText w:val="%2."/>
+      <w:lvlJc w:val="left"/>
+      <w:pPr>
+        <w:ind w:left="1800" w:hanging="360"/>
+      </w:pPr>
+    </w:lvl>
+    <w:lvl w:ilvl="2" w:tplc="0409001B" w:tentative="1">
+      <w:start w:val="1"/>
+      <w:numFmt w:val="lowerRoman"/>
+      <w:lvlText w:val="%3."/>
+      <w:lvlJc w:val="right"/>
+      <w:pPr>
+        <w:ind w:left="2520" w:hanging="180"/>
+      </w:pPr>
+    </w:lvl>
+    <w:lvl w:ilvl="3" w:tplc="0409000F" w:tentative="1">
+      <w:start w:val="1"/>
+      <w:numFmt w:val="decimal"/>
+      <w:lvlText w:val="%4."/>
+      <w:lvlJc w:val="left"/>
+      <w:pPr>
+        <w:ind w:left="3240" w:hanging="360"/>
+      </w:pPr>
+    </w:lvl>
+    <w:lvl w:ilvl="4" w:tplc="04090019" w:tentative="1">
+      <w:start w:val="1"/>
+      <w:numFmt w:val="lowerLetter"/>
+      <w:lvlText w:val="%5."/>
+      <w:lvlJc w:val="left"/>
+      <w:pPr>
+        <w:ind w:left="3960" w:hanging="360"/>
+      </w:pPr>
+    </w:lvl>
+    <w:lvl w:ilvl="5" w:tplc="0409001B" w:tentative="1">
+      <w:start w:val="1"/>
+      <w:numFmt w:val="lowerRoman"/>
+      <w:lvlText w:val="%6."/>
+      <w:lvlJc w:val="right"/>
+      <w:pPr>
+        <w:ind w:left="4680" w:hanging="180"/>
+      </w:pPr>
+    </w:lvl>
+    <w:lvl w:ilvl="6" w:tplc="0409000F" w:tentative="1">
+      <w:start w:val="1"/>
+      <w:numFmt w:val="decimal"/>
+      <w:lvlText w:val="%7."/>
+      <w:lvlJc w:val="left"/>
+      <w:pPr>
+        <w:ind w:left="5400" w:hanging="360"/>
+      </w:pPr>
+    </w:lvl>
+    <w:lvl w:ilvl="7" w:tplc="04090019" w:tentative="1">
+      <w:start w:val="1"/>
+      <w:numFmt w:val="lowerLetter"/>
+      <w:lvlText w:val="%8."/>
+      <w:lvlJc w:val="left"/>
+      <w:pPr>
+        <w:ind w:left="6120" w:hanging="360"/>
+      </w:pPr>
+    </w:lvl>
+    <w:lvl w:ilvl="8" w:tplc="0409001B" w:tentative="1">
+      <w:start w:val="1"/>
+      <w:numFmt w:val="lowerRoman"/>
+      <w:lvlText w:val="%9."/>
+      <w:lvlJc w:val="right"/>
+      <w:pPr>
+        <w:ind w:left="6840" w:hanging="180"/>
+      </w:pPr>
+    </w:lvl>
+  </w:abstractNum>
+  <w:abstractNum w:abstractNumId="6" w15:restartNumberingAfterBreak="0">
+    <w:nsid w:val="2A4D11FC"/>
+    <w:multiLevelType w:val="hybridMultilevel"/>
+    <w:tmpl w:val="4F7CCE0A"/>
+    <w:lvl w:ilvl="0" w:tplc="0409000F">
+      <w:start w:val="1"/>
+      <w:numFmt w:val="decimal"/>
+      <w:lvlText w:val="%1."/>
+      <w:lvlJc w:val="left"/>
+      <w:pPr>
+        <w:ind w:left="720" w:hanging="360"/>
+      </w:pPr>
+      <w:rPr>
+        <w:rFonts w:hint="default"/>
+      </w:rPr>
+    </w:lvl>
+    <w:lvl w:ilvl="1" w:tplc="04090019" w:tentative="1">
+      <w:start w:val="1"/>
+      <w:numFmt w:val="lowerLetter"/>
+      <w:lvlText w:val="%2."/>
+      <w:lvlJc w:val="left"/>
+      <w:pPr>
+        <w:ind w:left="1440" w:hanging="360"/>
+      </w:pPr>
+    </w:lvl>
+    <w:lvl w:ilvl="2" w:tplc="0409001B" w:tentative="1">
+      <w:start w:val="1"/>
+      <w:numFmt w:val="lowerRoman"/>
+      <w:lvlText w:val="%3."/>
+      <w:lvlJc w:val="right"/>
+      <w:pPr>
+        <w:ind w:left="2160" w:hanging="180"/>
+      </w:pPr>
+    </w:lvl>
+    <w:lvl w:ilvl="3" w:tplc="0409000F" w:tentative="1">
+      <w:start w:val="1"/>
+      <w:numFmt w:val="decimal"/>
+      <w:lvlText w:val="%4."/>
+      <w:lvlJc w:val="left"/>
+      <w:pPr>
+        <w:ind w:left="2880" w:hanging="360"/>
+      </w:pPr>
+    </w:lvl>
+    <w:lvl w:ilvl="4" w:tplc="04090019" w:tentative="1">
+      <w:start w:val="1"/>
+      <w:numFmt w:val="lowerLetter"/>
+      <w:lvlText w:val="%5."/>
+      <w:lvlJc w:val="left"/>
+      <w:pPr>
+        <w:ind w:left="3600" w:hanging="360"/>
+      </w:pPr>
+    </w:lvl>
+    <w:lvl w:ilvl="5" w:tplc="0409001B" w:tentative="1">
+      <w:start w:val="1"/>
+      <w:numFmt w:val="lowerRoman"/>
+      <w:lvlText w:val="%6."/>
+      <w:lvlJc w:val="right"/>
+      <w:pPr>
+        <w:ind w:left="4320" w:hanging="180"/>
+      </w:pPr>
+    </w:lvl>
+    <w:lvl w:ilvl="6" w:tplc="0409000F" w:tentative="1">
+      <w:start w:val="1"/>
+      <w:numFmt w:val="decimal"/>
+      <w:lvlText w:val="%7."/>
+      <w:lvlJc w:val="left"/>
+      <w:pPr>
+        <w:ind w:left="5040" w:hanging="360"/>
+      </w:pPr>
+    </w:lvl>
+    <w:lvl w:ilvl="7" w:tplc="04090019" w:tentative="1">
+      <w:start w:val="1"/>
+      <w:numFmt w:val="lowerLetter"/>
+      <w:lvlText w:val="%8."/>
+      <w:lvlJc w:val="left"/>
+      <w:pPr>
+        <w:ind w:left="5760" w:hanging="360"/>
+      </w:pPr>
+    </w:lvl>
+    <w:lvl w:ilvl="8" w:tplc="0409001B" w:tentative="1">
+      <w:start w:val="1"/>
+      <w:numFmt w:val="lowerRoman"/>
+      <w:lvlText w:val="%9."/>
+      <w:lvlJc w:val="right"/>
+      <w:pPr>
+        <w:ind w:left="6480" w:hanging="180"/>
+      </w:pPr>
+    </w:lvl>
+  </w:abstractNum>
+  <w:abstractNum w:abstractNumId="7" w15:restartNumberingAfterBreak="0">
     <w:nsid w:val="2C5E60BC"/>
     <w:multiLevelType w:val="multilevel"/>
     <w:tmpl w:val="D102E65A"/>
@@ -11934,7 +15145,7 @@
       </w:rPr>
     </w:lvl>
   </w:abstractNum>
-  <w:abstractNum w:abstractNumId="6" w15:restartNumberingAfterBreak="0">
+  <w:abstractNum w:abstractNumId="8" w15:restartNumberingAfterBreak="0">
     <w:nsid w:val="4CEF27BB"/>
     <w:multiLevelType w:val="hybridMultilevel"/>
     <w:tmpl w:val="1CF4276C"/>
@@ -12023,7 +15234,7 @@
       </w:pPr>
     </w:lvl>
   </w:abstractNum>
-  <w:abstractNum w:abstractNumId="7" w15:restartNumberingAfterBreak="0">
+  <w:abstractNum w:abstractNumId="9" w15:restartNumberingAfterBreak="0">
     <w:nsid w:val="5B9415B0"/>
     <w:multiLevelType w:val="hybridMultilevel"/>
     <w:tmpl w:val="4F7CCE0A"/>
@@ -12112,7 +15323,7 @@
       </w:pPr>
     </w:lvl>
   </w:abstractNum>
-  <w:abstractNum w:abstractNumId="8" w15:restartNumberingAfterBreak="0">
+  <w:abstractNum w:abstractNumId="10" w15:restartNumberingAfterBreak="0">
     <w:nsid w:val="607D7715"/>
     <w:multiLevelType w:val="multilevel"/>
     <w:tmpl w:val="4BFA0DF8"/>
@@ -12225,7 +15436,7 @@
       </w:rPr>
     </w:lvl>
   </w:abstractNum>
-  <w:abstractNum w:abstractNumId="9" w15:restartNumberingAfterBreak="0">
+  <w:abstractNum w:abstractNumId="11" w15:restartNumberingAfterBreak="0">
     <w:nsid w:val="628E258F"/>
     <w:multiLevelType w:val="hybridMultilevel"/>
     <w:tmpl w:val="4F7CCE0A"/>
@@ -12314,7 +15525,7 @@
       </w:pPr>
     </w:lvl>
   </w:abstractNum>
-  <w:abstractNum w:abstractNumId="10" w15:restartNumberingAfterBreak="0">
+  <w:abstractNum w:abstractNumId="12" w15:restartNumberingAfterBreak="0">
     <w:nsid w:val="648471F4"/>
     <w:multiLevelType w:val="hybridMultilevel"/>
     <w:tmpl w:val="99B0942C"/>
@@ -12403,7 +15614,7 @@
       </w:pPr>
     </w:lvl>
   </w:abstractNum>
-  <w:abstractNum w:abstractNumId="11" w15:restartNumberingAfterBreak="0">
+  <w:abstractNum w:abstractNumId="13" w15:restartNumberingAfterBreak="0">
     <w:nsid w:val="72CE0F42"/>
     <w:multiLevelType w:val="hybridMultilevel"/>
     <w:tmpl w:val="F7D07F12"/>
@@ -12492,7 +15703,7 @@
       </w:pPr>
     </w:lvl>
   </w:abstractNum>
-  <w:abstractNum w:abstractNumId="12" w15:restartNumberingAfterBreak="0">
+  <w:abstractNum w:abstractNumId="14" w15:restartNumberingAfterBreak="0">
     <w:nsid w:val="79D7768A"/>
     <w:multiLevelType w:val="multilevel"/>
     <w:tmpl w:val="A12E0D54"/>
@@ -12605,44 +15816,142 @@
       </w:rPr>
     </w:lvl>
   </w:abstractNum>
+  <w:abstractNum w:abstractNumId="15" w15:restartNumberingAfterBreak="0">
+    <w:nsid w:val="7CD42D11"/>
+    <w:multiLevelType w:val="hybridMultilevel"/>
+    <w:tmpl w:val="94E8EB1A"/>
+    <w:lvl w:ilvl="0" w:tplc="10A6F6E0">
+      <w:start w:val="1"/>
+      <w:numFmt w:val="decimal"/>
+      <w:lvlText w:val="%1."/>
+      <w:lvlJc w:val="left"/>
+      <w:pPr>
+        <w:ind w:left="1080" w:hanging="360"/>
+      </w:pPr>
+      <w:rPr>
+        <w:rFonts w:hint="default"/>
+      </w:rPr>
+    </w:lvl>
+    <w:lvl w:ilvl="1" w:tplc="04090019" w:tentative="1">
+      <w:start w:val="1"/>
+      <w:numFmt w:val="lowerLetter"/>
+      <w:lvlText w:val="%2."/>
+      <w:lvlJc w:val="left"/>
+      <w:pPr>
+        <w:ind w:left="1800" w:hanging="360"/>
+      </w:pPr>
+    </w:lvl>
+    <w:lvl w:ilvl="2" w:tplc="0409001B" w:tentative="1">
+      <w:start w:val="1"/>
+      <w:numFmt w:val="lowerRoman"/>
+      <w:lvlText w:val="%3."/>
+      <w:lvlJc w:val="right"/>
+      <w:pPr>
+        <w:ind w:left="2520" w:hanging="180"/>
+      </w:pPr>
+    </w:lvl>
+    <w:lvl w:ilvl="3" w:tplc="0409000F" w:tentative="1">
+      <w:start w:val="1"/>
+      <w:numFmt w:val="decimal"/>
+      <w:lvlText w:val="%4."/>
+      <w:lvlJc w:val="left"/>
+      <w:pPr>
+        <w:ind w:left="3240" w:hanging="360"/>
+      </w:pPr>
+    </w:lvl>
+    <w:lvl w:ilvl="4" w:tplc="04090019" w:tentative="1">
+      <w:start w:val="1"/>
+      <w:numFmt w:val="lowerLetter"/>
+      <w:lvlText w:val="%5."/>
+      <w:lvlJc w:val="left"/>
+      <w:pPr>
+        <w:ind w:left="3960" w:hanging="360"/>
+      </w:pPr>
+    </w:lvl>
+    <w:lvl w:ilvl="5" w:tplc="0409001B" w:tentative="1">
+      <w:start w:val="1"/>
+      <w:numFmt w:val="lowerRoman"/>
+      <w:lvlText w:val="%6."/>
+      <w:lvlJc w:val="right"/>
+      <w:pPr>
+        <w:ind w:left="4680" w:hanging="180"/>
+      </w:pPr>
+    </w:lvl>
+    <w:lvl w:ilvl="6" w:tplc="0409000F" w:tentative="1">
+      <w:start w:val="1"/>
+      <w:numFmt w:val="decimal"/>
+      <w:lvlText w:val="%7."/>
+      <w:lvlJc w:val="left"/>
+      <w:pPr>
+        <w:ind w:left="5400" w:hanging="360"/>
+      </w:pPr>
+    </w:lvl>
+    <w:lvl w:ilvl="7" w:tplc="04090019" w:tentative="1">
+      <w:start w:val="1"/>
+      <w:numFmt w:val="lowerLetter"/>
+      <w:lvlText w:val="%8."/>
+      <w:lvlJc w:val="left"/>
+      <w:pPr>
+        <w:ind w:left="6120" w:hanging="360"/>
+      </w:pPr>
+    </w:lvl>
+    <w:lvl w:ilvl="8" w:tplc="0409001B" w:tentative="1">
+      <w:start w:val="1"/>
+      <w:numFmt w:val="lowerRoman"/>
+      <w:lvlText w:val="%9."/>
+      <w:lvlJc w:val="right"/>
+      <w:pPr>
+        <w:ind w:left="6840" w:hanging="180"/>
+      </w:pPr>
+    </w:lvl>
+  </w:abstractNum>
   <w:num w:numId="1">
-    <w:abstractNumId w:val="6"/>
+    <w:abstractNumId w:val="8"/>
   </w:num>
   <w:num w:numId="2">
-    <w:abstractNumId w:val="8"/>
+    <w:abstractNumId w:val="10"/>
   </w:num>
   <w:num w:numId="3">
     <w:abstractNumId w:val="2"/>
   </w:num>
   <w:num w:numId="4">
-    <w:abstractNumId w:val="11"/>
+    <w:abstractNumId w:val="13"/>
   </w:num>
   <w:num w:numId="5">
     <w:abstractNumId w:val="3"/>
   </w:num>
   <w:num w:numId="6">
-    <w:abstractNumId w:val="12"/>
+    <w:abstractNumId w:val="14"/>
   </w:num>
   <w:num w:numId="7">
     <w:abstractNumId w:val="1"/>
   </w:num>
   <w:num w:numId="8">
-    <w:abstractNumId w:val="5"/>
+    <w:abstractNumId w:val="7"/>
   </w:num>
   <w:num w:numId="9">
     <w:abstractNumId w:val="0"/>
   </w:num>
   <w:num w:numId="10">
+    <w:abstractNumId w:val="6"/>
+  </w:num>
+  <w:num w:numId="11">
+    <w:abstractNumId w:val="9"/>
+  </w:num>
+  <w:num w:numId="12">
+    <w:abstractNumId w:val="11"/>
+  </w:num>
+  <w:num w:numId="13">
+    <w:abstractNumId w:val="12"/>
+  </w:num>
+  <w:num w:numId="14">
     <w:abstractNumId w:val="4"/>
   </w:num>
-  <w:num w:numId="11">
-    <w:abstractNumId w:val="7"/>
+  <w:num w:numId="15">
+    <w:abstractNumId w:val="15"/>
   </w:num>
-  <w:num w:numId="12">
-    <w:abstractNumId w:val="9"/>
-  </w:num>
-  <w:num w:numId="13">
-    <w:abstractNumId w:val="10"/>
+  <w:num w:numId="16">
+    <w:abstractNumId w:val="5"/>
   </w:num>
 </w:numbering>
 </file>
@@ -13411,7 +16720,7 @@
 </file>
 
 <file path=customXml/itemProps1.xml><?xml version="1.0" encoding="utf-8"?>
-<ds:datastoreItem xmlns:ds="http://schemas.openxmlformats.org/officeDocument/2006/customXml" ds:itemID="{645CC76F-B225-441E-B991-92A304D1D999}">
+<ds:datastoreItem xmlns:ds="http://schemas.openxmlformats.org/officeDocument/2006/customXml" ds:itemID="{F831A5B5-B4AA-40CD-909B-F4570A233F66}">
   <ds:schemaRefs>
     <ds:schemaRef ds:uri="http://schemas.openxmlformats.org/officeDocument/2006/bibliography"/>
   </ds:schemaRefs>

</xml_diff>

<commit_message>
added total counter, updated more test cases.
</commit_message>
<xml_diff>
--- a/Documents/todo-list_Documentation.docx
+++ b/Documents/todo-list_Documentation.docx
@@ -10017,21 +10017,7 @@
                 <w:rFonts w:ascii="Times New Roman" w:eastAsia="Arial" w:hAnsi="Times New Roman" w:cs="Times New Roman"/>
                 <w:sz w:val="24"/>
               </w:rPr>
-              <w:t xml:space="preserve">User Views a </w:t>
-            </w:r>
-            <w:r>
-              <w:rPr>
-                <w:rFonts w:ascii="Times New Roman" w:eastAsia="Arial" w:hAnsi="Times New Roman" w:cs="Times New Roman"/>
-                <w:sz w:val="24"/>
-              </w:rPr>
-              <w:t>Completed</w:t>
-            </w:r>
-            <w:r>
-              <w:rPr>
-                <w:rFonts w:ascii="Times New Roman" w:eastAsia="Arial" w:hAnsi="Times New Roman" w:cs="Times New Roman"/>
-                <w:sz w:val="24"/>
-              </w:rPr>
-              <w:t xml:space="preserve"> Task</w:t>
+              <w:t>User Views a Completed Task</w:t>
             </w:r>
           </w:p>
         </w:tc>
@@ -10500,21 +10486,7 @@
                 <w:rFonts w:ascii="Times New Roman" w:eastAsia="Arial" w:hAnsi="Times New Roman" w:cs="Times New Roman"/>
                 <w:sz w:val="24"/>
               </w:rPr>
-              <w:t xml:space="preserve">The user will be allowed to see a </w:t>
-            </w:r>
-            <w:r>
-              <w:rPr>
-                <w:rFonts w:ascii="Times New Roman" w:eastAsia="Arial" w:hAnsi="Times New Roman" w:cs="Times New Roman"/>
-                <w:sz w:val="24"/>
-              </w:rPr>
-              <w:t>completed</w:t>
-            </w:r>
-            <w:r>
-              <w:rPr>
-                <w:rFonts w:ascii="Times New Roman" w:eastAsia="Arial" w:hAnsi="Times New Roman" w:cs="Times New Roman"/>
-                <w:sz w:val="24"/>
-              </w:rPr>
-              <w:t xml:space="preserve"> task by click on the </w:t>
+              <w:t xml:space="preserve">The user will be allowed to see a completed task by click on the </w:t>
             </w:r>
             <w:r>
               <w:rPr>
@@ -11052,42 +11024,7 @@
                 <w:rFonts w:ascii="Times New Roman" w:eastAsia="Arial" w:hAnsi="Times New Roman" w:cs="Times New Roman"/>
                 <w:sz w:val="24"/>
               </w:rPr>
-              <w:t>Medium – A user will</w:t>
-            </w:r>
-            <w:r>
-              <w:rPr>
-                <w:rFonts w:ascii="Times New Roman" w:eastAsia="Arial" w:hAnsi="Times New Roman" w:cs="Times New Roman"/>
-                <w:sz w:val="24"/>
-              </w:rPr>
-              <w:t xml:space="preserve"> view their </w:t>
-            </w:r>
-            <w:r>
-              <w:rPr>
-                <w:rFonts w:ascii="Times New Roman" w:eastAsia="Arial" w:hAnsi="Times New Roman" w:cs="Times New Roman"/>
-                <w:sz w:val="24"/>
-              </w:rPr>
-              <w:t xml:space="preserve">completed </w:t>
-            </w:r>
-            <w:r>
-              <w:rPr>
-                <w:rFonts w:ascii="Times New Roman" w:eastAsia="Arial" w:hAnsi="Times New Roman" w:cs="Times New Roman"/>
-                <w:sz w:val="24"/>
-              </w:rPr>
-              <w:t xml:space="preserve">tasks </w:t>
-            </w:r>
-            <w:r>
-              <w:rPr>
-                <w:rFonts w:ascii="Times New Roman" w:eastAsia="Arial" w:hAnsi="Times New Roman" w:cs="Times New Roman"/>
-                <w:sz w:val="24"/>
-              </w:rPr>
-              <w:t>less often</w:t>
-            </w:r>
-            <w:r>
-              <w:rPr>
-                <w:rFonts w:ascii="Times New Roman" w:eastAsia="Arial" w:hAnsi="Times New Roman" w:cs="Times New Roman"/>
-                <w:sz w:val="24"/>
-              </w:rPr>
-              <w:t xml:space="preserve">. </w:t>
+              <w:t xml:space="preserve">Medium – A user will view their completed tasks less often. </w:t>
             </w:r>
           </w:p>
         </w:tc>
@@ -11166,14 +11103,7 @@
                 <w:rFonts w:ascii="Times New Roman" w:eastAsia="Arial" w:hAnsi="Times New Roman" w:cs="Times New Roman"/>
                 <w:sz w:val="24"/>
               </w:rPr>
-              <w:t xml:space="preserve">An internet connection is established and the user can access the main page. </w:t>
-            </w:r>
-            <w:r>
-              <w:rPr>
-                <w:rFonts w:ascii="Times New Roman" w:eastAsia="Arial" w:hAnsi="Times New Roman" w:cs="Times New Roman"/>
-                <w:sz w:val="24"/>
-              </w:rPr>
-              <w:t>A connection to the database is established.</w:t>
+              <w:t>An internet connection is established and the user can access the main page. A connection to the database is established.</w:t>
             </w:r>
           </w:p>
         </w:tc>
@@ -11371,14 +11301,7 @@
                 <w:rFonts w:ascii="Times New Roman" w:eastAsia="Arial" w:hAnsi="Times New Roman" w:cs="Times New Roman"/>
                 <w:sz w:val="24"/>
               </w:rPr>
-              <w:t xml:space="preserve">User Views </w:t>
-            </w:r>
-            <w:r>
-              <w:rPr>
-                <w:rFonts w:ascii="Times New Roman" w:eastAsia="Arial" w:hAnsi="Times New Roman" w:cs="Times New Roman"/>
-                <w:sz w:val="24"/>
-              </w:rPr>
-              <w:t>Total of all tasks</w:t>
+              <w:t>User Views Total of all tasks</w:t>
             </w:r>
           </w:p>
         </w:tc>
@@ -11847,14 +11770,7 @@
                 <w:rFonts w:ascii="Times New Roman" w:eastAsia="Arial" w:hAnsi="Times New Roman" w:cs="Times New Roman"/>
                 <w:sz w:val="24"/>
               </w:rPr>
-              <w:t xml:space="preserve">The user will </w:t>
-            </w:r>
-            <w:r>
-              <w:rPr>
-                <w:rFonts w:ascii="Times New Roman" w:eastAsia="Arial" w:hAnsi="Times New Roman" w:cs="Times New Roman"/>
-                <w:sz w:val="24"/>
-              </w:rPr>
-              <w:t>see the total of each status of tasks.</w:t>
+              <w:t>The user will see the total of each status of tasks.</w:t>
             </w:r>
           </w:p>
         </w:tc>
@@ -12497,23 +12413,7 @@
           <w:sz w:val="24"/>
           <w:szCs w:val="24"/>
         </w:rPr>
-        <w:t xml:space="preserve"> </w:t>
-      </w:r>
-      <w:r>
-        <w:rPr>
-          <w:rFonts w:ascii="Times New Roman" w:hAnsi="Times New Roman" w:cs="Times New Roman"/>
-          <w:sz w:val="24"/>
-          <w:szCs w:val="24"/>
-        </w:rPr>
-        <w:t>TEST</w:t>
-      </w:r>
-      <w:r>
-        <w:rPr>
-          <w:rFonts w:ascii="Times New Roman" w:hAnsi="Times New Roman" w:cs="Times New Roman"/>
-          <w:sz w:val="24"/>
-          <w:szCs w:val="24"/>
-        </w:rPr>
-        <w:t xml:space="preserve"> CASES</w:t>
+        <w:t xml:space="preserve"> TEST CASES</w:t>
       </w:r>
     </w:p>
     <w:p>
@@ -12734,15 +12634,7 @@
                 <w:sz w:val="24"/>
                 <w:szCs w:val="24"/>
               </w:rPr>
-              <w:t xml:space="preserve"> </w:t>
-            </w:r>
-            <w:r>
-              <w:rPr>
-                <w:rFonts w:ascii="Times New Roman" w:hAnsi="Times New Roman" w:cs="Times New Roman"/>
-                <w:sz w:val="24"/>
-                <w:szCs w:val="24"/>
-              </w:rPr>
-              <w:t>Alaa A-Naber</w:t>
+              <w:t xml:space="preserve"> Alaa A-Naber</w:t>
             </w:r>
           </w:p>
           <w:p>
@@ -12832,17 +12724,31 @@
                 <w:szCs w:val="24"/>
               </w:rPr>
             </w:pPr>
-            <w:bookmarkStart w:id="0" w:name="_GoBack"/>
-            <w:bookmarkEnd w:id="0"/>
-          </w:p>
-          <w:p>
-            <w:pPr>
-              <w:rPr>
-                <w:rFonts w:ascii="Times New Roman" w:hAnsi="Times New Roman" w:cs="Times New Roman"/>
-                <w:sz w:val="24"/>
-                <w:szCs w:val="24"/>
-              </w:rPr>
-            </w:pPr>
+            <w:r>
+              <w:rPr>
+                <w:rFonts w:ascii="Times New Roman" w:hAnsi="Times New Roman" w:cs="Times New Roman"/>
+                <w:sz w:val="24"/>
+                <w:szCs w:val="24"/>
+              </w:rPr>
+              <w:t>The user is on the main page.</w:t>
+            </w:r>
+          </w:p>
+          <w:p>
+            <w:pPr>
+              <w:rPr>
+                <w:rFonts w:ascii="Times New Roman" w:hAnsi="Times New Roman" w:cs="Times New Roman"/>
+                <w:sz w:val="24"/>
+                <w:szCs w:val="24"/>
+              </w:rPr>
+            </w:pPr>
+            <w:r>
+              <w:rPr>
+                <w:rFonts w:ascii="Times New Roman" w:hAnsi="Times New Roman" w:cs="Times New Roman"/>
+                <w:sz w:val="24"/>
+                <w:szCs w:val="24"/>
+              </w:rPr>
+              <w:t>The system shows the addition form.</w:t>
+            </w:r>
           </w:p>
         </w:tc>
       </w:tr>
@@ -12856,6 +12762,477 @@
         </w:rPr>
       </w:pPr>
     </w:p>
+    <w:tbl>
+      <w:tblPr>
+        <w:tblStyle w:val="TableGrid"/>
+        <w:tblW w:w="0" w:type="auto"/>
+        <w:tblLook w:val="04A0" w:firstRow="1" w:lastRow="0" w:firstColumn="1" w:lastColumn="0" w:noHBand="0" w:noVBand="1"/>
+      </w:tblPr>
+      <w:tblGrid>
+        <w:gridCol w:w="715"/>
+        <w:gridCol w:w="2863"/>
+        <w:gridCol w:w="2870"/>
+        <w:gridCol w:w="1083"/>
+        <w:gridCol w:w="1819"/>
+      </w:tblGrid>
+      <w:tr>
+        <w:tc>
+          <w:tcPr>
+            <w:tcW w:w="715" w:type="dxa"/>
+          </w:tcPr>
+          <w:p>
+            <w:pPr>
+              <w:rPr>
+                <w:rFonts w:ascii="Times New Roman" w:hAnsi="Times New Roman" w:cs="Times New Roman"/>
+                <w:sz w:val="24"/>
+                <w:szCs w:val="24"/>
+              </w:rPr>
+            </w:pPr>
+            <w:r>
+              <w:rPr>
+                <w:rFonts w:ascii="Times New Roman" w:hAnsi="Times New Roman" w:cs="Times New Roman"/>
+                <w:sz w:val="24"/>
+                <w:szCs w:val="24"/>
+              </w:rPr>
+              <w:t>Step</w:t>
+            </w:r>
+          </w:p>
+        </w:tc>
+        <w:tc>
+          <w:tcPr>
+            <w:tcW w:w="2863" w:type="dxa"/>
+          </w:tcPr>
+          <w:p>
+            <w:pPr>
+              <w:rPr>
+                <w:rFonts w:ascii="Times New Roman" w:hAnsi="Times New Roman" w:cs="Times New Roman"/>
+                <w:sz w:val="24"/>
+                <w:szCs w:val="24"/>
+              </w:rPr>
+            </w:pPr>
+            <w:r>
+              <w:rPr>
+                <w:rFonts w:ascii="Times New Roman" w:hAnsi="Times New Roman" w:cs="Times New Roman"/>
+                <w:sz w:val="24"/>
+                <w:szCs w:val="24"/>
+              </w:rPr>
+              <w:t>Action</w:t>
+            </w:r>
+          </w:p>
+        </w:tc>
+        <w:tc>
+          <w:tcPr>
+            <w:tcW w:w="2870" w:type="dxa"/>
+          </w:tcPr>
+          <w:p>
+            <w:pPr>
+              <w:rPr>
+                <w:rFonts w:ascii="Times New Roman" w:hAnsi="Times New Roman" w:cs="Times New Roman"/>
+                <w:sz w:val="24"/>
+                <w:szCs w:val="24"/>
+              </w:rPr>
+            </w:pPr>
+            <w:r>
+              <w:rPr>
+                <w:rFonts w:ascii="Times New Roman" w:hAnsi="Times New Roman" w:cs="Times New Roman"/>
+                <w:sz w:val="24"/>
+                <w:szCs w:val="24"/>
+              </w:rPr>
+              <w:t>Expected System Response</w:t>
+            </w:r>
+          </w:p>
+        </w:tc>
+        <w:tc>
+          <w:tcPr>
+            <w:tcW w:w="1083" w:type="dxa"/>
+          </w:tcPr>
+          <w:p>
+            <w:pPr>
+              <w:rPr>
+                <w:rFonts w:ascii="Times New Roman" w:hAnsi="Times New Roman" w:cs="Times New Roman"/>
+                <w:sz w:val="24"/>
+                <w:szCs w:val="24"/>
+              </w:rPr>
+            </w:pPr>
+            <w:r>
+              <w:rPr>
+                <w:rFonts w:ascii="Times New Roman" w:hAnsi="Times New Roman" w:cs="Times New Roman"/>
+                <w:sz w:val="24"/>
+                <w:szCs w:val="24"/>
+              </w:rPr>
+              <w:t>Pass/Fail</w:t>
+            </w:r>
+          </w:p>
+        </w:tc>
+        <w:tc>
+          <w:tcPr>
+            <w:tcW w:w="1819" w:type="dxa"/>
+          </w:tcPr>
+          <w:p>
+            <w:pPr>
+              <w:rPr>
+                <w:rFonts w:ascii="Times New Roman" w:hAnsi="Times New Roman" w:cs="Times New Roman"/>
+                <w:sz w:val="24"/>
+                <w:szCs w:val="24"/>
+              </w:rPr>
+            </w:pPr>
+            <w:r>
+              <w:rPr>
+                <w:rFonts w:ascii="Times New Roman" w:hAnsi="Times New Roman" w:cs="Times New Roman"/>
+                <w:sz w:val="24"/>
+                <w:szCs w:val="24"/>
+              </w:rPr>
+              <w:t>Comment</w:t>
+            </w:r>
+          </w:p>
+        </w:tc>
+      </w:tr>
+      <w:tr>
+        <w:tc>
+          <w:tcPr>
+            <w:tcW w:w="715" w:type="dxa"/>
+          </w:tcPr>
+          <w:p>
+            <w:pPr>
+              <w:rPr>
+                <w:rFonts w:ascii="Times New Roman" w:hAnsi="Times New Roman" w:cs="Times New Roman"/>
+                <w:sz w:val="24"/>
+                <w:szCs w:val="24"/>
+              </w:rPr>
+            </w:pPr>
+            <w:r>
+              <w:rPr>
+                <w:rFonts w:ascii="Times New Roman" w:hAnsi="Times New Roman" w:cs="Times New Roman"/>
+                <w:sz w:val="24"/>
+                <w:szCs w:val="24"/>
+              </w:rPr>
+              <w:t>1.</w:t>
+            </w:r>
+          </w:p>
+        </w:tc>
+        <w:tc>
+          <w:tcPr>
+            <w:tcW w:w="2863" w:type="dxa"/>
+          </w:tcPr>
+          <w:p>
+            <w:pPr>
+              <w:rPr>
+                <w:rFonts w:ascii="Times New Roman" w:hAnsi="Times New Roman" w:cs="Times New Roman"/>
+                <w:sz w:val="24"/>
+                <w:szCs w:val="24"/>
+              </w:rPr>
+            </w:pPr>
+            <w:r>
+              <w:rPr>
+                <w:rFonts w:ascii="Times New Roman" w:hAnsi="Times New Roman" w:cs="Times New Roman"/>
+                <w:sz w:val="24"/>
+                <w:szCs w:val="24"/>
+              </w:rPr>
+              <w:t>F</w:t>
+            </w:r>
+            <w:r>
+              <w:rPr>
+                <w:rFonts w:ascii="Times New Roman" w:hAnsi="Times New Roman" w:cs="Times New Roman"/>
+                <w:sz w:val="24"/>
+                <w:szCs w:val="24"/>
+              </w:rPr>
+              <w:t>ill in form.</w:t>
+            </w:r>
+          </w:p>
+          <w:p>
+            <w:pPr>
+              <w:rPr>
+                <w:rFonts w:ascii="Times New Roman" w:hAnsi="Times New Roman" w:cs="Times New Roman"/>
+                <w:sz w:val="24"/>
+                <w:szCs w:val="24"/>
+              </w:rPr>
+            </w:pPr>
+            <w:r>
+              <w:rPr>
+                <w:rFonts w:ascii="Times New Roman" w:hAnsi="Times New Roman" w:cs="Times New Roman"/>
+                <w:sz w:val="24"/>
+                <w:szCs w:val="24"/>
+              </w:rPr>
+              <w:t>Title, Description, Due Date, Status</w:t>
+            </w:r>
+          </w:p>
+        </w:tc>
+        <w:tc>
+          <w:tcPr>
+            <w:tcW w:w="2870" w:type="dxa"/>
+          </w:tcPr>
+          <w:p>
+            <w:pPr>
+              <w:rPr>
+                <w:rFonts w:ascii="Times New Roman" w:hAnsi="Times New Roman" w:cs="Times New Roman"/>
+                <w:sz w:val="24"/>
+                <w:szCs w:val="24"/>
+              </w:rPr>
+            </w:pPr>
+            <w:r>
+              <w:rPr>
+                <w:rFonts w:ascii="Times New Roman" w:hAnsi="Times New Roman" w:cs="Times New Roman"/>
+                <w:sz w:val="24"/>
+                <w:szCs w:val="24"/>
+              </w:rPr>
+              <w:t>The system allows full submission of fields.</w:t>
+            </w:r>
+          </w:p>
+        </w:tc>
+        <w:tc>
+          <w:tcPr>
+            <w:tcW w:w="1083" w:type="dxa"/>
+          </w:tcPr>
+          <w:p>
+            <w:pPr>
+              <w:rPr>
+                <w:rFonts w:ascii="Times New Roman" w:hAnsi="Times New Roman" w:cs="Times New Roman"/>
+                <w:sz w:val="24"/>
+                <w:szCs w:val="24"/>
+              </w:rPr>
+            </w:pPr>
+            <w:r>
+              <w:rPr>
+                <w:rFonts w:ascii="Times New Roman" w:hAnsi="Times New Roman" w:cs="Times New Roman"/>
+                <w:sz w:val="24"/>
+                <w:szCs w:val="24"/>
+              </w:rPr>
+              <w:t>Pass</w:t>
+            </w:r>
+          </w:p>
+        </w:tc>
+        <w:tc>
+          <w:tcPr>
+            <w:tcW w:w="1819" w:type="dxa"/>
+          </w:tcPr>
+          <w:p>
+            <w:pPr>
+              <w:rPr>
+                <w:rFonts w:ascii="Times New Roman" w:hAnsi="Times New Roman" w:cs="Times New Roman"/>
+                <w:sz w:val="24"/>
+                <w:szCs w:val="24"/>
+              </w:rPr>
+            </w:pPr>
+          </w:p>
+        </w:tc>
+      </w:tr>
+      <w:tr>
+        <w:tc>
+          <w:tcPr>
+            <w:tcW w:w="715" w:type="dxa"/>
+          </w:tcPr>
+          <w:p>
+            <w:pPr>
+              <w:rPr>
+                <w:rFonts w:ascii="Times New Roman" w:hAnsi="Times New Roman" w:cs="Times New Roman"/>
+                <w:sz w:val="24"/>
+                <w:szCs w:val="24"/>
+              </w:rPr>
+            </w:pPr>
+            <w:r>
+              <w:rPr>
+                <w:rFonts w:ascii="Times New Roman" w:hAnsi="Times New Roman" w:cs="Times New Roman"/>
+                <w:sz w:val="24"/>
+                <w:szCs w:val="24"/>
+              </w:rPr>
+              <w:t>2.</w:t>
+            </w:r>
+          </w:p>
+        </w:tc>
+        <w:tc>
+          <w:tcPr>
+            <w:tcW w:w="2863" w:type="dxa"/>
+          </w:tcPr>
+          <w:p>
+            <w:pPr>
+              <w:rPr>
+                <w:rFonts w:ascii="Times New Roman" w:hAnsi="Times New Roman" w:cs="Times New Roman"/>
+                <w:sz w:val="24"/>
+                <w:szCs w:val="24"/>
+              </w:rPr>
+            </w:pPr>
+            <w:r>
+              <w:rPr>
+                <w:rFonts w:ascii="Times New Roman" w:hAnsi="Times New Roman" w:cs="Times New Roman"/>
+                <w:sz w:val="24"/>
+                <w:szCs w:val="24"/>
+              </w:rPr>
+              <w:t>Press Submit.</w:t>
+            </w:r>
+          </w:p>
+        </w:tc>
+        <w:tc>
+          <w:tcPr>
+            <w:tcW w:w="2870" w:type="dxa"/>
+          </w:tcPr>
+          <w:p>
+            <w:pPr>
+              <w:rPr>
+                <w:rFonts w:ascii="Times New Roman" w:hAnsi="Times New Roman" w:cs="Times New Roman"/>
+                <w:sz w:val="24"/>
+                <w:szCs w:val="24"/>
+              </w:rPr>
+            </w:pPr>
+            <w:r>
+              <w:rPr>
+                <w:rFonts w:ascii="Times New Roman" w:hAnsi="Times New Roman" w:cs="Times New Roman"/>
+                <w:sz w:val="24"/>
+                <w:szCs w:val="24"/>
+              </w:rPr>
+              <w:t>The form information goes into the database.</w:t>
+            </w:r>
+          </w:p>
+        </w:tc>
+        <w:tc>
+          <w:tcPr>
+            <w:tcW w:w="1083" w:type="dxa"/>
+          </w:tcPr>
+          <w:p>
+            <w:pPr>
+              <w:rPr>
+                <w:rFonts w:ascii="Times New Roman" w:hAnsi="Times New Roman" w:cs="Times New Roman"/>
+                <w:sz w:val="24"/>
+                <w:szCs w:val="24"/>
+              </w:rPr>
+            </w:pPr>
+            <w:r>
+              <w:rPr>
+                <w:rFonts w:ascii="Times New Roman" w:hAnsi="Times New Roman" w:cs="Times New Roman"/>
+                <w:sz w:val="24"/>
+                <w:szCs w:val="24"/>
+              </w:rPr>
+              <w:t>Pass</w:t>
+            </w:r>
+          </w:p>
+        </w:tc>
+        <w:tc>
+          <w:tcPr>
+            <w:tcW w:w="1819" w:type="dxa"/>
+          </w:tcPr>
+          <w:p>
+            <w:pPr>
+              <w:rPr>
+                <w:rFonts w:ascii="Times New Roman" w:hAnsi="Times New Roman" w:cs="Times New Roman"/>
+                <w:sz w:val="24"/>
+                <w:szCs w:val="24"/>
+              </w:rPr>
+            </w:pPr>
+            <w:r>
+              <w:rPr>
+                <w:rFonts w:ascii="Times New Roman" w:hAnsi="Times New Roman" w:cs="Times New Roman"/>
+                <w:sz w:val="24"/>
+                <w:szCs w:val="24"/>
+              </w:rPr>
+              <w:t>Information goes to the table with the specific status selected.</w:t>
+            </w:r>
+          </w:p>
+        </w:tc>
+      </w:tr>
+      <w:tr>
+        <w:tc>
+          <w:tcPr>
+            <w:tcW w:w="715" w:type="dxa"/>
+          </w:tcPr>
+          <w:p>
+            <w:pPr>
+              <w:rPr>
+                <w:rFonts w:ascii="Times New Roman" w:hAnsi="Times New Roman" w:cs="Times New Roman"/>
+                <w:sz w:val="24"/>
+                <w:szCs w:val="24"/>
+              </w:rPr>
+            </w:pPr>
+            <w:r>
+              <w:rPr>
+                <w:rFonts w:ascii="Times New Roman" w:hAnsi="Times New Roman" w:cs="Times New Roman"/>
+                <w:sz w:val="24"/>
+                <w:szCs w:val="24"/>
+              </w:rPr>
+              <w:t>3.</w:t>
+            </w:r>
+          </w:p>
+        </w:tc>
+        <w:tc>
+          <w:tcPr>
+            <w:tcW w:w="2863" w:type="dxa"/>
+          </w:tcPr>
+          <w:p>
+            <w:pPr>
+              <w:rPr>
+                <w:rFonts w:ascii="Times New Roman" w:hAnsi="Times New Roman" w:cs="Times New Roman"/>
+                <w:sz w:val="24"/>
+                <w:szCs w:val="24"/>
+              </w:rPr>
+            </w:pPr>
+            <w:r>
+              <w:rPr>
+                <w:rFonts w:ascii="Times New Roman" w:hAnsi="Times New Roman" w:cs="Times New Roman"/>
+                <w:sz w:val="24"/>
+                <w:szCs w:val="24"/>
+              </w:rPr>
+              <w:t>User waits for completion.</w:t>
+            </w:r>
+          </w:p>
+        </w:tc>
+        <w:tc>
+          <w:tcPr>
+            <w:tcW w:w="2870" w:type="dxa"/>
+          </w:tcPr>
+          <w:p>
+            <w:pPr>
+              <w:rPr>
+                <w:rFonts w:ascii="Times New Roman" w:hAnsi="Times New Roman" w:cs="Times New Roman"/>
+                <w:sz w:val="24"/>
+                <w:szCs w:val="24"/>
+              </w:rPr>
+            </w:pPr>
+            <w:r>
+              <w:rPr>
+                <w:rFonts w:ascii="Times New Roman" w:hAnsi="Times New Roman" w:cs="Times New Roman"/>
+                <w:sz w:val="24"/>
+                <w:szCs w:val="24"/>
+              </w:rPr>
+              <w:t>System redirects user to main page and counter goes up.</w:t>
+            </w:r>
+          </w:p>
+        </w:tc>
+        <w:tc>
+          <w:tcPr>
+            <w:tcW w:w="1083" w:type="dxa"/>
+          </w:tcPr>
+          <w:p>
+            <w:pPr>
+              <w:rPr>
+                <w:rFonts w:ascii="Times New Roman" w:hAnsi="Times New Roman" w:cs="Times New Roman"/>
+                <w:sz w:val="24"/>
+                <w:szCs w:val="24"/>
+              </w:rPr>
+            </w:pPr>
+            <w:r>
+              <w:rPr>
+                <w:rFonts w:ascii="Times New Roman" w:hAnsi="Times New Roman" w:cs="Times New Roman"/>
+                <w:sz w:val="24"/>
+                <w:szCs w:val="24"/>
+              </w:rPr>
+              <w:t>Pass</w:t>
+            </w:r>
+          </w:p>
+        </w:tc>
+        <w:tc>
+          <w:tcPr>
+            <w:tcW w:w="1819" w:type="dxa"/>
+          </w:tcPr>
+          <w:p>
+            <w:pPr>
+              <w:rPr>
+                <w:rFonts w:ascii="Times New Roman" w:hAnsi="Times New Roman" w:cs="Times New Roman"/>
+                <w:sz w:val="24"/>
+                <w:szCs w:val="24"/>
+              </w:rPr>
+            </w:pPr>
+          </w:p>
+        </w:tc>
+      </w:tr>
+    </w:tbl>
     <w:p>
       <w:pPr>
         <w:rPr>
@@ -12863,8 +13240,2413 @@
           <w:sz w:val="24"/>
           <w:szCs w:val="24"/>
         </w:rPr>
+      </w:pPr>
+    </w:p>
+    <w:tbl>
+      <w:tblPr>
+        <w:tblStyle w:val="TableGrid"/>
+        <w:tblW w:w="0" w:type="auto"/>
+        <w:tblLook w:val="04A0" w:firstRow="1" w:lastRow="0" w:firstColumn="1" w:lastColumn="0" w:noHBand="0" w:noVBand="1"/>
+      </w:tblPr>
+      <w:tblGrid>
+        <w:gridCol w:w="9350"/>
+      </w:tblGrid>
+      <w:tr>
+        <w:tc>
+          <w:tcPr>
+            <w:tcW w:w="9350" w:type="dxa"/>
+          </w:tcPr>
+          <w:p>
+            <w:pPr>
+              <w:rPr>
+                <w:rFonts w:ascii="Times New Roman" w:hAnsi="Times New Roman" w:cs="Times New Roman"/>
+                <w:sz w:val="24"/>
+                <w:szCs w:val="24"/>
+              </w:rPr>
+            </w:pPr>
+            <w:r>
+              <w:rPr>
+                <w:rFonts w:ascii="Times New Roman" w:hAnsi="Times New Roman" w:cs="Times New Roman"/>
+                <w:b/>
+                <w:sz w:val="24"/>
+                <w:szCs w:val="24"/>
+              </w:rPr>
+              <w:t>Post-condition</w:t>
+            </w:r>
+          </w:p>
+          <w:p>
+            <w:pPr>
+              <w:rPr>
+                <w:rFonts w:ascii="Times New Roman" w:hAnsi="Times New Roman" w:cs="Times New Roman"/>
+                <w:sz w:val="24"/>
+                <w:szCs w:val="24"/>
+              </w:rPr>
+            </w:pPr>
+            <w:r>
+              <w:rPr>
+                <w:rFonts w:ascii="Times New Roman" w:hAnsi="Times New Roman" w:cs="Times New Roman"/>
+                <w:sz w:val="24"/>
+                <w:szCs w:val="24"/>
+              </w:rPr>
+              <w:t xml:space="preserve">1.The information has been saved into the </w:t>
+            </w:r>
+            <w:r>
+              <w:rPr>
+                <w:rFonts w:ascii="Times New Roman" w:hAnsi="Times New Roman" w:cs="Times New Roman"/>
+                <w:sz w:val="24"/>
+                <w:szCs w:val="24"/>
+              </w:rPr>
+              <w:t>database</w:t>
+            </w:r>
+            <w:r>
+              <w:rPr>
+                <w:rFonts w:ascii="Times New Roman" w:hAnsi="Times New Roman" w:cs="Times New Roman"/>
+                <w:sz w:val="24"/>
+                <w:szCs w:val="24"/>
+              </w:rPr>
+              <w:t>.</w:t>
+            </w:r>
+            <w:r>
+              <w:rPr>
+                <w:rFonts w:ascii="Times New Roman" w:hAnsi="Times New Roman" w:cs="Times New Roman"/>
+                <w:b/>
+                <w:sz w:val="24"/>
+                <w:szCs w:val="24"/>
+              </w:rPr>
+              <w:t xml:space="preserve"> </w:t>
+            </w:r>
+          </w:p>
+        </w:tc>
+      </w:tr>
+    </w:tbl>
+    <w:p>
+      <w:pPr>
+        <w:rPr>
+          <w:rFonts w:ascii="Times New Roman" w:hAnsi="Times New Roman" w:cs="Times New Roman"/>
+          <w:sz w:val="24"/>
+          <w:szCs w:val="24"/>
+        </w:rPr>
+      </w:pPr>
+    </w:p>
+    <w:tbl>
+      <w:tblPr>
+        <w:tblStyle w:val="TableGrid"/>
+        <w:tblW w:w="0" w:type="auto"/>
+        <w:tblLook w:val="04A0" w:firstRow="1" w:lastRow="0" w:firstColumn="1" w:lastColumn="0" w:noHBand="0" w:noVBand="1"/>
+      </w:tblPr>
+      <w:tblGrid>
+        <w:gridCol w:w="9350"/>
+      </w:tblGrid>
+      <w:tr>
+        <w:tc>
+          <w:tcPr>
+            <w:tcW w:w="9350" w:type="dxa"/>
+            <w:shd w:val="clear" w:color="auto" w:fill="ACCBF9" w:themeFill="background2"/>
+          </w:tcPr>
+          <w:p>
+            <w:pPr>
+              <w:rPr>
+                <w:rFonts w:ascii="Times New Roman" w:hAnsi="Times New Roman" w:cs="Times New Roman"/>
+                <w:sz w:val="24"/>
+                <w:szCs w:val="24"/>
+              </w:rPr>
+            </w:pPr>
+            <w:r>
+              <w:rPr>
+                <w:rFonts w:ascii="Times New Roman" w:hAnsi="Times New Roman" w:cs="Times New Roman"/>
+                <w:b/>
+                <w:sz w:val="24"/>
+                <w:szCs w:val="24"/>
+              </w:rPr>
+              <w:t>Test Case #:</w:t>
+            </w:r>
+            <w:r>
+              <w:rPr>
+                <w:rFonts w:ascii="Times New Roman" w:hAnsi="Times New Roman" w:cs="Times New Roman"/>
+                <w:sz w:val="24"/>
+                <w:szCs w:val="24"/>
+              </w:rPr>
+              <w:t xml:space="preserve"> </w:t>
+            </w:r>
+            <w:r>
+              <w:rPr>
+                <w:rFonts w:ascii="Times New Roman" w:hAnsi="Times New Roman" w:cs="Times New Roman"/>
+                <w:sz w:val="24"/>
+                <w:szCs w:val="24"/>
+              </w:rPr>
+              <w:t>1.</w:t>
+            </w:r>
+            <w:r>
+              <w:rPr>
+                <w:rFonts w:ascii="Times New Roman" w:hAnsi="Times New Roman" w:cs="Times New Roman"/>
+                <w:sz w:val="24"/>
+                <w:szCs w:val="24"/>
+              </w:rPr>
+              <w:t>2</w:t>
+            </w:r>
+            <w:r>
+              <w:rPr>
+                <w:rFonts w:ascii="Times New Roman" w:hAnsi="Times New Roman" w:cs="Times New Roman"/>
+                <w:sz w:val="24"/>
+                <w:szCs w:val="24"/>
+              </w:rPr>
+              <w:t xml:space="preserve">                          </w:t>
+            </w:r>
+            <w:r>
+              <w:rPr>
+                <w:rFonts w:ascii="Times New Roman" w:hAnsi="Times New Roman" w:cs="Times New Roman"/>
+                <w:sz w:val="24"/>
+                <w:szCs w:val="24"/>
+              </w:rPr>
+              <w:t xml:space="preserve"> </w:t>
+            </w:r>
+            <w:r>
+              <w:rPr>
+                <w:rFonts w:ascii="Times New Roman" w:hAnsi="Times New Roman" w:cs="Times New Roman"/>
+                <w:sz w:val="24"/>
+                <w:szCs w:val="24"/>
+              </w:rPr>
+              <w:t xml:space="preserve">             </w:t>
+            </w:r>
+            <w:r>
+              <w:rPr>
+                <w:rFonts w:ascii="Times New Roman" w:hAnsi="Times New Roman" w:cs="Times New Roman"/>
+                <w:sz w:val="24"/>
+                <w:szCs w:val="24"/>
+              </w:rPr>
+              <w:t xml:space="preserve">   </w:t>
+            </w:r>
+            <w:r>
+              <w:rPr>
+                <w:rFonts w:ascii="Times New Roman" w:hAnsi="Times New Roman" w:cs="Times New Roman"/>
+                <w:b/>
+                <w:sz w:val="24"/>
+                <w:szCs w:val="24"/>
+              </w:rPr>
+              <w:t>Test Case Name:</w:t>
+            </w:r>
+            <w:r>
+              <w:rPr>
+                <w:rFonts w:ascii="Times New Roman" w:hAnsi="Times New Roman" w:cs="Times New Roman"/>
+                <w:sz w:val="24"/>
+                <w:szCs w:val="24"/>
+              </w:rPr>
+              <w:t xml:space="preserve"> </w:t>
+            </w:r>
+            <w:r>
+              <w:rPr>
+                <w:rFonts w:ascii="Times New Roman" w:hAnsi="Times New Roman" w:cs="Times New Roman"/>
+                <w:sz w:val="24"/>
+                <w:szCs w:val="24"/>
+              </w:rPr>
+              <w:t>Add task with special characters</w:t>
+            </w:r>
+          </w:p>
+          <w:p>
+            <w:pPr>
+              <w:rPr>
+                <w:rFonts w:ascii="Times New Roman" w:hAnsi="Times New Roman" w:cs="Times New Roman"/>
+                <w:sz w:val="24"/>
+                <w:szCs w:val="24"/>
+              </w:rPr>
+            </w:pPr>
+            <w:r>
+              <w:rPr>
+                <w:rFonts w:ascii="Times New Roman" w:hAnsi="Times New Roman" w:cs="Times New Roman"/>
+                <w:b/>
+                <w:sz w:val="24"/>
+                <w:szCs w:val="24"/>
+              </w:rPr>
+              <w:t>System:</w:t>
+            </w:r>
+            <w:r>
+              <w:rPr>
+                <w:rFonts w:ascii="Times New Roman" w:hAnsi="Times New Roman" w:cs="Times New Roman"/>
+                <w:sz w:val="24"/>
+                <w:szCs w:val="24"/>
+              </w:rPr>
+              <w:t xml:space="preserve"> </w:t>
+            </w:r>
+            <w:proofErr w:type="spellStart"/>
+            <w:r>
+              <w:rPr>
+                <w:rFonts w:ascii="Times New Roman" w:hAnsi="Times New Roman" w:cs="Times New Roman"/>
+                <w:sz w:val="24"/>
+                <w:szCs w:val="24"/>
+              </w:rPr>
+              <w:t>Todo</w:t>
+            </w:r>
+            <w:proofErr w:type="spellEnd"/>
+            <w:r>
+              <w:rPr>
+                <w:rFonts w:ascii="Times New Roman" w:hAnsi="Times New Roman" w:cs="Times New Roman"/>
+                <w:sz w:val="24"/>
+                <w:szCs w:val="24"/>
+              </w:rPr>
+              <w:t xml:space="preserve">-App                                       </w:t>
+            </w:r>
+            <w:r>
+              <w:rPr>
+                <w:rFonts w:ascii="Times New Roman" w:hAnsi="Times New Roman" w:cs="Times New Roman"/>
+                <w:b/>
+                <w:sz w:val="24"/>
+                <w:szCs w:val="24"/>
+              </w:rPr>
+              <w:t>Design Date:</w:t>
+            </w:r>
+            <w:r>
+              <w:rPr>
+                <w:rFonts w:ascii="Times New Roman" w:hAnsi="Times New Roman" w:cs="Times New Roman"/>
+                <w:sz w:val="24"/>
+                <w:szCs w:val="24"/>
+              </w:rPr>
+              <w:t xml:space="preserve"> 1/13/18</w:t>
+            </w:r>
+          </w:p>
+          <w:p>
+            <w:pPr>
+              <w:rPr>
+                <w:rFonts w:ascii="Times New Roman" w:hAnsi="Times New Roman" w:cs="Times New Roman"/>
+                <w:sz w:val="24"/>
+                <w:szCs w:val="24"/>
+              </w:rPr>
+            </w:pPr>
+            <w:r>
+              <w:rPr>
+                <w:rFonts w:ascii="Times New Roman" w:hAnsi="Times New Roman" w:cs="Times New Roman"/>
+                <w:b/>
+                <w:sz w:val="24"/>
+                <w:szCs w:val="24"/>
+              </w:rPr>
+              <w:t>Designed by:</w:t>
+            </w:r>
+            <w:r>
+              <w:rPr>
+                <w:rFonts w:ascii="Times New Roman" w:hAnsi="Times New Roman" w:cs="Times New Roman"/>
+                <w:sz w:val="24"/>
+                <w:szCs w:val="24"/>
+              </w:rPr>
+              <w:t xml:space="preserve"> Alaa A-Naber                         </w:t>
+            </w:r>
+            <w:r>
+              <w:rPr>
+                <w:rFonts w:ascii="Times New Roman" w:hAnsi="Times New Roman" w:cs="Times New Roman"/>
+                <w:b/>
+                <w:sz w:val="24"/>
+                <w:szCs w:val="24"/>
+              </w:rPr>
+              <w:t>Execution Date:</w:t>
+            </w:r>
+            <w:r>
+              <w:rPr>
+                <w:rFonts w:ascii="Times New Roman" w:hAnsi="Times New Roman" w:cs="Times New Roman"/>
+                <w:sz w:val="24"/>
+                <w:szCs w:val="24"/>
+              </w:rPr>
+              <w:t xml:space="preserve"> 1/13/18          </w:t>
+            </w:r>
+          </w:p>
+          <w:p>
+            <w:pPr>
+              <w:rPr>
+                <w:rFonts w:ascii="Times New Roman" w:hAnsi="Times New Roman" w:cs="Times New Roman"/>
+                <w:sz w:val="24"/>
+                <w:szCs w:val="24"/>
+              </w:rPr>
+            </w:pPr>
+            <w:r>
+              <w:rPr>
+                <w:rFonts w:ascii="Times New Roman" w:hAnsi="Times New Roman" w:cs="Times New Roman"/>
+                <w:b/>
+                <w:sz w:val="24"/>
+                <w:szCs w:val="24"/>
+              </w:rPr>
+              <w:t>Executed by:</w:t>
+            </w:r>
+            <w:r>
+              <w:rPr>
+                <w:rFonts w:ascii="Times New Roman" w:hAnsi="Times New Roman" w:cs="Times New Roman"/>
+                <w:sz w:val="24"/>
+                <w:szCs w:val="24"/>
+              </w:rPr>
+              <w:t xml:space="preserve"> Alaa A-Naber</w:t>
+            </w:r>
+          </w:p>
+          <w:p>
+            <w:pPr>
+              <w:rPr>
+                <w:rFonts w:ascii="Times New Roman" w:hAnsi="Times New Roman" w:cs="Times New Roman"/>
+                <w:sz w:val="24"/>
+                <w:szCs w:val="24"/>
+              </w:rPr>
+            </w:pPr>
+            <w:r>
+              <w:rPr>
+                <w:rFonts w:ascii="Times New Roman" w:hAnsi="Times New Roman" w:cs="Times New Roman"/>
+                <w:b/>
+                <w:sz w:val="24"/>
+                <w:szCs w:val="24"/>
+              </w:rPr>
+              <w:t xml:space="preserve">Short Description: </w:t>
+            </w:r>
+            <w:r>
+              <w:rPr>
+                <w:rFonts w:ascii="Times New Roman" w:hAnsi="Times New Roman" w:cs="Times New Roman"/>
+                <w:sz w:val="24"/>
+                <w:szCs w:val="24"/>
+              </w:rPr>
+              <w:t>Test the add task feature</w:t>
+            </w:r>
+            <w:r>
+              <w:rPr>
+                <w:rFonts w:ascii="Times New Roman" w:hAnsi="Times New Roman" w:cs="Times New Roman"/>
+                <w:sz w:val="24"/>
+                <w:szCs w:val="24"/>
+              </w:rPr>
+              <w:t xml:space="preserve"> with special characters.</w:t>
+            </w:r>
+          </w:p>
+        </w:tc>
+      </w:tr>
+    </w:tbl>
+    <w:p>
+      <w:pPr>
+        <w:rPr>
+          <w:rFonts w:ascii="Times New Roman" w:hAnsi="Times New Roman" w:cs="Times New Roman"/>
+          <w:sz w:val="24"/>
+          <w:szCs w:val="24"/>
+        </w:rPr>
+      </w:pPr>
+    </w:p>
+    <w:tbl>
+      <w:tblPr>
+        <w:tblStyle w:val="TableGrid"/>
+        <w:tblW w:w="0" w:type="auto"/>
+        <w:tblLook w:val="04A0" w:firstRow="1" w:lastRow="0" w:firstColumn="1" w:lastColumn="0" w:noHBand="0" w:noVBand="1"/>
+      </w:tblPr>
+      <w:tblGrid>
+        <w:gridCol w:w="9350"/>
+      </w:tblGrid>
+      <w:tr>
+        <w:tc>
+          <w:tcPr>
+            <w:tcW w:w="9350" w:type="dxa"/>
+          </w:tcPr>
+          <w:p>
+            <w:pPr>
+              <w:rPr>
+                <w:rFonts w:ascii="Times New Roman" w:hAnsi="Times New Roman" w:cs="Times New Roman"/>
+                <w:b/>
+                <w:sz w:val="24"/>
+                <w:szCs w:val="24"/>
+              </w:rPr>
+            </w:pPr>
+            <w:r>
+              <w:rPr>
+                <w:rFonts w:ascii="Times New Roman" w:hAnsi="Times New Roman" w:cs="Times New Roman"/>
+                <w:b/>
+                <w:sz w:val="24"/>
+                <w:szCs w:val="24"/>
+              </w:rPr>
+              <w:t>Pre-Conditions</w:t>
+            </w:r>
+          </w:p>
+          <w:p>
+            <w:pPr>
+              <w:rPr>
+                <w:rFonts w:ascii="Times New Roman" w:hAnsi="Times New Roman" w:cs="Times New Roman"/>
+                <w:sz w:val="24"/>
+                <w:szCs w:val="24"/>
+              </w:rPr>
+            </w:pPr>
+            <w:r>
+              <w:rPr>
+                <w:rFonts w:ascii="Times New Roman" w:hAnsi="Times New Roman" w:cs="Times New Roman"/>
+                <w:sz w:val="24"/>
+                <w:szCs w:val="24"/>
+              </w:rPr>
+              <w:t>The user is on the main page.</w:t>
+            </w:r>
+          </w:p>
+          <w:p>
+            <w:pPr>
+              <w:rPr>
+                <w:rFonts w:ascii="Times New Roman" w:hAnsi="Times New Roman" w:cs="Times New Roman"/>
+                <w:sz w:val="24"/>
+                <w:szCs w:val="24"/>
+              </w:rPr>
+            </w:pPr>
+            <w:r>
+              <w:rPr>
+                <w:rFonts w:ascii="Times New Roman" w:hAnsi="Times New Roman" w:cs="Times New Roman"/>
+                <w:sz w:val="24"/>
+                <w:szCs w:val="24"/>
+              </w:rPr>
+              <w:t>The system shows the addition form.</w:t>
+            </w:r>
+          </w:p>
+        </w:tc>
+      </w:tr>
+    </w:tbl>
+    <w:p>
+      <w:pPr>
+        <w:rPr>
+          <w:rFonts w:ascii="Times New Roman" w:hAnsi="Times New Roman" w:cs="Times New Roman"/>
+          <w:sz w:val="24"/>
+          <w:szCs w:val="24"/>
+        </w:rPr>
+      </w:pPr>
+    </w:p>
+    <w:tbl>
+      <w:tblPr>
+        <w:tblStyle w:val="TableGrid"/>
+        <w:tblW w:w="0" w:type="auto"/>
+        <w:tblLook w:val="04A0" w:firstRow="1" w:lastRow="0" w:firstColumn="1" w:lastColumn="0" w:noHBand="0" w:noVBand="1"/>
+      </w:tblPr>
+      <w:tblGrid>
+        <w:gridCol w:w="710"/>
+        <w:gridCol w:w="2765"/>
+        <w:gridCol w:w="2771"/>
+        <w:gridCol w:w="1083"/>
+        <w:gridCol w:w="2021"/>
+      </w:tblGrid>
+      <w:tr>
+        <w:tc>
+          <w:tcPr>
+            <w:tcW w:w="715" w:type="dxa"/>
+          </w:tcPr>
+          <w:p>
+            <w:pPr>
+              <w:rPr>
+                <w:rFonts w:ascii="Times New Roman" w:hAnsi="Times New Roman" w:cs="Times New Roman"/>
+                <w:sz w:val="24"/>
+                <w:szCs w:val="24"/>
+              </w:rPr>
+            </w:pPr>
+            <w:r>
+              <w:rPr>
+                <w:rFonts w:ascii="Times New Roman" w:hAnsi="Times New Roman" w:cs="Times New Roman"/>
+                <w:sz w:val="24"/>
+                <w:szCs w:val="24"/>
+              </w:rPr>
+              <w:t>Step</w:t>
+            </w:r>
+          </w:p>
+        </w:tc>
+        <w:tc>
+          <w:tcPr>
+            <w:tcW w:w="2863" w:type="dxa"/>
+          </w:tcPr>
+          <w:p>
+            <w:pPr>
+              <w:rPr>
+                <w:rFonts w:ascii="Times New Roman" w:hAnsi="Times New Roman" w:cs="Times New Roman"/>
+                <w:sz w:val="24"/>
+                <w:szCs w:val="24"/>
+              </w:rPr>
+            </w:pPr>
+            <w:r>
+              <w:rPr>
+                <w:rFonts w:ascii="Times New Roman" w:hAnsi="Times New Roman" w:cs="Times New Roman"/>
+                <w:sz w:val="24"/>
+                <w:szCs w:val="24"/>
+              </w:rPr>
+              <w:t>Action</w:t>
+            </w:r>
+          </w:p>
+        </w:tc>
+        <w:tc>
+          <w:tcPr>
+            <w:tcW w:w="2870" w:type="dxa"/>
+          </w:tcPr>
+          <w:p>
+            <w:pPr>
+              <w:rPr>
+                <w:rFonts w:ascii="Times New Roman" w:hAnsi="Times New Roman" w:cs="Times New Roman"/>
+                <w:sz w:val="24"/>
+                <w:szCs w:val="24"/>
+              </w:rPr>
+            </w:pPr>
+            <w:r>
+              <w:rPr>
+                <w:rFonts w:ascii="Times New Roman" w:hAnsi="Times New Roman" w:cs="Times New Roman"/>
+                <w:sz w:val="24"/>
+                <w:szCs w:val="24"/>
+              </w:rPr>
+              <w:t>Expected System Response</w:t>
+            </w:r>
+          </w:p>
+        </w:tc>
+        <w:tc>
+          <w:tcPr>
+            <w:tcW w:w="837" w:type="dxa"/>
+          </w:tcPr>
+          <w:p>
+            <w:pPr>
+              <w:rPr>
+                <w:rFonts w:ascii="Times New Roman" w:hAnsi="Times New Roman" w:cs="Times New Roman"/>
+                <w:sz w:val="24"/>
+                <w:szCs w:val="24"/>
+              </w:rPr>
+            </w:pPr>
+            <w:r>
+              <w:rPr>
+                <w:rFonts w:ascii="Times New Roman" w:hAnsi="Times New Roman" w:cs="Times New Roman"/>
+                <w:sz w:val="24"/>
+                <w:szCs w:val="24"/>
+              </w:rPr>
+              <w:t>Pass/Fail</w:t>
+            </w:r>
+          </w:p>
+        </w:tc>
+        <w:tc>
+          <w:tcPr>
+            <w:tcW w:w="2065" w:type="dxa"/>
+          </w:tcPr>
+          <w:p>
+            <w:pPr>
+              <w:rPr>
+                <w:rFonts w:ascii="Times New Roman" w:hAnsi="Times New Roman" w:cs="Times New Roman"/>
+                <w:sz w:val="24"/>
+                <w:szCs w:val="24"/>
+              </w:rPr>
+            </w:pPr>
+            <w:r>
+              <w:rPr>
+                <w:rFonts w:ascii="Times New Roman" w:hAnsi="Times New Roman" w:cs="Times New Roman"/>
+                <w:sz w:val="24"/>
+                <w:szCs w:val="24"/>
+              </w:rPr>
+              <w:t>Comment</w:t>
+            </w:r>
+          </w:p>
+        </w:tc>
+      </w:tr>
+      <w:tr>
+        <w:tc>
+          <w:tcPr>
+            <w:tcW w:w="715" w:type="dxa"/>
+          </w:tcPr>
+          <w:p>
+            <w:pPr>
+              <w:rPr>
+                <w:rFonts w:ascii="Times New Roman" w:hAnsi="Times New Roman" w:cs="Times New Roman"/>
+                <w:sz w:val="24"/>
+                <w:szCs w:val="24"/>
+              </w:rPr>
+            </w:pPr>
+            <w:r>
+              <w:rPr>
+                <w:rFonts w:ascii="Times New Roman" w:hAnsi="Times New Roman" w:cs="Times New Roman"/>
+                <w:sz w:val="24"/>
+                <w:szCs w:val="24"/>
+              </w:rPr>
+              <w:lastRenderedPageBreak/>
+              <w:t>1.</w:t>
+            </w:r>
+          </w:p>
+        </w:tc>
+        <w:tc>
+          <w:tcPr>
+            <w:tcW w:w="2863" w:type="dxa"/>
+          </w:tcPr>
+          <w:p>
+            <w:pPr>
+              <w:rPr>
+                <w:rFonts w:ascii="Times New Roman" w:hAnsi="Times New Roman" w:cs="Times New Roman"/>
+                <w:sz w:val="24"/>
+                <w:szCs w:val="24"/>
+              </w:rPr>
+            </w:pPr>
+            <w:r>
+              <w:rPr>
+                <w:rFonts w:ascii="Times New Roman" w:hAnsi="Times New Roman" w:cs="Times New Roman"/>
+                <w:sz w:val="24"/>
+                <w:szCs w:val="24"/>
+              </w:rPr>
+              <w:t>Fill in form.</w:t>
+            </w:r>
+          </w:p>
+          <w:p>
+            <w:pPr>
+              <w:rPr>
+                <w:rFonts w:ascii="Times New Roman" w:hAnsi="Times New Roman" w:cs="Times New Roman"/>
+                <w:sz w:val="24"/>
+                <w:szCs w:val="24"/>
+              </w:rPr>
+            </w:pPr>
+            <w:r>
+              <w:rPr>
+                <w:rFonts w:ascii="Times New Roman" w:hAnsi="Times New Roman" w:cs="Times New Roman"/>
+                <w:sz w:val="24"/>
+                <w:szCs w:val="24"/>
+              </w:rPr>
+              <w:t xml:space="preserve">With special characters such as ‘ “ % # \n </w:t>
+            </w:r>
+          </w:p>
+        </w:tc>
+        <w:tc>
+          <w:tcPr>
+            <w:tcW w:w="2870" w:type="dxa"/>
+          </w:tcPr>
+          <w:p>
+            <w:pPr>
+              <w:rPr>
+                <w:rFonts w:ascii="Times New Roman" w:hAnsi="Times New Roman" w:cs="Times New Roman"/>
+                <w:sz w:val="24"/>
+                <w:szCs w:val="24"/>
+              </w:rPr>
+            </w:pPr>
+            <w:r>
+              <w:rPr>
+                <w:rFonts w:ascii="Times New Roman" w:hAnsi="Times New Roman" w:cs="Times New Roman"/>
+                <w:sz w:val="24"/>
+                <w:szCs w:val="24"/>
+              </w:rPr>
+              <w:t>The system allows full submission of fields.</w:t>
+            </w:r>
+          </w:p>
+        </w:tc>
+        <w:tc>
+          <w:tcPr>
+            <w:tcW w:w="837" w:type="dxa"/>
+          </w:tcPr>
+          <w:p>
+            <w:pPr>
+              <w:rPr>
+                <w:rFonts w:ascii="Times New Roman" w:hAnsi="Times New Roman" w:cs="Times New Roman"/>
+                <w:sz w:val="24"/>
+                <w:szCs w:val="24"/>
+              </w:rPr>
+            </w:pPr>
+            <w:r>
+              <w:rPr>
+                <w:rFonts w:ascii="Times New Roman" w:hAnsi="Times New Roman" w:cs="Times New Roman"/>
+                <w:sz w:val="24"/>
+                <w:szCs w:val="24"/>
+              </w:rPr>
+              <w:t>Pass</w:t>
+            </w:r>
+          </w:p>
+        </w:tc>
+        <w:tc>
+          <w:tcPr>
+            <w:tcW w:w="2065" w:type="dxa"/>
+          </w:tcPr>
+          <w:p>
+            <w:pPr>
+              <w:rPr>
+                <w:rFonts w:ascii="Times New Roman" w:hAnsi="Times New Roman" w:cs="Times New Roman"/>
+                <w:sz w:val="24"/>
+                <w:szCs w:val="24"/>
+              </w:rPr>
+            </w:pPr>
+            <w:r>
+              <w:rPr>
+                <w:rFonts w:ascii="Times New Roman" w:hAnsi="Times New Roman" w:cs="Times New Roman"/>
+                <w:sz w:val="24"/>
+                <w:szCs w:val="24"/>
+              </w:rPr>
+              <w:t>This condition passes because there is a replacement for the quote character.</w:t>
+            </w:r>
+          </w:p>
+        </w:tc>
+      </w:tr>
+      <w:tr>
+        <w:tc>
+          <w:tcPr>
+            <w:tcW w:w="715" w:type="dxa"/>
+          </w:tcPr>
+          <w:p>
+            <w:pPr>
+              <w:rPr>
+                <w:rFonts w:ascii="Times New Roman" w:hAnsi="Times New Roman" w:cs="Times New Roman"/>
+                <w:sz w:val="24"/>
+                <w:szCs w:val="24"/>
+              </w:rPr>
+            </w:pPr>
+            <w:r>
+              <w:rPr>
+                <w:rFonts w:ascii="Times New Roman" w:hAnsi="Times New Roman" w:cs="Times New Roman"/>
+                <w:sz w:val="24"/>
+                <w:szCs w:val="24"/>
+              </w:rPr>
+              <w:t>2.</w:t>
+            </w:r>
+          </w:p>
+        </w:tc>
+        <w:tc>
+          <w:tcPr>
+            <w:tcW w:w="2863" w:type="dxa"/>
+          </w:tcPr>
+          <w:p>
+            <w:pPr>
+              <w:rPr>
+                <w:rFonts w:ascii="Times New Roman" w:hAnsi="Times New Roman" w:cs="Times New Roman"/>
+                <w:sz w:val="24"/>
+                <w:szCs w:val="24"/>
+              </w:rPr>
+            </w:pPr>
+            <w:r>
+              <w:rPr>
+                <w:rFonts w:ascii="Times New Roman" w:hAnsi="Times New Roman" w:cs="Times New Roman"/>
+                <w:sz w:val="24"/>
+                <w:szCs w:val="24"/>
+              </w:rPr>
+              <w:t>Press Submit.</w:t>
+            </w:r>
+          </w:p>
+        </w:tc>
+        <w:tc>
+          <w:tcPr>
+            <w:tcW w:w="2870" w:type="dxa"/>
+          </w:tcPr>
+          <w:p>
+            <w:pPr>
+              <w:rPr>
+                <w:rFonts w:ascii="Times New Roman" w:hAnsi="Times New Roman" w:cs="Times New Roman"/>
+                <w:sz w:val="24"/>
+                <w:szCs w:val="24"/>
+              </w:rPr>
+            </w:pPr>
+            <w:r>
+              <w:rPr>
+                <w:rFonts w:ascii="Times New Roman" w:hAnsi="Times New Roman" w:cs="Times New Roman"/>
+                <w:sz w:val="24"/>
+                <w:szCs w:val="24"/>
+              </w:rPr>
+              <w:t>The form information goes into the database.</w:t>
+            </w:r>
+          </w:p>
+        </w:tc>
+        <w:tc>
+          <w:tcPr>
+            <w:tcW w:w="837" w:type="dxa"/>
+          </w:tcPr>
+          <w:p>
+            <w:pPr>
+              <w:rPr>
+                <w:rFonts w:ascii="Times New Roman" w:hAnsi="Times New Roman" w:cs="Times New Roman"/>
+                <w:sz w:val="24"/>
+                <w:szCs w:val="24"/>
+              </w:rPr>
+            </w:pPr>
+            <w:r>
+              <w:rPr>
+                <w:rFonts w:ascii="Times New Roman" w:hAnsi="Times New Roman" w:cs="Times New Roman"/>
+                <w:sz w:val="24"/>
+                <w:szCs w:val="24"/>
+              </w:rPr>
+              <w:t>Pass</w:t>
+            </w:r>
+          </w:p>
+        </w:tc>
+        <w:tc>
+          <w:tcPr>
+            <w:tcW w:w="2065" w:type="dxa"/>
+          </w:tcPr>
+          <w:p>
+            <w:pPr>
+              <w:rPr>
+                <w:rFonts w:ascii="Times New Roman" w:hAnsi="Times New Roman" w:cs="Times New Roman"/>
+                <w:sz w:val="24"/>
+                <w:szCs w:val="24"/>
+              </w:rPr>
+            </w:pPr>
+            <w:r>
+              <w:rPr>
+                <w:rFonts w:ascii="Times New Roman" w:hAnsi="Times New Roman" w:cs="Times New Roman"/>
+                <w:sz w:val="24"/>
+                <w:szCs w:val="24"/>
+              </w:rPr>
+              <w:t>Information goes to the table with the specific status selected.</w:t>
+            </w:r>
+          </w:p>
+        </w:tc>
+      </w:tr>
+      <w:tr>
+        <w:tc>
+          <w:tcPr>
+            <w:tcW w:w="715" w:type="dxa"/>
+          </w:tcPr>
+          <w:p>
+            <w:pPr>
+              <w:rPr>
+                <w:rFonts w:ascii="Times New Roman" w:hAnsi="Times New Roman" w:cs="Times New Roman"/>
+                <w:sz w:val="24"/>
+                <w:szCs w:val="24"/>
+              </w:rPr>
+            </w:pPr>
+            <w:r>
+              <w:rPr>
+                <w:rFonts w:ascii="Times New Roman" w:hAnsi="Times New Roman" w:cs="Times New Roman"/>
+                <w:sz w:val="24"/>
+                <w:szCs w:val="24"/>
+              </w:rPr>
+              <w:t>3.</w:t>
+            </w:r>
+          </w:p>
+        </w:tc>
+        <w:tc>
+          <w:tcPr>
+            <w:tcW w:w="2863" w:type="dxa"/>
+          </w:tcPr>
+          <w:p>
+            <w:pPr>
+              <w:rPr>
+                <w:rFonts w:ascii="Times New Roman" w:hAnsi="Times New Roman" w:cs="Times New Roman"/>
+                <w:sz w:val="24"/>
+                <w:szCs w:val="24"/>
+              </w:rPr>
+            </w:pPr>
+            <w:r>
+              <w:rPr>
+                <w:rFonts w:ascii="Times New Roman" w:hAnsi="Times New Roman" w:cs="Times New Roman"/>
+                <w:sz w:val="24"/>
+                <w:szCs w:val="24"/>
+              </w:rPr>
+              <w:t>User waits for completion.</w:t>
+            </w:r>
+          </w:p>
+        </w:tc>
+        <w:tc>
+          <w:tcPr>
+            <w:tcW w:w="2870" w:type="dxa"/>
+          </w:tcPr>
+          <w:p>
+            <w:pPr>
+              <w:rPr>
+                <w:rFonts w:ascii="Times New Roman" w:hAnsi="Times New Roman" w:cs="Times New Roman"/>
+                <w:sz w:val="24"/>
+                <w:szCs w:val="24"/>
+              </w:rPr>
+            </w:pPr>
+            <w:r>
+              <w:rPr>
+                <w:rFonts w:ascii="Times New Roman" w:hAnsi="Times New Roman" w:cs="Times New Roman"/>
+                <w:sz w:val="24"/>
+                <w:szCs w:val="24"/>
+              </w:rPr>
+              <w:t>System redirects user to main page and counter goes up.</w:t>
+            </w:r>
+          </w:p>
+        </w:tc>
+        <w:tc>
+          <w:tcPr>
+            <w:tcW w:w="837" w:type="dxa"/>
+          </w:tcPr>
+          <w:p>
+            <w:pPr>
+              <w:rPr>
+                <w:rFonts w:ascii="Times New Roman" w:hAnsi="Times New Roman" w:cs="Times New Roman"/>
+                <w:sz w:val="24"/>
+                <w:szCs w:val="24"/>
+              </w:rPr>
+            </w:pPr>
+            <w:r>
+              <w:rPr>
+                <w:rFonts w:ascii="Times New Roman" w:hAnsi="Times New Roman" w:cs="Times New Roman"/>
+                <w:sz w:val="24"/>
+                <w:szCs w:val="24"/>
+              </w:rPr>
+              <w:t>Pass</w:t>
+            </w:r>
+          </w:p>
+        </w:tc>
+        <w:tc>
+          <w:tcPr>
+            <w:tcW w:w="2065" w:type="dxa"/>
+          </w:tcPr>
+          <w:p>
+            <w:pPr>
+              <w:rPr>
+                <w:rFonts w:ascii="Times New Roman" w:hAnsi="Times New Roman" w:cs="Times New Roman"/>
+                <w:sz w:val="24"/>
+                <w:szCs w:val="24"/>
+              </w:rPr>
+            </w:pPr>
+          </w:p>
+        </w:tc>
+      </w:tr>
+    </w:tbl>
+    <w:p>
+      <w:pPr>
+        <w:rPr>
+          <w:rFonts w:ascii="Times New Roman" w:hAnsi="Times New Roman" w:cs="Times New Roman"/>
+          <w:sz w:val="24"/>
+          <w:szCs w:val="24"/>
+        </w:rPr>
+      </w:pPr>
+    </w:p>
+    <w:tbl>
+      <w:tblPr>
+        <w:tblStyle w:val="TableGrid"/>
+        <w:tblW w:w="0" w:type="auto"/>
+        <w:tblLook w:val="04A0" w:firstRow="1" w:lastRow="0" w:firstColumn="1" w:lastColumn="0" w:noHBand="0" w:noVBand="1"/>
+      </w:tblPr>
+      <w:tblGrid>
+        <w:gridCol w:w="9350"/>
+      </w:tblGrid>
+      <w:tr>
+        <w:tc>
+          <w:tcPr>
+            <w:tcW w:w="9350" w:type="dxa"/>
+          </w:tcPr>
+          <w:p>
+            <w:pPr>
+              <w:rPr>
+                <w:rFonts w:ascii="Times New Roman" w:hAnsi="Times New Roman" w:cs="Times New Roman"/>
+                <w:sz w:val="24"/>
+                <w:szCs w:val="24"/>
+              </w:rPr>
+            </w:pPr>
+            <w:r>
+              <w:rPr>
+                <w:rFonts w:ascii="Times New Roman" w:hAnsi="Times New Roman" w:cs="Times New Roman"/>
+                <w:b/>
+                <w:sz w:val="24"/>
+                <w:szCs w:val="24"/>
+              </w:rPr>
+              <w:t>Post-condition</w:t>
+            </w:r>
+          </w:p>
+          <w:p>
+            <w:pPr>
+              <w:rPr>
+                <w:rFonts w:ascii="Times New Roman" w:hAnsi="Times New Roman" w:cs="Times New Roman"/>
+                <w:sz w:val="24"/>
+                <w:szCs w:val="24"/>
+              </w:rPr>
+            </w:pPr>
+            <w:r>
+              <w:rPr>
+                <w:rFonts w:ascii="Times New Roman" w:hAnsi="Times New Roman" w:cs="Times New Roman"/>
+                <w:sz w:val="24"/>
+                <w:szCs w:val="24"/>
+              </w:rPr>
+              <w:t>1.The information has been saved into the database.</w:t>
+            </w:r>
+            <w:r>
+              <w:rPr>
+                <w:rFonts w:ascii="Times New Roman" w:hAnsi="Times New Roman" w:cs="Times New Roman"/>
+                <w:b/>
+                <w:sz w:val="24"/>
+                <w:szCs w:val="24"/>
+              </w:rPr>
+              <w:t xml:space="preserve"> </w:t>
+            </w:r>
+          </w:p>
+        </w:tc>
+      </w:tr>
+    </w:tbl>
+    <w:p>
+      <w:pPr>
+        <w:rPr>
+          <w:rFonts w:ascii="Times New Roman" w:hAnsi="Times New Roman" w:cs="Times New Roman"/>
+          <w:sz w:val="24"/>
+          <w:szCs w:val="24"/>
+        </w:rPr>
+      </w:pPr>
+    </w:p>
+    <w:p>
+      <w:pPr>
+        <w:rPr>
+          <w:rFonts w:ascii="Times New Roman" w:hAnsi="Times New Roman" w:cs="Times New Roman"/>
+          <w:sz w:val="24"/>
+          <w:szCs w:val="24"/>
+        </w:rPr>
+      </w:pPr>
+    </w:p>
+    <w:tbl>
+      <w:tblPr>
+        <w:tblStyle w:val="TableGrid"/>
+        <w:tblW w:w="0" w:type="auto"/>
+        <w:tblLook w:val="04A0" w:firstRow="1" w:lastRow="0" w:firstColumn="1" w:lastColumn="0" w:noHBand="0" w:noVBand="1"/>
+      </w:tblPr>
+      <w:tblGrid>
+        <w:gridCol w:w="9350"/>
+      </w:tblGrid>
+      <w:tr>
+        <w:tc>
+          <w:tcPr>
+            <w:tcW w:w="9350" w:type="dxa"/>
+            <w:shd w:val="clear" w:color="auto" w:fill="ACCBF9" w:themeFill="background2"/>
+          </w:tcPr>
+          <w:p>
+            <w:pPr>
+              <w:rPr>
+                <w:rFonts w:ascii="Times New Roman" w:hAnsi="Times New Roman" w:cs="Times New Roman"/>
+                <w:sz w:val="24"/>
+                <w:szCs w:val="24"/>
+              </w:rPr>
+            </w:pPr>
+            <w:r>
+              <w:rPr>
+                <w:rFonts w:ascii="Times New Roman" w:hAnsi="Times New Roman" w:cs="Times New Roman"/>
+                <w:b/>
+                <w:sz w:val="24"/>
+                <w:szCs w:val="24"/>
+              </w:rPr>
+              <w:t>Test Case #:</w:t>
+            </w:r>
+            <w:r>
+              <w:rPr>
+                <w:rFonts w:ascii="Times New Roman" w:hAnsi="Times New Roman" w:cs="Times New Roman"/>
+                <w:sz w:val="24"/>
+                <w:szCs w:val="24"/>
+              </w:rPr>
+              <w:t xml:space="preserve"> 2</w:t>
+            </w:r>
+            <w:r>
+              <w:rPr>
+                <w:rFonts w:ascii="Times New Roman" w:hAnsi="Times New Roman" w:cs="Times New Roman"/>
+                <w:sz w:val="24"/>
+                <w:szCs w:val="24"/>
+              </w:rPr>
+              <w:t xml:space="preserve">                                                                           </w:t>
+            </w:r>
+            <w:r>
+              <w:rPr>
+                <w:rFonts w:ascii="Times New Roman" w:hAnsi="Times New Roman" w:cs="Times New Roman"/>
+                <w:b/>
+                <w:sz w:val="24"/>
+                <w:szCs w:val="24"/>
+              </w:rPr>
+              <w:t>Test Case Name:</w:t>
+            </w:r>
+            <w:r>
+              <w:rPr>
+                <w:rFonts w:ascii="Times New Roman" w:hAnsi="Times New Roman" w:cs="Times New Roman"/>
+                <w:sz w:val="24"/>
+                <w:szCs w:val="24"/>
+              </w:rPr>
+              <w:t xml:space="preserve"> </w:t>
+            </w:r>
+            <w:r>
+              <w:rPr>
+                <w:rFonts w:ascii="Times New Roman" w:hAnsi="Times New Roman" w:cs="Times New Roman"/>
+                <w:sz w:val="24"/>
+                <w:szCs w:val="24"/>
+              </w:rPr>
+              <w:t>View Task</w:t>
+            </w:r>
+          </w:p>
+          <w:p>
+            <w:pPr>
+              <w:rPr>
+                <w:rFonts w:ascii="Times New Roman" w:hAnsi="Times New Roman" w:cs="Times New Roman"/>
+                <w:sz w:val="24"/>
+                <w:szCs w:val="24"/>
+              </w:rPr>
+            </w:pPr>
+            <w:r>
+              <w:rPr>
+                <w:rFonts w:ascii="Times New Roman" w:hAnsi="Times New Roman" w:cs="Times New Roman"/>
+                <w:b/>
+                <w:sz w:val="24"/>
+                <w:szCs w:val="24"/>
+              </w:rPr>
+              <w:t>System:</w:t>
+            </w:r>
+            <w:r>
+              <w:rPr>
+                <w:rFonts w:ascii="Times New Roman" w:hAnsi="Times New Roman" w:cs="Times New Roman"/>
+                <w:sz w:val="24"/>
+                <w:szCs w:val="24"/>
+              </w:rPr>
+              <w:t xml:space="preserve"> </w:t>
+            </w:r>
+            <w:proofErr w:type="spellStart"/>
+            <w:r>
+              <w:rPr>
+                <w:rFonts w:ascii="Times New Roman" w:hAnsi="Times New Roman" w:cs="Times New Roman"/>
+                <w:sz w:val="24"/>
+                <w:szCs w:val="24"/>
+              </w:rPr>
+              <w:t>Todo</w:t>
+            </w:r>
+            <w:proofErr w:type="spellEnd"/>
+            <w:r>
+              <w:rPr>
+                <w:rFonts w:ascii="Times New Roman" w:hAnsi="Times New Roman" w:cs="Times New Roman"/>
+                <w:sz w:val="24"/>
+                <w:szCs w:val="24"/>
+              </w:rPr>
+              <w:t xml:space="preserve">-App                                                                    </w:t>
+            </w:r>
+            <w:r>
+              <w:rPr>
+                <w:rFonts w:ascii="Times New Roman" w:hAnsi="Times New Roman" w:cs="Times New Roman"/>
+                <w:b/>
+                <w:sz w:val="24"/>
+                <w:szCs w:val="24"/>
+              </w:rPr>
+              <w:t>Design Date:</w:t>
+            </w:r>
+            <w:r>
+              <w:rPr>
+                <w:rFonts w:ascii="Times New Roman" w:hAnsi="Times New Roman" w:cs="Times New Roman"/>
+                <w:sz w:val="24"/>
+                <w:szCs w:val="24"/>
+              </w:rPr>
+              <w:t xml:space="preserve"> 1/13/18</w:t>
+            </w:r>
+          </w:p>
+          <w:p>
+            <w:pPr>
+              <w:rPr>
+                <w:rFonts w:ascii="Times New Roman" w:hAnsi="Times New Roman" w:cs="Times New Roman"/>
+                <w:sz w:val="24"/>
+                <w:szCs w:val="24"/>
+              </w:rPr>
+            </w:pPr>
+            <w:r>
+              <w:rPr>
+                <w:rFonts w:ascii="Times New Roman" w:hAnsi="Times New Roman" w:cs="Times New Roman"/>
+                <w:b/>
+                <w:sz w:val="24"/>
+                <w:szCs w:val="24"/>
+              </w:rPr>
+              <w:t>Designed by:</w:t>
+            </w:r>
+            <w:r>
+              <w:rPr>
+                <w:rFonts w:ascii="Times New Roman" w:hAnsi="Times New Roman" w:cs="Times New Roman"/>
+                <w:sz w:val="24"/>
+                <w:szCs w:val="24"/>
+              </w:rPr>
+              <w:t xml:space="preserve"> Alaa A-Naber                                                      </w:t>
+            </w:r>
+            <w:r>
+              <w:rPr>
+                <w:rFonts w:ascii="Times New Roman" w:hAnsi="Times New Roman" w:cs="Times New Roman"/>
+                <w:b/>
+                <w:sz w:val="24"/>
+                <w:szCs w:val="24"/>
+              </w:rPr>
+              <w:t>Execution Date:</w:t>
+            </w:r>
+            <w:r>
+              <w:rPr>
+                <w:rFonts w:ascii="Times New Roman" w:hAnsi="Times New Roman" w:cs="Times New Roman"/>
+                <w:sz w:val="24"/>
+                <w:szCs w:val="24"/>
+              </w:rPr>
+              <w:t xml:space="preserve"> 1/13/18          </w:t>
+            </w:r>
+          </w:p>
+          <w:p>
+            <w:pPr>
+              <w:rPr>
+                <w:rFonts w:ascii="Times New Roman" w:hAnsi="Times New Roman" w:cs="Times New Roman"/>
+                <w:sz w:val="24"/>
+                <w:szCs w:val="24"/>
+              </w:rPr>
+            </w:pPr>
+            <w:r>
+              <w:rPr>
+                <w:rFonts w:ascii="Times New Roman" w:hAnsi="Times New Roman" w:cs="Times New Roman"/>
+                <w:b/>
+                <w:sz w:val="24"/>
+                <w:szCs w:val="24"/>
+              </w:rPr>
+              <w:t>Executed by:</w:t>
+            </w:r>
+            <w:r>
+              <w:rPr>
+                <w:rFonts w:ascii="Times New Roman" w:hAnsi="Times New Roman" w:cs="Times New Roman"/>
+                <w:sz w:val="24"/>
+                <w:szCs w:val="24"/>
+              </w:rPr>
+              <w:t xml:space="preserve"> Alaa A-Naber</w:t>
+            </w:r>
+          </w:p>
+          <w:p>
+            <w:pPr>
+              <w:rPr>
+                <w:rFonts w:ascii="Times New Roman" w:hAnsi="Times New Roman" w:cs="Times New Roman"/>
+                <w:sz w:val="24"/>
+                <w:szCs w:val="24"/>
+              </w:rPr>
+            </w:pPr>
+            <w:r>
+              <w:rPr>
+                <w:rFonts w:ascii="Times New Roman" w:hAnsi="Times New Roman" w:cs="Times New Roman"/>
+                <w:b/>
+                <w:sz w:val="24"/>
+                <w:szCs w:val="24"/>
+              </w:rPr>
+              <w:t xml:space="preserve">Short Description: </w:t>
+            </w:r>
+            <w:r>
+              <w:rPr>
+                <w:rFonts w:ascii="Times New Roman" w:hAnsi="Times New Roman" w:cs="Times New Roman"/>
+                <w:sz w:val="24"/>
+                <w:szCs w:val="24"/>
+              </w:rPr>
+              <w:t xml:space="preserve">Test the </w:t>
+            </w:r>
+            <w:r>
+              <w:rPr>
+                <w:rFonts w:ascii="Times New Roman" w:hAnsi="Times New Roman" w:cs="Times New Roman"/>
+                <w:sz w:val="24"/>
+                <w:szCs w:val="24"/>
+              </w:rPr>
+              <w:t>view task feature.</w:t>
+            </w:r>
+          </w:p>
+        </w:tc>
+      </w:tr>
+    </w:tbl>
+    <w:p>
+      <w:pPr>
+        <w:rPr>
+          <w:rFonts w:ascii="Times New Roman" w:hAnsi="Times New Roman" w:cs="Times New Roman"/>
+          <w:sz w:val="24"/>
+          <w:szCs w:val="24"/>
+        </w:rPr>
+      </w:pPr>
+    </w:p>
+    <w:tbl>
+      <w:tblPr>
+        <w:tblStyle w:val="TableGrid"/>
+        <w:tblW w:w="0" w:type="auto"/>
+        <w:tblLook w:val="04A0" w:firstRow="1" w:lastRow="0" w:firstColumn="1" w:lastColumn="0" w:noHBand="0" w:noVBand="1"/>
+      </w:tblPr>
+      <w:tblGrid>
+        <w:gridCol w:w="9350"/>
+      </w:tblGrid>
+      <w:tr>
+        <w:tc>
+          <w:tcPr>
+            <w:tcW w:w="9350" w:type="dxa"/>
+          </w:tcPr>
+          <w:p>
+            <w:pPr>
+              <w:rPr>
+                <w:rFonts w:ascii="Times New Roman" w:hAnsi="Times New Roman" w:cs="Times New Roman"/>
+                <w:b/>
+                <w:sz w:val="24"/>
+                <w:szCs w:val="24"/>
+              </w:rPr>
+            </w:pPr>
+            <w:r>
+              <w:rPr>
+                <w:rFonts w:ascii="Times New Roman" w:hAnsi="Times New Roman" w:cs="Times New Roman"/>
+                <w:b/>
+                <w:sz w:val="24"/>
+                <w:szCs w:val="24"/>
+              </w:rPr>
+              <w:t>Pre-Conditions</w:t>
+            </w:r>
+          </w:p>
+          <w:p>
+            <w:pPr>
+              <w:rPr>
+                <w:rFonts w:ascii="Times New Roman" w:hAnsi="Times New Roman" w:cs="Times New Roman"/>
+                <w:sz w:val="24"/>
+                <w:szCs w:val="24"/>
+              </w:rPr>
+            </w:pPr>
+            <w:r>
+              <w:rPr>
+                <w:rFonts w:ascii="Times New Roman" w:hAnsi="Times New Roman" w:cs="Times New Roman"/>
+                <w:sz w:val="24"/>
+                <w:szCs w:val="24"/>
+              </w:rPr>
+              <w:t xml:space="preserve">The user is on the </w:t>
+            </w:r>
+            <w:r>
+              <w:rPr>
+                <w:rFonts w:ascii="Times New Roman" w:hAnsi="Times New Roman" w:cs="Times New Roman"/>
+                <w:sz w:val="24"/>
+                <w:szCs w:val="24"/>
+              </w:rPr>
+              <w:t>main page.</w:t>
+            </w:r>
+          </w:p>
+          <w:p>
+            <w:pPr>
+              <w:rPr>
+                <w:rFonts w:ascii="Times New Roman" w:hAnsi="Times New Roman" w:cs="Times New Roman"/>
+                <w:sz w:val="24"/>
+                <w:szCs w:val="24"/>
+              </w:rPr>
+            </w:pPr>
+            <w:r>
+              <w:rPr>
+                <w:rFonts w:ascii="Times New Roman" w:hAnsi="Times New Roman" w:cs="Times New Roman"/>
+                <w:sz w:val="24"/>
+                <w:szCs w:val="24"/>
+              </w:rPr>
+              <w:t xml:space="preserve">The user views </w:t>
+            </w:r>
+            <w:r>
+              <w:rPr>
+                <w:rFonts w:ascii="Times New Roman" w:hAnsi="Times New Roman" w:cs="Times New Roman"/>
+                <w:sz w:val="24"/>
+                <w:szCs w:val="24"/>
+              </w:rPr>
+              <w:t>one of the status pages.</w:t>
+            </w:r>
+          </w:p>
+          <w:p>
+            <w:pPr>
+              <w:rPr>
+                <w:rFonts w:ascii="Times New Roman" w:hAnsi="Times New Roman" w:cs="Times New Roman"/>
+                <w:sz w:val="24"/>
+                <w:szCs w:val="24"/>
+              </w:rPr>
+            </w:pPr>
+          </w:p>
+        </w:tc>
+      </w:tr>
+    </w:tbl>
+    <w:p>
+      <w:pPr>
+        <w:rPr>
+          <w:rFonts w:ascii="Times New Roman" w:hAnsi="Times New Roman" w:cs="Times New Roman"/>
+          <w:sz w:val="24"/>
+          <w:szCs w:val="24"/>
+        </w:rPr>
+      </w:pPr>
+    </w:p>
+    <w:tbl>
+      <w:tblPr>
+        <w:tblStyle w:val="TableGrid"/>
+        <w:tblW w:w="0" w:type="auto"/>
+        <w:tblLook w:val="04A0" w:firstRow="1" w:lastRow="0" w:firstColumn="1" w:lastColumn="0" w:noHBand="0" w:noVBand="1"/>
+      </w:tblPr>
+      <w:tblGrid>
+        <w:gridCol w:w="715"/>
+        <w:gridCol w:w="2863"/>
+        <w:gridCol w:w="2870"/>
+        <w:gridCol w:w="1083"/>
+        <w:gridCol w:w="1819"/>
+      </w:tblGrid>
+      <w:tr>
+        <w:tc>
+          <w:tcPr>
+            <w:tcW w:w="715" w:type="dxa"/>
+          </w:tcPr>
+          <w:p>
+            <w:pPr>
+              <w:rPr>
+                <w:rFonts w:ascii="Times New Roman" w:hAnsi="Times New Roman" w:cs="Times New Roman"/>
+                <w:sz w:val="24"/>
+                <w:szCs w:val="24"/>
+              </w:rPr>
+            </w:pPr>
+            <w:r>
+              <w:rPr>
+                <w:rFonts w:ascii="Times New Roman" w:hAnsi="Times New Roman" w:cs="Times New Roman"/>
+                <w:sz w:val="24"/>
+                <w:szCs w:val="24"/>
+              </w:rPr>
+              <w:t>Step</w:t>
+            </w:r>
+          </w:p>
+        </w:tc>
+        <w:tc>
+          <w:tcPr>
+            <w:tcW w:w="2863" w:type="dxa"/>
+          </w:tcPr>
+          <w:p>
+            <w:pPr>
+              <w:rPr>
+                <w:rFonts w:ascii="Times New Roman" w:hAnsi="Times New Roman" w:cs="Times New Roman"/>
+                <w:sz w:val="24"/>
+                <w:szCs w:val="24"/>
+              </w:rPr>
+            </w:pPr>
+            <w:r>
+              <w:rPr>
+                <w:rFonts w:ascii="Times New Roman" w:hAnsi="Times New Roman" w:cs="Times New Roman"/>
+                <w:sz w:val="24"/>
+                <w:szCs w:val="24"/>
+              </w:rPr>
+              <w:t>Action</w:t>
+            </w:r>
+          </w:p>
+        </w:tc>
+        <w:tc>
+          <w:tcPr>
+            <w:tcW w:w="2870" w:type="dxa"/>
+          </w:tcPr>
+          <w:p>
+            <w:pPr>
+              <w:rPr>
+                <w:rFonts w:ascii="Times New Roman" w:hAnsi="Times New Roman" w:cs="Times New Roman"/>
+                <w:sz w:val="24"/>
+                <w:szCs w:val="24"/>
+              </w:rPr>
+            </w:pPr>
+            <w:r>
+              <w:rPr>
+                <w:rFonts w:ascii="Times New Roman" w:hAnsi="Times New Roman" w:cs="Times New Roman"/>
+                <w:sz w:val="24"/>
+                <w:szCs w:val="24"/>
+              </w:rPr>
+              <w:t>Expected System Response</w:t>
+            </w:r>
+          </w:p>
+        </w:tc>
+        <w:tc>
+          <w:tcPr>
+            <w:tcW w:w="1083" w:type="dxa"/>
+          </w:tcPr>
+          <w:p>
+            <w:pPr>
+              <w:rPr>
+                <w:rFonts w:ascii="Times New Roman" w:hAnsi="Times New Roman" w:cs="Times New Roman"/>
+                <w:sz w:val="24"/>
+                <w:szCs w:val="24"/>
+              </w:rPr>
+            </w:pPr>
+            <w:r>
+              <w:rPr>
+                <w:rFonts w:ascii="Times New Roman" w:hAnsi="Times New Roman" w:cs="Times New Roman"/>
+                <w:sz w:val="24"/>
+                <w:szCs w:val="24"/>
+              </w:rPr>
+              <w:t>Pass/Fail</w:t>
+            </w:r>
+          </w:p>
+        </w:tc>
+        <w:tc>
+          <w:tcPr>
+            <w:tcW w:w="1819" w:type="dxa"/>
+          </w:tcPr>
+          <w:p>
+            <w:pPr>
+              <w:rPr>
+                <w:rFonts w:ascii="Times New Roman" w:hAnsi="Times New Roman" w:cs="Times New Roman"/>
+                <w:sz w:val="24"/>
+                <w:szCs w:val="24"/>
+              </w:rPr>
+            </w:pPr>
+            <w:r>
+              <w:rPr>
+                <w:rFonts w:ascii="Times New Roman" w:hAnsi="Times New Roman" w:cs="Times New Roman"/>
+                <w:sz w:val="24"/>
+                <w:szCs w:val="24"/>
+              </w:rPr>
+              <w:t>Comment</w:t>
+            </w:r>
+          </w:p>
+        </w:tc>
+      </w:tr>
+      <w:tr>
+        <w:tc>
+          <w:tcPr>
+            <w:tcW w:w="715" w:type="dxa"/>
+          </w:tcPr>
+          <w:p>
+            <w:pPr>
+              <w:rPr>
+                <w:rFonts w:ascii="Times New Roman" w:hAnsi="Times New Roman" w:cs="Times New Roman"/>
+                <w:sz w:val="24"/>
+                <w:szCs w:val="24"/>
+              </w:rPr>
+            </w:pPr>
+            <w:r>
+              <w:rPr>
+                <w:rFonts w:ascii="Times New Roman" w:hAnsi="Times New Roman" w:cs="Times New Roman"/>
+                <w:sz w:val="24"/>
+                <w:szCs w:val="24"/>
+              </w:rPr>
+              <w:t>1.</w:t>
+            </w:r>
+          </w:p>
+        </w:tc>
+        <w:tc>
+          <w:tcPr>
+            <w:tcW w:w="2863" w:type="dxa"/>
+          </w:tcPr>
+          <w:p>
+            <w:pPr>
+              <w:rPr>
+                <w:rFonts w:ascii="Times New Roman" w:hAnsi="Times New Roman" w:cs="Times New Roman"/>
+                <w:sz w:val="24"/>
+                <w:szCs w:val="24"/>
+              </w:rPr>
+            </w:pPr>
+            <w:r>
+              <w:rPr>
+                <w:rFonts w:ascii="Times New Roman" w:hAnsi="Times New Roman" w:cs="Times New Roman"/>
+                <w:sz w:val="24"/>
+                <w:szCs w:val="24"/>
+              </w:rPr>
+              <w:t>From the main page click on one of the totals.</w:t>
+            </w:r>
+          </w:p>
+        </w:tc>
+        <w:tc>
+          <w:tcPr>
+            <w:tcW w:w="2870" w:type="dxa"/>
+          </w:tcPr>
+          <w:p>
+            <w:pPr>
+              <w:rPr>
+                <w:rFonts w:ascii="Times New Roman" w:hAnsi="Times New Roman" w:cs="Times New Roman"/>
+                <w:sz w:val="24"/>
+                <w:szCs w:val="24"/>
+              </w:rPr>
+            </w:pPr>
+            <w:r>
+              <w:rPr>
+                <w:rFonts w:ascii="Times New Roman" w:hAnsi="Times New Roman" w:cs="Times New Roman"/>
+                <w:sz w:val="24"/>
+                <w:szCs w:val="24"/>
+              </w:rPr>
+              <w:t>Viewing the tasks of the selected status.</w:t>
+            </w:r>
+          </w:p>
+        </w:tc>
+        <w:tc>
+          <w:tcPr>
+            <w:tcW w:w="1083" w:type="dxa"/>
+          </w:tcPr>
+          <w:p>
+            <w:pPr>
+              <w:rPr>
+                <w:rFonts w:ascii="Times New Roman" w:hAnsi="Times New Roman" w:cs="Times New Roman"/>
+                <w:sz w:val="24"/>
+                <w:szCs w:val="24"/>
+              </w:rPr>
+            </w:pPr>
+            <w:r>
+              <w:rPr>
+                <w:rFonts w:ascii="Times New Roman" w:hAnsi="Times New Roman" w:cs="Times New Roman"/>
+                <w:sz w:val="24"/>
+                <w:szCs w:val="24"/>
+              </w:rPr>
+              <w:t>Pass</w:t>
+            </w:r>
+          </w:p>
+        </w:tc>
+        <w:tc>
+          <w:tcPr>
+            <w:tcW w:w="1819" w:type="dxa"/>
+          </w:tcPr>
+          <w:p>
+            <w:pPr>
+              <w:rPr>
+                <w:rFonts w:ascii="Times New Roman" w:hAnsi="Times New Roman" w:cs="Times New Roman"/>
+                <w:sz w:val="24"/>
+                <w:szCs w:val="24"/>
+              </w:rPr>
+            </w:pPr>
+          </w:p>
+        </w:tc>
+      </w:tr>
+    </w:tbl>
+    <w:p>
+      <w:pPr>
+        <w:rPr>
+          <w:rFonts w:ascii="Times New Roman" w:hAnsi="Times New Roman" w:cs="Times New Roman"/>
+          <w:sz w:val="24"/>
+          <w:szCs w:val="24"/>
+        </w:rPr>
+      </w:pPr>
+    </w:p>
+    <w:tbl>
+      <w:tblPr>
+        <w:tblStyle w:val="TableGrid"/>
+        <w:tblW w:w="0" w:type="auto"/>
+        <w:tblLook w:val="04A0" w:firstRow="1" w:lastRow="0" w:firstColumn="1" w:lastColumn="0" w:noHBand="0" w:noVBand="1"/>
+      </w:tblPr>
+      <w:tblGrid>
+        <w:gridCol w:w="9350"/>
+      </w:tblGrid>
+      <w:tr>
+        <w:tc>
+          <w:tcPr>
+            <w:tcW w:w="9350" w:type="dxa"/>
+          </w:tcPr>
+          <w:p>
+            <w:pPr>
+              <w:rPr>
+                <w:rFonts w:ascii="Times New Roman" w:hAnsi="Times New Roman" w:cs="Times New Roman"/>
+                <w:sz w:val="24"/>
+                <w:szCs w:val="24"/>
+              </w:rPr>
+            </w:pPr>
+            <w:r>
+              <w:rPr>
+                <w:rFonts w:ascii="Times New Roman" w:hAnsi="Times New Roman" w:cs="Times New Roman"/>
+                <w:b/>
+                <w:sz w:val="24"/>
+                <w:szCs w:val="24"/>
+              </w:rPr>
+              <w:t>Post-condition</w:t>
+            </w:r>
+          </w:p>
+          <w:p>
+            <w:pPr>
+              <w:rPr>
+                <w:rFonts w:ascii="Times New Roman" w:hAnsi="Times New Roman" w:cs="Times New Roman"/>
+                <w:sz w:val="24"/>
+                <w:szCs w:val="24"/>
+              </w:rPr>
+            </w:pPr>
+            <w:r>
+              <w:rPr>
+                <w:rFonts w:ascii="Times New Roman" w:hAnsi="Times New Roman" w:cs="Times New Roman"/>
+                <w:sz w:val="24"/>
+                <w:szCs w:val="24"/>
+              </w:rPr>
+              <w:t>1.</w:t>
+            </w:r>
+            <w:r>
+              <w:rPr>
+                <w:rFonts w:ascii="Times New Roman" w:hAnsi="Times New Roman" w:cs="Times New Roman"/>
+                <w:sz w:val="24"/>
+                <w:szCs w:val="24"/>
+              </w:rPr>
+              <w:t>The information is pulled from the database.</w:t>
+            </w:r>
+          </w:p>
+          <w:p>
+            <w:pPr>
+              <w:rPr>
+                <w:rFonts w:ascii="Times New Roman" w:hAnsi="Times New Roman" w:cs="Times New Roman"/>
+                <w:sz w:val="24"/>
+                <w:szCs w:val="24"/>
+              </w:rPr>
+            </w:pPr>
+            <w:r>
+              <w:rPr>
+                <w:rFonts w:ascii="Times New Roman" w:hAnsi="Times New Roman" w:cs="Times New Roman"/>
+                <w:sz w:val="24"/>
+                <w:szCs w:val="24"/>
+              </w:rPr>
+              <w:t xml:space="preserve">2.The information is rendered into a </w:t>
+            </w:r>
+            <w:proofErr w:type="spellStart"/>
+            <w:r>
+              <w:rPr>
+                <w:rFonts w:ascii="Times New Roman" w:hAnsi="Times New Roman" w:cs="Times New Roman"/>
+                <w:sz w:val="24"/>
+                <w:szCs w:val="24"/>
+              </w:rPr>
+              <w:t>DataTable</w:t>
+            </w:r>
+            <w:proofErr w:type="spellEnd"/>
+            <w:r>
+              <w:rPr>
+                <w:rFonts w:ascii="Times New Roman" w:hAnsi="Times New Roman" w:cs="Times New Roman"/>
+                <w:sz w:val="24"/>
+                <w:szCs w:val="24"/>
+              </w:rPr>
+              <w:t>.</w:t>
+            </w:r>
+            <w:r>
+              <w:rPr>
+                <w:rFonts w:ascii="Times New Roman" w:hAnsi="Times New Roman" w:cs="Times New Roman"/>
+                <w:b/>
+                <w:sz w:val="24"/>
+                <w:szCs w:val="24"/>
+              </w:rPr>
+              <w:t xml:space="preserve"> </w:t>
+            </w:r>
+          </w:p>
+        </w:tc>
+      </w:tr>
+    </w:tbl>
+    <w:p>
+      <w:pPr>
+        <w:rPr>
+          <w:rFonts w:ascii="Times New Roman" w:hAnsi="Times New Roman" w:cs="Times New Roman"/>
+          <w:sz w:val="24"/>
+          <w:szCs w:val="24"/>
+        </w:rPr>
+      </w:pPr>
+    </w:p>
+    <w:p>
+      <w:pPr>
+        <w:rPr>
+          <w:rFonts w:ascii="Times New Roman" w:hAnsi="Times New Roman" w:cs="Times New Roman"/>
+          <w:sz w:val="24"/>
+          <w:szCs w:val="24"/>
+        </w:rPr>
         <w:sectPr>
-          <w:footerReference w:type="first" r:id="rId35"/>
+          <w:footerReference w:type="default" r:id="rId35"/>
+          <w:footerReference w:type="first" r:id="rId36"/>
+          <w:pgSz w:w="12240" w:h="15840"/>
+          <w:pgMar w:top="1440" w:right="1440" w:bottom="1440" w:left="1440" w:header="720" w:footer="720" w:gutter="0"/>
+          <w:cols w:space="720"/>
+          <w:titlePg/>
+          <w:docGrid w:linePitch="360"/>
+        </w:sectPr>
+      </w:pPr>
+    </w:p>
+    <w:tbl>
+      <w:tblPr>
+        <w:tblStyle w:val="TableGrid"/>
+        <w:tblW w:w="0" w:type="auto"/>
+        <w:tblLook w:val="04A0" w:firstRow="1" w:lastRow="0" w:firstColumn="1" w:lastColumn="0" w:noHBand="0" w:noVBand="1"/>
+      </w:tblPr>
+      <w:tblGrid>
+        <w:gridCol w:w="9350"/>
+      </w:tblGrid>
+      <w:tr>
+        <w:tc>
+          <w:tcPr>
+            <w:tcW w:w="9350" w:type="dxa"/>
+            <w:shd w:val="clear" w:color="auto" w:fill="ACCBF9" w:themeFill="background2"/>
+          </w:tcPr>
+          <w:p>
+            <w:pPr>
+              <w:rPr>
+                <w:rFonts w:ascii="Times New Roman" w:hAnsi="Times New Roman" w:cs="Times New Roman"/>
+                <w:sz w:val="24"/>
+                <w:szCs w:val="24"/>
+              </w:rPr>
+            </w:pPr>
+            <w:r>
+              <w:rPr>
+                <w:rFonts w:ascii="Times New Roman" w:hAnsi="Times New Roman" w:cs="Times New Roman"/>
+                <w:b/>
+                <w:sz w:val="24"/>
+                <w:szCs w:val="24"/>
+              </w:rPr>
+              <w:lastRenderedPageBreak/>
+              <w:t>Test Case #:</w:t>
+            </w:r>
+            <w:r>
+              <w:rPr>
+                <w:rFonts w:ascii="Times New Roman" w:hAnsi="Times New Roman" w:cs="Times New Roman"/>
+                <w:sz w:val="24"/>
+                <w:szCs w:val="24"/>
+              </w:rPr>
+              <w:t xml:space="preserve"> </w:t>
+            </w:r>
+            <w:r>
+              <w:rPr>
+                <w:rFonts w:ascii="Times New Roman" w:hAnsi="Times New Roman" w:cs="Times New Roman"/>
+                <w:sz w:val="24"/>
+                <w:szCs w:val="24"/>
+              </w:rPr>
+              <w:t>3</w:t>
+            </w:r>
+            <w:r>
+              <w:rPr>
+                <w:rFonts w:ascii="Times New Roman" w:hAnsi="Times New Roman" w:cs="Times New Roman"/>
+                <w:sz w:val="24"/>
+                <w:szCs w:val="24"/>
+              </w:rPr>
+              <w:t xml:space="preserve">  </w:t>
+            </w:r>
+            <w:r>
+              <w:rPr>
+                <w:rFonts w:ascii="Times New Roman" w:hAnsi="Times New Roman" w:cs="Times New Roman"/>
+                <w:sz w:val="24"/>
+                <w:szCs w:val="24"/>
+              </w:rPr>
+              <w:t xml:space="preserve">                                                                         </w:t>
+            </w:r>
+            <w:r>
+              <w:rPr>
+                <w:rFonts w:ascii="Times New Roman" w:hAnsi="Times New Roman" w:cs="Times New Roman"/>
+                <w:b/>
+                <w:sz w:val="24"/>
+                <w:szCs w:val="24"/>
+              </w:rPr>
+              <w:t>Test Case Name:</w:t>
+            </w:r>
+            <w:r>
+              <w:rPr>
+                <w:rFonts w:ascii="Times New Roman" w:hAnsi="Times New Roman" w:cs="Times New Roman"/>
+                <w:sz w:val="24"/>
+                <w:szCs w:val="24"/>
+              </w:rPr>
+              <w:t xml:space="preserve"> </w:t>
+            </w:r>
+            <w:r>
+              <w:rPr>
+                <w:rFonts w:ascii="Times New Roman" w:hAnsi="Times New Roman" w:cs="Times New Roman"/>
+                <w:sz w:val="24"/>
+                <w:szCs w:val="24"/>
+              </w:rPr>
+              <w:t>Delete Task</w:t>
+            </w:r>
+          </w:p>
+          <w:p>
+            <w:pPr>
+              <w:rPr>
+                <w:rFonts w:ascii="Times New Roman" w:hAnsi="Times New Roman" w:cs="Times New Roman"/>
+                <w:sz w:val="24"/>
+                <w:szCs w:val="24"/>
+              </w:rPr>
+            </w:pPr>
+            <w:r>
+              <w:rPr>
+                <w:rFonts w:ascii="Times New Roman" w:hAnsi="Times New Roman" w:cs="Times New Roman"/>
+                <w:b/>
+                <w:sz w:val="24"/>
+                <w:szCs w:val="24"/>
+              </w:rPr>
+              <w:t>System:</w:t>
+            </w:r>
+            <w:r>
+              <w:rPr>
+                <w:rFonts w:ascii="Times New Roman" w:hAnsi="Times New Roman" w:cs="Times New Roman"/>
+                <w:sz w:val="24"/>
+                <w:szCs w:val="24"/>
+              </w:rPr>
+              <w:t xml:space="preserve"> </w:t>
+            </w:r>
+            <w:proofErr w:type="spellStart"/>
+            <w:r>
+              <w:rPr>
+                <w:rFonts w:ascii="Times New Roman" w:hAnsi="Times New Roman" w:cs="Times New Roman"/>
+                <w:sz w:val="24"/>
+                <w:szCs w:val="24"/>
+              </w:rPr>
+              <w:t>Todo</w:t>
+            </w:r>
+            <w:proofErr w:type="spellEnd"/>
+            <w:r>
+              <w:rPr>
+                <w:rFonts w:ascii="Times New Roman" w:hAnsi="Times New Roman" w:cs="Times New Roman"/>
+                <w:sz w:val="24"/>
+                <w:szCs w:val="24"/>
+              </w:rPr>
+              <w:t xml:space="preserve">-App                                                                    </w:t>
+            </w:r>
+            <w:r>
+              <w:rPr>
+                <w:rFonts w:ascii="Times New Roman" w:hAnsi="Times New Roman" w:cs="Times New Roman"/>
+                <w:b/>
+                <w:sz w:val="24"/>
+                <w:szCs w:val="24"/>
+              </w:rPr>
+              <w:t>Design Date:</w:t>
+            </w:r>
+            <w:r>
+              <w:rPr>
+                <w:rFonts w:ascii="Times New Roman" w:hAnsi="Times New Roman" w:cs="Times New Roman"/>
+                <w:sz w:val="24"/>
+                <w:szCs w:val="24"/>
+              </w:rPr>
+              <w:t xml:space="preserve"> 1/13/18</w:t>
+            </w:r>
+          </w:p>
+          <w:p>
+            <w:pPr>
+              <w:rPr>
+                <w:rFonts w:ascii="Times New Roman" w:hAnsi="Times New Roman" w:cs="Times New Roman"/>
+                <w:sz w:val="24"/>
+                <w:szCs w:val="24"/>
+              </w:rPr>
+            </w:pPr>
+            <w:r>
+              <w:rPr>
+                <w:rFonts w:ascii="Times New Roman" w:hAnsi="Times New Roman" w:cs="Times New Roman"/>
+                <w:b/>
+                <w:sz w:val="24"/>
+                <w:szCs w:val="24"/>
+              </w:rPr>
+              <w:t>Designed by:</w:t>
+            </w:r>
+            <w:r>
+              <w:rPr>
+                <w:rFonts w:ascii="Times New Roman" w:hAnsi="Times New Roman" w:cs="Times New Roman"/>
+                <w:sz w:val="24"/>
+                <w:szCs w:val="24"/>
+              </w:rPr>
+              <w:t xml:space="preserve"> Alaa A-Naber                                                      </w:t>
+            </w:r>
+            <w:r>
+              <w:rPr>
+                <w:rFonts w:ascii="Times New Roman" w:hAnsi="Times New Roman" w:cs="Times New Roman"/>
+                <w:b/>
+                <w:sz w:val="24"/>
+                <w:szCs w:val="24"/>
+              </w:rPr>
+              <w:t>Execution Date:</w:t>
+            </w:r>
+            <w:r>
+              <w:rPr>
+                <w:rFonts w:ascii="Times New Roman" w:hAnsi="Times New Roman" w:cs="Times New Roman"/>
+                <w:sz w:val="24"/>
+                <w:szCs w:val="24"/>
+              </w:rPr>
+              <w:t xml:space="preserve"> 1/13/18          </w:t>
+            </w:r>
+          </w:p>
+          <w:p>
+            <w:pPr>
+              <w:rPr>
+                <w:rFonts w:ascii="Times New Roman" w:hAnsi="Times New Roman" w:cs="Times New Roman"/>
+                <w:sz w:val="24"/>
+                <w:szCs w:val="24"/>
+              </w:rPr>
+            </w:pPr>
+            <w:r>
+              <w:rPr>
+                <w:rFonts w:ascii="Times New Roman" w:hAnsi="Times New Roman" w:cs="Times New Roman"/>
+                <w:b/>
+                <w:sz w:val="24"/>
+                <w:szCs w:val="24"/>
+              </w:rPr>
+              <w:t>Executed by:</w:t>
+            </w:r>
+            <w:r>
+              <w:rPr>
+                <w:rFonts w:ascii="Times New Roman" w:hAnsi="Times New Roman" w:cs="Times New Roman"/>
+                <w:sz w:val="24"/>
+                <w:szCs w:val="24"/>
+              </w:rPr>
+              <w:t xml:space="preserve"> Alaa A-Naber</w:t>
+            </w:r>
+          </w:p>
+          <w:p>
+            <w:pPr>
+              <w:rPr>
+                <w:rFonts w:ascii="Times New Roman" w:hAnsi="Times New Roman" w:cs="Times New Roman"/>
+                <w:sz w:val="24"/>
+                <w:szCs w:val="24"/>
+              </w:rPr>
+            </w:pPr>
+            <w:r>
+              <w:rPr>
+                <w:rFonts w:ascii="Times New Roman" w:hAnsi="Times New Roman" w:cs="Times New Roman"/>
+                <w:b/>
+                <w:sz w:val="24"/>
+                <w:szCs w:val="24"/>
+              </w:rPr>
+              <w:t xml:space="preserve">Short Description: </w:t>
+            </w:r>
+            <w:r>
+              <w:rPr>
+                <w:rFonts w:ascii="Times New Roman" w:hAnsi="Times New Roman" w:cs="Times New Roman"/>
+                <w:sz w:val="24"/>
+                <w:szCs w:val="24"/>
+              </w:rPr>
+              <w:t>Deleting a task from the viewing pages.</w:t>
+            </w:r>
+          </w:p>
+        </w:tc>
+      </w:tr>
+    </w:tbl>
+    <w:p>
+      <w:pPr>
+        <w:rPr>
+          <w:rFonts w:ascii="Times New Roman" w:hAnsi="Times New Roman" w:cs="Times New Roman"/>
+          <w:sz w:val="24"/>
+          <w:szCs w:val="24"/>
+        </w:rPr>
+      </w:pPr>
+    </w:p>
+    <w:tbl>
+      <w:tblPr>
+        <w:tblStyle w:val="TableGrid"/>
+        <w:tblW w:w="0" w:type="auto"/>
+        <w:tblLook w:val="04A0" w:firstRow="1" w:lastRow="0" w:firstColumn="1" w:lastColumn="0" w:noHBand="0" w:noVBand="1"/>
+      </w:tblPr>
+      <w:tblGrid>
+        <w:gridCol w:w="9350"/>
+      </w:tblGrid>
+      <w:tr>
+        <w:tc>
+          <w:tcPr>
+            <w:tcW w:w="9350" w:type="dxa"/>
+          </w:tcPr>
+          <w:p>
+            <w:pPr>
+              <w:rPr>
+                <w:rFonts w:ascii="Times New Roman" w:hAnsi="Times New Roman" w:cs="Times New Roman"/>
+                <w:b/>
+                <w:sz w:val="24"/>
+                <w:szCs w:val="24"/>
+              </w:rPr>
+            </w:pPr>
+            <w:r>
+              <w:rPr>
+                <w:rFonts w:ascii="Times New Roman" w:hAnsi="Times New Roman" w:cs="Times New Roman"/>
+                <w:b/>
+                <w:sz w:val="24"/>
+                <w:szCs w:val="24"/>
+              </w:rPr>
+              <w:t>Pre-Conditions</w:t>
+            </w:r>
+          </w:p>
+          <w:p>
+            <w:pPr>
+              <w:rPr>
+                <w:rFonts w:ascii="Times New Roman" w:hAnsi="Times New Roman" w:cs="Times New Roman"/>
+                <w:sz w:val="24"/>
+                <w:szCs w:val="24"/>
+              </w:rPr>
+            </w:pPr>
+            <w:r>
+              <w:rPr>
+                <w:rFonts w:ascii="Times New Roman" w:hAnsi="Times New Roman" w:cs="Times New Roman"/>
+                <w:sz w:val="24"/>
+                <w:szCs w:val="24"/>
+              </w:rPr>
+              <w:t>The user is on a view page.</w:t>
+            </w:r>
+          </w:p>
+        </w:tc>
+      </w:tr>
+    </w:tbl>
+    <w:p>
+      <w:pPr>
+        <w:rPr>
+          <w:rFonts w:ascii="Times New Roman" w:hAnsi="Times New Roman" w:cs="Times New Roman"/>
+          <w:sz w:val="24"/>
+          <w:szCs w:val="24"/>
+        </w:rPr>
+      </w:pPr>
+    </w:p>
+    <w:tbl>
+      <w:tblPr>
+        <w:tblStyle w:val="TableGrid"/>
+        <w:tblW w:w="0" w:type="auto"/>
+        <w:tblLook w:val="04A0" w:firstRow="1" w:lastRow="0" w:firstColumn="1" w:lastColumn="0" w:noHBand="0" w:noVBand="1"/>
+      </w:tblPr>
+      <w:tblGrid>
+        <w:gridCol w:w="715"/>
+        <w:gridCol w:w="2863"/>
+        <w:gridCol w:w="2870"/>
+        <w:gridCol w:w="1083"/>
+        <w:gridCol w:w="1819"/>
+      </w:tblGrid>
+      <w:tr>
+        <w:tc>
+          <w:tcPr>
+            <w:tcW w:w="715" w:type="dxa"/>
+          </w:tcPr>
+          <w:p>
+            <w:pPr>
+              <w:rPr>
+                <w:rFonts w:ascii="Times New Roman" w:hAnsi="Times New Roman" w:cs="Times New Roman"/>
+                <w:sz w:val="24"/>
+                <w:szCs w:val="24"/>
+              </w:rPr>
+            </w:pPr>
+            <w:r>
+              <w:rPr>
+                <w:rFonts w:ascii="Times New Roman" w:hAnsi="Times New Roman" w:cs="Times New Roman"/>
+                <w:sz w:val="24"/>
+                <w:szCs w:val="24"/>
+              </w:rPr>
+              <w:t>Step</w:t>
+            </w:r>
+          </w:p>
+        </w:tc>
+        <w:tc>
+          <w:tcPr>
+            <w:tcW w:w="2863" w:type="dxa"/>
+          </w:tcPr>
+          <w:p>
+            <w:pPr>
+              <w:rPr>
+                <w:rFonts w:ascii="Times New Roman" w:hAnsi="Times New Roman" w:cs="Times New Roman"/>
+                <w:sz w:val="24"/>
+                <w:szCs w:val="24"/>
+              </w:rPr>
+            </w:pPr>
+            <w:r>
+              <w:rPr>
+                <w:rFonts w:ascii="Times New Roman" w:hAnsi="Times New Roman" w:cs="Times New Roman"/>
+                <w:sz w:val="24"/>
+                <w:szCs w:val="24"/>
+              </w:rPr>
+              <w:t>Action</w:t>
+            </w:r>
+          </w:p>
+        </w:tc>
+        <w:tc>
+          <w:tcPr>
+            <w:tcW w:w="2870" w:type="dxa"/>
+          </w:tcPr>
+          <w:p>
+            <w:pPr>
+              <w:rPr>
+                <w:rFonts w:ascii="Times New Roman" w:hAnsi="Times New Roman" w:cs="Times New Roman"/>
+                <w:sz w:val="24"/>
+                <w:szCs w:val="24"/>
+              </w:rPr>
+            </w:pPr>
+            <w:r>
+              <w:rPr>
+                <w:rFonts w:ascii="Times New Roman" w:hAnsi="Times New Roman" w:cs="Times New Roman"/>
+                <w:sz w:val="24"/>
+                <w:szCs w:val="24"/>
+              </w:rPr>
+              <w:t>Expected System Response</w:t>
+            </w:r>
+          </w:p>
+        </w:tc>
+        <w:tc>
+          <w:tcPr>
+            <w:tcW w:w="1083" w:type="dxa"/>
+          </w:tcPr>
+          <w:p>
+            <w:pPr>
+              <w:rPr>
+                <w:rFonts w:ascii="Times New Roman" w:hAnsi="Times New Roman" w:cs="Times New Roman"/>
+                <w:sz w:val="24"/>
+                <w:szCs w:val="24"/>
+              </w:rPr>
+            </w:pPr>
+            <w:r>
+              <w:rPr>
+                <w:rFonts w:ascii="Times New Roman" w:hAnsi="Times New Roman" w:cs="Times New Roman"/>
+                <w:sz w:val="24"/>
+                <w:szCs w:val="24"/>
+              </w:rPr>
+              <w:t>Pass/Fail</w:t>
+            </w:r>
+          </w:p>
+        </w:tc>
+        <w:tc>
+          <w:tcPr>
+            <w:tcW w:w="1819" w:type="dxa"/>
+          </w:tcPr>
+          <w:p>
+            <w:pPr>
+              <w:rPr>
+                <w:rFonts w:ascii="Times New Roman" w:hAnsi="Times New Roman" w:cs="Times New Roman"/>
+                <w:sz w:val="24"/>
+                <w:szCs w:val="24"/>
+              </w:rPr>
+            </w:pPr>
+            <w:r>
+              <w:rPr>
+                <w:rFonts w:ascii="Times New Roman" w:hAnsi="Times New Roman" w:cs="Times New Roman"/>
+                <w:sz w:val="24"/>
+                <w:szCs w:val="24"/>
+              </w:rPr>
+              <w:t>Comment</w:t>
+            </w:r>
+          </w:p>
+        </w:tc>
+      </w:tr>
+      <w:tr>
+        <w:tc>
+          <w:tcPr>
+            <w:tcW w:w="715" w:type="dxa"/>
+          </w:tcPr>
+          <w:p>
+            <w:pPr>
+              <w:rPr>
+                <w:rFonts w:ascii="Times New Roman" w:hAnsi="Times New Roman" w:cs="Times New Roman"/>
+                <w:sz w:val="24"/>
+                <w:szCs w:val="24"/>
+              </w:rPr>
+            </w:pPr>
+            <w:r>
+              <w:rPr>
+                <w:rFonts w:ascii="Times New Roman" w:hAnsi="Times New Roman" w:cs="Times New Roman"/>
+                <w:sz w:val="24"/>
+                <w:szCs w:val="24"/>
+              </w:rPr>
+              <w:t>1.</w:t>
+            </w:r>
+          </w:p>
+        </w:tc>
+        <w:tc>
+          <w:tcPr>
+            <w:tcW w:w="2863" w:type="dxa"/>
+          </w:tcPr>
+          <w:p>
+            <w:pPr>
+              <w:rPr>
+                <w:rFonts w:ascii="Times New Roman" w:hAnsi="Times New Roman" w:cs="Times New Roman"/>
+                <w:sz w:val="24"/>
+                <w:szCs w:val="24"/>
+              </w:rPr>
+            </w:pPr>
+            <w:r>
+              <w:rPr>
+                <w:rFonts w:ascii="Times New Roman" w:hAnsi="Times New Roman" w:cs="Times New Roman"/>
+                <w:sz w:val="24"/>
+                <w:szCs w:val="24"/>
+              </w:rPr>
+              <w:t>Pick a row to delete.</w:t>
+            </w:r>
+          </w:p>
+        </w:tc>
+        <w:tc>
+          <w:tcPr>
+            <w:tcW w:w="2870" w:type="dxa"/>
+          </w:tcPr>
+          <w:p>
+            <w:pPr>
+              <w:rPr>
+                <w:rFonts w:ascii="Times New Roman" w:hAnsi="Times New Roman" w:cs="Times New Roman"/>
+                <w:sz w:val="24"/>
+                <w:szCs w:val="24"/>
+              </w:rPr>
+            </w:pPr>
+            <w:r>
+              <w:rPr>
+                <w:rFonts w:ascii="Times New Roman" w:hAnsi="Times New Roman" w:cs="Times New Roman"/>
+                <w:sz w:val="24"/>
+                <w:szCs w:val="24"/>
+              </w:rPr>
+              <w:t>Row is removed from the database and is not rendered.</w:t>
+            </w:r>
+          </w:p>
+        </w:tc>
+        <w:tc>
+          <w:tcPr>
+            <w:tcW w:w="1083" w:type="dxa"/>
+          </w:tcPr>
+          <w:p>
+            <w:pPr>
+              <w:rPr>
+                <w:rFonts w:ascii="Times New Roman" w:hAnsi="Times New Roman" w:cs="Times New Roman"/>
+                <w:sz w:val="24"/>
+                <w:szCs w:val="24"/>
+              </w:rPr>
+            </w:pPr>
+            <w:r>
+              <w:rPr>
+                <w:rFonts w:ascii="Times New Roman" w:hAnsi="Times New Roman" w:cs="Times New Roman"/>
+                <w:sz w:val="24"/>
+                <w:szCs w:val="24"/>
+              </w:rPr>
+              <w:t>Pass</w:t>
+            </w:r>
+          </w:p>
+        </w:tc>
+        <w:tc>
+          <w:tcPr>
+            <w:tcW w:w="1819" w:type="dxa"/>
+          </w:tcPr>
+          <w:p>
+            <w:pPr>
+              <w:rPr>
+                <w:rFonts w:ascii="Times New Roman" w:hAnsi="Times New Roman" w:cs="Times New Roman"/>
+                <w:sz w:val="24"/>
+                <w:szCs w:val="24"/>
+              </w:rPr>
+            </w:pPr>
+          </w:p>
+        </w:tc>
+      </w:tr>
+    </w:tbl>
+    <w:p>
+      <w:pPr>
+        <w:rPr>
+          <w:rFonts w:ascii="Times New Roman" w:hAnsi="Times New Roman" w:cs="Times New Roman"/>
+          <w:sz w:val="24"/>
+          <w:szCs w:val="24"/>
+        </w:rPr>
+      </w:pPr>
+    </w:p>
+    <w:tbl>
+      <w:tblPr>
+        <w:tblStyle w:val="TableGrid"/>
+        <w:tblW w:w="0" w:type="auto"/>
+        <w:tblLook w:val="04A0" w:firstRow="1" w:lastRow="0" w:firstColumn="1" w:lastColumn="0" w:noHBand="0" w:noVBand="1"/>
+      </w:tblPr>
+      <w:tblGrid>
+        <w:gridCol w:w="9350"/>
+      </w:tblGrid>
+      <w:tr>
+        <w:tc>
+          <w:tcPr>
+            <w:tcW w:w="9350" w:type="dxa"/>
+          </w:tcPr>
+          <w:p>
+            <w:pPr>
+              <w:rPr>
+                <w:rFonts w:ascii="Times New Roman" w:hAnsi="Times New Roman" w:cs="Times New Roman"/>
+                <w:sz w:val="24"/>
+                <w:szCs w:val="24"/>
+              </w:rPr>
+            </w:pPr>
+            <w:r>
+              <w:rPr>
+                <w:rFonts w:ascii="Times New Roman" w:hAnsi="Times New Roman" w:cs="Times New Roman"/>
+                <w:b/>
+                <w:sz w:val="24"/>
+                <w:szCs w:val="24"/>
+              </w:rPr>
+              <w:t>Post-condition</w:t>
+            </w:r>
+          </w:p>
+          <w:p>
+            <w:pPr>
+              <w:rPr>
+                <w:rFonts w:ascii="Times New Roman" w:hAnsi="Times New Roman" w:cs="Times New Roman"/>
+                <w:sz w:val="24"/>
+                <w:szCs w:val="24"/>
+              </w:rPr>
+            </w:pPr>
+            <w:r>
+              <w:rPr>
+                <w:rFonts w:ascii="Times New Roman" w:hAnsi="Times New Roman" w:cs="Times New Roman"/>
+                <w:b/>
+                <w:sz w:val="24"/>
+                <w:szCs w:val="24"/>
+              </w:rPr>
+              <w:t xml:space="preserve"> </w:t>
+            </w:r>
+            <w:r>
+              <w:rPr>
+                <w:rFonts w:ascii="Times New Roman" w:hAnsi="Times New Roman" w:cs="Times New Roman"/>
+                <w:sz w:val="24"/>
+                <w:szCs w:val="24"/>
+              </w:rPr>
+              <w:t xml:space="preserve">1.Information is </w:t>
+            </w:r>
+            <w:r>
+              <w:rPr>
+                <w:rFonts w:ascii="Times New Roman" w:hAnsi="Times New Roman" w:cs="Times New Roman"/>
+                <w:sz w:val="24"/>
+                <w:szCs w:val="24"/>
+              </w:rPr>
+              <w:t>deleted from database.</w:t>
+            </w:r>
+          </w:p>
+          <w:p>
+            <w:pPr>
+              <w:rPr>
+                <w:rFonts w:ascii="Times New Roman" w:hAnsi="Times New Roman" w:cs="Times New Roman"/>
+                <w:sz w:val="24"/>
+                <w:szCs w:val="24"/>
+              </w:rPr>
+            </w:pPr>
+            <w:r>
+              <w:rPr>
+                <w:rFonts w:ascii="Times New Roman" w:hAnsi="Times New Roman" w:cs="Times New Roman"/>
+                <w:sz w:val="24"/>
+                <w:szCs w:val="24"/>
+              </w:rPr>
+              <w:t xml:space="preserve"> 2. Information is not rendered on the table.</w:t>
+            </w:r>
+          </w:p>
+        </w:tc>
+      </w:tr>
+    </w:tbl>
+    <w:p>
+      <w:pPr>
+        <w:rPr>
+          <w:rFonts w:ascii="Times New Roman" w:hAnsi="Times New Roman" w:cs="Times New Roman"/>
+          <w:sz w:val="24"/>
+          <w:szCs w:val="24"/>
+        </w:rPr>
+      </w:pPr>
+      <w:bookmarkStart w:id="0" w:name="_GoBack"/>
+      <w:bookmarkEnd w:id="0"/>
+    </w:p>
+    <w:p>
+      <w:pPr>
+        <w:rPr>
+          <w:rFonts w:ascii="Times New Roman" w:hAnsi="Times New Roman" w:cs="Times New Roman"/>
+          <w:sz w:val="24"/>
+          <w:szCs w:val="24"/>
+        </w:rPr>
+        <w:sectPr>
+          <w:footerReference w:type="first" r:id="rId37"/>
           <w:pgSz w:w="12240" w:h="15840"/>
           <w:pgMar w:top="1440" w:right="1440" w:bottom="1440" w:left="1440" w:header="720" w:footer="720" w:gutter="0"/>
           <w:cols w:space="720"/>
@@ -14025,7 +16807,7 @@
       </w:pPr>
     </w:p>
     <w:sectPr>
-      <w:footerReference w:type="first" r:id="rId36"/>
+      <w:footerReference w:type="first" r:id="rId38"/>
       <w:pgSz w:w="12240" w:h="15840"/>
       <w:pgMar w:top="1440" w:right="1440" w:bottom="1440" w:left="1440" w:header="720" w:footer="720" w:gutter="0"/>
       <w:cols w:space="720"/>
@@ -14159,13 +16941,39 @@
       <w:pStyle w:val="Footer"/>
     </w:pPr>
     <w:r>
+      <w:t>17</w:t>
+    </w:r>
+  </w:p>
+</w:ftr>
+</file>
+
+<file path=word/footer17.xml><?xml version="1.0" encoding="utf-8"?>
+<w:ftr xmlns:wpc="http://schemas.microsoft.com/office/word/2010/wordprocessingCanvas" xmlns:cx="http://schemas.microsoft.com/office/drawing/2014/chartex" xmlns:cx1="http://schemas.microsoft.com/office/drawing/2015/9/8/chartex" xmlns:mc="http://schemas.openxmlformats.org/markup-compatibility/2006" xmlns:o="urn:schemas-microsoft-com:office:office" xmlns:r="http://schemas.openxmlformats.org/officeDocument/2006/relationships" xmlns:m="http://schemas.openxmlformats.org/officeDocument/2006/math" xmlns:v="urn:schemas-microsoft-com:vml" xmlns:wp14="http://schemas.microsoft.com/office/word/2010/wordprocessingDrawing" xmlns:wp="http://schemas.openxmlformats.org/drawingml/2006/wordprocessingDrawing" xmlns:w10="urn:schemas-microsoft-com:office:word" xmlns:w="http://schemas.openxmlformats.org/wordprocessingml/2006/main" xmlns:w14="http://schemas.microsoft.com/office/word/2010/wordml" xmlns:w15="http://schemas.microsoft.com/office/word/2012/wordml" xmlns:w16se="http://schemas.microsoft.com/office/word/2015/wordml/symex" xmlns:wpg="http://schemas.microsoft.com/office/word/2010/wordprocessingGroup" xmlns:wpi="http://schemas.microsoft.com/office/word/2010/wordprocessingInk" xmlns:wne="http://schemas.microsoft.com/office/word/2006/wordml" xmlns:wps="http://schemas.microsoft.com/office/word/2010/wordprocessingShape" mc:Ignorable="w14 w15 w16se wp14">
+  <w:p>
+    <w:pPr>
+      <w:pStyle w:val="Footer"/>
+    </w:pPr>
+    <w:r>
       <w:t>16</w:t>
     </w:r>
   </w:p>
 </w:ftr>
 </file>
 
-<file path=word/footer17.xml><?xml version="1.0" encoding="utf-8"?>
+<file path=word/footer18.xml><?xml version="1.0" encoding="utf-8"?>
+<w:ftr xmlns:wpc="http://schemas.microsoft.com/office/word/2010/wordprocessingCanvas" xmlns:cx="http://schemas.microsoft.com/office/drawing/2014/chartex" xmlns:cx1="http://schemas.microsoft.com/office/drawing/2015/9/8/chartex" xmlns:mc="http://schemas.openxmlformats.org/markup-compatibility/2006" xmlns:o="urn:schemas-microsoft-com:office:office" xmlns:r="http://schemas.openxmlformats.org/officeDocument/2006/relationships" xmlns:m="http://schemas.openxmlformats.org/officeDocument/2006/math" xmlns:v="urn:schemas-microsoft-com:vml" xmlns:wp14="http://schemas.microsoft.com/office/word/2010/wordprocessingDrawing" xmlns:wp="http://schemas.openxmlformats.org/drawingml/2006/wordprocessingDrawing" xmlns:w10="urn:schemas-microsoft-com:office:word" xmlns:w="http://schemas.openxmlformats.org/wordprocessingml/2006/main" xmlns:w14="http://schemas.microsoft.com/office/word/2010/wordml" xmlns:w15="http://schemas.microsoft.com/office/word/2012/wordml" xmlns:w16se="http://schemas.microsoft.com/office/word/2015/wordml/symex" xmlns:wpg="http://schemas.microsoft.com/office/word/2010/wordprocessingGroup" xmlns:wpi="http://schemas.microsoft.com/office/word/2010/wordprocessingInk" xmlns:wne="http://schemas.microsoft.com/office/word/2006/wordml" xmlns:wps="http://schemas.microsoft.com/office/word/2010/wordprocessingShape" mc:Ignorable="w14 w15 w16se wp14">
+  <w:p>
+    <w:pPr>
+      <w:pStyle w:val="Footer"/>
+    </w:pPr>
+    <w:r>
+      <w:t>18</w:t>
+    </w:r>
+  </w:p>
+</w:ftr>
+</file>
+
+<file path=word/footer19.xml><?xml version="1.0" encoding="utf-8"?>
 <w:ftr xmlns:wpc="http://schemas.microsoft.com/office/word/2010/wordprocessingCanvas" xmlns:cx="http://schemas.microsoft.com/office/drawing/2014/chartex" xmlns:cx1="http://schemas.microsoft.com/office/drawing/2015/9/8/chartex" xmlns:mc="http://schemas.openxmlformats.org/markup-compatibility/2006" xmlns:o="urn:schemas-microsoft-com:office:office" xmlns:r="http://schemas.openxmlformats.org/officeDocument/2006/relationships" xmlns:m="http://schemas.openxmlformats.org/officeDocument/2006/math" xmlns:v="urn:schemas-microsoft-com:vml" xmlns:wp14="http://schemas.microsoft.com/office/word/2010/wordprocessingDrawing" xmlns:wp="http://schemas.openxmlformats.org/drawingml/2006/wordprocessingDrawing" xmlns:w10="urn:schemas-microsoft-com:office:word" xmlns:w="http://schemas.openxmlformats.org/wordprocessingml/2006/main" xmlns:w14="http://schemas.microsoft.com/office/word/2010/wordml" xmlns:w15="http://schemas.microsoft.com/office/word/2012/wordml" xmlns:w16se="http://schemas.microsoft.com/office/word/2015/wordml/symex" xmlns:wpg="http://schemas.microsoft.com/office/word/2010/wordprocessingGroup" xmlns:wpi="http://schemas.microsoft.com/office/word/2010/wordprocessingInk" xmlns:wne="http://schemas.microsoft.com/office/word/2006/wordml" xmlns:wps="http://schemas.microsoft.com/office/word/2010/wordprocessingShape" mc:Ignorable="w14 w15 w16se wp14">
   <w:p>
     <w:pPr>
@@ -16720,7 +19528,7 @@
 </file>
 
 <file path=customXml/itemProps1.xml><?xml version="1.0" encoding="utf-8"?>
-<ds:datastoreItem xmlns:ds="http://schemas.openxmlformats.org/officeDocument/2006/customXml" ds:itemID="{F831A5B5-B4AA-40CD-909B-F4570A233F66}">
+<ds:datastoreItem xmlns:ds="http://schemas.openxmlformats.org/officeDocument/2006/customXml" ds:itemID="{3ABB9840-AE62-42C3-AAD9-72AC63AB9462}">
   <ds:schemaRefs>
     <ds:schemaRef ds:uri="http://schemas.openxmlformats.org/officeDocument/2006/bibliography"/>
   </ds:schemaRefs>

</xml_diff>

<commit_message>
Added more test cases.
</commit_message>
<xml_diff>
--- a/Documents/todo-list_Documentation.docx
+++ b/Documents/todo-list_Documentation.docx
@@ -1342,25 +1342,7 @@
           <w:sz w:val="24"/>
           <w:szCs w:val="24"/>
         </w:rPr>
-        <w:t xml:space="preserve">This document’s purpose is to give background information of the </w:t>
-      </w:r>
-      <w:proofErr w:type="spellStart"/>
-      <w:r>
-        <w:rPr>
-          <w:rFonts w:ascii="Times New Roman" w:hAnsi="Times New Roman" w:cs="Times New Roman"/>
-          <w:sz w:val="24"/>
-          <w:szCs w:val="24"/>
-        </w:rPr>
-        <w:t>todo</w:t>
-      </w:r>
-      <w:proofErr w:type="spellEnd"/>
-      <w:r>
-        <w:rPr>
-          <w:rFonts w:ascii="Times New Roman" w:hAnsi="Times New Roman" w:cs="Times New Roman"/>
-          <w:sz w:val="24"/>
-          <w:szCs w:val="24"/>
-        </w:rPr>
-        <w:t>-list application</w:t>
+        <w:t>This document’s purpose is to give background information of the todo-list application</w:t>
       </w:r>
       <w:r>
         <w:rPr>
@@ -1475,25 +1457,7 @@
           <w:sz w:val="24"/>
           <w:szCs w:val="24"/>
         </w:rPr>
-        <w:t xml:space="preserve"> The </w:t>
-      </w:r>
-      <w:proofErr w:type="spellStart"/>
-      <w:r>
-        <w:rPr>
-          <w:rFonts w:ascii="Times New Roman" w:hAnsi="Times New Roman" w:cs="Times New Roman"/>
-          <w:sz w:val="24"/>
-          <w:szCs w:val="24"/>
-        </w:rPr>
-        <w:t>todo</w:t>
-      </w:r>
-      <w:proofErr w:type="spellEnd"/>
-      <w:r>
-        <w:rPr>
-          <w:rFonts w:ascii="Times New Roman" w:hAnsi="Times New Roman" w:cs="Times New Roman"/>
-          <w:sz w:val="24"/>
-          <w:szCs w:val="24"/>
-        </w:rPr>
-        <w:t xml:space="preserve">-list app was developed on </w:t>
+        <w:t xml:space="preserve"> The todo-list app was developed on </w:t>
       </w:r>
       <w:r>
         <w:rPr>
@@ -2656,25 +2620,7 @@
                 <w:sz w:val="24"/>
                 <w:szCs w:val="24"/>
               </w:rPr>
-              <w:t xml:space="preserve">HTML5 attributes such as </w:t>
-            </w:r>
-            <w:proofErr w:type="spellStart"/>
-            <w:r>
-              <w:rPr>
-                <w:rFonts w:ascii="Times New Roman" w:hAnsi="Times New Roman" w:cs="Times New Roman"/>
-                <w:sz w:val="24"/>
-                <w:szCs w:val="24"/>
-              </w:rPr>
-              <w:t>maxlength</w:t>
-            </w:r>
-            <w:proofErr w:type="spellEnd"/>
-            <w:r>
-              <w:rPr>
-                <w:rFonts w:ascii="Times New Roman" w:hAnsi="Times New Roman" w:cs="Times New Roman"/>
-                <w:sz w:val="24"/>
-                <w:szCs w:val="24"/>
-              </w:rPr>
-              <w:t xml:space="preserve"> are used.</w:t>
+              <w:t>HTML5 attributes such as maxlength are used.</w:t>
             </w:r>
           </w:p>
         </w:tc>
@@ -3511,43 +3457,7 @@
           <w:sz w:val="24"/>
           <w:szCs w:val="24"/>
         </w:rPr>
-        <w:t xml:space="preserve"> include </w:t>
-      </w:r>
-      <w:proofErr w:type="spellStart"/>
-      <w:r>
-        <w:rPr>
-          <w:rFonts w:ascii="Times New Roman" w:hAnsi="Times New Roman" w:cs="Times New Roman"/>
-          <w:sz w:val="24"/>
-          <w:szCs w:val="24"/>
-        </w:rPr>
-        <w:t>Datepicker</w:t>
-      </w:r>
-      <w:proofErr w:type="spellEnd"/>
-      <w:r>
-        <w:rPr>
-          <w:rFonts w:ascii="Times New Roman" w:hAnsi="Times New Roman" w:cs="Times New Roman"/>
-          <w:sz w:val="24"/>
-          <w:szCs w:val="24"/>
-        </w:rPr>
-        <w:t xml:space="preserve"> and </w:t>
-      </w:r>
-      <w:proofErr w:type="spellStart"/>
-      <w:r>
-        <w:rPr>
-          <w:rFonts w:ascii="Times New Roman" w:hAnsi="Times New Roman" w:cs="Times New Roman"/>
-          <w:sz w:val="24"/>
-          <w:szCs w:val="24"/>
-        </w:rPr>
-        <w:t>DataTables</w:t>
-      </w:r>
-      <w:proofErr w:type="spellEnd"/>
-      <w:r>
-        <w:rPr>
-          <w:rFonts w:ascii="Times New Roman" w:hAnsi="Times New Roman" w:cs="Times New Roman"/>
-          <w:sz w:val="24"/>
-          <w:szCs w:val="24"/>
-        </w:rPr>
-        <w:t>.</w:t>
+        <w:t xml:space="preserve"> include Datepicker and DataTables.</w:t>
       </w:r>
       <w:r>
         <w:rPr>
@@ -3563,25 +3473,7 @@
           <w:sz w:val="24"/>
           <w:szCs w:val="24"/>
         </w:rPr>
-        <w:t xml:space="preserve"> The backend that is used in this software is PHP 5.6.30. The server type is </w:t>
-      </w:r>
-      <w:proofErr w:type="spellStart"/>
-      <w:r>
-        <w:rPr>
-          <w:rFonts w:ascii="Times New Roman" w:hAnsi="Times New Roman" w:cs="Times New Roman"/>
-          <w:sz w:val="24"/>
-          <w:szCs w:val="24"/>
-        </w:rPr>
-        <w:t>MariaDB</w:t>
-      </w:r>
-      <w:proofErr w:type="spellEnd"/>
-      <w:r>
-        <w:rPr>
-          <w:rFonts w:ascii="Times New Roman" w:hAnsi="Times New Roman" w:cs="Times New Roman"/>
-          <w:sz w:val="24"/>
-          <w:szCs w:val="24"/>
-        </w:rPr>
-        <w:t xml:space="preserve"> and the version is 10.1.21.</w:t>
+        <w:t xml:space="preserve"> The backend that is used in this software is PHP 5.6.30. The server type is MariaDB and the version is 10.1.21.</w:t>
       </w:r>
       <w:r>
         <w:rPr>
@@ -4399,18 +4291,8 @@
           <w:sz w:val="24"/>
           <w:szCs w:val="24"/>
         </w:rPr>
-        <w:t xml:space="preserve"> </w:t>
+        <w:t xml:space="preserve"> Datepicker</w:t>
       </w:r>
-      <w:proofErr w:type="spellStart"/>
-      <w:r>
-        <w:rPr>
-          <w:rFonts w:ascii="Times New Roman" w:hAnsi="Times New Roman" w:cs="Times New Roman"/>
-          <w:sz w:val="24"/>
-          <w:szCs w:val="24"/>
-        </w:rPr>
-        <w:t>Datepicker</w:t>
-      </w:r>
-      <w:proofErr w:type="spellEnd"/>
     </w:p>
     <w:p>
       <w:pPr>
@@ -10700,23 +10582,13 @@
                 <w:sz w:val="24"/>
               </w:rPr>
             </w:pPr>
-            <w:proofErr w:type="spellStart"/>
-            <w:r>
-              <w:rPr>
-                <w:rFonts w:ascii="Times New Roman" w:eastAsia="Arial" w:hAnsi="Times New Roman" w:cs="Times New Roman"/>
-                <w:b/>
-                <w:sz w:val="24"/>
-              </w:rPr>
-              <w:t>Postconditions</w:t>
-            </w:r>
-            <w:proofErr w:type="spellEnd"/>
-            <w:r>
-              <w:rPr>
-                <w:rFonts w:ascii="Times New Roman" w:eastAsia="Arial" w:hAnsi="Times New Roman" w:cs="Times New Roman"/>
-                <w:b/>
-                <w:sz w:val="24"/>
-              </w:rPr>
-              <w:t>:</w:t>
+            <w:r>
+              <w:rPr>
+                <w:rFonts w:ascii="Times New Roman" w:eastAsia="Arial" w:hAnsi="Times New Roman" w:cs="Times New Roman"/>
+                <w:b/>
+                <w:sz w:val="24"/>
+              </w:rPr>
+              <w:t>Postconditions:</w:t>
             </w:r>
           </w:p>
         </w:tc>
@@ -11977,23 +11849,13 @@
                 <w:sz w:val="24"/>
               </w:rPr>
             </w:pPr>
-            <w:proofErr w:type="spellStart"/>
-            <w:r>
-              <w:rPr>
-                <w:rFonts w:ascii="Times New Roman" w:eastAsia="Arial" w:hAnsi="Times New Roman" w:cs="Times New Roman"/>
-                <w:b/>
-                <w:sz w:val="24"/>
-              </w:rPr>
-              <w:t>Postconditions</w:t>
-            </w:r>
-            <w:proofErr w:type="spellEnd"/>
-            <w:r>
-              <w:rPr>
-                <w:rFonts w:ascii="Times New Roman" w:eastAsia="Arial" w:hAnsi="Times New Roman" w:cs="Times New Roman"/>
-                <w:b/>
-                <w:sz w:val="24"/>
-              </w:rPr>
-              <w:t>:</w:t>
+            <w:r>
+              <w:rPr>
+                <w:rFonts w:ascii="Times New Roman" w:eastAsia="Arial" w:hAnsi="Times New Roman" w:cs="Times New Roman"/>
+                <w:b/>
+                <w:sz w:val="24"/>
+              </w:rPr>
+              <w:t>Postconditions:</w:t>
             </w:r>
           </w:p>
         </w:tc>
@@ -12245,23 +12107,7 @@
                 <w:rFonts w:ascii="Times New Roman" w:eastAsia="Arial" w:hAnsi="Times New Roman" w:cs="Times New Roman"/>
                 <w:sz w:val="24"/>
               </w:rPr>
-              <w:t xml:space="preserve">always </w:t>
-            </w:r>
-            <w:proofErr w:type="gramStart"/>
-            <w:r>
-              <w:rPr>
-                <w:rFonts w:ascii="Times New Roman" w:eastAsia="Arial" w:hAnsi="Times New Roman" w:cs="Times New Roman"/>
-                <w:sz w:val="24"/>
-              </w:rPr>
-              <w:t>see</w:t>
-            </w:r>
-            <w:proofErr w:type="gramEnd"/>
-            <w:r>
-              <w:rPr>
-                <w:rFonts w:ascii="Times New Roman" w:eastAsia="Arial" w:hAnsi="Times New Roman" w:cs="Times New Roman"/>
-                <w:sz w:val="24"/>
-              </w:rPr>
-              <w:t xml:space="preserve"> the totals when using the application</w:t>
+              <w:t>always see the totals when using the application</w:t>
             </w:r>
             <w:r>
               <w:rPr>
@@ -12514,25 +12360,7 @@
                 <w:sz w:val="24"/>
                 <w:szCs w:val="24"/>
               </w:rPr>
-              <w:t xml:space="preserve"> </w:t>
-            </w:r>
-            <w:proofErr w:type="spellStart"/>
-            <w:r>
-              <w:rPr>
-                <w:rFonts w:ascii="Times New Roman" w:hAnsi="Times New Roman" w:cs="Times New Roman"/>
-                <w:sz w:val="24"/>
-                <w:szCs w:val="24"/>
-              </w:rPr>
-              <w:t>Todo</w:t>
-            </w:r>
-            <w:proofErr w:type="spellEnd"/>
-            <w:r>
-              <w:rPr>
-                <w:rFonts w:ascii="Times New Roman" w:hAnsi="Times New Roman" w:cs="Times New Roman"/>
-                <w:sz w:val="24"/>
-                <w:szCs w:val="24"/>
-              </w:rPr>
-              <w:t xml:space="preserve">-App                                                                    </w:t>
+              <w:t xml:space="preserve"> Todo-App                                                                    </w:t>
             </w:r>
             <w:r>
               <w:rPr>
@@ -13382,15 +13210,7 @@
                 <w:sz w:val="24"/>
                 <w:szCs w:val="24"/>
               </w:rPr>
-              <w:t>2</w:t>
-            </w:r>
-            <w:r>
-              <w:rPr>
-                <w:rFonts w:ascii="Times New Roman" w:hAnsi="Times New Roman" w:cs="Times New Roman"/>
-                <w:sz w:val="24"/>
-                <w:szCs w:val="24"/>
-              </w:rPr>
-              <w:t xml:space="preserve">                          </w:t>
+              <w:t xml:space="preserve">2                          </w:t>
             </w:r>
             <w:r>
               <w:rPr>
@@ -13406,15 +13226,7 @@
                 <w:sz w:val="24"/>
                 <w:szCs w:val="24"/>
               </w:rPr>
-              <w:t xml:space="preserve">             </w:t>
-            </w:r>
-            <w:r>
-              <w:rPr>
-                <w:rFonts w:ascii="Times New Roman" w:hAnsi="Times New Roman" w:cs="Times New Roman"/>
-                <w:sz w:val="24"/>
-                <w:szCs w:val="24"/>
-              </w:rPr>
-              <w:t xml:space="preserve">   </w:t>
+              <w:t xml:space="preserve">                </w:t>
             </w:r>
             <w:r>
               <w:rPr>
@@ -13431,15 +13243,7 @@
                 <w:sz w:val="24"/>
                 <w:szCs w:val="24"/>
               </w:rPr>
-              <w:t xml:space="preserve"> </w:t>
-            </w:r>
-            <w:r>
-              <w:rPr>
-                <w:rFonts w:ascii="Times New Roman" w:hAnsi="Times New Roman" w:cs="Times New Roman"/>
-                <w:sz w:val="24"/>
-                <w:szCs w:val="24"/>
-              </w:rPr>
-              <w:t>Add task with special characters</w:t>
+              <w:t xml:space="preserve"> Add task with special characters</w:t>
             </w:r>
           </w:p>
           <w:p>
@@ -13465,25 +13269,7 @@
                 <w:sz w:val="24"/>
                 <w:szCs w:val="24"/>
               </w:rPr>
-              <w:t xml:space="preserve"> </w:t>
-            </w:r>
-            <w:proofErr w:type="spellStart"/>
-            <w:r>
-              <w:rPr>
-                <w:rFonts w:ascii="Times New Roman" w:hAnsi="Times New Roman" w:cs="Times New Roman"/>
-                <w:sz w:val="24"/>
-                <w:szCs w:val="24"/>
-              </w:rPr>
-              <w:t>Todo</w:t>
-            </w:r>
-            <w:proofErr w:type="spellEnd"/>
-            <w:r>
-              <w:rPr>
-                <w:rFonts w:ascii="Times New Roman" w:hAnsi="Times New Roman" w:cs="Times New Roman"/>
-                <w:sz w:val="24"/>
-                <w:szCs w:val="24"/>
-              </w:rPr>
-              <w:t xml:space="preserve">-App                                       </w:t>
+              <w:t xml:space="preserve"> Todo-App                                       </w:t>
             </w:r>
             <w:r>
               <w:rPr>
@@ -14295,15 +14081,7 @@
                 <w:sz w:val="24"/>
                 <w:szCs w:val="24"/>
               </w:rPr>
-              <w:t xml:space="preserve"> 2</w:t>
-            </w:r>
-            <w:r>
-              <w:rPr>
-                <w:rFonts w:ascii="Times New Roman" w:hAnsi="Times New Roman" w:cs="Times New Roman"/>
-                <w:sz w:val="24"/>
-                <w:szCs w:val="24"/>
-              </w:rPr>
-              <w:t xml:space="preserve">                                                                           </w:t>
+              <w:t xml:space="preserve"> 2                                                                           </w:t>
             </w:r>
             <w:r>
               <w:rPr>
@@ -14320,15 +14098,7 @@
                 <w:sz w:val="24"/>
                 <w:szCs w:val="24"/>
               </w:rPr>
-              <w:t xml:space="preserve"> </w:t>
-            </w:r>
-            <w:r>
-              <w:rPr>
-                <w:rFonts w:ascii="Times New Roman" w:hAnsi="Times New Roman" w:cs="Times New Roman"/>
-                <w:sz w:val="24"/>
-                <w:szCs w:val="24"/>
-              </w:rPr>
-              <w:t>View Task</w:t>
+              <w:t xml:space="preserve"> View Task</w:t>
             </w:r>
           </w:p>
           <w:p>
@@ -14354,25 +14124,7 @@
                 <w:sz w:val="24"/>
                 <w:szCs w:val="24"/>
               </w:rPr>
-              <w:t xml:space="preserve"> </w:t>
-            </w:r>
-            <w:proofErr w:type="spellStart"/>
-            <w:r>
-              <w:rPr>
-                <w:rFonts w:ascii="Times New Roman" w:hAnsi="Times New Roman" w:cs="Times New Roman"/>
-                <w:sz w:val="24"/>
-                <w:szCs w:val="24"/>
-              </w:rPr>
-              <w:t>Todo</w:t>
-            </w:r>
-            <w:proofErr w:type="spellEnd"/>
-            <w:r>
-              <w:rPr>
-                <w:rFonts w:ascii="Times New Roman" w:hAnsi="Times New Roman" w:cs="Times New Roman"/>
-                <w:sz w:val="24"/>
-                <w:szCs w:val="24"/>
-              </w:rPr>
-              <w:t xml:space="preserve">-App                                                                    </w:t>
+              <w:t xml:space="preserve"> Todo-App                                                                    </w:t>
             </w:r>
             <w:r>
               <w:rPr>
@@ -14484,15 +14236,7 @@
                 <w:sz w:val="24"/>
                 <w:szCs w:val="24"/>
               </w:rPr>
-              <w:t xml:space="preserve">Test the </w:t>
-            </w:r>
-            <w:r>
-              <w:rPr>
-                <w:rFonts w:ascii="Times New Roman" w:hAnsi="Times New Roman" w:cs="Times New Roman"/>
-                <w:sz w:val="24"/>
-                <w:szCs w:val="24"/>
-              </w:rPr>
-              <w:t>view task feature.</w:t>
+              <w:t>Test the view task feature.</w:t>
             </w:r>
           </w:p>
         </w:tc>
@@ -14921,25 +14665,7 @@
                 <w:sz w:val="24"/>
                 <w:szCs w:val="24"/>
               </w:rPr>
-              <w:t xml:space="preserve">2.The information is rendered into a </w:t>
-            </w:r>
-            <w:proofErr w:type="spellStart"/>
-            <w:r>
-              <w:rPr>
-                <w:rFonts w:ascii="Times New Roman" w:hAnsi="Times New Roman" w:cs="Times New Roman"/>
-                <w:sz w:val="24"/>
-                <w:szCs w:val="24"/>
-              </w:rPr>
-              <w:t>DataTable</w:t>
-            </w:r>
-            <w:proofErr w:type="spellEnd"/>
-            <w:r>
-              <w:rPr>
-                <w:rFonts w:ascii="Times New Roman" w:hAnsi="Times New Roman" w:cs="Times New Roman"/>
-                <w:sz w:val="24"/>
-                <w:szCs w:val="24"/>
-              </w:rPr>
-              <w:t>.</w:t>
+              <w:t>2.The information is rendered into a DataTable.</w:t>
             </w:r>
             <w:r>
               <w:rPr>
@@ -15036,15 +14762,7 @@
                 <w:sz w:val="24"/>
                 <w:szCs w:val="24"/>
               </w:rPr>
-              <w:t xml:space="preserve">  </w:t>
-            </w:r>
-            <w:r>
-              <w:rPr>
-                <w:rFonts w:ascii="Times New Roman" w:hAnsi="Times New Roman" w:cs="Times New Roman"/>
-                <w:sz w:val="24"/>
-                <w:szCs w:val="24"/>
-              </w:rPr>
-              <w:t xml:space="preserve">                                                                         </w:t>
+              <w:t xml:space="preserve">                                                                           </w:t>
             </w:r>
             <w:r>
               <w:rPr>
@@ -15095,25 +14813,7 @@
                 <w:sz w:val="24"/>
                 <w:szCs w:val="24"/>
               </w:rPr>
-              <w:t xml:space="preserve"> </w:t>
-            </w:r>
-            <w:proofErr w:type="spellStart"/>
-            <w:r>
-              <w:rPr>
-                <w:rFonts w:ascii="Times New Roman" w:hAnsi="Times New Roman" w:cs="Times New Roman"/>
-                <w:sz w:val="24"/>
-                <w:szCs w:val="24"/>
-              </w:rPr>
-              <w:t>Todo</w:t>
-            </w:r>
-            <w:proofErr w:type="spellEnd"/>
-            <w:r>
-              <w:rPr>
-                <w:rFonts w:ascii="Times New Roman" w:hAnsi="Times New Roman" w:cs="Times New Roman"/>
-                <w:sz w:val="24"/>
-                <w:szCs w:val="24"/>
-              </w:rPr>
-              <w:t xml:space="preserve">-App                                                                    </w:t>
+              <w:t xml:space="preserve"> Todo-App                                                                    </w:t>
             </w:r>
             <w:r>
               <w:rPr>
@@ -15635,8 +15335,1688 @@
           <w:szCs w:val="24"/>
         </w:rPr>
       </w:pPr>
+    </w:p>
+    <w:p>
+      <w:pPr>
+        <w:rPr>
+          <w:rFonts w:ascii="Times New Roman" w:hAnsi="Times New Roman" w:cs="Times New Roman"/>
+          <w:sz w:val="24"/>
+          <w:szCs w:val="24"/>
+        </w:rPr>
+      </w:pPr>
+    </w:p>
+    <w:tbl>
+      <w:tblPr>
+        <w:tblStyle w:val="TableGrid"/>
+        <w:tblW w:w="0" w:type="auto"/>
+        <w:tblLook w:val="04A0" w:firstRow="1" w:lastRow="0" w:firstColumn="1" w:lastColumn="0" w:noHBand="0" w:noVBand="1"/>
+      </w:tblPr>
+      <w:tblGrid>
+        <w:gridCol w:w="9350"/>
+      </w:tblGrid>
+      <w:tr>
+        <w:tc>
+          <w:tcPr>
+            <w:tcW w:w="9350" w:type="dxa"/>
+            <w:shd w:val="clear" w:color="auto" w:fill="ACCBF9" w:themeFill="background2"/>
+          </w:tcPr>
+          <w:p>
+            <w:pPr>
+              <w:rPr>
+                <w:rFonts w:ascii="Times New Roman" w:hAnsi="Times New Roman" w:cs="Times New Roman"/>
+                <w:sz w:val="24"/>
+                <w:szCs w:val="24"/>
+              </w:rPr>
+            </w:pPr>
+            <w:r>
+              <w:rPr>
+                <w:rFonts w:ascii="Times New Roman" w:hAnsi="Times New Roman" w:cs="Times New Roman"/>
+                <w:b/>
+                <w:sz w:val="24"/>
+                <w:szCs w:val="24"/>
+              </w:rPr>
+              <w:t>Test Case #:</w:t>
+            </w:r>
+            <w:r>
+              <w:rPr>
+                <w:rFonts w:ascii="Times New Roman" w:hAnsi="Times New Roman" w:cs="Times New Roman"/>
+                <w:sz w:val="24"/>
+                <w:szCs w:val="24"/>
+              </w:rPr>
+              <w:t xml:space="preserve"> </w:t>
+            </w:r>
+            <w:r>
+              <w:rPr>
+                <w:rFonts w:ascii="Times New Roman" w:hAnsi="Times New Roman" w:cs="Times New Roman"/>
+                <w:sz w:val="24"/>
+                <w:szCs w:val="24"/>
+              </w:rPr>
+              <w:t>4</w:t>
+            </w:r>
+            <w:r>
+              <w:rPr>
+                <w:rFonts w:ascii="Times New Roman" w:hAnsi="Times New Roman" w:cs="Times New Roman"/>
+                <w:sz w:val="24"/>
+                <w:szCs w:val="24"/>
+              </w:rPr>
+              <w:t xml:space="preserve">                                          </w:t>
+            </w:r>
+            <w:r>
+              <w:rPr>
+                <w:rFonts w:ascii="Times New Roman" w:hAnsi="Times New Roman" w:cs="Times New Roman"/>
+                <w:sz w:val="24"/>
+                <w:szCs w:val="24"/>
+              </w:rPr>
+              <w:t xml:space="preserve">                             </w:t>
+            </w:r>
+            <w:r>
+              <w:rPr>
+                <w:rFonts w:ascii="Times New Roman" w:hAnsi="Times New Roman" w:cs="Times New Roman"/>
+                <w:sz w:val="24"/>
+                <w:szCs w:val="24"/>
+              </w:rPr>
+              <w:t xml:space="preserve"> </w:t>
+            </w:r>
+            <w:r>
+              <w:rPr>
+                <w:rFonts w:ascii="Times New Roman" w:hAnsi="Times New Roman" w:cs="Times New Roman"/>
+                <w:b/>
+                <w:sz w:val="24"/>
+                <w:szCs w:val="24"/>
+              </w:rPr>
+              <w:t>Test Case Name:</w:t>
+            </w:r>
+            <w:r>
+              <w:rPr>
+                <w:rFonts w:ascii="Times New Roman" w:hAnsi="Times New Roman" w:cs="Times New Roman"/>
+                <w:sz w:val="24"/>
+                <w:szCs w:val="24"/>
+              </w:rPr>
+              <w:t xml:space="preserve"> </w:t>
+            </w:r>
+            <w:r>
+              <w:rPr>
+                <w:rFonts w:ascii="Times New Roman" w:hAnsi="Times New Roman" w:cs="Times New Roman"/>
+                <w:sz w:val="24"/>
+                <w:szCs w:val="24"/>
+              </w:rPr>
+              <w:t>Changing Status</w:t>
+            </w:r>
+          </w:p>
+          <w:p>
+            <w:pPr>
+              <w:rPr>
+                <w:rFonts w:ascii="Times New Roman" w:hAnsi="Times New Roman" w:cs="Times New Roman"/>
+                <w:sz w:val="24"/>
+                <w:szCs w:val="24"/>
+              </w:rPr>
+            </w:pPr>
+            <w:r>
+              <w:rPr>
+                <w:rFonts w:ascii="Times New Roman" w:hAnsi="Times New Roman" w:cs="Times New Roman"/>
+                <w:b/>
+                <w:sz w:val="24"/>
+                <w:szCs w:val="24"/>
+              </w:rPr>
+              <w:t>System:</w:t>
+            </w:r>
+            <w:r>
+              <w:rPr>
+                <w:rFonts w:ascii="Times New Roman" w:hAnsi="Times New Roman" w:cs="Times New Roman"/>
+                <w:sz w:val="24"/>
+                <w:szCs w:val="24"/>
+              </w:rPr>
+              <w:t xml:space="preserve"> Todo-App                                                              </w:t>
+            </w:r>
+            <w:r>
+              <w:rPr>
+                <w:rFonts w:ascii="Times New Roman" w:hAnsi="Times New Roman" w:cs="Times New Roman"/>
+                <w:sz w:val="24"/>
+                <w:szCs w:val="24"/>
+              </w:rPr>
+              <w:t xml:space="preserve"> </w:t>
+            </w:r>
+            <w:r>
+              <w:rPr>
+                <w:rFonts w:ascii="Times New Roman" w:hAnsi="Times New Roman" w:cs="Times New Roman"/>
+                <w:sz w:val="24"/>
+                <w:szCs w:val="24"/>
+              </w:rPr>
+              <w:t xml:space="preserve">  </w:t>
+            </w:r>
+            <w:r>
+              <w:rPr>
+                <w:rFonts w:ascii="Times New Roman" w:hAnsi="Times New Roman" w:cs="Times New Roman"/>
+                <w:b/>
+                <w:sz w:val="24"/>
+                <w:szCs w:val="24"/>
+              </w:rPr>
+              <w:t>Design Date:</w:t>
+            </w:r>
+            <w:r>
+              <w:rPr>
+                <w:rFonts w:ascii="Times New Roman" w:hAnsi="Times New Roman" w:cs="Times New Roman"/>
+                <w:sz w:val="24"/>
+                <w:szCs w:val="24"/>
+              </w:rPr>
+              <w:t xml:space="preserve"> 1/13/18</w:t>
+            </w:r>
+          </w:p>
+          <w:p>
+            <w:pPr>
+              <w:rPr>
+                <w:rFonts w:ascii="Times New Roman" w:hAnsi="Times New Roman" w:cs="Times New Roman"/>
+                <w:sz w:val="24"/>
+                <w:szCs w:val="24"/>
+              </w:rPr>
+            </w:pPr>
+            <w:r>
+              <w:rPr>
+                <w:rFonts w:ascii="Times New Roman" w:hAnsi="Times New Roman" w:cs="Times New Roman"/>
+                <w:b/>
+                <w:sz w:val="24"/>
+                <w:szCs w:val="24"/>
+              </w:rPr>
+              <w:t>Designed by:</w:t>
+            </w:r>
+            <w:r>
+              <w:rPr>
+                <w:rFonts w:ascii="Times New Roman" w:hAnsi="Times New Roman" w:cs="Times New Roman"/>
+                <w:sz w:val="24"/>
+                <w:szCs w:val="24"/>
+              </w:rPr>
+              <w:t xml:space="preserve"> Alaa A-Naber                    </w:t>
+            </w:r>
+            <w:r>
+              <w:rPr>
+                <w:rFonts w:ascii="Times New Roman" w:hAnsi="Times New Roman" w:cs="Times New Roman"/>
+                <w:sz w:val="24"/>
+                <w:szCs w:val="24"/>
+              </w:rPr>
+              <w:t xml:space="preserve">                               </w:t>
+            </w:r>
+            <w:r>
+              <w:rPr>
+                <w:rFonts w:ascii="Times New Roman" w:hAnsi="Times New Roman" w:cs="Times New Roman"/>
+                <w:b/>
+                <w:sz w:val="24"/>
+                <w:szCs w:val="24"/>
+              </w:rPr>
+              <w:t>Execution Date:</w:t>
+            </w:r>
+            <w:r>
+              <w:rPr>
+                <w:rFonts w:ascii="Times New Roman" w:hAnsi="Times New Roman" w:cs="Times New Roman"/>
+                <w:sz w:val="24"/>
+                <w:szCs w:val="24"/>
+              </w:rPr>
+              <w:t xml:space="preserve"> 1/13/18          </w:t>
+            </w:r>
+          </w:p>
+          <w:p>
+            <w:pPr>
+              <w:rPr>
+                <w:rFonts w:ascii="Times New Roman" w:hAnsi="Times New Roman" w:cs="Times New Roman"/>
+                <w:sz w:val="24"/>
+                <w:szCs w:val="24"/>
+              </w:rPr>
+            </w:pPr>
+            <w:r>
+              <w:rPr>
+                <w:rFonts w:ascii="Times New Roman" w:hAnsi="Times New Roman" w:cs="Times New Roman"/>
+                <w:b/>
+                <w:sz w:val="24"/>
+                <w:szCs w:val="24"/>
+              </w:rPr>
+              <w:t>Executed by:</w:t>
+            </w:r>
+            <w:r>
+              <w:rPr>
+                <w:rFonts w:ascii="Times New Roman" w:hAnsi="Times New Roman" w:cs="Times New Roman"/>
+                <w:sz w:val="24"/>
+                <w:szCs w:val="24"/>
+              </w:rPr>
+              <w:t xml:space="preserve"> Alaa A-Naber</w:t>
+            </w:r>
+          </w:p>
+          <w:p>
+            <w:pPr>
+              <w:rPr>
+                <w:rFonts w:ascii="Times New Roman" w:hAnsi="Times New Roman" w:cs="Times New Roman"/>
+                <w:sz w:val="24"/>
+                <w:szCs w:val="24"/>
+              </w:rPr>
+            </w:pPr>
+            <w:r>
+              <w:rPr>
+                <w:rFonts w:ascii="Times New Roman" w:hAnsi="Times New Roman" w:cs="Times New Roman"/>
+                <w:b/>
+                <w:sz w:val="24"/>
+                <w:szCs w:val="24"/>
+              </w:rPr>
+              <w:t xml:space="preserve">Short Description: </w:t>
+            </w:r>
+            <w:r>
+              <w:rPr>
+                <w:rFonts w:ascii="Times New Roman" w:hAnsi="Times New Roman" w:cs="Times New Roman"/>
+                <w:sz w:val="24"/>
+                <w:szCs w:val="24"/>
+              </w:rPr>
+              <w:t>Change the status of a task in the view page.</w:t>
+            </w:r>
+          </w:p>
+        </w:tc>
+      </w:tr>
+    </w:tbl>
+    <w:p>
+      <w:pPr>
+        <w:rPr>
+          <w:rFonts w:ascii="Times New Roman" w:hAnsi="Times New Roman" w:cs="Times New Roman"/>
+          <w:sz w:val="24"/>
+          <w:szCs w:val="24"/>
+        </w:rPr>
+      </w:pPr>
+    </w:p>
+    <w:tbl>
+      <w:tblPr>
+        <w:tblStyle w:val="TableGrid"/>
+        <w:tblW w:w="0" w:type="auto"/>
+        <w:tblLook w:val="04A0" w:firstRow="1" w:lastRow="0" w:firstColumn="1" w:lastColumn="0" w:noHBand="0" w:noVBand="1"/>
+      </w:tblPr>
+      <w:tblGrid>
+        <w:gridCol w:w="9350"/>
+      </w:tblGrid>
+      <w:tr>
+        <w:tc>
+          <w:tcPr>
+            <w:tcW w:w="9350" w:type="dxa"/>
+          </w:tcPr>
+          <w:p>
+            <w:pPr>
+              <w:rPr>
+                <w:rFonts w:ascii="Times New Roman" w:hAnsi="Times New Roman" w:cs="Times New Roman"/>
+                <w:b/>
+                <w:sz w:val="24"/>
+                <w:szCs w:val="24"/>
+              </w:rPr>
+            </w:pPr>
+            <w:r>
+              <w:rPr>
+                <w:rFonts w:ascii="Times New Roman" w:hAnsi="Times New Roman" w:cs="Times New Roman"/>
+                <w:b/>
+                <w:sz w:val="24"/>
+                <w:szCs w:val="24"/>
+              </w:rPr>
+              <w:t>Pre-Conditions</w:t>
+            </w:r>
+          </w:p>
+          <w:p>
+            <w:pPr>
+              <w:pStyle w:val="ListParagraph"/>
+              <w:numPr>
+                <w:ilvl w:val="0"/>
+                <w:numId w:val="17"/>
+              </w:numPr>
+              <w:rPr>
+                <w:rFonts w:ascii="Times New Roman" w:hAnsi="Times New Roman" w:cs="Times New Roman"/>
+                <w:sz w:val="24"/>
+                <w:szCs w:val="24"/>
+              </w:rPr>
+            </w:pPr>
+            <w:r>
+              <w:rPr>
+                <w:rFonts w:ascii="Times New Roman" w:hAnsi="Times New Roman" w:cs="Times New Roman"/>
+                <w:sz w:val="24"/>
+                <w:szCs w:val="24"/>
+              </w:rPr>
+              <w:t>The use</w:t>
+            </w:r>
+            <w:r>
+              <w:rPr>
+                <w:rFonts w:ascii="Times New Roman" w:hAnsi="Times New Roman" w:cs="Times New Roman"/>
+                <w:sz w:val="24"/>
+                <w:szCs w:val="24"/>
+              </w:rPr>
+              <w:t>r</w:t>
+            </w:r>
+            <w:r>
+              <w:rPr>
+                <w:rFonts w:ascii="Times New Roman" w:hAnsi="Times New Roman" w:cs="Times New Roman"/>
+                <w:sz w:val="24"/>
+                <w:szCs w:val="24"/>
+              </w:rPr>
+              <w:t xml:space="preserve"> is on the view page.</w:t>
+            </w:r>
+          </w:p>
+          <w:p>
+            <w:pPr>
+              <w:pStyle w:val="ListParagraph"/>
+              <w:numPr>
+                <w:ilvl w:val="0"/>
+                <w:numId w:val="17"/>
+              </w:numPr>
+              <w:rPr>
+                <w:rFonts w:ascii="Times New Roman" w:hAnsi="Times New Roman" w:cs="Times New Roman"/>
+                <w:sz w:val="24"/>
+                <w:szCs w:val="24"/>
+              </w:rPr>
+            </w:pPr>
+            <w:r>
+              <w:rPr>
+                <w:rFonts w:ascii="Times New Roman" w:hAnsi="Times New Roman" w:cs="Times New Roman"/>
+                <w:sz w:val="24"/>
+                <w:szCs w:val="24"/>
+              </w:rPr>
+              <w:t>There is data in the table.</w:t>
+            </w:r>
+          </w:p>
+        </w:tc>
+      </w:tr>
+    </w:tbl>
+    <w:p>
+      <w:pPr>
+        <w:rPr>
+          <w:rFonts w:ascii="Times New Roman" w:hAnsi="Times New Roman" w:cs="Times New Roman"/>
+          <w:sz w:val="24"/>
+          <w:szCs w:val="24"/>
+        </w:rPr>
+      </w:pPr>
+    </w:p>
+    <w:tbl>
+      <w:tblPr>
+        <w:tblStyle w:val="TableGrid"/>
+        <w:tblW w:w="0" w:type="auto"/>
+        <w:tblLook w:val="04A0" w:firstRow="1" w:lastRow="0" w:firstColumn="1" w:lastColumn="0" w:noHBand="0" w:noVBand="1"/>
+      </w:tblPr>
+      <w:tblGrid>
+        <w:gridCol w:w="715"/>
+        <w:gridCol w:w="2863"/>
+        <w:gridCol w:w="2870"/>
+        <w:gridCol w:w="1083"/>
+        <w:gridCol w:w="1819"/>
+      </w:tblGrid>
+      <w:tr>
+        <w:tc>
+          <w:tcPr>
+            <w:tcW w:w="715" w:type="dxa"/>
+          </w:tcPr>
+          <w:p>
+            <w:pPr>
+              <w:rPr>
+                <w:rFonts w:ascii="Times New Roman" w:hAnsi="Times New Roman" w:cs="Times New Roman"/>
+                <w:sz w:val="24"/>
+                <w:szCs w:val="24"/>
+              </w:rPr>
+            </w:pPr>
+            <w:r>
+              <w:rPr>
+                <w:rFonts w:ascii="Times New Roman" w:hAnsi="Times New Roman" w:cs="Times New Roman"/>
+                <w:sz w:val="24"/>
+                <w:szCs w:val="24"/>
+              </w:rPr>
+              <w:t>Step</w:t>
+            </w:r>
+          </w:p>
+        </w:tc>
+        <w:tc>
+          <w:tcPr>
+            <w:tcW w:w="2863" w:type="dxa"/>
+          </w:tcPr>
+          <w:p>
+            <w:pPr>
+              <w:rPr>
+                <w:rFonts w:ascii="Times New Roman" w:hAnsi="Times New Roman" w:cs="Times New Roman"/>
+                <w:sz w:val="24"/>
+                <w:szCs w:val="24"/>
+              </w:rPr>
+            </w:pPr>
+            <w:r>
+              <w:rPr>
+                <w:rFonts w:ascii="Times New Roman" w:hAnsi="Times New Roman" w:cs="Times New Roman"/>
+                <w:sz w:val="24"/>
+                <w:szCs w:val="24"/>
+              </w:rPr>
+              <w:t>Action</w:t>
+            </w:r>
+          </w:p>
+        </w:tc>
+        <w:tc>
+          <w:tcPr>
+            <w:tcW w:w="2870" w:type="dxa"/>
+          </w:tcPr>
+          <w:p>
+            <w:pPr>
+              <w:rPr>
+                <w:rFonts w:ascii="Times New Roman" w:hAnsi="Times New Roman" w:cs="Times New Roman"/>
+                <w:sz w:val="24"/>
+                <w:szCs w:val="24"/>
+              </w:rPr>
+            </w:pPr>
+            <w:r>
+              <w:rPr>
+                <w:rFonts w:ascii="Times New Roman" w:hAnsi="Times New Roman" w:cs="Times New Roman"/>
+                <w:sz w:val="24"/>
+                <w:szCs w:val="24"/>
+              </w:rPr>
+              <w:t>Expected System Response</w:t>
+            </w:r>
+          </w:p>
+        </w:tc>
+        <w:tc>
+          <w:tcPr>
+            <w:tcW w:w="1083" w:type="dxa"/>
+          </w:tcPr>
+          <w:p>
+            <w:pPr>
+              <w:rPr>
+                <w:rFonts w:ascii="Times New Roman" w:hAnsi="Times New Roman" w:cs="Times New Roman"/>
+                <w:sz w:val="24"/>
+                <w:szCs w:val="24"/>
+              </w:rPr>
+            </w:pPr>
+            <w:r>
+              <w:rPr>
+                <w:rFonts w:ascii="Times New Roman" w:hAnsi="Times New Roman" w:cs="Times New Roman"/>
+                <w:sz w:val="24"/>
+                <w:szCs w:val="24"/>
+              </w:rPr>
+              <w:t>Pass/Fail</w:t>
+            </w:r>
+          </w:p>
+        </w:tc>
+        <w:tc>
+          <w:tcPr>
+            <w:tcW w:w="1819" w:type="dxa"/>
+          </w:tcPr>
+          <w:p>
+            <w:pPr>
+              <w:rPr>
+                <w:rFonts w:ascii="Times New Roman" w:hAnsi="Times New Roman" w:cs="Times New Roman"/>
+                <w:sz w:val="24"/>
+                <w:szCs w:val="24"/>
+              </w:rPr>
+            </w:pPr>
+            <w:r>
+              <w:rPr>
+                <w:rFonts w:ascii="Times New Roman" w:hAnsi="Times New Roman" w:cs="Times New Roman"/>
+                <w:sz w:val="24"/>
+                <w:szCs w:val="24"/>
+              </w:rPr>
+              <w:t>Comment</w:t>
+            </w:r>
+          </w:p>
+        </w:tc>
+      </w:tr>
+      <w:tr>
+        <w:tc>
+          <w:tcPr>
+            <w:tcW w:w="715" w:type="dxa"/>
+          </w:tcPr>
+          <w:p>
+            <w:pPr>
+              <w:rPr>
+                <w:rFonts w:ascii="Times New Roman" w:hAnsi="Times New Roman" w:cs="Times New Roman"/>
+                <w:sz w:val="24"/>
+                <w:szCs w:val="24"/>
+              </w:rPr>
+            </w:pPr>
+            <w:r>
+              <w:rPr>
+                <w:rFonts w:ascii="Times New Roman" w:hAnsi="Times New Roman" w:cs="Times New Roman"/>
+                <w:sz w:val="24"/>
+                <w:szCs w:val="24"/>
+              </w:rPr>
+              <w:t>1.</w:t>
+            </w:r>
+          </w:p>
+        </w:tc>
+        <w:tc>
+          <w:tcPr>
+            <w:tcW w:w="2863" w:type="dxa"/>
+          </w:tcPr>
+          <w:p>
+            <w:pPr>
+              <w:rPr>
+                <w:rFonts w:ascii="Times New Roman" w:hAnsi="Times New Roman" w:cs="Times New Roman"/>
+                <w:sz w:val="24"/>
+                <w:szCs w:val="24"/>
+              </w:rPr>
+            </w:pPr>
+            <w:r>
+              <w:rPr>
+                <w:rFonts w:ascii="Times New Roman" w:hAnsi="Times New Roman" w:cs="Times New Roman"/>
+                <w:sz w:val="24"/>
+                <w:szCs w:val="24"/>
+              </w:rPr>
+              <w:t>In the view page select a different status.</w:t>
+            </w:r>
+          </w:p>
+        </w:tc>
+        <w:tc>
+          <w:tcPr>
+            <w:tcW w:w="2870" w:type="dxa"/>
+          </w:tcPr>
+          <w:p>
+            <w:pPr>
+              <w:rPr>
+                <w:rFonts w:ascii="Times New Roman" w:hAnsi="Times New Roman" w:cs="Times New Roman"/>
+                <w:sz w:val="24"/>
+                <w:szCs w:val="24"/>
+              </w:rPr>
+            </w:pPr>
+            <w:r>
+              <w:rPr>
+                <w:rFonts w:ascii="Times New Roman" w:hAnsi="Times New Roman" w:cs="Times New Roman"/>
+                <w:sz w:val="24"/>
+                <w:szCs w:val="24"/>
+              </w:rPr>
+              <w:t>Status is switched and page is reloaded.</w:t>
+            </w:r>
+          </w:p>
+        </w:tc>
+        <w:tc>
+          <w:tcPr>
+            <w:tcW w:w="1083" w:type="dxa"/>
+          </w:tcPr>
+          <w:p>
+            <w:pPr>
+              <w:rPr>
+                <w:rFonts w:ascii="Times New Roman" w:hAnsi="Times New Roman" w:cs="Times New Roman"/>
+                <w:sz w:val="24"/>
+                <w:szCs w:val="24"/>
+              </w:rPr>
+            </w:pPr>
+            <w:r>
+              <w:rPr>
+                <w:rFonts w:ascii="Times New Roman" w:hAnsi="Times New Roman" w:cs="Times New Roman"/>
+                <w:sz w:val="24"/>
+                <w:szCs w:val="24"/>
+              </w:rPr>
+              <w:t>Pass</w:t>
+            </w:r>
+          </w:p>
+        </w:tc>
+        <w:tc>
+          <w:tcPr>
+            <w:tcW w:w="1819" w:type="dxa"/>
+          </w:tcPr>
+          <w:p>
+            <w:pPr>
+              <w:rPr>
+                <w:rFonts w:ascii="Times New Roman" w:hAnsi="Times New Roman" w:cs="Times New Roman"/>
+                <w:sz w:val="24"/>
+                <w:szCs w:val="24"/>
+              </w:rPr>
+            </w:pPr>
+          </w:p>
+        </w:tc>
+      </w:tr>
+      <w:tr>
+        <w:tc>
+          <w:tcPr>
+            <w:tcW w:w="715" w:type="dxa"/>
+          </w:tcPr>
+          <w:p>
+            <w:pPr>
+              <w:rPr>
+                <w:rFonts w:ascii="Times New Roman" w:hAnsi="Times New Roman" w:cs="Times New Roman"/>
+                <w:sz w:val="24"/>
+                <w:szCs w:val="24"/>
+              </w:rPr>
+            </w:pPr>
+            <w:r>
+              <w:rPr>
+                <w:rFonts w:ascii="Times New Roman" w:hAnsi="Times New Roman" w:cs="Times New Roman"/>
+                <w:sz w:val="24"/>
+                <w:szCs w:val="24"/>
+              </w:rPr>
+              <w:t>2.</w:t>
+            </w:r>
+          </w:p>
+        </w:tc>
+        <w:tc>
+          <w:tcPr>
+            <w:tcW w:w="2863" w:type="dxa"/>
+          </w:tcPr>
+          <w:p>
+            <w:pPr>
+              <w:rPr>
+                <w:rFonts w:ascii="Times New Roman" w:hAnsi="Times New Roman" w:cs="Times New Roman"/>
+                <w:sz w:val="24"/>
+                <w:szCs w:val="24"/>
+              </w:rPr>
+            </w:pPr>
+            <w:r>
+              <w:rPr>
+                <w:rFonts w:ascii="Times New Roman" w:hAnsi="Times New Roman" w:cs="Times New Roman"/>
+                <w:sz w:val="24"/>
+                <w:szCs w:val="24"/>
+              </w:rPr>
+              <w:t>Go to the viewing page where you have changed the status.</w:t>
+            </w:r>
+          </w:p>
+        </w:tc>
+        <w:tc>
+          <w:tcPr>
+            <w:tcW w:w="2870" w:type="dxa"/>
+          </w:tcPr>
+          <w:p>
+            <w:pPr>
+              <w:rPr>
+                <w:rFonts w:ascii="Times New Roman" w:hAnsi="Times New Roman" w:cs="Times New Roman"/>
+                <w:sz w:val="24"/>
+                <w:szCs w:val="24"/>
+              </w:rPr>
+            </w:pPr>
+            <w:r>
+              <w:rPr>
+                <w:rFonts w:ascii="Times New Roman" w:hAnsi="Times New Roman" w:cs="Times New Roman"/>
+                <w:sz w:val="24"/>
+                <w:szCs w:val="24"/>
+              </w:rPr>
+              <w:t xml:space="preserve">The system should render the changed row. </w:t>
+            </w:r>
+          </w:p>
+        </w:tc>
+        <w:tc>
+          <w:tcPr>
+            <w:tcW w:w="1083" w:type="dxa"/>
+          </w:tcPr>
+          <w:p>
+            <w:pPr>
+              <w:rPr>
+                <w:rFonts w:ascii="Times New Roman" w:hAnsi="Times New Roman" w:cs="Times New Roman"/>
+                <w:sz w:val="24"/>
+                <w:szCs w:val="24"/>
+              </w:rPr>
+            </w:pPr>
+            <w:r>
+              <w:rPr>
+                <w:rFonts w:ascii="Times New Roman" w:hAnsi="Times New Roman" w:cs="Times New Roman"/>
+                <w:sz w:val="24"/>
+                <w:szCs w:val="24"/>
+              </w:rPr>
+              <w:t>Pass</w:t>
+            </w:r>
+          </w:p>
+        </w:tc>
+        <w:tc>
+          <w:tcPr>
+            <w:tcW w:w="1819" w:type="dxa"/>
+          </w:tcPr>
+          <w:p>
+            <w:pPr>
+              <w:rPr>
+                <w:rFonts w:ascii="Times New Roman" w:hAnsi="Times New Roman" w:cs="Times New Roman"/>
+                <w:sz w:val="24"/>
+                <w:szCs w:val="24"/>
+              </w:rPr>
+            </w:pPr>
+            <w:r>
+              <w:rPr>
+                <w:rFonts w:ascii="Times New Roman" w:hAnsi="Times New Roman" w:cs="Times New Roman"/>
+                <w:sz w:val="24"/>
+                <w:szCs w:val="24"/>
+              </w:rPr>
+              <w:t>Testing if the row changed was rendered correctly in the other viewing page.</w:t>
+            </w:r>
+          </w:p>
+        </w:tc>
+      </w:tr>
+    </w:tbl>
+    <w:p>
+      <w:pPr>
+        <w:rPr>
+          <w:rFonts w:ascii="Times New Roman" w:hAnsi="Times New Roman" w:cs="Times New Roman"/>
+          <w:sz w:val="24"/>
+          <w:szCs w:val="24"/>
+        </w:rPr>
+      </w:pPr>
+    </w:p>
+    <w:tbl>
+      <w:tblPr>
+        <w:tblStyle w:val="TableGrid"/>
+        <w:tblW w:w="0" w:type="auto"/>
+        <w:tblLook w:val="04A0" w:firstRow="1" w:lastRow="0" w:firstColumn="1" w:lastColumn="0" w:noHBand="0" w:noVBand="1"/>
+      </w:tblPr>
+      <w:tblGrid>
+        <w:gridCol w:w="9350"/>
+      </w:tblGrid>
+      <w:tr>
+        <w:tc>
+          <w:tcPr>
+            <w:tcW w:w="9350" w:type="dxa"/>
+          </w:tcPr>
+          <w:p>
+            <w:pPr>
+              <w:rPr>
+                <w:rFonts w:ascii="Times New Roman" w:hAnsi="Times New Roman" w:cs="Times New Roman"/>
+                <w:sz w:val="24"/>
+                <w:szCs w:val="24"/>
+              </w:rPr>
+            </w:pPr>
+            <w:r>
+              <w:rPr>
+                <w:rFonts w:ascii="Times New Roman" w:hAnsi="Times New Roman" w:cs="Times New Roman"/>
+                <w:b/>
+                <w:sz w:val="24"/>
+                <w:szCs w:val="24"/>
+              </w:rPr>
+              <w:t>Post-condition</w:t>
+            </w:r>
+          </w:p>
+          <w:p>
+            <w:pPr>
+              <w:pStyle w:val="ListParagraph"/>
+              <w:numPr>
+                <w:ilvl w:val="0"/>
+                <w:numId w:val="18"/>
+              </w:numPr>
+              <w:rPr>
+                <w:rFonts w:ascii="Times New Roman" w:hAnsi="Times New Roman" w:cs="Times New Roman"/>
+                <w:sz w:val="24"/>
+                <w:szCs w:val="24"/>
+              </w:rPr>
+            </w:pPr>
+            <w:r>
+              <w:rPr>
+                <w:rFonts w:ascii="Times New Roman" w:hAnsi="Times New Roman" w:cs="Times New Roman"/>
+                <w:sz w:val="24"/>
+                <w:szCs w:val="24"/>
+              </w:rPr>
+              <w:lastRenderedPageBreak/>
+              <w:t>Old Information is deleted from one table</w:t>
+            </w:r>
+          </w:p>
+          <w:p>
+            <w:pPr>
+              <w:pStyle w:val="ListParagraph"/>
+              <w:numPr>
+                <w:ilvl w:val="0"/>
+                <w:numId w:val="18"/>
+              </w:numPr>
+              <w:rPr>
+                <w:rFonts w:ascii="Times New Roman" w:hAnsi="Times New Roman" w:cs="Times New Roman"/>
+                <w:sz w:val="24"/>
+                <w:szCs w:val="24"/>
+              </w:rPr>
+            </w:pPr>
+            <w:r>
+              <w:rPr>
+                <w:rFonts w:ascii="Times New Roman" w:hAnsi="Times New Roman" w:cs="Times New Roman"/>
+                <w:sz w:val="24"/>
+                <w:szCs w:val="24"/>
+              </w:rPr>
+              <w:t xml:space="preserve">The changed row is in the other table. </w:t>
+            </w:r>
+          </w:p>
+        </w:tc>
+      </w:tr>
+    </w:tbl>
+    <w:p>
+      <w:pPr>
+        <w:rPr>
+          <w:rFonts w:ascii="Times New Roman" w:hAnsi="Times New Roman" w:cs="Times New Roman"/>
+          <w:sz w:val="24"/>
+          <w:szCs w:val="24"/>
+        </w:rPr>
+      </w:pPr>
+    </w:p>
+    <w:p>
+      <w:pPr>
+        <w:rPr>
+          <w:rFonts w:ascii="Times New Roman" w:hAnsi="Times New Roman" w:cs="Times New Roman"/>
+          <w:sz w:val="24"/>
+          <w:szCs w:val="24"/>
+        </w:rPr>
+      </w:pPr>
+    </w:p>
+    <w:tbl>
+      <w:tblPr>
+        <w:tblStyle w:val="TableGrid"/>
+        <w:tblW w:w="0" w:type="auto"/>
+        <w:tblLook w:val="04A0" w:firstRow="1" w:lastRow="0" w:firstColumn="1" w:lastColumn="0" w:noHBand="0" w:noVBand="1"/>
+      </w:tblPr>
+      <w:tblGrid>
+        <w:gridCol w:w="9350"/>
+      </w:tblGrid>
+      <w:tr>
+        <w:tc>
+          <w:tcPr>
+            <w:tcW w:w="9350" w:type="dxa"/>
+            <w:shd w:val="clear" w:color="auto" w:fill="ACCBF9" w:themeFill="background2"/>
+          </w:tcPr>
+          <w:p>
+            <w:pPr>
+              <w:rPr>
+                <w:rFonts w:ascii="Times New Roman" w:hAnsi="Times New Roman" w:cs="Times New Roman"/>
+                <w:sz w:val="24"/>
+                <w:szCs w:val="24"/>
+              </w:rPr>
+            </w:pPr>
+            <w:r>
+              <w:rPr>
+                <w:rFonts w:ascii="Times New Roman" w:hAnsi="Times New Roman" w:cs="Times New Roman"/>
+                <w:b/>
+                <w:sz w:val="24"/>
+                <w:szCs w:val="24"/>
+              </w:rPr>
+              <w:t>Test Case #:</w:t>
+            </w:r>
+            <w:r>
+              <w:rPr>
+                <w:rFonts w:ascii="Times New Roman" w:hAnsi="Times New Roman" w:cs="Times New Roman"/>
+                <w:sz w:val="24"/>
+                <w:szCs w:val="24"/>
+              </w:rPr>
+              <w:t xml:space="preserve"> </w:t>
+            </w:r>
+            <w:r>
+              <w:rPr>
+                <w:rFonts w:ascii="Times New Roman" w:hAnsi="Times New Roman" w:cs="Times New Roman"/>
+                <w:sz w:val="24"/>
+                <w:szCs w:val="24"/>
+              </w:rPr>
+              <w:t>5</w:t>
+            </w:r>
+            <w:r>
+              <w:rPr>
+                <w:rFonts w:ascii="Times New Roman" w:hAnsi="Times New Roman" w:cs="Times New Roman"/>
+                <w:sz w:val="24"/>
+                <w:szCs w:val="24"/>
+              </w:rPr>
+              <w:t xml:space="preserve">                                          </w:t>
+            </w:r>
+            <w:r>
+              <w:rPr>
+                <w:rFonts w:ascii="Times New Roman" w:hAnsi="Times New Roman" w:cs="Times New Roman"/>
+                <w:sz w:val="24"/>
+                <w:szCs w:val="24"/>
+              </w:rPr>
+              <w:t xml:space="preserve">                               </w:t>
+            </w:r>
+            <w:r>
+              <w:rPr>
+                <w:rFonts w:ascii="Times New Roman" w:hAnsi="Times New Roman" w:cs="Times New Roman"/>
+                <w:sz w:val="24"/>
+                <w:szCs w:val="24"/>
+              </w:rPr>
+              <w:t xml:space="preserve"> </w:t>
+            </w:r>
+            <w:r>
+              <w:rPr>
+                <w:rFonts w:ascii="Times New Roman" w:hAnsi="Times New Roman" w:cs="Times New Roman"/>
+                <w:b/>
+                <w:sz w:val="24"/>
+                <w:szCs w:val="24"/>
+              </w:rPr>
+              <w:t>Test Case Name:</w:t>
+            </w:r>
+            <w:r>
+              <w:rPr>
+                <w:rFonts w:ascii="Times New Roman" w:hAnsi="Times New Roman" w:cs="Times New Roman"/>
+                <w:sz w:val="24"/>
+                <w:szCs w:val="24"/>
+              </w:rPr>
+              <w:t xml:space="preserve"> </w:t>
+            </w:r>
+            <w:r>
+              <w:rPr>
+                <w:rFonts w:ascii="Times New Roman" w:hAnsi="Times New Roman" w:cs="Times New Roman"/>
+                <w:sz w:val="24"/>
+                <w:szCs w:val="24"/>
+              </w:rPr>
+              <w:t>Due Date Field</w:t>
+            </w:r>
+          </w:p>
+          <w:p>
+            <w:pPr>
+              <w:rPr>
+                <w:rFonts w:ascii="Times New Roman" w:hAnsi="Times New Roman" w:cs="Times New Roman"/>
+                <w:sz w:val="24"/>
+                <w:szCs w:val="24"/>
+              </w:rPr>
+            </w:pPr>
+            <w:r>
+              <w:rPr>
+                <w:rFonts w:ascii="Times New Roman" w:hAnsi="Times New Roman" w:cs="Times New Roman"/>
+                <w:b/>
+                <w:sz w:val="24"/>
+                <w:szCs w:val="24"/>
+              </w:rPr>
+              <w:t>System:</w:t>
+            </w:r>
+            <w:r>
+              <w:rPr>
+                <w:rFonts w:ascii="Times New Roman" w:hAnsi="Times New Roman" w:cs="Times New Roman"/>
+                <w:sz w:val="24"/>
+                <w:szCs w:val="24"/>
+              </w:rPr>
+              <w:t xml:space="preserve"> Todo-App                                                                   </w:t>
+            </w:r>
+            <w:r>
+              <w:rPr>
+                <w:rFonts w:ascii="Times New Roman" w:hAnsi="Times New Roman" w:cs="Times New Roman"/>
+                <w:b/>
+                <w:sz w:val="24"/>
+                <w:szCs w:val="24"/>
+              </w:rPr>
+              <w:t>Design Date:</w:t>
+            </w:r>
+            <w:r>
+              <w:rPr>
+                <w:rFonts w:ascii="Times New Roman" w:hAnsi="Times New Roman" w:cs="Times New Roman"/>
+                <w:sz w:val="24"/>
+                <w:szCs w:val="24"/>
+              </w:rPr>
+              <w:t xml:space="preserve"> 1/13/18</w:t>
+            </w:r>
+          </w:p>
+          <w:p>
+            <w:pPr>
+              <w:rPr>
+                <w:rFonts w:ascii="Times New Roman" w:hAnsi="Times New Roman" w:cs="Times New Roman"/>
+                <w:sz w:val="24"/>
+                <w:szCs w:val="24"/>
+              </w:rPr>
+            </w:pPr>
+            <w:r>
+              <w:rPr>
+                <w:rFonts w:ascii="Times New Roman" w:hAnsi="Times New Roman" w:cs="Times New Roman"/>
+                <w:b/>
+                <w:sz w:val="24"/>
+                <w:szCs w:val="24"/>
+              </w:rPr>
+              <w:t>Designed by:</w:t>
+            </w:r>
+            <w:r>
+              <w:rPr>
+                <w:rFonts w:ascii="Times New Roman" w:hAnsi="Times New Roman" w:cs="Times New Roman"/>
+                <w:sz w:val="24"/>
+                <w:szCs w:val="24"/>
+              </w:rPr>
+              <w:t xml:space="preserve"> Alaa A-Naber                                                  </w:t>
+            </w:r>
+            <w:r>
+              <w:rPr>
+                <w:rFonts w:ascii="Times New Roman" w:hAnsi="Times New Roman" w:cs="Times New Roman"/>
+                <w:sz w:val="24"/>
+                <w:szCs w:val="24"/>
+              </w:rPr>
+              <w:t xml:space="preserve"> </w:t>
+            </w:r>
+            <w:r>
+              <w:rPr>
+                <w:rFonts w:ascii="Times New Roman" w:hAnsi="Times New Roman" w:cs="Times New Roman"/>
+                <w:sz w:val="24"/>
+                <w:szCs w:val="24"/>
+              </w:rPr>
+              <w:t xml:space="preserve">  </w:t>
+            </w:r>
+            <w:r>
+              <w:rPr>
+                <w:rFonts w:ascii="Times New Roman" w:hAnsi="Times New Roman" w:cs="Times New Roman"/>
+                <w:b/>
+                <w:sz w:val="24"/>
+                <w:szCs w:val="24"/>
+              </w:rPr>
+              <w:t>Execution Date:</w:t>
+            </w:r>
+            <w:r>
+              <w:rPr>
+                <w:rFonts w:ascii="Times New Roman" w:hAnsi="Times New Roman" w:cs="Times New Roman"/>
+                <w:sz w:val="24"/>
+                <w:szCs w:val="24"/>
+              </w:rPr>
+              <w:t xml:space="preserve"> 1/13/18          </w:t>
+            </w:r>
+          </w:p>
+          <w:p>
+            <w:pPr>
+              <w:rPr>
+                <w:rFonts w:ascii="Times New Roman" w:hAnsi="Times New Roman" w:cs="Times New Roman"/>
+                <w:sz w:val="24"/>
+                <w:szCs w:val="24"/>
+              </w:rPr>
+            </w:pPr>
+            <w:r>
+              <w:rPr>
+                <w:rFonts w:ascii="Times New Roman" w:hAnsi="Times New Roman" w:cs="Times New Roman"/>
+                <w:b/>
+                <w:sz w:val="24"/>
+                <w:szCs w:val="24"/>
+              </w:rPr>
+              <w:t>Executed by:</w:t>
+            </w:r>
+            <w:r>
+              <w:rPr>
+                <w:rFonts w:ascii="Times New Roman" w:hAnsi="Times New Roman" w:cs="Times New Roman"/>
+                <w:sz w:val="24"/>
+                <w:szCs w:val="24"/>
+              </w:rPr>
+              <w:t xml:space="preserve"> Alaa A-Naber</w:t>
+            </w:r>
+          </w:p>
+          <w:p>
+            <w:pPr>
+              <w:rPr>
+                <w:rFonts w:ascii="Times New Roman" w:hAnsi="Times New Roman" w:cs="Times New Roman"/>
+                <w:sz w:val="24"/>
+                <w:szCs w:val="24"/>
+              </w:rPr>
+            </w:pPr>
+            <w:r>
+              <w:rPr>
+                <w:rFonts w:ascii="Times New Roman" w:hAnsi="Times New Roman" w:cs="Times New Roman"/>
+                <w:b/>
+                <w:sz w:val="24"/>
+                <w:szCs w:val="24"/>
+              </w:rPr>
+              <w:t xml:space="preserve">Short Description: </w:t>
+            </w:r>
+            <w:r>
+              <w:rPr>
+                <w:rFonts w:ascii="Times New Roman" w:hAnsi="Times New Roman" w:cs="Times New Roman"/>
+                <w:sz w:val="24"/>
+                <w:szCs w:val="24"/>
+              </w:rPr>
+              <w:t>Testing the due date field.</w:t>
+            </w:r>
+          </w:p>
+        </w:tc>
+      </w:tr>
+    </w:tbl>
+    <w:p>
+      <w:pPr>
+        <w:rPr>
+          <w:rFonts w:ascii="Times New Roman" w:hAnsi="Times New Roman" w:cs="Times New Roman"/>
+          <w:sz w:val="24"/>
+          <w:szCs w:val="24"/>
+        </w:rPr>
+      </w:pPr>
+    </w:p>
+    <w:tbl>
+      <w:tblPr>
+        <w:tblStyle w:val="TableGrid"/>
+        <w:tblW w:w="0" w:type="auto"/>
+        <w:tblLook w:val="04A0" w:firstRow="1" w:lastRow="0" w:firstColumn="1" w:lastColumn="0" w:noHBand="0" w:noVBand="1"/>
+      </w:tblPr>
+      <w:tblGrid>
+        <w:gridCol w:w="9350"/>
+      </w:tblGrid>
+      <w:tr>
+        <w:tc>
+          <w:tcPr>
+            <w:tcW w:w="9350" w:type="dxa"/>
+          </w:tcPr>
+          <w:p>
+            <w:pPr>
+              <w:rPr>
+                <w:rFonts w:ascii="Times New Roman" w:hAnsi="Times New Roman" w:cs="Times New Roman"/>
+                <w:b/>
+                <w:sz w:val="24"/>
+                <w:szCs w:val="24"/>
+              </w:rPr>
+            </w:pPr>
+            <w:r>
+              <w:rPr>
+                <w:rFonts w:ascii="Times New Roman" w:hAnsi="Times New Roman" w:cs="Times New Roman"/>
+                <w:b/>
+                <w:sz w:val="24"/>
+                <w:szCs w:val="24"/>
+              </w:rPr>
+              <w:t>Pre-Conditions</w:t>
+            </w:r>
+          </w:p>
+          <w:p>
+            <w:pPr>
+              <w:rPr>
+                <w:rFonts w:ascii="Times New Roman" w:hAnsi="Times New Roman" w:cs="Times New Roman"/>
+                <w:sz w:val="24"/>
+                <w:szCs w:val="24"/>
+              </w:rPr>
+            </w:pPr>
+            <w:r>
+              <w:rPr>
+                <w:rFonts w:ascii="Times New Roman" w:hAnsi="Times New Roman" w:cs="Times New Roman"/>
+                <w:sz w:val="24"/>
+                <w:szCs w:val="24"/>
+              </w:rPr>
+              <w:t>The user is on the main landing page.</w:t>
+            </w:r>
+          </w:p>
+        </w:tc>
+      </w:tr>
+    </w:tbl>
+    <w:p>
+      <w:pPr>
+        <w:rPr>
+          <w:rFonts w:ascii="Times New Roman" w:hAnsi="Times New Roman" w:cs="Times New Roman"/>
+          <w:sz w:val="24"/>
+          <w:szCs w:val="24"/>
+        </w:rPr>
+      </w:pPr>
+    </w:p>
+    <w:tbl>
+      <w:tblPr>
+        <w:tblStyle w:val="TableGrid"/>
+        <w:tblW w:w="0" w:type="auto"/>
+        <w:tblLook w:val="04A0" w:firstRow="1" w:lastRow="0" w:firstColumn="1" w:lastColumn="0" w:noHBand="0" w:noVBand="1"/>
+      </w:tblPr>
+      <w:tblGrid>
+        <w:gridCol w:w="715"/>
+        <w:gridCol w:w="2863"/>
+        <w:gridCol w:w="2870"/>
+        <w:gridCol w:w="1083"/>
+        <w:gridCol w:w="1819"/>
+      </w:tblGrid>
+      <w:tr>
+        <w:tc>
+          <w:tcPr>
+            <w:tcW w:w="715" w:type="dxa"/>
+          </w:tcPr>
+          <w:p>
+            <w:pPr>
+              <w:rPr>
+                <w:rFonts w:ascii="Times New Roman" w:hAnsi="Times New Roman" w:cs="Times New Roman"/>
+                <w:sz w:val="24"/>
+                <w:szCs w:val="24"/>
+              </w:rPr>
+            </w:pPr>
+            <w:r>
+              <w:rPr>
+                <w:rFonts w:ascii="Times New Roman" w:hAnsi="Times New Roman" w:cs="Times New Roman"/>
+                <w:sz w:val="24"/>
+                <w:szCs w:val="24"/>
+              </w:rPr>
+              <w:t>Step</w:t>
+            </w:r>
+          </w:p>
+        </w:tc>
+        <w:tc>
+          <w:tcPr>
+            <w:tcW w:w="2863" w:type="dxa"/>
+          </w:tcPr>
+          <w:p>
+            <w:pPr>
+              <w:rPr>
+                <w:rFonts w:ascii="Times New Roman" w:hAnsi="Times New Roman" w:cs="Times New Roman"/>
+                <w:sz w:val="24"/>
+                <w:szCs w:val="24"/>
+              </w:rPr>
+            </w:pPr>
+            <w:r>
+              <w:rPr>
+                <w:rFonts w:ascii="Times New Roman" w:hAnsi="Times New Roman" w:cs="Times New Roman"/>
+                <w:sz w:val="24"/>
+                <w:szCs w:val="24"/>
+              </w:rPr>
+              <w:t>Action</w:t>
+            </w:r>
+          </w:p>
+        </w:tc>
+        <w:tc>
+          <w:tcPr>
+            <w:tcW w:w="2870" w:type="dxa"/>
+          </w:tcPr>
+          <w:p>
+            <w:pPr>
+              <w:rPr>
+                <w:rFonts w:ascii="Times New Roman" w:hAnsi="Times New Roman" w:cs="Times New Roman"/>
+                <w:sz w:val="24"/>
+                <w:szCs w:val="24"/>
+              </w:rPr>
+            </w:pPr>
+            <w:r>
+              <w:rPr>
+                <w:rFonts w:ascii="Times New Roman" w:hAnsi="Times New Roman" w:cs="Times New Roman"/>
+                <w:sz w:val="24"/>
+                <w:szCs w:val="24"/>
+              </w:rPr>
+              <w:t>Expected System Response</w:t>
+            </w:r>
+          </w:p>
+        </w:tc>
+        <w:tc>
+          <w:tcPr>
+            <w:tcW w:w="1083" w:type="dxa"/>
+          </w:tcPr>
+          <w:p>
+            <w:pPr>
+              <w:rPr>
+                <w:rFonts w:ascii="Times New Roman" w:hAnsi="Times New Roman" w:cs="Times New Roman"/>
+                <w:sz w:val="24"/>
+                <w:szCs w:val="24"/>
+              </w:rPr>
+            </w:pPr>
+            <w:r>
+              <w:rPr>
+                <w:rFonts w:ascii="Times New Roman" w:hAnsi="Times New Roman" w:cs="Times New Roman"/>
+                <w:sz w:val="24"/>
+                <w:szCs w:val="24"/>
+              </w:rPr>
+              <w:t>Pass/Fail</w:t>
+            </w:r>
+          </w:p>
+        </w:tc>
+        <w:tc>
+          <w:tcPr>
+            <w:tcW w:w="1819" w:type="dxa"/>
+          </w:tcPr>
+          <w:p>
+            <w:pPr>
+              <w:rPr>
+                <w:rFonts w:ascii="Times New Roman" w:hAnsi="Times New Roman" w:cs="Times New Roman"/>
+                <w:sz w:val="24"/>
+                <w:szCs w:val="24"/>
+              </w:rPr>
+            </w:pPr>
+            <w:r>
+              <w:rPr>
+                <w:rFonts w:ascii="Times New Roman" w:hAnsi="Times New Roman" w:cs="Times New Roman"/>
+                <w:sz w:val="24"/>
+                <w:szCs w:val="24"/>
+              </w:rPr>
+              <w:t>Comment</w:t>
+            </w:r>
+          </w:p>
+        </w:tc>
+      </w:tr>
+      <w:tr>
+        <w:tc>
+          <w:tcPr>
+            <w:tcW w:w="715" w:type="dxa"/>
+          </w:tcPr>
+          <w:p>
+            <w:pPr>
+              <w:rPr>
+                <w:rFonts w:ascii="Times New Roman" w:hAnsi="Times New Roman" w:cs="Times New Roman"/>
+                <w:sz w:val="24"/>
+                <w:szCs w:val="24"/>
+              </w:rPr>
+            </w:pPr>
+            <w:r>
+              <w:rPr>
+                <w:rFonts w:ascii="Times New Roman" w:hAnsi="Times New Roman" w:cs="Times New Roman"/>
+                <w:sz w:val="24"/>
+                <w:szCs w:val="24"/>
+              </w:rPr>
+              <w:t>1.</w:t>
+            </w:r>
+          </w:p>
+        </w:tc>
+        <w:tc>
+          <w:tcPr>
+            <w:tcW w:w="2863" w:type="dxa"/>
+          </w:tcPr>
+          <w:p>
+            <w:pPr>
+              <w:rPr>
+                <w:rFonts w:ascii="Times New Roman" w:hAnsi="Times New Roman" w:cs="Times New Roman"/>
+                <w:sz w:val="24"/>
+                <w:szCs w:val="24"/>
+              </w:rPr>
+            </w:pPr>
+            <w:r>
+              <w:rPr>
+                <w:rFonts w:ascii="Times New Roman" w:hAnsi="Times New Roman" w:cs="Times New Roman"/>
+                <w:sz w:val="24"/>
+                <w:szCs w:val="24"/>
+              </w:rPr>
+              <w:t>Select on the date field.</w:t>
+            </w:r>
+          </w:p>
+        </w:tc>
+        <w:tc>
+          <w:tcPr>
+            <w:tcW w:w="2870" w:type="dxa"/>
+          </w:tcPr>
+          <w:p>
+            <w:pPr>
+              <w:rPr>
+                <w:rFonts w:ascii="Times New Roman" w:hAnsi="Times New Roman" w:cs="Times New Roman"/>
+                <w:sz w:val="24"/>
+                <w:szCs w:val="24"/>
+              </w:rPr>
+            </w:pPr>
+            <w:r>
+              <w:rPr>
+                <w:rFonts w:ascii="Times New Roman" w:hAnsi="Times New Roman" w:cs="Times New Roman"/>
+                <w:sz w:val="24"/>
+                <w:szCs w:val="24"/>
+              </w:rPr>
+              <w:t>Calendar is displayed.</w:t>
+            </w:r>
+          </w:p>
+        </w:tc>
+        <w:tc>
+          <w:tcPr>
+            <w:tcW w:w="1083" w:type="dxa"/>
+          </w:tcPr>
+          <w:p>
+            <w:pPr>
+              <w:rPr>
+                <w:rFonts w:ascii="Times New Roman" w:hAnsi="Times New Roman" w:cs="Times New Roman"/>
+                <w:sz w:val="24"/>
+                <w:szCs w:val="24"/>
+              </w:rPr>
+            </w:pPr>
+            <w:r>
+              <w:rPr>
+                <w:rFonts w:ascii="Times New Roman" w:hAnsi="Times New Roman" w:cs="Times New Roman"/>
+                <w:sz w:val="24"/>
+                <w:szCs w:val="24"/>
+              </w:rPr>
+              <w:t>Pass</w:t>
+            </w:r>
+          </w:p>
+        </w:tc>
+        <w:tc>
+          <w:tcPr>
+            <w:tcW w:w="1819" w:type="dxa"/>
+          </w:tcPr>
+          <w:p>
+            <w:pPr>
+              <w:rPr>
+                <w:rFonts w:ascii="Times New Roman" w:hAnsi="Times New Roman" w:cs="Times New Roman"/>
+                <w:sz w:val="24"/>
+                <w:szCs w:val="24"/>
+              </w:rPr>
+            </w:pPr>
+            <w:r>
+              <w:rPr>
+                <w:rFonts w:ascii="Times New Roman" w:hAnsi="Times New Roman" w:cs="Times New Roman"/>
+                <w:sz w:val="24"/>
+                <w:szCs w:val="24"/>
+              </w:rPr>
+              <w:t>Jquery DatePicker is displayed by the UI Script</w:t>
+            </w:r>
+          </w:p>
+        </w:tc>
+      </w:tr>
+      <w:tr>
+        <w:tc>
+          <w:tcPr>
+            <w:tcW w:w="715" w:type="dxa"/>
+          </w:tcPr>
+          <w:p>
+            <w:pPr>
+              <w:rPr>
+                <w:rFonts w:ascii="Times New Roman" w:hAnsi="Times New Roman" w:cs="Times New Roman"/>
+                <w:sz w:val="24"/>
+                <w:szCs w:val="24"/>
+              </w:rPr>
+            </w:pPr>
+            <w:r>
+              <w:rPr>
+                <w:rFonts w:ascii="Times New Roman" w:hAnsi="Times New Roman" w:cs="Times New Roman"/>
+                <w:sz w:val="24"/>
+                <w:szCs w:val="24"/>
+              </w:rPr>
+              <w:t>2.</w:t>
+            </w:r>
+          </w:p>
+        </w:tc>
+        <w:tc>
+          <w:tcPr>
+            <w:tcW w:w="2863" w:type="dxa"/>
+          </w:tcPr>
+          <w:p>
+            <w:pPr>
+              <w:rPr>
+                <w:rFonts w:ascii="Times New Roman" w:hAnsi="Times New Roman" w:cs="Times New Roman"/>
+                <w:sz w:val="24"/>
+                <w:szCs w:val="24"/>
+              </w:rPr>
+            </w:pPr>
+            <w:r>
+              <w:rPr>
+                <w:rFonts w:ascii="Times New Roman" w:hAnsi="Times New Roman" w:cs="Times New Roman"/>
+                <w:sz w:val="24"/>
+                <w:szCs w:val="24"/>
+              </w:rPr>
+              <w:t>Click on a day from the calendar.</w:t>
+            </w:r>
+          </w:p>
+        </w:tc>
+        <w:tc>
+          <w:tcPr>
+            <w:tcW w:w="2870" w:type="dxa"/>
+          </w:tcPr>
+          <w:p>
+            <w:pPr>
+              <w:rPr>
+                <w:rFonts w:ascii="Times New Roman" w:hAnsi="Times New Roman" w:cs="Times New Roman"/>
+                <w:sz w:val="24"/>
+                <w:szCs w:val="24"/>
+              </w:rPr>
+            </w:pPr>
+            <w:r>
+              <w:rPr>
+                <w:rFonts w:ascii="Times New Roman" w:hAnsi="Times New Roman" w:cs="Times New Roman"/>
+                <w:sz w:val="24"/>
+                <w:szCs w:val="24"/>
+              </w:rPr>
+              <w:t>Field is filled by the selection of the date.</w:t>
+            </w:r>
+          </w:p>
+        </w:tc>
+        <w:tc>
+          <w:tcPr>
+            <w:tcW w:w="1083" w:type="dxa"/>
+          </w:tcPr>
+          <w:p>
+            <w:pPr>
+              <w:rPr>
+                <w:rFonts w:ascii="Times New Roman" w:hAnsi="Times New Roman" w:cs="Times New Roman"/>
+                <w:sz w:val="24"/>
+                <w:szCs w:val="24"/>
+              </w:rPr>
+            </w:pPr>
+            <w:r>
+              <w:rPr>
+                <w:rFonts w:ascii="Times New Roman" w:hAnsi="Times New Roman" w:cs="Times New Roman"/>
+                <w:sz w:val="24"/>
+                <w:szCs w:val="24"/>
+              </w:rPr>
+              <w:t>Pass</w:t>
+            </w:r>
+          </w:p>
+        </w:tc>
+        <w:tc>
+          <w:tcPr>
+            <w:tcW w:w="1819" w:type="dxa"/>
+          </w:tcPr>
+          <w:p>
+            <w:pPr>
+              <w:rPr>
+                <w:rFonts w:ascii="Times New Roman" w:hAnsi="Times New Roman" w:cs="Times New Roman"/>
+                <w:sz w:val="24"/>
+                <w:szCs w:val="24"/>
+              </w:rPr>
+            </w:pPr>
+            <w:r>
+              <w:rPr>
+                <w:rFonts w:ascii="Times New Roman" w:hAnsi="Times New Roman" w:cs="Times New Roman"/>
+                <w:sz w:val="24"/>
+                <w:szCs w:val="24"/>
+              </w:rPr>
+              <w:t>Month selection can also be tested which it passes.</w:t>
+            </w:r>
+          </w:p>
+        </w:tc>
+      </w:tr>
+    </w:tbl>
+    <w:p>
+      <w:pPr>
+        <w:rPr>
+          <w:rFonts w:ascii="Times New Roman" w:hAnsi="Times New Roman" w:cs="Times New Roman"/>
+          <w:sz w:val="24"/>
+          <w:szCs w:val="24"/>
+        </w:rPr>
+      </w:pPr>
+    </w:p>
+    <w:tbl>
+      <w:tblPr>
+        <w:tblStyle w:val="TableGrid"/>
+        <w:tblW w:w="0" w:type="auto"/>
+        <w:tblLook w:val="04A0" w:firstRow="1" w:lastRow="0" w:firstColumn="1" w:lastColumn="0" w:noHBand="0" w:noVBand="1"/>
+      </w:tblPr>
+      <w:tblGrid>
+        <w:gridCol w:w="9350"/>
+      </w:tblGrid>
+      <w:tr>
+        <w:tc>
+          <w:tcPr>
+            <w:tcW w:w="9350" w:type="dxa"/>
+          </w:tcPr>
+          <w:p>
+            <w:pPr>
+              <w:rPr>
+                <w:rFonts w:ascii="Times New Roman" w:hAnsi="Times New Roman" w:cs="Times New Roman"/>
+                <w:sz w:val="24"/>
+                <w:szCs w:val="24"/>
+              </w:rPr>
+            </w:pPr>
+            <w:r>
+              <w:rPr>
+                <w:rFonts w:ascii="Times New Roman" w:hAnsi="Times New Roman" w:cs="Times New Roman"/>
+                <w:b/>
+                <w:sz w:val="24"/>
+                <w:szCs w:val="24"/>
+              </w:rPr>
+              <w:t>Post-condition</w:t>
+            </w:r>
+          </w:p>
+          <w:p>
+            <w:pPr>
+              <w:rPr>
+                <w:rFonts w:ascii="Times New Roman" w:hAnsi="Times New Roman" w:cs="Times New Roman"/>
+                <w:sz w:val="24"/>
+                <w:szCs w:val="24"/>
+              </w:rPr>
+            </w:pPr>
+            <w:r>
+              <w:rPr>
+                <w:rFonts w:ascii="Times New Roman" w:hAnsi="Times New Roman" w:cs="Times New Roman"/>
+                <w:sz w:val="24"/>
+                <w:szCs w:val="24"/>
+              </w:rPr>
+              <w:t>The date field is filled with the format MM/DD/YYYY</w:t>
+            </w:r>
+          </w:p>
+        </w:tc>
+      </w:tr>
+    </w:tbl>
+    <w:p>
+      <w:pPr>
+        <w:rPr>
+          <w:rFonts w:ascii="Times New Roman" w:hAnsi="Times New Roman" w:cs="Times New Roman"/>
+          <w:sz w:val="24"/>
+          <w:szCs w:val="24"/>
+        </w:rPr>
+      </w:pPr>
+    </w:p>
+    <w:p>
+      <w:pPr>
+        <w:rPr>
+          <w:rFonts w:ascii="Times New Roman" w:hAnsi="Times New Roman" w:cs="Times New Roman"/>
+          <w:sz w:val="24"/>
+          <w:szCs w:val="24"/>
+        </w:rPr>
+        <w:sectPr>
+          <w:footerReference w:type="default" r:id="rId37"/>
+          <w:footerReference w:type="first" r:id="rId38"/>
+          <w:pgSz w:w="12240" w:h="15840"/>
+          <w:pgMar w:top="1440" w:right="1440" w:bottom="1440" w:left="1440" w:header="720" w:footer="720" w:gutter="0"/>
+          <w:cols w:space="720"/>
+          <w:titlePg/>
+          <w:docGrid w:linePitch="360"/>
+        </w:sectPr>
+      </w:pPr>
+    </w:p>
+    <w:p>
+      <w:pPr>
+        <w:rPr>
+          <w:rFonts w:ascii="Times New Roman" w:hAnsi="Times New Roman" w:cs="Times New Roman"/>
+          <w:sz w:val="24"/>
+          <w:szCs w:val="24"/>
+        </w:rPr>
+      </w:pPr>
+    </w:p>
+    <w:p>
+      <w:pPr>
+        <w:rPr>
+          <w:rFonts w:ascii="Times New Roman" w:hAnsi="Times New Roman" w:cs="Times New Roman"/>
+          <w:b/>
+          <w:sz w:val="24"/>
+          <w:szCs w:val="24"/>
+        </w:rPr>
+      </w:pPr>
+      <w:r>
+        <w:rPr>
+          <w:rFonts w:ascii="Times New Roman" w:hAnsi="Times New Roman" w:cs="Times New Roman"/>
+          <w:b/>
+          <w:color w:val="77697A" w:themeColor="accent6" w:themeShade="BF"/>
+          <w:sz w:val="24"/>
+          <w:szCs w:val="24"/>
+        </w:rPr>
+        <w:t xml:space="preserve">5. </w:t>
+      </w:r>
+      <w:r>
+        <w:rPr>
+          <w:rFonts w:ascii="Times New Roman" w:hAnsi="Times New Roman" w:cs="Times New Roman"/>
+          <w:b/>
+          <w:color w:val="77697A" w:themeColor="accent6" w:themeShade="BF"/>
+          <w:sz w:val="24"/>
+          <w:szCs w:val="24"/>
+        </w:rPr>
+        <w:t>DESIGN</w:t>
+      </w:r>
+    </w:p>
+    <w:p>
+      <w:pPr>
+        <w:rPr>
+          <w:rFonts w:ascii="Times New Roman" w:hAnsi="Times New Roman" w:cs="Times New Roman"/>
+          <w:sz w:val="24"/>
+          <w:szCs w:val="24"/>
+        </w:rPr>
+      </w:pPr>
+    </w:p>
+    <w:p>
+      <w:pPr>
+        <w:rPr>
+          <w:rFonts w:ascii="Times New Roman" w:hAnsi="Times New Roman" w:cs="Times New Roman"/>
+          <w:sz w:val="24"/>
+          <w:szCs w:val="24"/>
+        </w:rPr>
+      </w:pPr>
+      <w:r>
+        <w:rPr>
+          <w:rFonts w:ascii="Times New Roman" w:hAnsi="Times New Roman" w:cs="Times New Roman"/>
+          <w:sz w:val="24"/>
+          <w:szCs w:val="24"/>
+        </w:rPr>
+        <w:t>5</w:t>
+      </w:r>
       <w:bookmarkStart w:id="0" w:name="_GoBack"/>
       <w:bookmarkEnd w:id="0"/>
+      <w:r>
+        <w:rPr>
+          <w:rFonts w:ascii="Times New Roman" w:hAnsi="Times New Roman" w:cs="Times New Roman"/>
+          <w:sz w:val="24"/>
+          <w:szCs w:val="24"/>
+        </w:rPr>
+        <w:t xml:space="preserve">.1 </w:t>
+      </w:r>
+      <w:r>
+        <w:rPr>
+          <w:rFonts w:ascii="Times New Roman" w:hAnsi="Times New Roman" w:cs="Times New Roman"/>
+          <w:sz w:val="24"/>
+          <w:szCs w:val="24"/>
+        </w:rPr>
+        <w:t>DATABASE DESIGN</w:t>
+      </w:r>
     </w:p>
     <w:p>
       <w:pPr>
@@ -15645,8 +17025,17 @@
           <w:sz w:val="24"/>
           <w:szCs w:val="24"/>
         </w:rPr>
+      </w:pPr>
+    </w:p>
+    <w:p>
+      <w:pPr>
+        <w:rPr>
+          <w:rFonts w:ascii="Times New Roman" w:hAnsi="Times New Roman" w:cs="Times New Roman"/>
+          <w:sz w:val="24"/>
+          <w:szCs w:val="24"/>
+        </w:rPr>
         <w:sectPr>
-          <w:footerReference w:type="first" r:id="rId37"/>
+          <w:footerReference w:type="first" r:id="rId39"/>
           <w:pgSz w:w="12240" w:h="15840"/>
           <w:pgMar w:top="1440" w:right="1440" w:bottom="1440" w:left="1440" w:header="720" w:footer="720" w:gutter="0"/>
           <w:cols w:space="720"/>
@@ -16279,43 +17668,7 @@
                 <w:sz w:val="24"/>
                 <w:szCs w:val="24"/>
               </w:rPr>
-              <w:t xml:space="preserve">Added </w:t>
-            </w:r>
-            <w:proofErr w:type="spellStart"/>
-            <w:r>
-              <w:rPr>
-                <w:rFonts w:ascii="Times New Roman" w:hAnsi="Times New Roman" w:cs="Times New Roman"/>
-                <w:sz w:val="24"/>
-                <w:szCs w:val="24"/>
-              </w:rPr>
-              <w:t>javascript</w:t>
-            </w:r>
-            <w:proofErr w:type="spellEnd"/>
-            <w:r>
-              <w:rPr>
-                <w:rFonts w:ascii="Times New Roman" w:hAnsi="Times New Roman" w:cs="Times New Roman"/>
-                <w:sz w:val="24"/>
-                <w:szCs w:val="24"/>
-              </w:rPr>
-              <w:t xml:space="preserve"> to get the data-id. Sent it through ajax to </w:t>
-            </w:r>
-            <w:proofErr w:type="spellStart"/>
-            <w:r>
-              <w:rPr>
-                <w:rFonts w:ascii="Times New Roman" w:hAnsi="Times New Roman" w:cs="Times New Roman"/>
-                <w:sz w:val="24"/>
-                <w:szCs w:val="24"/>
-              </w:rPr>
-              <w:t>php</w:t>
-            </w:r>
-            <w:proofErr w:type="spellEnd"/>
-            <w:r>
-              <w:rPr>
-                <w:rFonts w:ascii="Times New Roman" w:hAnsi="Times New Roman" w:cs="Times New Roman"/>
-                <w:sz w:val="24"/>
-                <w:szCs w:val="24"/>
-              </w:rPr>
-              <w:t xml:space="preserve"> page.</w:t>
+              <w:t>Added javascript to get the data-id. Sent it through ajax to php page.</w:t>
             </w:r>
           </w:p>
         </w:tc>
@@ -16427,25 +17780,7 @@
                 <w:sz w:val="24"/>
                 <w:szCs w:val="24"/>
               </w:rPr>
-              <w:t xml:space="preserve">Used </w:t>
-            </w:r>
-            <w:proofErr w:type="spellStart"/>
-            <w:r>
-              <w:rPr>
-                <w:rFonts w:ascii="Times New Roman" w:hAnsi="Times New Roman" w:cs="Times New Roman"/>
-                <w:sz w:val="24"/>
-                <w:szCs w:val="24"/>
-              </w:rPr>
-              <w:t>phpmyadmin</w:t>
-            </w:r>
-            <w:proofErr w:type="spellEnd"/>
-            <w:r>
-              <w:rPr>
-                <w:rFonts w:ascii="Times New Roman" w:hAnsi="Times New Roman" w:cs="Times New Roman"/>
-                <w:sz w:val="24"/>
-                <w:szCs w:val="24"/>
-              </w:rPr>
-              <w:t xml:space="preserve"> GUI to create DB.</w:t>
+              <w:t>Used phpmyadmin GUI to create DB.</w:t>
             </w:r>
           </w:p>
         </w:tc>
@@ -16491,25 +17826,7 @@
                 <w:sz w:val="24"/>
                 <w:szCs w:val="24"/>
               </w:rPr>
-              <w:t xml:space="preserve">Setting up </w:t>
-            </w:r>
-            <w:proofErr w:type="spellStart"/>
-            <w:r>
-              <w:rPr>
-                <w:rFonts w:ascii="Times New Roman" w:hAnsi="Times New Roman" w:cs="Times New Roman"/>
-                <w:sz w:val="24"/>
-                <w:szCs w:val="24"/>
-              </w:rPr>
-              <w:t>Git</w:t>
-            </w:r>
-            <w:proofErr w:type="spellEnd"/>
-            <w:r>
-              <w:rPr>
-                <w:rFonts w:ascii="Times New Roman" w:hAnsi="Times New Roman" w:cs="Times New Roman"/>
-                <w:sz w:val="24"/>
-                <w:szCs w:val="24"/>
-              </w:rPr>
-              <w:t>/version control.</w:t>
+              <w:t>Setting up Git/version control.</w:t>
             </w:r>
           </w:p>
         </w:tc>
@@ -16575,43 +17892,7 @@
                 <w:sz w:val="24"/>
                 <w:szCs w:val="24"/>
               </w:rPr>
-              <w:t xml:space="preserve">Used </w:t>
-            </w:r>
-            <w:proofErr w:type="spellStart"/>
-            <w:r>
-              <w:rPr>
-                <w:rFonts w:ascii="Times New Roman" w:hAnsi="Times New Roman" w:cs="Times New Roman"/>
-                <w:sz w:val="24"/>
-                <w:szCs w:val="24"/>
-              </w:rPr>
-              <w:t>github</w:t>
-            </w:r>
-            <w:proofErr w:type="spellEnd"/>
-            <w:r>
-              <w:rPr>
-                <w:rFonts w:ascii="Times New Roman" w:hAnsi="Times New Roman" w:cs="Times New Roman"/>
-                <w:sz w:val="24"/>
-                <w:szCs w:val="24"/>
-              </w:rPr>
-              <w:t xml:space="preserve"> and </w:t>
-            </w:r>
-            <w:proofErr w:type="spellStart"/>
-            <w:r>
-              <w:rPr>
-                <w:rFonts w:ascii="Times New Roman" w:hAnsi="Times New Roman" w:cs="Times New Roman"/>
-                <w:sz w:val="24"/>
-                <w:szCs w:val="24"/>
-              </w:rPr>
-              <w:t>SourceTree</w:t>
-            </w:r>
-            <w:proofErr w:type="spellEnd"/>
-            <w:r>
-              <w:rPr>
-                <w:rFonts w:ascii="Times New Roman" w:hAnsi="Times New Roman" w:cs="Times New Roman"/>
-                <w:sz w:val="24"/>
-                <w:szCs w:val="24"/>
-              </w:rPr>
-              <w:t>.</w:t>
+              <w:t>Used github and SourceTree.</w:t>
             </w:r>
           </w:p>
         </w:tc>
@@ -16633,25 +17914,7 @@
                 <w:sz w:val="24"/>
                 <w:szCs w:val="24"/>
               </w:rPr>
-              <w:t xml:space="preserve">My first attempt at creating a </w:t>
-            </w:r>
-            <w:proofErr w:type="spellStart"/>
-            <w:r>
-              <w:rPr>
-                <w:rFonts w:ascii="Times New Roman" w:hAnsi="Times New Roman" w:cs="Times New Roman"/>
-                <w:sz w:val="24"/>
-                <w:szCs w:val="24"/>
-              </w:rPr>
-              <w:t>git</w:t>
-            </w:r>
-            <w:proofErr w:type="spellEnd"/>
-            <w:r>
-              <w:rPr>
-                <w:rFonts w:ascii="Times New Roman" w:hAnsi="Times New Roman" w:cs="Times New Roman"/>
-                <w:sz w:val="24"/>
-                <w:szCs w:val="24"/>
-              </w:rPr>
-              <w:t xml:space="preserve"> lead to me having to pull a file that doesn’t exist. I recreated the clone and that fixed the issue.</w:t>
+              <w:t>My first attempt at creating a git lead to me having to pull a file that doesn’t exist. I recreated the clone and that fixed the issue.</w:t>
             </w:r>
           </w:p>
         </w:tc>
@@ -16741,43 +18004,7 @@
                 <w:sz w:val="24"/>
                 <w:szCs w:val="24"/>
               </w:rPr>
-              <w:t xml:space="preserve">Had to use </w:t>
-            </w:r>
-            <w:proofErr w:type="spellStart"/>
-            <w:r>
-              <w:rPr>
-                <w:rFonts w:ascii="Times New Roman" w:hAnsi="Times New Roman" w:cs="Times New Roman"/>
-                <w:sz w:val="24"/>
-                <w:szCs w:val="24"/>
-              </w:rPr>
-              <w:t>mysql_result</w:t>
-            </w:r>
-            <w:proofErr w:type="spellEnd"/>
-            <w:r>
-              <w:rPr>
-                <w:rFonts w:ascii="Times New Roman" w:hAnsi="Times New Roman" w:cs="Times New Roman"/>
-                <w:sz w:val="24"/>
-                <w:szCs w:val="24"/>
-              </w:rPr>
-              <w:t xml:space="preserve"> built in </w:t>
-            </w:r>
-            <w:proofErr w:type="spellStart"/>
-            <w:r>
-              <w:rPr>
-                <w:rFonts w:ascii="Times New Roman" w:hAnsi="Times New Roman" w:cs="Times New Roman"/>
-                <w:sz w:val="24"/>
-                <w:szCs w:val="24"/>
-              </w:rPr>
-              <w:t>php</w:t>
-            </w:r>
-            <w:proofErr w:type="spellEnd"/>
-            <w:r>
-              <w:rPr>
-                <w:rFonts w:ascii="Times New Roman" w:hAnsi="Times New Roman" w:cs="Times New Roman"/>
-                <w:sz w:val="24"/>
-                <w:szCs w:val="24"/>
-              </w:rPr>
-              <w:t xml:space="preserve"> function in order to use the count function.</w:t>
+              <w:t>Had to use mysql_result built in php function in order to use the count function.</w:t>
             </w:r>
           </w:p>
         </w:tc>
@@ -16807,7 +18034,7 @@
       </w:pPr>
     </w:p>
     <w:sectPr>
-      <w:footerReference w:type="first" r:id="rId38"/>
+      <w:footerReference w:type="first" r:id="rId40"/>
       <w:pgSz w:w="12240" w:h="15840"/>
       <w:pgMar w:top="1440" w:right="1440" w:bottom="1440" w:left="1440" w:header="720" w:footer="720" w:gutter="0"/>
       <w:cols w:space="720"/>
@@ -16967,7 +18194,7 @@
       <w:pStyle w:val="Footer"/>
     </w:pPr>
     <w:r>
-      <w:t>18</w:t>
+      <w:t>19</w:t>
     </w:r>
   </w:p>
 </w:ftr>
@@ -16980,7 +18207,7 @@
       <w:pStyle w:val="Footer"/>
     </w:pPr>
     <w:r>
-      <w:t>XXX</w:t>
+      <w:t>18</w:t>
     </w:r>
   </w:p>
 </w:ftr>
@@ -16994,6 +18221,32 @@
     </w:pPr>
     <w:r>
       <w:t>3</w:t>
+    </w:r>
+  </w:p>
+</w:ftr>
+</file>
+
+<file path=word/footer20.xml><?xml version="1.0" encoding="utf-8"?>
+<w:ftr xmlns:wpc="http://schemas.microsoft.com/office/word/2010/wordprocessingCanvas" xmlns:cx="http://schemas.microsoft.com/office/drawing/2014/chartex" xmlns:cx1="http://schemas.microsoft.com/office/drawing/2015/9/8/chartex" xmlns:mc="http://schemas.openxmlformats.org/markup-compatibility/2006" xmlns:o="urn:schemas-microsoft-com:office:office" xmlns:r="http://schemas.openxmlformats.org/officeDocument/2006/relationships" xmlns:m="http://schemas.openxmlformats.org/officeDocument/2006/math" xmlns:v="urn:schemas-microsoft-com:vml" xmlns:wp14="http://schemas.microsoft.com/office/word/2010/wordprocessingDrawing" xmlns:wp="http://schemas.openxmlformats.org/drawingml/2006/wordprocessingDrawing" xmlns:w10="urn:schemas-microsoft-com:office:word" xmlns:w="http://schemas.openxmlformats.org/wordprocessingml/2006/main" xmlns:w14="http://schemas.microsoft.com/office/word/2010/wordml" xmlns:w15="http://schemas.microsoft.com/office/word/2012/wordml" xmlns:w16se="http://schemas.microsoft.com/office/word/2015/wordml/symex" xmlns:wpg="http://schemas.microsoft.com/office/word/2010/wordprocessingGroup" xmlns:wpi="http://schemas.microsoft.com/office/word/2010/wordprocessingInk" xmlns:wne="http://schemas.microsoft.com/office/word/2006/wordml" xmlns:wps="http://schemas.microsoft.com/office/word/2010/wordprocessingShape" mc:Ignorable="w14 w15 w16se wp14">
+  <w:p>
+    <w:pPr>
+      <w:pStyle w:val="Footer"/>
+    </w:pPr>
+    <w:r>
+      <w:t>20</w:t>
+    </w:r>
+  </w:p>
+</w:ftr>
+</file>
+
+<file path=word/footer21.xml><?xml version="1.0" encoding="utf-8"?>
+<w:ftr xmlns:wpc="http://schemas.microsoft.com/office/word/2010/wordprocessingCanvas" xmlns:cx="http://schemas.microsoft.com/office/drawing/2014/chartex" xmlns:cx1="http://schemas.microsoft.com/office/drawing/2015/9/8/chartex" xmlns:mc="http://schemas.openxmlformats.org/markup-compatibility/2006" xmlns:o="urn:schemas-microsoft-com:office:office" xmlns:r="http://schemas.openxmlformats.org/officeDocument/2006/relationships" xmlns:m="http://schemas.openxmlformats.org/officeDocument/2006/math" xmlns:v="urn:schemas-microsoft-com:vml" xmlns:wp14="http://schemas.microsoft.com/office/word/2010/wordprocessingDrawing" xmlns:wp="http://schemas.openxmlformats.org/drawingml/2006/wordprocessingDrawing" xmlns:w10="urn:schemas-microsoft-com:office:word" xmlns:w="http://schemas.openxmlformats.org/wordprocessingml/2006/main" xmlns:w14="http://schemas.microsoft.com/office/word/2010/wordml" xmlns:w15="http://schemas.microsoft.com/office/word/2012/wordml" xmlns:w16se="http://schemas.microsoft.com/office/word/2015/wordml/symex" xmlns:wpg="http://schemas.microsoft.com/office/word/2010/wordprocessingGroup" xmlns:wpi="http://schemas.microsoft.com/office/word/2010/wordprocessingInk" xmlns:wne="http://schemas.microsoft.com/office/word/2006/wordml" xmlns:wps="http://schemas.microsoft.com/office/word/2010/wordprocessingShape" mc:Ignorable="w14 w15 w16se wp14">
+  <w:p>
+    <w:pPr>
+      <w:pStyle w:val="Footer"/>
+    </w:pPr>
+    <w:r>
+      <w:t>XXX</w:t>
     </w:r>
   </w:p>
 </w:ftr>
@@ -17841,6 +19094,95 @@
     </w:lvl>
   </w:abstractNum>
   <w:abstractNum w:abstractNumId="7" w15:restartNumberingAfterBreak="0">
+    <w:nsid w:val="2BC42AA9"/>
+    <w:multiLevelType w:val="hybridMultilevel"/>
+    <w:tmpl w:val="82FC8BEE"/>
+    <w:lvl w:ilvl="0" w:tplc="FC2845F6">
+      <w:start w:val="1"/>
+      <w:numFmt w:val="decimal"/>
+      <w:lvlText w:val="%1."/>
+      <w:lvlJc w:val="left"/>
+      <w:pPr>
+        <w:ind w:left="420" w:hanging="360"/>
+      </w:pPr>
+      <w:rPr>
+        <w:rFonts w:hint="default"/>
+      </w:rPr>
+    </w:lvl>
+    <w:lvl w:ilvl="1" w:tplc="04090019" w:tentative="1">
+      <w:start w:val="1"/>
+      <w:numFmt w:val="lowerLetter"/>
+      <w:lvlText w:val="%2."/>
+      <w:lvlJc w:val="left"/>
+      <w:pPr>
+        <w:ind w:left="1140" w:hanging="360"/>
+      </w:pPr>
+    </w:lvl>
+    <w:lvl w:ilvl="2" w:tplc="0409001B" w:tentative="1">
+      <w:start w:val="1"/>
+      <w:numFmt w:val="lowerRoman"/>
+      <w:lvlText w:val="%3."/>
+      <w:lvlJc w:val="right"/>
+      <w:pPr>
+        <w:ind w:left="1860" w:hanging="180"/>
+      </w:pPr>
+    </w:lvl>
+    <w:lvl w:ilvl="3" w:tplc="0409000F" w:tentative="1">
+      <w:start w:val="1"/>
+      <w:numFmt w:val="decimal"/>
+      <w:lvlText w:val="%4."/>
+      <w:lvlJc w:val="left"/>
+      <w:pPr>
+        <w:ind w:left="2580" w:hanging="360"/>
+      </w:pPr>
+    </w:lvl>
+    <w:lvl w:ilvl="4" w:tplc="04090019" w:tentative="1">
+      <w:start w:val="1"/>
+      <w:numFmt w:val="lowerLetter"/>
+      <w:lvlText w:val="%5."/>
+      <w:lvlJc w:val="left"/>
+      <w:pPr>
+        <w:ind w:left="3300" w:hanging="360"/>
+      </w:pPr>
+    </w:lvl>
+    <w:lvl w:ilvl="5" w:tplc="0409001B" w:tentative="1">
+      <w:start w:val="1"/>
+      <w:numFmt w:val="lowerRoman"/>
+      <w:lvlText w:val="%6."/>
+      <w:lvlJc w:val="right"/>
+      <w:pPr>
+        <w:ind w:left="4020" w:hanging="180"/>
+      </w:pPr>
+    </w:lvl>
+    <w:lvl w:ilvl="6" w:tplc="0409000F" w:tentative="1">
+      <w:start w:val="1"/>
+      <w:numFmt w:val="decimal"/>
+      <w:lvlText w:val="%7."/>
+      <w:lvlJc w:val="left"/>
+      <w:pPr>
+        <w:ind w:left="4740" w:hanging="360"/>
+      </w:pPr>
+    </w:lvl>
+    <w:lvl w:ilvl="7" w:tplc="04090019" w:tentative="1">
+      <w:start w:val="1"/>
+      <w:numFmt w:val="lowerLetter"/>
+      <w:lvlText w:val="%8."/>
+      <w:lvlJc w:val="left"/>
+      <w:pPr>
+        <w:ind w:left="5460" w:hanging="360"/>
+      </w:pPr>
+    </w:lvl>
+    <w:lvl w:ilvl="8" w:tplc="0409001B" w:tentative="1">
+      <w:start w:val="1"/>
+      <w:numFmt w:val="lowerRoman"/>
+      <w:lvlText w:val="%9."/>
+      <w:lvlJc w:val="right"/>
+      <w:pPr>
+        <w:ind w:left="6180" w:hanging="180"/>
+      </w:pPr>
+    </w:lvl>
+  </w:abstractNum>
+  <w:abstractNum w:abstractNumId="8" w15:restartNumberingAfterBreak="0">
     <w:nsid w:val="2C5E60BC"/>
     <w:multiLevelType w:val="multilevel"/>
     <w:tmpl w:val="D102E65A"/>
@@ -17953,7 +19295,7 @@
       </w:rPr>
     </w:lvl>
   </w:abstractNum>
-  <w:abstractNum w:abstractNumId="8" w15:restartNumberingAfterBreak="0">
+  <w:abstractNum w:abstractNumId="9" w15:restartNumberingAfterBreak="0">
     <w:nsid w:val="4CEF27BB"/>
     <w:multiLevelType w:val="hybridMultilevel"/>
     <w:tmpl w:val="1CF4276C"/>
@@ -18042,7 +19384,7 @@
       </w:pPr>
     </w:lvl>
   </w:abstractNum>
-  <w:abstractNum w:abstractNumId="9" w15:restartNumberingAfterBreak="0">
+  <w:abstractNum w:abstractNumId="10" w15:restartNumberingAfterBreak="0">
     <w:nsid w:val="5B9415B0"/>
     <w:multiLevelType w:val="hybridMultilevel"/>
     <w:tmpl w:val="4F7CCE0A"/>
@@ -18131,7 +19473,96 @@
       </w:pPr>
     </w:lvl>
   </w:abstractNum>
-  <w:abstractNum w:abstractNumId="10" w15:restartNumberingAfterBreak="0">
+  <w:abstractNum w:abstractNumId="11" w15:restartNumberingAfterBreak="0">
+    <w:nsid w:val="5FEE72B8"/>
+    <w:multiLevelType w:val="hybridMultilevel"/>
+    <w:tmpl w:val="4FDE85F0"/>
+    <w:lvl w:ilvl="0" w:tplc="0409000F">
+      <w:start w:val="1"/>
+      <w:numFmt w:val="decimal"/>
+      <w:lvlText w:val="%1."/>
+      <w:lvlJc w:val="left"/>
+      <w:pPr>
+        <w:ind w:left="720" w:hanging="360"/>
+      </w:pPr>
+      <w:rPr>
+        <w:rFonts w:hint="default"/>
+      </w:rPr>
+    </w:lvl>
+    <w:lvl w:ilvl="1" w:tplc="04090019" w:tentative="1">
+      <w:start w:val="1"/>
+      <w:numFmt w:val="lowerLetter"/>
+      <w:lvlText w:val="%2."/>
+      <w:lvlJc w:val="left"/>
+      <w:pPr>
+        <w:ind w:left="1440" w:hanging="360"/>
+      </w:pPr>
+    </w:lvl>
+    <w:lvl w:ilvl="2" w:tplc="0409001B" w:tentative="1">
+      <w:start w:val="1"/>
+      <w:numFmt w:val="lowerRoman"/>
+      <w:lvlText w:val="%3."/>
+      <w:lvlJc w:val="right"/>
+      <w:pPr>
+        <w:ind w:left="2160" w:hanging="180"/>
+      </w:pPr>
+    </w:lvl>
+    <w:lvl w:ilvl="3" w:tplc="0409000F" w:tentative="1">
+      <w:start w:val="1"/>
+      <w:numFmt w:val="decimal"/>
+      <w:lvlText w:val="%4."/>
+      <w:lvlJc w:val="left"/>
+      <w:pPr>
+        <w:ind w:left="2880" w:hanging="360"/>
+      </w:pPr>
+    </w:lvl>
+    <w:lvl w:ilvl="4" w:tplc="04090019" w:tentative="1">
+      <w:start w:val="1"/>
+      <w:numFmt w:val="lowerLetter"/>
+      <w:lvlText w:val="%5."/>
+      <w:lvlJc w:val="left"/>
+      <w:pPr>
+        <w:ind w:left="3600" w:hanging="360"/>
+      </w:pPr>
+    </w:lvl>
+    <w:lvl w:ilvl="5" w:tplc="0409001B" w:tentative="1">
+      <w:start w:val="1"/>
+      <w:numFmt w:val="lowerRoman"/>
+      <w:lvlText w:val="%6."/>
+      <w:lvlJc w:val="right"/>
+      <w:pPr>
+        <w:ind w:left="4320" w:hanging="180"/>
+      </w:pPr>
+    </w:lvl>
+    <w:lvl w:ilvl="6" w:tplc="0409000F" w:tentative="1">
+      <w:start w:val="1"/>
+      <w:numFmt w:val="decimal"/>
+      <w:lvlText w:val="%7."/>
+      <w:lvlJc w:val="left"/>
+      <w:pPr>
+        <w:ind w:left="5040" w:hanging="360"/>
+      </w:pPr>
+    </w:lvl>
+    <w:lvl w:ilvl="7" w:tplc="04090019" w:tentative="1">
+      <w:start w:val="1"/>
+      <w:numFmt w:val="lowerLetter"/>
+      <w:lvlText w:val="%8."/>
+      <w:lvlJc w:val="left"/>
+      <w:pPr>
+        <w:ind w:left="5760" w:hanging="360"/>
+      </w:pPr>
+    </w:lvl>
+    <w:lvl w:ilvl="8" w:tplc="0409001B" w:tentative="1">
+      <w:start w:val="1"/>
+      <w:numFmt w:val="lowerRoman"/>
+      <w:lvlText w:val="%9."/>
+      <w:lvlJc w:val="right"/>
+      <w:pPr>
+        <w:ind w:left="6480" w:hanging="180"/>
+      </w:pPr>
+    </w:lvl>
+  </w:abstractNum>
+  <w:abstractNum w:abstractNumId="12" w15:restartNumberingAfterBreak="0">
     <w:nsid w:val="607D7715"/>
     <w:multiLevelType w:val="multilevel"/>
     <w:tmpl w:val="4BFA0DF8"/>
@@ -18244,7 +19675,7 @@
       </w:rPr>
     </w:lvl>
   </w:abstractNum>
-  <w:abstractNum w:abstractNumId="11" w15:restartNumberingAfterBreak="0">
+  <w:abstractNum w:abstractNumId="13" w15:restartNumberingAfterBreak="0">
     <w:nsid w:val="628E258F"/>
     <w:multiLevelType w:val="hybridMultilevel"/>
     <w:tmpl w:val="4F7CCE0A"/>
@@ -18333,7 +19764,7 @@
       </w:pPr>
     </w:lvl>
   </w:abstractNum>
-  <w:abstractNum w:abstractNumId="12" w15:restartNumberingAfterBreak="0">
+  <w:abstractNum w:abstractNumId="14" w15:restartNumberingAfterBreak="0">
     <w:nsid w:val="648471F4"/>
     <w:multiLevelType w:val="hybridMultilevel"/>
     <w:tmpl w:val="99B0942C"/>
@@ -18422,7 +19853,7 @@
       </w:pPr>
     </w:lvl>
   </w:abstractNum>
-  <w:abstractNum w:abstractNumId="13" w15:restartNumberingAfterBreak="0">
+  <w:abstractNum w:abstractNumId="15" w15:restartNumberingAfterBreak="0">
     <w:nsid w:val="72CE0F42"/>
     <w:multiLevelType w:val="hybridMultilevel"/>
     <w:tmpl w:val="F7D07F12"/>
@@ -18511,7 +19942,7 @@
       </w:pPr>
     </w:lvl>
   </w:abstractNum>
-  <w:abstractNum w:abstractNumId="14" w15:restartNumberingAfterBreak="0">
+  <w:abstractNum w:abstractNumId="16" w15:restartNumberingAfterBreak="0">
     <w:nsid w:val="79D7768A"/>
     <w:multiLevelType w:val="multilevel"/>
     <w:tmpl w:val="A12E0D54"/>
@@ -18624,7 +20055,7 @@
       </w:rPr>
     </w:lvl>
   </w:abstractNum>
-  <w:abstractNum w:abstractNumId="15" w15:restartNumberingAfterBreak="0">
+  <w:abstractNum w:abstractNumId="17" w15:restartNumberingAfterBreak="0">
     <w:nsid w:val="7CD42D11"/>
     <w:multiLevelType w:val="hybridMultilevel"/>
     <w:tmpl w:val="94E8EB1A"/>
@@ -18714,28 +20145,28 @@
     </w:lvl>
   </w:abstractNum>
   <w:num w:numId="1">
-    <w:abstractNumId w:val="8"/>
+    <w:abstractNumId w:val="9"/>
   </w:num>
   <w:num w:numId="2">
-    <w:abstractNumId w:val="10"/>
+    <w:abstractNumId w:val="12"/>
   </w:num>
   <w:num w:numId="3">
     <w:abstractNumId w:val="2"/>
   </w:num>
   <w:num w:numId="4">
-    <w:abstractNumId w:val="13"/>
+    <w:abstractNumId w:val="15"/>
   </w:num>
   <w:num w:numId="5">
     <w:abstractNumId w:val="3"/>
   </w:num>
   <w:num w:numId="6">
-    <w:abstractNumId w:val="14"/>
+    <w:abstractNumId w:val="16"/>
   </w:num>
   <w:num w:numId="7">
     <w:abstractNumId w:val="1"/>
   </w:num>
   <w:num w:numId="8">
-    <w:abstractNumId w:val="7"/>
+    <w:abstractNumId w:val="8"/>
   </w:num>
   <w:num w:numId="9">
     <w:abstractNumId w:val="0"/>
@@ -18744,22 +20175,28 @@
     <w:abstractNumId w:val="6"/>
   </w:num>
   <w:num w:numId="11">
-    <w:abstractNumId w:val="9"/>
+    <w:abstractNumId w:val="10"/>
   </w:num>
   <w:num w:numId="12">
-    <w:abstractNumId w:val="11"/>
+    <w:abstractNumId w:val="13"/>
   </w:num>
   <w:num w:numId="13">
-    <w:abstractNumId w:val="12"/>
+    <w:abstractNumId w:val="14"/>
   </w:num>
   <w:num w:numId="14">
     <w:abstractNumId w:val="4"/>
   </w:num>
   <w:num w:numId="15">
-    <w:abstractNumId w:val="15"/>
+    <w:abstractNumId w:val="17"/>
   </w:num>
   <w:num w:numId="16">
     <w:abstractNumId w:val="5"/>
+  </w:num>
+  <w:num w:numId="17">
+    <w:abstractNumId w:val="11"/>
+  </w:num>
+  <w:num w:numId="18">
+    <w:abstractNumId w:val="7"/>
   </w:num>
 </w:numbering>
 </file>
@@ -19528,7 +20965,7 @@
 </file>
 
 <file path=customXml/itemProps1.xml><?xml version="1.0" encoding="utf-8"?>
-<ds:datastoreItem xmlns:ds="http://schemas.openxmlformats.org/officeDocument/2006/customXml" ds:itemID="{3ABB9840-AE62-42C3-AAD9-72AC63AB9462}">
+<ds:datastoreItem xmlns:ds="http://schemas.openxmlformats.org/officeDocument/2006/customXml" ds:itemID="{8B7562D1-3563-460E-9388-54766CED45F0}">
   <ds:schemaRefs>
     <ds:schemaRef ds:uri="http://schemas.openxmlformats.org/officeDocument/2006/bibliography"/>
   </ds:schemaRefs>

</xml_diff>

<commit_message>
Added to documentation and added deployment guide starter
</commit_message>
<xml_diff>
--- a/Documents/todo-list_Documentation.docx
+++ b/Documents/todo-list_Documentation.docx
@@ -1207,6 +1207,14 @@
         <w:tab/>
         <w:t>5.1 Database Design</w:t>
       </w:r>
+      <w:r>
+        <w:rPr>
+          <w:rFonts w:ascii="Times New Roman" w:hAnsi="Times New Roman" w:cs="Times New Roman"/>
+          <w:sz w:val="24"/>
+          <w:szCs w:val="24"/>
+        </w:rPr>
+        <w:t>……………………………………………………………………...20</w:t>
+      </w:r>
     </w:p>
     <w:p>
       <w:pPr>
@@ -1289,6 +1297,8 @@
         </w:rPr>
         <w:br w:type="page"/>
       </w:r>
+      <w:bookmarkStart w:id="0" w:name="_GoBack"/>
+      <w:bookmarkEnd w:id="0"/>
     </w:p>
     <w:p>
       <w:pPr>
@@ -1342,7 +1352,25 @@
           <w:sz w:val="24"/>
           <w:szCs w:val="24"/>
         </w:rPr>
-        <w:t>This document’s purpose is to give background information of the todo-list application</w:t>
+        <w:t xml:space="preserve">This document’s purpose is to give background information of the </w:t>
+      </w:r>
+      <w:proofErr w:type="spellStart"/>
+      <w:r>
+        <w:rPr>
+          <w:rFonts w:ascii="Times New Roman" w:hAnsi="Times New Roman" w:cs="Times New Roman"/>
+          <w:sz w:val="24"/>
+          <w:szCs w:val="24"/>
+        </w:rPr>
+        <w:t>todo</w:t>
+      </w:r>
+      <w:proofErr w:type="spellEnd"/>
+      <w:r>
+        <w:rPr>
+          <w:rFonts w:ascii="Times New Roman" w:hAnsi="Times New Roman" w:cs="Times New Roman"/>
+          <w:sz w:val="24"/>
+          <w:szCs w:val="24"/>
+        </w:rPr>
+        <w:t>-list application</w:t>
       </w:r>
       <w:r>
         <w:rPr>
@@ -1457,7 +1485,25 @@
           <w:sz w:val="24"/>
           <w:szCs w:val="24"/>
         </w:rPr>
-        <w:t xml:space="preserve"> The todo-list app was developed on </w:t>
+        <w:t xml:space="preserve"> The </w:t>
+      </w:r>
+      <w:proofErr w:type="spellStart"/>
+      <w:r>
+        <w:rPr>
+          <w:rFonts w:ascii="Times New Roman" w:hAnsi="Times New Roman" w:cs="Times New Roman"/>
+          <w:sz w:val="24"/>
+          <w:szCs w:val="24"/>
+        </w:rPr>
+        <w:t>todo</w:t>
+      </w:r>
+      <w:proofErr w:type="spellEnd"/>
+      <w:r>
+        <w:rPr>
+          <w:rFonts w:ascii="Times New Roman" w:hAnsi="Times New Roman" w:cs="Times New Roman"/>
+          <w:sz w:val="24"/>
+          <w:szCs w:val="24"/>
+        </w:rPr>
+        <w:t xml:space="preserve">-list app was developed on </w:t>
       </w:r>
       <w:r>
         <w:rPr>
@@ -2620,7 +2666,25 @@
                 <w:sz w:val="24"/>
                 <w:szCs w:val="24"/>
               </w:rPr>
-              <w:t>HTML5 attributes such as maxlength are used.</w:t>
+              <w:t xml:space="preserve">HTML5 attributes such as </w:t>
+            </w:r>
+            <w:proofErr w:type="spellStart"/>
+            <w:r>
+              <w:rPr>
+                <w:rFonts w:ascii="Times New Roman" w:hAnsi="Times New Roman" w:cs="Times New Roman"/>
+                <w:sz w:val="24"/>
+                <w:szCs w:val="24"/>
+              </w:rPr>
+              <w:t>maxlength</w:t>
+            </w:r>
+            <w:proofErr w:type="spellEnd"/>
+            <w:r>
+              <w:rPr>
+                <w:rFonts w:ascii="Times New Roman" w:hAnsi="Times New Roman" w:cs="Times New Roman"/>
+                <w:sz w:val="24"/>
+                <w:szCs w:val="24"/>
+              </w:rPr>
+              <w:t xml:space="preserve"> are used.</w:t>
             </w:r>
           </w:p>
         </w:tc>
@@ -3457,7 +3521,43 @@
           <w:sz w:val="24"/>
           <w:szCs w:val="24"/>
         </w:rPr>
-        <w:t xml:space="preserve"> include Datepicker and DataTables.</w:t>
+        <w:t xml:space="preserve"> include </w:t>
+      </w:r>
+      <w:proofErr w:type="spellStart"/>
+      <w:r>
+        <w:rPr>
+          <w:rFonts w:ascii="Times New Roman" w:hAnsi="Times New Roman" w:cs="Times New Roman"/>
+          <w:sz w:val="24"/>
+          <w:szCs w:val="24"/>
+        </w:rPr>
+        <w:t>Datepicker</w:t>
+      </w:r>
+      <w:proofErr w:type="spellEnd"/>
+      <w:r>
+        <w:rPr>
+          <w:rFonts w:ascii="Times New Roman" w:hAnsi="Times New Roman" w:cs="Times New Roman"/>
+          <w:sz w:val="24"/>
+          <w:szCs w:val="24"/>
+        </w:rPr>
+        <w:t xml:space="preserve"> and </w:t>
+      </w:r>
+      <w:proofErr w:type="spellStart"/>
+      <w:r>
+        <w:rPr>
+          <w:rFonts w:ascii="Times New Roman" w:hAnsi="Times New Roman" w:cs="Times New Roman"/>
+          <w:sz w:val="24"/>
+          <w:szCs w:val="24"/>
+        </w:rPr>
+        <w:t>DataTables</w:t>
+      </w:r>
+      <w:proofErr w:type="spellEnd"/>
+      <w:r>
+        <w:rPr>
+          <w:rFonts w:ascii="Times New Roman" w:hAnsi="Times New Roman" w:cs="Times New Roman"/>
+          <w:sz w:val="24"/>
+          <w:szCs w:val="24"/>
+        </w:rPr>
+        <w:t>.</w:t>
       </w:r>
       <w:r>
         <w:rPr>
@@ -3473,7 +3573,25 @@
           <w:sz w:val="24"/>
           <w:szCs w:val="24"/>
         </w:rPr>
-        <w:t xml:space="preserve"> The backend that is used in this software is PHP 5.6.30. The server type is MariaDB and the version is 10.1.21.</w:t>
+        <w:t xml:space="preserve"> The backend that is used in this software is PHP 5.6.30. The server type is </w:t>
+      </w:r>
+      <w:proofErr w:type="spellStart"/>
+      <w:r>
+        <w:rPr>
+          <w:rFonts w:ascii="Times New Roman" w:hAnsi="Times New Roman" w:cs="Times New Roman"/>
+          <w:sz w:val="24"/>
+          <w:szCs w:val="24"/>
+        </w:rPr>
+        <w:t>MariaDB</w:t>
+      </w:r>
+      <w:proofErr w:type="spellEnd"/>
+      <w:r>
+        <w:rPr>
+          <w:rFonts w:ascii="Times New Roman" w:hAnsi="Times New Roman" w:cs="Times New Roman"/>
+          <w:sz w:val="24"/>
+          <w:szCs w:val="24"/>
+        </w:rPr>
+        <w:t xml:space="preserve"> and the version is 10.1.21.</w:t>
       </w:r>
       <w:r>
         <w:rPr>
@@ -4291,8 +4409,18 @@
           <w:sz w:val="24"/>
           <w:szCs w:val="24"/>
         </w:rPr>
-        <w:t xml:space="preserve"> Datepicker</w:t>
+        <w:t xml:space="preserve"> </w:t>
       </w:r>
+      <w:proofErr w:type="spellStart"/>
+      <w:r>
+        <w:rPr>
+          <w:rFonts w:ascii="Times New Roman" w:hAnsi="Times New Roman" w:cs="Times New Roman"/>
+          <w:sz w:val="24"/>
+          <w:szCs w:val="24"/>
+        </w:rPr>
+        <w:t>Datepicker</w:t>
+      </w:r>
+      <w:proofErr w:type="spellEnd"/>
     </w:p>
     <w:p>
       <w:pPr>
@@ -5315,13 +5443,23 @@
                 <w:sz w:val="24"/>
               </w:rPr>
             </w:pPr>
-            <w:r>
-              <w:rPr>
-                <w:rFonts w:ascii="Times New Roman" w:eastAsia="Arial" w:hAnsi="Times New Roman" w:cs="Times New Roman"/>
-                <w:b/>
-                <w:sz w:val="24"/>
-              </w:rPr>
-              <w:t>Postconditions:</w:t>
+            <w:proofErr w:type="spellStart"/>
+            <w:r>
+              <w:rPr>
+                <w:rFonts w:ascii="Times New Roman" w:eastAsia="Arial" w:hAnsi="Times New Roman" w:cs="Times New Roman"/>
+                <w:b/>
+                <w:sz w:val="24"/>
+              </w:rPr>
+              <w:t>Postconditions</w:t>
+            </w:r>
+            <w:proofErr w:type="spellEnd"/>
+            <w:r>
+              <w:rPr>
+                <w:rFonts w:ascii="Times New Roman" w:eastAsia="Arial" w:hAnsi="Times New Roman" w:cs="Times New Roman"/>
+                <w:b/>
+                <w:sz w:val="24"/>
+              </w:rPr>
+              <w:t>:</w:t>
             </w:r>
           </w:p>
         </w:tc>
@@ -6607,13 +6745,23 @@
                 <w:sz w:val="24"/>
               </w:rPr>
             </w:pPr>
-            <w:r>
-              <w:rPr>
-                <w:rFonts w:ascii="Times New Roman" w:eastAsia="Arial" w:hAnsi="Times New Roman" w:cs="Times New Roman"/>
-                <w:b/>
-                <w:sz w:val="24"/>
-              </w:rPr>
-              <w:t>Postconditions:</w:t>
+            <w:proofErr w:type="spellStart"/>
+            <w:r>
+              <w:rPr>
+                <w:rFonts w:ascii="Times New Roman" w:eastAsia="Arial" w:hAnsi="Times New Roman" w:cs="Times New Roman"/>
+                <w:b/>
+                <w:sz w:val="24"/>
+              </w:rPr>
+              <w:t>Postconditions</w:t>
+            </w:r>
+            <w:proofErr w:type="spellEnd"/>
+            <w:r>
+              <w:rPr>
+                <w:rFonts w:ascii="Times New Roman" w:eastAsia="Arial" w:hAnsi="Times New Roman" w:cs="Times New Roman"/>
+                <w:b/>
+                <w:sz w:val="24"/>
+              </w:rPr>
+              <w:t>:</w:t>
             </w:r>
           </w:p>
         </w:tc>
@@ -7970,13 +8118,23 @@
                 <w:sz w:val="24"/>
               </w:rPr>
             </w:pPr>
-            <w:r>
-              <w:rPr>
-                <w:rFonts w:ascii="Times New Roman" w:eastAsia="Arial" w:hAnsi="Times New Roman" w:cs="Times New Roman"/>
-                <w:b/>
-                <w:sz w:val="24"/>
-              </w:rPr>
-              <w:t>Postconditions:</w:t>
+            <w:proofErr w:type="spellStart"/>
+            <w:r>
+              <w:rPr>
+                <w:rFonts w:ascii="Times New Roman" w:eastAsia="Arial" w:hAnsi="Times New Roman" w:cs="Times New Roman"/>
+                <w:b/>
+                <w:sz w:val="24"/>
+              </w:rPr>
+              <w:t>Postconditions</w:t>
+            </w:r>
+            <w:proofErr w:type="spellEnd"/>
+            <w:r>
+              <w:rPr>
+                <w:rFonts w:ascii="Times New Roman" w:eastAsia="Arial" w:hAnsi="Times New Roman" w:cs="Times New Roman"/>
+                <w:b/>
+                <w:sz w:val="24"/>
+              </w:rPr>
+              <w:t>:</w:t>
             </w:r>
           </w:p>
         </w:tc>
@@ -9322,13 +9480,23 @@
                 <w:sz w:val="24"/>
               </w:rPr>
             </w:pPr>
-            <w:r>
-              <w:rPr>
-                <w:rFonts w:ascii="Times New Roman" w:eastAsia="Arial" w:hAnsi="Times New Roman" w:cs="Times New Roman"/>
-                <w:b/>
-                <w:sz w:val="24"/>
-              </w:rPr>
-              <w:t>Postconditions:</w:t>
+            <w:proofErr w:type="spellStart"/>
+            <w:r>
+              <w:rPr>
+                <w:rFonts w:ascii="Times New Roman" w:eastAsia="Arial" w:hAnsi="Times New Roman" w:cs="Times New Roman"/>
+                <w:b/>
+                <w:sz w:val="24"/>
+              </w:rPr>
+              <w:t>Postconditions</w:t>
+            </w:r>
+            <w:proofErr w:type="spellEnd"/>
+            <w:r>
+              <w:rPr>
+                <w:rFonts w:ascii="Times New Roman" w:eastAsia="Arial" w:hAnsi="Times New Roman" w:cs="Times New Roman"/>
+                <w:b/>
+                <w:sz w:val="24"/>
+              </w:rPr>
+              <w:t>:</w:t>
             </w:r>
           </w:p>
         </w:tc>
@@ -10582,13 +10750,23 @@
                 <w:sz w:val="24"/>
               </w:rPr>
             </w:pPr>
-            <w:r>
-              <w:rPr>
-                <w:rFonts w:ascii="Times New Roman" w:eastAsia="Arial" w:hAnsi="Times New Roman" w:cs="Times New Roman"/>
-                <w:b/>
-                <w:sz w:val="24"/>
-              </w:rPr>
-              <w:t>Postconditions:</w:t>
+            <w:proofErr w:type="spellStart"/>
+            <w:r>
+              <w:rPr>
+                <w:rFonts w:ascii="Times New Roman" w:eastAsia="Arial" w:hAnsi="Times New Roman" w:cs="Times New Roman"/>
+                <w:b/>
+                <w:sz w:val="24"/>
+              </w:rPr>
+              <w:t>Postconditions</w:t>
+            </w:r>
+            <w:proofErr w:type="spellEnd"/>
+            <w:r>
+              <w:rPr>
+                <w:rFonts w:ascii="Times New Roman" w:eastAsia="Arial" w:hAnsi="Times New Roman" w:cs="Times New Roman"/>
+                <w:b/>
+                <w:sz w:val="24"/>
+              </w:rPr>
+              <w:t>:</w:t>
             </w:r>
           </w:p>
         </w:tc>
@@ -11849,13 +12027,23 @@
                 <w:sz w:val="24"/>
               </w:rPr>
             </w:pPr>
-            <w:r>
-              <w:rPr>
-                <w:rFonts w:ascii="Times New Roman" w:eastAsia="Arial" w:hAnsi="Times New Roman" w:cs="Times New Roman"/>
-                <w:b/>
-                <w:sz w:val="24"/>
-              </w:rPr>
-              <w:t>Postconditions:</w:t>
+            <w:proofErr w:type="spellStart"/>
+            <w:r>
+              <w:rPr>
+                <w:rFonts w:ascii="Times New Roman" w:eastAsia="Arial" w:hAnsi="Times New Roman" w:cs="Times New Roman"/>
+                <w:b/>
+                <w:sz w:val="24"/>
+              </w:rPr>
+              <w:t>Postconditions</w:t>
+            </w:r>
+            <w:proofErr w:type="spellEnd"/>
+            <w:r>
+              <w:rPr>
+                <w:rFonts w:ascii="Times New Roman" w:eastAsia="Arial" w:hAnsi="Times New Roman" w:cs="Times New Roman"/>
+                <w:b/>
+                <w:sz w:val="24"/>
+              </w:rPr>
+              <w:t>:</w:t>
             </w:r>
           </w:p>
         </w:tc>
@@ -12107,7 +12295,23 @@
                 <w:rFonts w:ascii="Times New Roman" w:eastAsia="Arial" w:hAnsi="Times New Roman" w:cs="Times New Roman"/>
                 <w:sz w:val="24"/>
               </w:rPr>
-              <w:t>always see the totals when using the application</w:t>
+              <w:t xml:space="preserve">always </w:t>
+            </w:r>
+            <w:proofErr w:type="gramStart"/>
+            <w:r>
+              <w:rPr>
+                <w:rFonts w:ascii="Times New Roman" w:eastAsia="Arial" w:hAnsi="Times New Roman" w:cs="Times New Roman"/>
+                <w:sz w:val="24"/>
+              </w:rPr>
+              <w:t>see</w:t>
+            </w:r>
+            <w:proofErr w:type="gramEnd"/>
+            <w:r>
+              <w:rPr>
+                <w:rFonts w:ascii="Times New Roman" w:eastAsia="Arial" w:hAnsi="Times New Roman" w:cs="Times New Roman"/>
+                <w:sz w:val="24"/>
+              </w:rPr>
+              <w:t xml:space="preserve"> the totals when using the application</w:t>
             </w:r>
             <w:r>
               <w:rPr>
@@ -12360,7 +12564,25 @@
                 <w:sz w:val="24"/>
                 <w:szCs w:val="24"/>
               </w:rPr>
-              <w:t xml:space="preserve"> Todo-App                                                                    </w:t>
+              <w:t xml:space="preserve"> </w:t>
+            </w:r>
+            <w:proofErr w:type="spellStart"/>
+            <w:r>
+              <w:rPr>
+                <w:rFonts w:ascii="Times New Roman" w:hAnsi="Times New Roman" w:cs="Times New Roman"/>
+                <w:sz w:val="24"/>
+                <w:szCs w:val="24"/>
+              </w:rPr>
+              <w:t>Todo</w:t>
+            </w:r>
+            <w:proofErr w:type="spellEnd"/>
+            <w:r>
+              <w:rPr>
+                <w:rFonts w:ascii="Times New Roman" w:hAnsi="Times New Roman" w:cs="Times New Roman"/>
+                <w:sz w:val="24"/>
+                <w:szCs w:val="24"/>
+              </w:rPr>
+              <w:t xml:space="preserve">-App                                                                    </w:t>
             </w:r>
             <w:r>
               <w:rPr>
@@ -13269,7 +13491,25 @@
                 <w:sz w:val="24"/>
                 <w:szCs w:val="24"/>
               </w:rPr>
-              <w:t xml:space="preserve"> Todo-App                                       </w:t>
+              <w:t xml:space="preserve"> </w:t>
+            </w:r>
+            <w:proofErr w:type="spellStart"/>
+            <w:r>
+              <w:rPr>
+                <w:rFonts w:ascii="Times New Roman" w:hAnsi="Times New Roman" w:cs="Times New Roman"/>
+                <w:sz w:val="24"/>
+                <w:szCs w:val="24"/>
+              </w:rPr>
+              <w:t>Todo</w:t>
+            </w:r>
+            <w:proofErr w:type="spellEnd"/>
+            <w:r>
+              <w:rPr>
+                <w:rFonts w:ascii="Times New Roman" w:hAnsi="Times New Roman" w:cs="Times New Roman"/>
+                <w:sz w:val="24"/>
+                <w:szCs w:val="24"/>
+              </w:rPr>
+              <w:t xml:space="preserve">-App                                       </w:t>
             </w:r>
             <w:r>
               <w:rPr>
@@ -14124,7 +14364,25 @@
                 <w:sz w:val="24"/>
                 <w:szCs w:val="24"/>
               </w:rPr>
-              <w:t xml:space="preserve"> Todo-App                                                                    </w:t>
+              <w:t xml:space="preserve"> </w:t>
+            </w:r>
+            <w:proofErr w:type="spellStart"/>
+            <w:r>
+              <w:rPr>
+                <w:rFonts w:ascii="Times New Roman" w:hAnsi="Times New Roman" w:cs="Times New Roman"/>
+                <w:sz w:val="24"/>
+                <w:szCs w:val="24"/>
+              </w:rPr>
+              <w:t>Todo</w:t>
+            </w:r>
+            <w:proofErr w:type="spellEnd"/>
+            <w:r>
+              <w:rPr>
+                <w:rFonts w:ascii="Times New Roman" w:hAnsi="Times New Roman" w:cs="Times New Roman"/>
+                <w:sz w:val="24"/>
+                <w:szCs w:val="24"/>
+              </w:rPr>
+              <w:t xml:space="preserve">-App                                                                    </w:t>
             </w:r>
             <w:r>
               <w:rPr>
@@ -14665,7 +14923,25 @@
                 <w:sz w:val="24"/>
                 <w:szCs w:val="24"/>
               </w:rPr>
-              <w:t>2.The information is rendered into a DataTable.</w:t>
+              <w:t xml:space="preserve">2.The information is rendered into a </w:t>
+            </w:r>
+            <w:proofErr w:type="spellStart"/>
+            <w:r>
+              <w:rPr>
+                <w:rFonts w:ascii="Times New Roman" w:hAnsi="Times New Roman" w:cs="Times New Roman"/>
+                <w:sz w:val="24"/>
+                <w:szCs w:val="24"/>
+              </w:rPr>
+              <w:t>DataTable</w:t>
+            </w:r>
+            <w:proofErr w:type="spellEnd"/>
+            <w:r>
+              <w:rPr>
+                <w:rFonts w:ascii="Times New Roman" w:hAnsi="Times New Roman" w:cs="Times New Roman"/>
+                <w:sz w:val="24"/>
+                <w:szCs w:val="24"/>
+              </w:rPr>
+              <w:t>.</w:t>
             </w:r>
             <w:r>
               <w:rPr>
@@ -14813,7 +15089,25 @@
                 <w:sz w:val="24"/>
                 <w:szCs w:val="24"/>
               </w:rPr>
-              <w:t xml:space="preserve"> Todo-App                                                                    </w:t>
+              <w:t xml:space="preserve"> </w:t>
+            </w:r>
+            <w:proofErr w:type="spellStart"/>
+            <w:r>
+              <w:rPr>
+                <w:rFonts w:ascii="Times New Roman" w:hAnsi="Times New Roman" w:cs="Times New Roman"/>
+                <w:sz w:val="24"/>
+                <w:szCs w:val="24"/>
+              </w:rPr>
+              <w:t>Todo</w:t>
+            </w:r>
+            <w:proofErr w:type="spellEnd"/>
+            <w:r>
+              <w:rPr>
+                <w:rFonts w:ascii="Times New Roman" w:hAnsi="Times New Roman" w:cs="Times New Roman"/>
+                <w:sz w:val="24"/>
+                <w:szCs w:val="24"/>
+              </w:rPr>
+              <w:t xml:space="preserve">-App                                                                    </w:t>
             </w:r>
             <w:r>
               <w:rPr>
@@ -15383,31 +15677,32 @@
                 <w:sz w:val="24"/>
                 <w:szCs w:val="24"/>
               </w:rPr>
+              <w:t xml:space="preserve"> 4                                          </w:t>
+            </w:r>
+            <w:r>
+              <w:rPr>
+                <w:rFonts w:ascii="Times New Roman" w:hAnsi="Times New Roman" w:cs="Times New Roman"/>
+                <w:sz w:val="24"/>
+                <w:szCs w:val="24"/>
+              </w:rPr>
+              <w:t xml:space="preserve">                             </w:t>
+            </w:r>
+            <w:r>
+              <w:rPr>
+                <w:rFonts w:ascii="Times New Roman" w:hAnsi="Times New Roman" w:cs="Times New Roman"/>
+                <w:sz w:val="24"/>
+                <w:szCs w:val="24"/>
+              </w:rPr>
               <w:t xml:space="preserve"> </w:t>
             </w:r>
             <w:r>
               <w:rPr>
                 <w:rFonts w:ascii="Times New Roman" w:hAnsi="Times New Roman" w:cs="Times New Roman"/>
-                <w:sz w:val="24"/>
-                <w:szCs w:val="24"/>
-              </w:rPr>
-              <w:t>4</w:t>
-            </w:r>
-            <w:r>
-              <w:rPr>
-                <w:rFonts w:ascii="Times New Roman" w:hAnsi="Times New Roman" w:cs="Times New Roman"/>
-                <w:sz w:val="24"/>
-                <w:szCs w:val="24"/>
-              </w:rPr>
-              <w:t xml:space="preserve">                                          </w:t>
-            </w:r>
-            <w:r>
-              <w:rPr>
-                <w:rFonts w:ascii="Times New Roman" w:hAnsi="Times New Roman" w:cs="Times New Roman"/>
-                <w:sz w:val="24"/>
-                <w:szCs w:val="24"/>
-              </w:rPr>
-              <w:t xml:space="preserve">                             </w:t>
+                <w:b/>
+                <w:sz w:val="24"/>
+                <w:szCs w:val="24"/>
+              </w:rPr>
+              <w:t>Test Case Name:</w:t>
             </w:r>
             <w:r>
               <w:rPr>
@@ -15420,11 +15715,28 @@
             <w:r>
               <w:rPr>
                 <w:rFonts w:ascii="Times New Roman" w:hAnsi="Times New Roman" w:cs="Times New Roman"/>
-                <w:b/>
-                <w:sz w:val="24"/>
-                <w:szCs w:val="24"/>
-              </w:rPr>
-              <w:t>Test Case Name:</w:t>
+                <w:sz w:val="24"/>
+                <w:szCs w:val="24"/>
+              </w:rPr>
+              <w:t>Changing Status</w:t>
+            </w:r>
+          </w:p>
+          <w:p>
+            <w:pPr>
+              <w:rPr>
+                <w:rFonts w:ascii="Times New Roman" w:hAnsi="Times New Roman" w:cs="Times New Roman"/>
+                <w:sz w:val="24"/>
+                <w:szCs w:val="24"/>
+              </w:rPr>
+            </w:pPr>
+            <w:r>
+              <w:rPr>
+                <w:rFonts w:ascii="Times New Roman" w:hAnsi="Times New Roman" w:cs="Times New Roman"/>
+                <w:b/>
+                <w:sz w:val="24"/>
+                <w:szCs w:val="24"/>
+              </w:rPr>
+              <w:t>System:</w:t>
             </w:r>
             <w:r>
               <w:rPr>
@@ -15434,39 +15746,23 @@
               </w:rPr>
               <w:t xml:space="preserve"> </w:t>
             </w:r>
-            <w:r>
-              <w:rPr>
-                <w:rFonts w:ascii="Times New Roman" w:hAnsi="Times New Roman" w:cs="Times New Roman"/>
-                <w:sz w:val="24"/>
-                <w:szCs w:val="24"/>
-              </w:rPr>
-              <w:t>Changing Status</w:t>
-            </w:r>
-          </w:p>
-          <w:p>
-            <w:pPr>
-              <w:rPr>
-                <w:rFonts w:ascii="Times New Roman" w:hAnsi="Times New Roman" w:cs="Times New Roman"/>
-                <w:sz w:val="24"/>
-                <w:szCs w:val="24"/>
-              </w:rPr>
-            </w:pPr>
-            <w:r>
-              <w:rPr>
-                <w:rFonts w:ascii="Times New Roman" w:hAnsi="Times New Roman" w:cs="Times New Roman"/>
-                <w:b/>
-                <w:sz w:val="24"/>
-                <w:szCs w:val="24"/>
-              </w:rPr>
-              <w:t>System:</w:t>
-            </w:r>
-            <w:r>
-              <w:rPr>
-                <w:rFonts w:ascii="Times New Roman" w:hAnsi="Times New Roman" w:cs="Times New Roman"/>
-                <w:sz w:val="24"/>
-                <w:szCs w:val="24"/>
-              </w:rPr>
-              <w:t xml:space="preserve"> Todo-App                                                              </w:t>
+            <w:proofErr w:type="spellStart"/>
+            <w:r>
+              <w:rPr>
+                <w:rFonts w:ascii="Times New Roman" w:hAnsi="Times New Roman" w:cs="Times New Roman"/>
+                <w:sz w:val="24"/>
+                <w:szCs w:val="24"/>
+              </w:rPr>
+              <w:t>Todo</w:t>
+            </w:r>
+            <w:proofErr w:type="spellEnd"/>
+            <w:r>
+              <w:rPr>
+                <w:rFonts w:ascii="Times New Roman" w:hAnsi="Times New Roman" w:cs="Times New Roman"/>
+                <w:sz w:val="24"/>
+                <w:szCs w:val="24"/>
+              </w:rPr>
+              <w:t xml:space="preserve">-App                                                              </w:t>
             </w:r>
             <w:r>
               <w:rPr>
@@ -16209,31 +16505,32 @@
                 <w:sz w:val="24"/>
                 <w:szCs w:val="24"/>
               </w:rPr>
+              <w:t xml:space="preserve"> 5                                          </w:t>
+            </w:r>
+            <w:r>
+              <w:rPr>
+                <w:rFonts w:ascii="Times New Roman" w:hAnsi="Times New Roman" w:cs="Times New Roman"/>
+                <w:sz w:val="24"/>
+                <w:szCs w:val="24"/>
+              </w:rPr>
+              <w:t xml:space="preserve">                               </w:t>
+            </w:r>
+            <w:r>
+              <w:rPr>
+                <w:rFonts w:ascii="Times New Roman" w:hAnsi="Times New Roman" w:cs="Times New Roman"/>
+                <w:sz w:val="24"/>
+                <w:szCs w:val="24"/>
+              </w:rPr>
               <w:t xml:space="preserve"> </w:t>
             </w:r>
             <w:r>
               <w:rPr>
                 <w:rFonts w:ascii="Times New Roman" w:hAnsi="Times New Roman" w:cs="Times New Roman"/>
-                <w:sz w:val="24"/>
-                <w:szCs w:val="24"/>
-              </w:rPr>
-              <w:t>5</w:t>
-            </w:r>
-            <w:r>
-              <w:rPr>
-                <w:rFonts w:ascii="Times New Roman" w:hAnsi="Times New Roman" w:cs="Times New Roman"/>
-                <w:sz w:val="24"/>
-                <w:szCs w:val="24"/>
-              </w:rPr>
-              <w:t xml:space="preserve">                                          </w:t>
-            </w:r>
-            <w:r>
-              <w:rPr>
-                <w:rFonts w:ascii="Times New Roman" w:hAnsi="Times New Roman" w:cs="Times New Roman"/>
-                <w:sz w:val="24"/>
-                <w:szCs w:val="24"/>
-              </w:rPr>
-              <w:t xml:space="preserve">                               </w:t>
+                <w:b/>
+                <w:sz w:val="24"/>
+                <w:szCs w:val="24"/>
+              </w:rPr>
+              <w:t>Test Case Name:</w:t>
             </w:r>
             <w:r>
               <w:rPr>
@@ -16246,11 +16543,28 @@
             <w:r>
               <w:rPr>
                 <w:rFonts w:ascii="Times New Roman" w:hAnsi="Times New Roman" w:cs="Times New Roman"/>
-                <w:b/>
-                <w:sz w:val="24"/>
-                <w:szCs w:val="24"/>
-              </w:rPr>
-              <w:t>Test Case Name:</w:t>
+                <w:sz w:val="24"/>
+                <w:szCs w:val="24"/>
+              </w:rPr>
+              <w:t>Due Date Field</w:t>
+            </w:r>
+          </w:p>
+          <w:p>
+            <w:pPr>
+              <w:rPr>
+                <w:rFonts w:ascii="Times New Roman" w:hAnsi="Times New Roman" w:cs="Times New Roman"/>
+                <w:sz w:val="24"/>
+                <w:szCs w:val="24"/>
+              </w:rPr>
+            </w:pPr>
+            <w:r>
+              <w:rPr>
+                <w:rFonts w:ascii="Times New Roman" w:hAnsi="Times New Roman" w:cs="Times New Roman"/>
+                <w:b/>
+                <w:sz w:val="24"/>
+                <w:szCs w:val="24"/>
+              </w:rPr>
+              <w:t>System:</w:t>
             </w:r>
             <w:r>
               <w:rPr>
@@ -16260,39 +16574,23 @@
               </w:rPr>
               <w:t xml:space="preserve"> </w:t>
             </w:r>
-            <w:r>
-              <w:rPr>
-                <w:rFonts w:ascii="Times New Roman" w:hAnsi="Times New Roman" w:cs="Times New Roman"/>
-                <w:sz w:val="24"/>
-                <w:szCs w:val="24"/>
-              </w:rPr>
-              <w:t>Due Date Field</w:t>
-            </w:r>
-          </w:p>
-          <w:p>
-            <w:pPr>
-              <w:rPr>
-                <w:rFonts w:ascii="Times New Roman" w:hAnsi="Times New Roman" w:cs="Times New Roman"/>
-                <w:sz w:val="24"/>
-                <w:szCs w:val="24"/>
-              </w:rPr>
-            </w:pPr>
-            <w:r>
-              <w:rPr>
-                <w:rFonts w:ascii="Times New Roman" w:hAnsi="Times New Roman" w:cs="Times New Roman"/>
-                <w:b/>
-                <w:sz w:val="24"/>
-                <w:szCs w:val="24"/>
-              </w:rPr>
-              <w:t>System:</w:t>
-            </w:r>
-            <w:r>
-              <w:rPr>
-                <w:rFonts w:ascii="Times New Roman" w:hAnsi="Times New Roman" w:cs="Times New Roman"/>
-                <w:sz w:val="24"/>
-                <w:szCs w:val="24"/>
-              </w:rPr>
-              <w:t xml:space="preserve"> Todo-App                                                                   </w:t>
+            <w:proofErr w:type="spellStart"/>
+            <w:r>
+              <w:rPr>
+                <w:rFonts w:ascii="Times New Roman" w:hAnsi="Times New Roman" w:cs="Times New Roman"/>
+                <w:sz w:val="24"/>
+                <w:szCs w:val="24"/>
+              </w:rPr>
+              <w:t>Todo</w:t>
+            </w:r>
+            <w:proofErr w:type="spellEnd"/>
+            <w:r>
+              <w:rPr>
+                <w:rFonts w:ascii="Times New Roman" w:hAnsi="Times New Roman" w:cs="Times New Roman"/>
+                <w:sz w:val="24"/>
+                <w:szCs w:val="24"/>
+              </w:rPr>
+              <w:t xml:space="preserve">-App                                                                   </w:t>
             </w:r>
             <w:r>
               <w:rPr>
@@ -16723,13 +17021,41 @@
                 <w:szCs w:val="24"/>
               </w:rPr>
             </w:pPr>
-            <w:r>
-              <w:rPr>
-                <w:rFonts w:ascii="Times New Roman" w:hAnsi="Times New Roman" w:cs="Times New Roman"/>
-                <w:sz w:val="24"/>
-                <w:szCs w:val="24"/>
-              </w:rPr>
-              <w:t>Jquery DatePicker is displayed by the UI Script</w:t>
+            <w:proofErr w:type="spellStart"/>
+            <w:r>
+              <w:rPr>
+                <w:rFonts w:ascii="Times New Roman" w:hAnsi="Times New Roman" w:cs="Times New Roman"/>
+                <w:sz w:val="24"/>
+                <w:szCs w:val="24"/>
+              </w:rPr>
+              <w:t>Jquery</w:t>
+            </w:r>
+            <w:proofErr w:type="spellEnd"/>
+            <w:r>
+              <w:rPr>
+                <w:rFonts w:ascii="Times New Roman" w:hAnsi="Times New Roman" w:cs="Times New Roman"/>
+                <w:sz w:val="24"/>
+                <w:szCs w:val="24"/>
+              </w:rPr>
+              <w:t xml:space="preserve"> </w:t>
+            </w:r>
+            <w:proofErr w:type="spellStart"/>
+            <w:r>
+              <w:rPr>
+                <w:rFonts w:ascii="Times New Roman" w:hAnsi="Times New Roman" w:cs="Times New Roman"/>
+                <w:sz w:val="24"/>
+                <w:szCs w:val="24"/>
+              </w:rPr>
+              <w:t>DatePicker</w:t>
+            </w:r>
+            <w:proofErr w:type="spellEnd"/>
+            <w:r>
+              <w:rPr>
+                <w:rFonts w:ascii="Times New Roman" w:hAnsi="Times New Roman" w:cs="Times New Roman"/>
+                <w:sz w:val="24"/>
+                <w:szCs w:val="24"/>
+              </w:rPr>
+              <w:t xml:space="preserve"> is displayed by the UI Script</w:t>
             </w:r>
           </w:p>
         </w:tc>
@@ -16982,40 +17308,13 @@
           <w:szCs w:val="24"/>
         </w:rPr>
       </w:pPr>
-    </w:p>
-    <w:p>
-      <w:pPr>
-        <w:rPr>
-          <w:rFonts w:ascii="Times New Roman" w:hAnsi="Times New Roman" w:cs="Times New Roman"/>
-          <w:sz w:val="24"/>
-          <w:szCs w:val="24"/>
-        </w:rPr>
-      </w:pPr>
       <w:r>
         <w:rPr>
           <w:rFonts w:ascii="Times New Roman" w:hAnsi="Times New Roman" w:cs="Times New Roman"/>
           <w:sz w:val="24"/>
           <w:szCs w:val="24"/>
         </w:rPr>
-        <w:t>5</w:t>
-      </w:r>
-      <w:bookmarkStart w:id="0" w:name="_GoBack"/>
-      <w:bookmarkEnd w:id="0"/>
-      <w:r>
-        <w:rPr>
-          <w:rFonts w:ascii="Times New Roman" w:hAnsi="Times New Roman" w:cs="Times New Roman"/>
-          <w:sz w:val="24"/>
-          <w:szCs w:val="24"/>
-        </w:rPr>
-        <w:t xml:space="preserve">.1 </w:t>
-      </w:r>
-      <w:r>
-        <w:rPr>
-          <w:rFonts w:ascii="Times New Roman" w:hAnsi="Times New Roman" w:cs="Times New Roman"/>
-          <w:sz w:val="24"/>
-          <w:szCs w:val="24"/>
-        </w:rPr>
-        <w:t>DATABASE DESIGN</w:t>
+        <w:t>5.1 DATABASE DESIGN</w:t>
       </w:r>
     </w:p>
     <w:p>
@@ -17668,7 +17967,43 @@
                 <w:sz w:val="24"/>
                 <w:szCs w:val="24"/>
               </w:rPr>
-              <w:t>Added javascript to get the data-id. Sent it through ajax to php page.</w:t>
+              <w:t xml:space="preserve">Added </w:t>
+            </w:r>
+            <w:proofErr w:type="spellStart"/>
+            <w:r>
+              <w:rPr>
+                <w:rFonts w:ascii="Times New Roman" w:hAnsi="Times New Roman" w:cs="Times New Roman"/>
+                <w:sz w:val="24"/>
+                <w:szCs w:val="24"/>
+              </w:rPr>
+              <w:t>javascript</w:t>
+            </w:r>
+            <w:proofErr w:type="spellEnd"/>
+            <w:r>
+              <w:rPr>
+                <w:rFonts w:ascii="Times New Roman" w:hAnsi="Times New Roman" w:cs="Times New Roman"/>
+                <w:sz w:val="24"/>
+                <w:szCs w:val="24"/>
+              </w:rPr>
+              <w:t xml:space="preserve"> to get the data-id. Sent it through ajax to </w:t>
+            </w:r>
+            <w:proofErr w:type="spellStart"/>
+            <w:r>
+              <w:rPr>
+                <w:rFonts w:ascii="Times New Roman" w:hAnsi="Times New Roman" w:cs="Times New Roman"/>
+                <w:sz w:val="24"/>
+                <w:szCs w:val="24"/>
+              </w:rPr>
+              <w:t>php</w:t>
+            </w:r>
+            <w:proofErr w:type="spellEnd"/>
+            <w:r>
+              <w:rPr>
+                <w:rFonts w:ascii="Times New Roman" w:hAnsi="Times New Roman" w:cs="Times New Roman"/>
+                <w:sz w:val="24"/>
+                <w:szCs w:val="24"/>
+              </w:rPr>
+              <w:t xml:space="preserve"> page.</w:t>
             </w:r>
           </w:p>
         </w:tc>
@@ -17780,7 +18115,25 @@
                 <w:sz w:val="24"/>
                 <w:szCs w:val="24"/>
               </w:rPr>
-              <w:t>Used phpmyadmin GUI to create DB.</w:t>
+              <w:t xml:space="preserve">Used </w:t>
+            </w:r>
+            <w:proofErr w:type="spellStart"/>
+            <w:r>
+              <w:rPr>
+                <w:rFonts w:ascii="Times New Roman" w:hAnsi="Times New Roman" w:cs="Times New Roman"/>
+                <w:sz w:val="24"/>
+                <w:szCs w:val="24"/>
+              </w:rPr>
+              <w:t>phpmyadmin</w:t>
+            </w:r>
+            <w:proofErr w:type="spellEnd"/>
+            <w:r>
+              <w:rPr>
+                <w:rFonts w:ascii="Times New Roman" w:hAnsi="Times New Roman" w:cs="Times New Roman"/>
+                <w:sz w:val="24"/>
+                <w:szCs w:val="24"/>
+              </w:rPr>
+              <w:t xml:space="preserve"> GUI to create DB.</w:t>
             </w:r>
           </w:p>
         </w:tc>
@@ -17826,7 +18179,25 @@
                 <w:sz w:val="24"/>
                 <w:szCs w:val="24"/>
               </w:rPr>
-              <w:t>Setting up Git/version control.</w:t>
+              <w:t xml:space="preserve">Setting up </w:t>
+            </w:r>
+            <w:proofErr w:type="spellStart"/>
+            <w:r>
+              <w:rPr>
+                <w:rFonts w:ascii="Times New Roman" w:hAnsi="Times New Roman" w:cs="Times New Roman"/>
+                <w:sz w:val="24"/>
+                <w:szCs w:val="24"/>
+              </w:rPr>
+              <w:t>Git</w:t>
+            </w:r>
+            <w:proofErr w:type="spellEnd"/>
+            <w:r>
+              <w:rPr>
+                <w:rFonts w:ascii="Times New Roman" w:hAnsi="Times New Roman" w:cs="Times New Roman"/>
+                <w:sz w:val="24"/>
+                <w:szCs w:val="24"/>
+              </w:rPr>
+              <w:t>/version control.</w:t>
             </w:r>
           </w:p>
         </w:tc>
@@ -17892,7 +18263,43 @@
                 <w:sz w:val="24"/>
                 <w:szCs w:val="24"/>
               </w:rPr>
-              <w:t>Used github and SourceTree.</w:t>
+              <w:t xml:space="preserve">Used </w:t>
+            </w:r>
+            <w:proofErr w:type="spellStart"/>
+            <w:r>
+              <w:rPr>
+                <w:rFonts w:ascii="Times New Roman" w:hAnsi="Times New Roman" w:cs="Times New Roman"/>
+                <w:sz w:val="24"/>
+                <w:szCs w:val="24"/>
+              </w:rPr>
+              <w:t>github</w:t>
+            </w:r>
+            <w:proofErr w:type="spellEnd"/>
+            <w:r>
+              <w:rPr>
+                <w:rFonts w:ascii="Times New Roman" w:hAnsi="Times New Roman" w:cs="Times New Roman"/>
+                <w:sz w:val="24"/>
+                <w:szCs w:val="24"/>
+              </w:rPr>
+              <w:t xml:space="preserve"> and </w:t>
+            </w:r>
+            <w:proofErr w:type="spellStart"/>
+            <w:r>
+              <w:rPr>
+                <w:rFonts w:ascii="Times New Roman" w:hAnsi="Times New Roman" w:cs="Times New Roman"/>
+                <w:sz w:val="24"/>
+                <w:szCs w:val="24"/>
+              </w:rPr>
+              <w:t>SourceTree</w:t>
+            </w:r>
+            <w:proofErr w:type="spellEnd"/>
+            <w:r>
+              <w:rPr>
+                <w:rFonts w:ascii="Times New Roman" w:hAnsi="Times New Roman" w:cs="Times New Roman"/>
+                <w:sz w:val="24"/>
+                <w:szCs w:val="24"/>
+              </w:rPr>
+              <w:t>.</w:t>
             </w:r>
           </w:p>
         </w:tc>
@@ -17914,7 +18321,25 @@
                 <w:sz w:val="24"/>
                 <w:szCs w:val="24"/>
               </w:rPr>
-              <w:t>My first attempt at creating a git lead to me having to pull a file that doesn’t exist. I recreated the clone and that fixed the issue.</w:t>
+              <w:t xml:space="preserve">My first attempt at creating a </w:t>
+            </w:r>
+            <w:proofErr w:type="spellStart"/>
+            <w:r>
+              <w:rPr>
+                <w:rFonts w:ascii="Times New Roman" w:hAnsi="Times New Roman" w:cs="Times New Roman"/>
+                <w:sz w:val="24"/>
+                <w:szCs w:val="24"/>
+              </w:rPr>
+              <w:t>git</w:t>
+            </w:r>
+            <w:proofErr w:type="spellEnd"/>
+            <w:r>
+              <w:rPr>
+                <w:rFonts w:ascii="Times New Roman" w:hAnsi="Times New Roman" w:cs="Times New Roman"/>
+                <w:sz w:val="24"/>
+                <w:szCs w:val="24"/>
+              </w:rPr>
+              <w:t xml:space="preserve"> lead to me having to pull a file that doesn’t exist. I recreated the clone and that fixed the issue.</w:t>
             </w:r>
           </w:p>
         </w:tc>
@@ -18004,7 +18429,43 @@
                 <w:sz w:val="24"/>
                 <w:szCs w:val="24"/>
               </w:rPr>
-              <w:t>Had to use mysql_result built in php function in order to use the count function.</w:t>
+              <w:t xml:space="preserve">Had to use </w:t>
+            </w:r>
+            <w:proofErr w:type="spellStart"/>
+            <w:r>
+              <w:rPr>
+                <w:rFonts w:ascii="Times New Roman" w:hAnsi="Times New Roman" w:cs="Times New Roman"/>
+                <w:sz w:val="24"/>
+                <w:szCs w:val="24"/>
+              </w:rPr>
+              <w:t>mysql_result</w:t>
+            </w:r>
+            <w:proofErr w:type="spellEnd"/>
+            <w:r>
+              <w:rPr>
+                <w:rFonts w:ascii="Times New Roman" w:hAnsi="Times New Roman" w:cs="Times New Roman"/>
+                <w:sz w:val="24"/>
+                <w:szCs w:val="24"/>
+              </w:rPr>
+              <w:t xml:space="preserve"> built in </w:t>
+            </w:r>
+            <w:proofErr w:type="spellStart"/>
+            <w:r>
+              <w:rPr>
+                <w:rFonts w:ascii="Times New Roman" w:hAnsi="Times New Roman" w:cs="Times New Roman"/>
+                <w:sz w:val="24"/>
+                <w:szCs w:val="24"/>
+              </w:rPr>
+              <w:t>php</w:t>
+            </w:r>
+            <w:proofErr w:type="spellEnd"/>
+            <w:r>
+              <w:rPr>
+                <w:rFonts w:ascii="Times New Roman" w:hAnsi="Times New Roman" w:cs="Times New Roman"/>
+                <w:sz w:val="24"/>
+                <w:szCs w:val="24"/>
+              </w:rPr>
+              <w:t xml:space="preserve"> function in order to use the count function.</w:t>
             </w:r>
           </w:p>
         </w:tc>
@@ -20965,7 +21426,7 @@
 </file>
 
 <file path=customXml/itemProps1.xml><?xml version="1.0" encoding="utf-8"?>
-<ds:datastoreItem xmlns:ds="http://schemas.openxmlformats.org/officeDocument/2006/customXml" ds:itemID="{8B7562D1-3563-460E-9388-54766CED45F0}">
+<ds:datastoreItem xmlns:ds="http://schemas.openxmlformats.org/officeDocument/2006/customXml" ds:itemID="{4B54F89F-86E1-4FDA-A3FC-20F1F314A06C}">
   <ds:schemaRefs>
     <ds:schemaRef ds:uri="http://schemas.openxmlformats.org/officeDocument/2006/bibliography"/>
   </ds:schemaRefs>

</xml_diff>

<commit_message>
Added database design diagram.
</commit_message>
<xml_diff>
--- a/Documents/todo-list_Documentation.docx
+++ b/Documents/todo-list_Documentation.docx
@@ -723,7 +723,17 @@
           <w:sz w:val="24"/>
           <w:szCs w:val="24"/>
         </w:rPr>
-        <w:t>………………………………………………………………</w:t>
+        <w:t>………………………………………</w:t>
+      </w:r>
+      <w:bookmarkStart w:id="0" w:name="_GoBack"/>
+      <w:bookmarkEnd w:id="0"/>
+      <w:r>
+        <w:rPr>
+          <w:rFonts w:ascii="Times New Roman" w:hAnsi="Times New Roman" w:cs="Times New Roman"/>
+          <w:sz w:val="24"/>
+          <w:szCs w:val="24"/>
+        </w:rPr>
+        <w:t>………………………</w:t>
       </w:r>
       <w:r>
         <w:rPr>
@@ -777,7 +787,23 @@
           <w:sz w:val="24"/>
           <w:szCs w:val="24"/>
         </w:rPr>
-        <w:t>……………………………………………………………</w:t>
+        <w:t>………………………………………</w:t>
+      </w:r>
+      <w:r>
+        <w:rPr>
+          <w:rFonts w:ascii="Times New Roman" w:hAnsi="Times New Roman" w:cs="Times New Roman"/>
+          <w:sz w:val="24"/>
+          <w:szCs w:val="24"/>
+        </w:rPr>
+        <w:t>.</w:t>
+      </w:r>
+      <w:r>
+        <w:rPr>
+          <w:rFonts w:ascii="Times New Roman" w:hAnsi="Times New Roman" w:cs="Times New Roman"/>
+          <w:sz w:val="24"/>
+          <w:szCs w:val="24"/>
+        </w:rPr>
+        <w:t>……………………</w:t>
       </w:r>
       <w:r>
         <w:rPr>
@@ -1265,6 +1291,7 @@
     </w:p>
     <w:p>
       <w:pPr>
+        <w:ind w:firstLine="720"/>
         <w:rPr>
           <w:rFonts w:ascii="Times New Roman" w:hAnsi="Times New Roman" w:cs="Times New Roman"/>
           <w:sz w:val="24"/>
@@ -1286,7 +1313,6 @@
           <w:sz w:val="24"/>
           <w:szCs w:val="24"/>
         </w:rPr>
-        <w:tab/>
         <w:t>6.1 Details of work</w:t>
       </w:r>
       <w:r>
@@ -1295,10 +1321,16 @@
           <w:sz w:val="24"/>
           <w:szCs w:val="24"/>
         </w:rPr>
+        <w:t>……………………………………………………………………….21</w:t>
+      </w:r>
+      <w:r>
+        <w:rPr>
+          <w:rFonts w:ascii="Times New Roman" w:hAnsi="Times New Roman" w:cs="Times New Roman"/>
+          <w:sz w:val="24"/>
+          <w:szCs w:val="24"/>
+        </w:rPr>
         <w:br w:type="page"/>
       </w:r>
-      <w:bookmarkStart w:id="0" w:name="_GoBack"/>
-      <w:bookmarkEnd w:id="0"/>
     </w:p>
     <w:p>
       <w:pPr>
@@ -2923,7 +2955,6 @@
                 <w:sz w:val="24"/>
                 <w:szCs w:val="24"/>
               </w:rPr>
-              <w:lastRenderedPageBreak/>
               <w:t>NF04</w:t>
             </w:r>
           </w:p>
@@ -17342,6 +17373,46 @@
           <w:docGrid w:linePitch="360"/>
         </w:sectPr>
       </w:pPr>
+      <w:r>
+        <w:rPr>
+          <w:noProof/>
+        </w:rPr>
+        <w:drawing>
+          <wp:inline distT="0" distB="0" distL="0" distR="0" wp14:anchorId="7441F118" wp14:editId="440673AC">
+            <wp:extent cx="6145619" cy="2419350"/>
+            <wp:effectExtent l="0" t="0" r="7620" b="0"/>
+            <wp:docPr id="11" name="Picture 11"/>
+            <wp:cNvGraphicFramePr>
+              <a:graphicFrameLocks xmlns:a="http://schemas.openxmlformats.org/drawingml/2006/main" noChangeAspect="1"/>
+            </wp:cNvGraphicFramePr>
+            <a:graphic xmlns:a="http://schemas.openxmlformats.org/drawingml/2006/main">
+              <a:graphicData uri="http://schemas.openxmlformats.org/drawingml/2006/picture">
+                <pic:pic xmlns:pic="http://schemas.openxmlformats.org/drawingml/2006/picture">
+                  <pic:nvPicPr>
+                    <pic:cNvPr id="1" name=""/>
+                    <pic:cNvPicPr/>
+                  </pic:nvPicPr>
+                  <pic:blipFill>
+                    <a:blip r:embed="rId40"/>
+                    <a:stretch>
+                      <a:fillRect/>
+                    </a:stretch>
+                  </pic:blipFill>
+                  <pic:spPr>
+                    <a:xfrm>
+                      <a:off x="0" y="0"/>
+                      <a:ext cx="6153346" cy="2422392"/>
+                    </a:xfrm>
+                    <a:prstGeom prst="rect">
+                      <a:avLst/>
+                    </a:prstGeom>
+                  </pic:spPr>
+                </pic:pic>
+              </a:graphicData>
+            </a:graphic>
+          </wp:inline>
+        </w:drawing>
+      </w:r>
     </w:p>
     <w:p>
       <w:pPr>
@@ -18495,7 +18566,7 @@
       </w:pPr>
     </w:p>
     <w:sectPr>
-      <w:footerReference w:type="first" r:id="rId40"/>
+      <w:footerReference w:type="first" r:id="rId41"/>
       <w:pgSz w:w="12240" w:h="15840"/>
       <w:pgMar w:top="1440" w:right="1440" w:bottom="1440" w:left="1440" w:header="720" w:footer="720" w:gutter="0"/>
       <w:cols w:space="720"/>
@@ -18707,7 +18778,7 @@
       <w:pStyle w:val="Footer"/>
     </w:pPr>
     <w:r>
-      <w:t>XXX</w:t>
+      <w:t>21</w:t>
     </w:r>
   </w:p>
 </w:ftr>
@@ -21426,7 +21497,7 @@
 </file>
 
 <file path=customXml/itemProps1.xml><?xml version="1.0" encoding="utf-8"?>
-<ds:datastoreItem xmlns:ds="http://schemas.openxmlformats.org/officeDocument/2006/customXml" ds:itemID="{4B54F89F-86E1-4FDA-A3FC-20F1F314A06C}">
+<ds:datastoreItem xmlns:ds="http://schemas.openxmlformats.org/officeDocument/2006/customXml" ds:itemID="{ACEDC3D1-27FE-4D0C-A836-17189F822644}">
   <ds:schemaRefs>
     <ds:schemaRef ds:uri="http://schemas.openxmlformats.org/officeDocument/2006/bibliography"/>
   </ds:schemaRefs>

</xml_diff>